<commit_message>
Added additional diagrams for communication protocols, started data exchange section, revised ZigBee
</commit_message>
<xml_diff>
--- a/Dissertation.docx
+++ b/Dissertation.docx
@@ -539,7 +539,7 @@
       <w:pPr>
         <w:pStyle w:val="Heading1"/>
       </w:pPr>
-      <w:bookmarkStart w:id="1" w:name="_Toc11682009"/>
+      <w:bookmarkStart w:id="1" w:name="_Toc11930210"/>
       <w:r>
         <w:lastRenderedPageBreak/>
         <w:t>Abstract</w:t>
@@ -576,6 +576,7 @@
           <w:u w:val="none"/>
         </w:rPr>
       </w:pPr>
+      <w:bookmarkStart w:id="2" w:name="_Toc11930211"/>
       <w:r>
         <w:rPr>
           <w:rStyle w:val="Hyperlink"/>
@@ -585,6 +586,7 @@
         <w:lastRenderedPageBreak/>
         <w:t>Table of Figures</w:t>
       </w:r>
+      <w:bookmarkEnd w:id="2"/>
     </w:p>
     <w:p>
       <w:pPr>
@@ -809,10 +811,12 @@
       <w:pPr>
         <w:pStyle w:val="Heading1"/>
       </w:pPr>
+      <w:bookmarkStart w:id="3" w:name="_Toc11930212"/>
       <w:r>
         <w:lastRenderedPageBreak/>
         <w:t>Table of Tables</w:t>
       </w:r>
+      <w:bookmarkEnd w:id="3"/>
     </w:p>
     <w:p>
       <w:pPr>
@@ -1035,7 +1039,7 @@
           <w:r>
             <w:fldChar w:fldCharType="separate"/>
           </w:r>
-          <w:hyperlink w:anchor="_Toc11682009" w:history="1">
+          <w:hyperlink w:anchor="_Toc11930210" w:history="1">
             <w:r>
               <w:rPr>
                 <w:rStyle w:val="Hyperlink"/>
@@ -1062,7 +1066,7 @@
                 <w:noProof/>
                 <w:webHidden/>
               </w:rPr>
-              <w:instrText xml:space="preserve"> PAGEREF _Toc11682009 \h </w:instrText>
+              <w:instrText xml:space="preserve"> PAGEREF _Toc11930210 \h </w:instrText>
             </w:r>
             <w:r>
               <w:rPr>
@@ -1105,12 +1109,152 @@
               <w:sz w:val="22"/>
             </w:rPr>
           </w:pPr>
-          <w:hyperlink w:anchor="_Toc11682010" w:history="1">
+          <w:hyperlink w:anchor="_Toc11930211" w:history="1">
             <w:r>
               <w:rPr>
                 <w:rStyle w:val="Hyperlink"/>
                 <w:noProof/>
               </w:rPr>
+              <w:t>Table of Figures</w:t>
+            </w:r>
+            <w:r>
+              <w:rPr>
+                <w:noProof/>
+                <w:webHidden/>
+              </w:rPr>
+              <w:tab/>
+            </w:r>
+            <w:r>
+              <w:rPr>
+                <w:noProof/>
+                <w:webHidden/>
+              </w:rPr>
+              <w:fldChar w:fldCharType="begin"/>
+            </w:r>
+            <w:r>
+              <w:rPr>
+                <w:noProof/>
+                <w:webHidden/>
+              </w:rPr>
+              <w:instrText xml:space="preserve"> PAGEREF _Toc11930211 \h </w:instrText>
+            </w:r>
+            <w:r>
+              <w:rPr>
+                <w:noProof/>
+                <w:webHidden/>
+              </w:rPr>
+            </w:r>
+            <w:r>
+              <w:rPr>
+                <w:noProof/>
+                <w:webHidden/>
+              </w:rPr>
+              <w:fldChar w:fldCharType="separate"/>
+            </w:r>
+            <w:r>
+              <w:rPr>
+                <w:noProof/>
+                <w:webHidden/>
+              </w:rPr>
+              <w:t>3</w:t>
+            </w:r>
+            <w:r>
+              <w:rPr>
+                <w:noProof/>
+                <w:webHidden/>
+              </w:rPr>
+              <w:fldChar w:fldCharType="end"/>
+            </w:r>
+          </w:hyperlink>
+        </w:p>
+        <w:p>
+          <w:pPr>
+            <w:pStyle w:val="TOC1"/>
+            <w:tabs>
+              <w:tab w:val="right" w:leader="dot" w:pos="9016"/>
+            </w:tabs>
+            <w:rPr>
+              <w:rFonts w:asciiTheme="minorHAnsi" w:eastAsiaTheme="minorEastAsia" w:hAnsiTheme="minorHAnsi"/>
+              <w:noProof/>
+              <w:sz w:val="22"/>
+            </w:rPr>
+          </w:pPr>
+          <w:hyperlink w:anchor="_Toc11930212" w:history="1">
+            <w:r>
+              <w:rPr>
+                <w:rStyle w:val="Hyperlink"/>
+                <w:noProof/>
+              </w:rPr>
+              <w:t>Table of Tables</w:t>
+            </w:r>
+            <w:r>
+              <w:rPr>
+                <w:noProof/>
+                <w:webHidden/>
+              </w:rPr>
+              <w:tab/>
+            </w:r>
+            <w:r>
+              <w:rPr>
+                <w:noProof/>
+                <w:webHidden/>
+              </w:rPr>
+              <w:fldChar w:fldCharType="begin"/>
+            </w:r>
+            <w:r>
+              <w:rPr>
+                <w:noProof/>
+                <w:webHidden/>
+              </w:rPr>
+              <w:instrText xml:space="preserve"> PAGEREF _Toc11930212 \h </w:instrText>
+            </w:r>
+            <w:r>
+              <w:rPr>
+                <w:noProof/>
+                <w:webHidden/>
+              </w:rPr>
+            </w:r>
+            <w:r>
+              <w:rPr>
+                <w:noProof/>
+                <w:webHidden/>
+              </w:rPr>
+              <w:fldChar w:fldCharType="separate"/>
+            </w:r>
+            <w:r>
+              <w:rPr>
+                <w:noProof/>
+                <w:webHidden/>
+              </w:rPr>
+              <w:t>4</w:t>
+            </w:r>
+            <w:r>
+              <w:rPr>
+                <w:noProof/>
+                <w:webHidden/>
+              </w:rPr>
+              <w:fldChar w:fldCharType="end"/>
+            </w:r>
+          </w:hyperlink>
+        </w:p>
+        <w:p>
+          <w:pPr>
+            <w:pStyle w:val="TOC1"/>
+            <w:tabs>
+              <w:tab w:val="right" w:leader="dot" w:pos="9016"/>
+            </w:tabs>
+            <w:rPr>
+              <w:rFonts w:asciiTheme="minorHAnsi" w:eastAsiaTheme="minorEastAsia" w:hAnsiTheme="minorHAnsi"/>
+              <w:noProof/>
+              <w:sz w:val="22"/>
+            </w:rPr>
+          </w:pPr>
+          <w:hyperlink w:anchor="_Toc11930213" w:history="1">
+            <w:r>
+              <w:rPr>
+                <w:rStyle w:val="Hyperlink"/>
+                <w:noProof/>
+              </w:rPr>
               <w:t>1.0 Introduction</w:t>
             </w:r>
             <w:r>
@@ -1132,7 +1276,7 @@
                 <w:noProof/>
                 <w:webHidden/>
               </w:rPr>
-              <w:instrText xml:space="preserve"> PAGEREF _Toc11682010 \h </w:instrText>
+              <w:instrText xml:space="preserve"> PAGEREF _Toc11930213 \h </w:instrText>
             </w:r>
             <w:r>
               <w:rPr>
@@ -1152,7 +1296,7 @@
                 <w:noProof/>
                 <w:webHidden/>
               </w:rPr>
-              <w:t>5</w:t>
+              <w:t>7</w:t>
             </w:r>
             <w:r>
               <w:rPr>
@@ -1175,7 +1319,7 @@
               <w:sz w:val="22"/>
             </w:rPr>
           </w:pPr>
-          <w:hyperlink w:anchor="_Toc11682011" w:history="1">
+          <w:hyperlink w:anchor="_Toc11930214" w:history="1">
             <w:r>
               <w:rPr>
                 <w:rStyle w:val="Hyperlink"/>
@@ -1202,7 +1346,7 @@
                 <w:noProof/>
                 <w:webHidden/>
               </w:rPr>
-              <w:instrText xml:space="preserve"> PAGEREF _Toc11682011 \h </w:instrText>
+              <w:instrText xml:space="preserve"> PAGEREF _Toc11930214 \h </w:instrText>
             </w:r>
             <w:r>
               <w:rPr>
@@ -1222,7 +1366,7 @@
                 <w:noProof/>
                 <w:webHidden/>
               </w:rPr>
-              <w:t>5</w:t>
+              <w:t>7</w:t>
             </w:r>
             <w:r>
               <w:rPr>
@@ -1245,7 +1389,7 @@
               <w:sz w:val="22"/>
             </w:rPr>
           </w:pPr>
-          <w:hyperlink w:anchor="_Toc11682012" w:history="1">
+          <w:hyperlink w:anchor="_Toc11930215" w:history="1">
             <w:r>
               <w:rPr>
                 <w:rStyle w:val="Hyperlink"/>
@@ -1272,7 +1416,7 @@
                 <w:noProof/>
                 <w:webHidden/>
               </w:rPr>
-              <w:instrText xml:space="preserve"> PAGEREF _Toc11682012 \h </w:instrText>
+              <w:instrText xml:space="preserve"> PAGEREF _Toc11930215 \h </w:instrText>
             </w:r>
             <w:r>
               <w:rPr>
@@ -1292,7 +1436,7 @@
                 <w:noProof/>
                 <w:webHidden/>
               </w:rPr>
-              <w:t>6</w:t>
+              <w:t>8</w:t>
             </w:r>
             <w:r>
               <w:rPr>
@@ -1315,7 +1459,7 @@
               <w:sz w:val="22"/>
             </w:rPr>
           </w:pPr>
-          <w:hyperlink w:anchor="_Toc11682013" w:history="1">
+          <w:hyperlink w:anchor="_Toc11930216" w:history="1">
             <w:r>
               <w:rPr>
                 <w:rStyle w:val="Hyperlink"/>
@@ -1342,7 +1486,7 @@
                 <w:noProof/>
                 <w:webHidden/>
               </w:rPr>
-              <w:instrText xml:space="preserve"> PAGEREF _Toc11682013 \h </w:instrText>
+              <w:instrText xml:space="preserve"> PAGEREF _Toc11930216 \h </w:instrText>
             </w:r>
             <w:r>
               <w:rPr>
@@ -1362,7 +1506,7 @@
                 <w:noProof/>
                 <w:webHidden/>
               </w:rPr>
-              <w:t>6</w:t>
+              <w:t>8</w:t>
             </w:r>
             <w:r>
               <w:rPr>
@@ -1385,7 +1529,7 @@
               <w:sz w:val="22"/>
             </w:rPr>
           </w:pPr>
-          <w:hyperlink w:anchor="_Toc11682014" w:history="1">
+          <w:hyperlink w:anchor="_Toc11930217" w:history="1">
             <w:r>
               <w:rPr>
                 <w:rStyle w:val="Hyperlink"/>
@@ -1412,7 +1556,7 @@
                 <w:noProof/>
                 <w:webHidden/>
               </w:rPr>
-              <w:instrText xml:space="preserve"> PAGEREF _Toc11682014 \h </w:instrText>
+              <w:instrText xml:space="preserve"> PAGEREF _Toc11930217 \h </w:instrText>
             </w:r>
             <w:r>
               <w:rPr>
@@ -1432,7 +1576,7 @@
                 <w:noProof/>
                 <w:webHidden/>
               </w:rPr>
-              <w:t>8</w:t>
+              <w:t>10</w:t>
             </w:r>
             <w:r>
               <w:rPr>
@@ -1455,13 +1599,13 @@
               <w:sz w:val="22"/>
             </w:rPr>
           </w:pPr>
-          <w:hyperlink w:anchor="_Toc11682015" w:history="1">
+          <w:hyperlink w:anchor="_Toc11930218" w:history="1">
             <w:r>
               <w:rPr>
                 <w:rStyle w:val="Hyperlink"/>
                 <w:noProof/>
               </w:rPr>
-              <w:t>2.1 IoT Architecture</w:t>
+              <w:t>2.1 Internet of Things Architecture</w:t>
             </w:r>
             <w:r>
               <w:rPr>
@@ -1482,7 +1626,7 @@
                 <w:noProof/>
                 <w:webHidden/>
               </w:rPr>
-              <w:instrText xml:space="preserve"> PAGEREF _Toc11682015 \h </w:instrText>
+              <w:instrText xml:space="preserve"> PAGEREF _Toc11930218 \h </w:instrText>
             </w:r>
             <w:r>
               <w:rPr>
@@ -1502,7 +1646,7 @@
                 <w:noProof/>
                 <w:webHidden/>
               </w:rPr>
-              <w:t>8</w:t>
+              <w:t>10</w:t>
             </w:r>
             <w:r>
               <w:rPr>
@@ -1525,7 +1669,7 @@
               <w:sz w:val="22"/>
             </w:rPr>
           </w:pPr>
-          <w:hyperlink w:anchor="_Toc11682016" w:history="1">
+          <w:hyperlink w:anchor="_Toc11930219" w:history="1">
             <w:r>
               <w:rPr>
                 <w:rStyle w:val="Hyperlink"/>
@@ -1552,7 +1696,7 @@
                 <w:noProof/>
                 <w:webHidden/>
               </w:rPr>
-              <w:instrText xml:space="preserve"> PAGEREF _Toc11682016 \h </w:instrText>
+              <w:instrText xml:space="preserve"> PAGEREF _Toc11930219 \h </w:instrText>
             </w:r>
             <w:r>
               <w:rPr>
@@ -1572,7 +1716,7 @@
                 <w:noProof/>
                 <w:webHidden/>
               </w:rPr>
-              <w:t>8</w:t>
+              <w:t>10</w:t>
             </w:r>
             <w:r>
               <w:rPr>
@@ -1595,7 +1739,7 @@
               <w:sz w:val="22"/>
             </w:rPr>
           </w:pPr>
-          <w:hyperlink w:anchor="_Toc11682017" w:history="1">
+          <w:hyperlink w:anchor="_Toc11930220" w:history="1">
             <w:r>
               <w:rPr>
                 <w:rStyle w:val="Hyperlink"/>
@@ -1622,7 +1766,7 @@
                 <w:noProof/>
                 <w:webHidden/>
               </w:rPr>
-              <w:instrText xml:space="preserve"> PAGEREF _Toc11682017 \h </w:instrText>
+              <w:instrText xml:space="preserve"> PAGEREF _Toc11930220 \h </w:instrText>
             </w:r>
             <w:r>
               <w:rPr>
@@ -1642,7 +1786,7 @@
                 <w:noProof/>
                 <w:webHidden/>
               </w:rPr>
-              <w:t>8</w:t>
+              <w:t>10</w:t>
             </w:r>
             <w:r>
               <w:rPr>
@@ -1665,7 +1809,7 @@
               <w:sz w:val="22"/>
             </w:rPr>
           </w:pPr>
-          <w:hyperlink w:anchor="_Toc11682018" w:history="1">
+          <w:hyperlink w:anchor="_Toc11930221" w:history="1">
             <w:r>
               <w:rPr>
                 <w:rStyle w:val="Hyperlink"/>
@@ -1692,7 +1836,7 @@
                 <w:noProof/>
                 <w:webHidden/>
               </w:rPr>
-              <w:instrText xml:space="preserve"> PAGEREF _Toc11682018 \h </w:instrText>
+              <w:instrText xml:space="preserve"> PAGEREF _Toc11930221 \h </w:instrText>
             </w:r>
             <w:r>
               <w:rPr>
@@ -1712,7 +1856,7 @@
                 <w:noProof/>
                 <w:webHidden/>
               </w:rPr>
-              <w:t>8</w:t>
+              <w:t>10</w:t>
             </w:r>
             <w:r>
               <w:rPr>
@@ -1735,7 +1879,7 @@
               <w:sz w:val="22"/>
             </w:rPr>
           </w:pPr>
-          <w:hyperlink w:anchor="_Toc11682019" w:history="1">
+          <w:hyperlink w:anchor="_Toc11930222" w:history="1">
             <w:r>
               <w:rPr>
                 <w:rStyle w:val="Hyperlink"/>
@@ -1762,7 +1906,7 @@
                 <w:noProof/>
                 <w:webHidden/>
               </w:rPr>
-              <w:instrText xml:space="preserve"> PAGEREF _Toc11682019 \h </w:instrText>
+              <w:instrText xml:space="preserve"> PAGEREF _Toc11930222 \h </w:instrText>
             </w:r>
             <w:r>
               <w:rPr>
@@ -1782,7 +1926,7 @@
                 <w:noProof/>
                 <w:webHidden/>
               </w:rPr>
-              <w:t>9</w:t>
+              <w:t>11</w:t>
             </w:r>
             <w:r>
               <w:rPr>
@@ -1805,7 +1949,7 @@
               <w:sz w:val="22"/>
             </w:rPr>
           </w:pPr>
-          <w:hyperlink w:anchor="_Toc11682020" w:history="1">
+          <w:hyperlink w:anchor="_Toc11930223" w:history="1">
             <w:r>
               <w:rPr>
                 <w:rStyle w:val="Hyperlink"/>
@@ -1832,7 +1976,7 @@
                 <w:noProof/>
                 <w:webHidden/>
               </w:rPr>
-              <w:instrText xml:space="preserve"> PAGEREF _Toc11682020 \h </w:instrText>
+              <w:instrText xml:space="preserve"> PAGEREF _Toc11930223 \h </w:instrText>
             </w:r>
             <w:r>
               <w:rPr>
@@ -1852,7 +1996,7 @@
                 <w:noProof/>
                 <w:webHidden/>
               </w:rPr>
-              <w:t>9</w:t>
+              <w:t>11</w:t>
             </w:r>
             <w:r>
               <w:rPr>
@@ -1875,7 +2019,7 @@
               <w:sz w:val="22"/>
             </w:rPr>
           </w:pPr>
-          <w:hyperlink w:anchor="_Toc11682021" w:history="1">
+          <w:hyperlink w:anchor="_Toc11930224" w:history="1">
             <w:r>
               <w:rPr>
                 <w:rStyle w:val="Hyperlink"/>
@@ -1902,7 +2046,7 @@
                 <w:noProof/>
                 <w:webHidden/>
               </w:rPr>
-              <w:instrText xml:space="preserve"> PAGEREF _Toc11682021 \h </w:instrText>
+              <w:instrText xml:space="preserve"> PAGEREF _Toc11930224 \h </w:instrText>
             </w:r>
             <w:r>
               <w:rPr>
@@ -1922,7 +2066,7 @@
                 <w:noProof/>
                 <w:webHidden/>
               </w:rPr>
-              <w:t>10</w:t>
+              <w:t>12</w:t>
             </w:r>
             <w:r>
               <w:rPr>
@@ -1945,7 +2089,7 @@
               <w:sz w:val="22"/>
             </w:rPr>
           </w:pPr>
-          <w:hyperlink w:anchor="_Toc11682022" w:history="1">
+          <w:hyperlink w:anchor="_Toc11930225" w:history="1">
             <w:r>
               <w:rPr>
                 <w:rStyle w:val="Hyperlink"/>
@@ -1972,7 +2116,7 @@
                 <w:noProof/>
                 <w:webHidden/>
               </w:rPr>
-              <w:instrText xml:space="preserve"> PAGEREF _Toc11682022 \h </w:instrText>
+              <w:instrText xml:space="preserve"> PAGEREF _Toc11930225 \h </w:instrText>
             </w:r>
             <w:r>
               <w:rPr>
@@ -1992,7 +2136,7 @@
                 <w:noProof/>
                 <w:webHidden/>
               </w:rPr>
-              <w:t>10</w:t>
+              <w:t>12</w:t>
             </w:r>
             <w:r>
               <w:rPr>
@@ -2015,7 +2159,7 @@
               <w:sz w:val="22"/>
             </w:rPr>
           </w:pPr>
-          <w:hyperlink w:anchor="_Toc11682023" w:history="1">
+          <w:hyperlink w:anchor="_Toc11930226" w:history="1">
             <w:r>
               <w:rPr>
                 <w:rStyle w:val="Hyperlink"/>
@@ -2042,7 +2186,7 @@
                 <w:noProof/>
                 <w:webHidden/>
               </w:rPr>
-              <w:instrText xml:space="preserve"> PAGEREF _Toc11682023 \h </w:instrText>
+              <w:instrText xml:space="preserve"> PAGEREF _Toc11930226 \h </w:instrText>
             </w:r>
             <w:r>
               <w:rPr>
@@ -2062,7 +2206,7 @@
                 <w:noProof/>
                 <w:webHidden/>
               </w:rPr>
-              <w:t>11</w:t>
+              <w:t>13</w:t>
             </w:r>
             <w:r>
               <w:rPr>
@@ -2085,7 +2229,7 @@
               <w:sz w:val="22"/>
             </w:rPr>
           </w:pPr>
-          <w:hyperlink w:anchor="_Toc11682024" w:history="1">
+          <w:hyperlink w:anchor="_Toc11930227" w:history="1">
             <w:r>
               <w:rPr>
                 <w:rStyle w:val="Hyperlink"/>
@@ -2112,7 +2256,7 @@
                 <w:noProof/>
                 <w:webHidden/>
               </w:rPr>
-              <w:instrText xml:space="preserve"> PAGEREF _Toc11682024 \h </w:instrText>
+              <w:instrText xml:space="preserve"> PAGEREF _Toc11930227 \h </w:instrText>
             </w:r>
             <w:r>
               <w:rPr>
@@ -2132,7 +2276,7 @@
                 <w:noProof/>
                 <w:webHidden/>
               </w:rPr>
-              <w:t>11</w:t>
+              <w:t>13</w:t>
             </w:r>
             <w:r>
               <w:rPr>
@@ -2155,13 +2299,13 @@
               <w:sz w:val="22"/>
             </w:rPr>
           </w:pPr>
-          <w:hyperlink w:anchor="_Toc11682025" w:history="1">
+          <w:hyperlink w:anchor="_Toc11930228" w:history="1">
             <w:r>
               <w:rPr>
                 <w:rStyle w:val="Hyperlink"/>
                 <w:noProof/>
               </w:rPr>
-              <w:t>2.3.2 Advance Message Queueing Protocol</w:t>
+              <w:t>2.3.2 Advanced Message Queueing Protocol</w:t>
             </w:r>
             <w:r>
               <w:rPr>
@@ -2182,7 +2326,7 @@
                 <w:noProof/>
                 <w:webHidden/>
               </w:rPr>
-              <w:instrText xml:space="preserve"> PAGEREF _Toc11682025 \h </w:instrText>
+              <w:instrText xml:space="preserve"> PAGEREF _Toc11930228 \h </w:instrText>
             </w:r>
             <w:r>
               <w:rPr>
@@ -2202,7 +2346,7 @@
                 <w:noProof/>
                 <w:webHidden/>
               </w:rPr>
-              <w:t>11</w:t>
+              <w:t>14</w:t>
             </w:r>
             <w:r>
               <w:rPr>
@@ -2225,7 +2369,7 @@
               <w:sz w:val="22"/>
             </w:rPr>
           </w:pPr>
-          <w:hyperlink w:anchor="_Toc11682026" w:history="1">
+          <w:hyperlink w:anchor="_Toc11930229" w:history="1">
             <w:r>
               <w:rPr>
                 <w:rStyle w:val="Hyperlink"/>
@@ -2252,7 +2396,7 @@
                 <w:noProof/>
                 <w:webHidden/>
               </w:rPr>
-              <w:instrText xml:space="preserve"> PAGEREF _Toc11682026 \h </w:instrText>
+              <w:instrText xml:space="preserve"> PAGEREF _Toc11930229 \h </w:instrText>
             </w:r>
             <w:r>
               <w:rPr>
@@ -2272,7 +2416,7 @@
                 <w:noProof/>
                 <w:webHidden/>
               </w:rPr>
-              <w:t>12</w:t>
+              <w:t>15</w:t>
             </w:r>
             <w:r>
               <w:rPr>
@@ -2295,7 +2439,7 @@
               <w:sz w:val="22"/>
             </w:rPr>
           </w:pPr>
-          <w:hyperlink w:anchor="_Toc11682027" w:history="1">
+          <w:hyperlink w:anchor="_Toc11930230" w:history="1">
             <w:r>
               <w:rPr>
                 <w:rStyle w:val="Hyperlink"/>
@@ -2322,7 +2466,7 @@
                 <w:noProof/>
                 <w:webHidden/>
               </w:rPr>
-              <w:instrText xml:space="preserve"> PAGEREF _Toc11682027 \h </w:instrText>
+              <w:instrText xml:space="preserve"> PAGEREF _Toc11930230 \h </w:instrText>
             </w:r>
             <w:r>
               <w:rPr>
@@ -2342,7 +2486,7 @@
                 <w:noProof/>
                 <w:webHidden/>
               </w:rPr>
-              <w:t>12</w:t>
+              <w:t>16</w:t>
             </w:r>
             <w:r>
               <w:rPr>
@@ -2365,7 +2509,7 @@
               <w:sz w:val="22"/>
             </w:rPr>
           </w:pPr>
-          <w:hyperlink w:anchor="_Toc11682028" w:history="1">
+          <w:hyperlink w:anchor="_Toc11930231" w:history="1">
             <w:r>
               <w:rPr>
                 <w:rStyle w:val="Hyperlink"/>
@@ -2392,7 +2536,7 @@
                 <w:noProof/>
                 <w:webHidden/>
               </w:rPr>
-              <w:instrText xml:space="preserve"> PAGEREF _Toc11682028 \h </w:instrText>
+              <w:instrText xml:space="preserve"> PAGEREF _Toc11930231 \h </w:instrText>
             </w:r>
             <w:r>
               <w:rPr>
@@ -2412,7 +2556,7 @@
                 <w:noProof/>
                 <w:webHidden/>
               </w:rPr>
-              <w:t>13</w:t>
+              <w:t>16</w:t>
             </w:r>
             <w:r>
               <w:rPr>
@@ -2435,7 +2579,7 @@
               <w:sz w:val="22"/>
             </w:rPr>
           </w:pPr>
-          <w:hyperlink w:anchor="_Toc11682029" w:history="1">
+          <w:hyperlink w:anchor="_Toc11930232" w:history="1">
             <w:r>
               <w:rPr>
                 <w:rStyle w:val="Hyperlink"/>
@@ -2462,7 +2606,7 @@
                 <w:noProof/>
                 <w:webHidden/>
               </w:rPr>
-              <w:instrText xml:space="preserve"> PAGEREF _Toc11682029 \h </w:instrText>
+              <w:instrText xml:space="preserve"> PAGEREF _Toc11930232 \h </w:instrText>
             </w:r>
             <w:r>
               <w:rPr>
@@ -2482,7 +2626,7 @@
                 <w:noProof/>
                 <w:webHidden/>
               </w:rPr>
-              <w:t>13</w:t>
+              <w:t>16</w:t>
             </w:r>
             <w:r>
               <w:rPr>
@@ -2505,7 +2649,7 @@
               <w:sz w:val="22"/>
             </w:rPr>
           </w:pPr>
-          <w:hyperlink w:anchor="_Toc11682030" w:history="1">
+          <w:hyperlink w:anchor="_Toc11930233" w:history="1">
             <w:r>
               <w:rPr>
                 <w:rStyle w:val="Hyperlink"/>
@@ -2532,7 +2676,7 @@
                 <w:noProof/>
                 <w:webHidden/>
               </w:rPr>
-              <w:instrText xml:space="preserve"> PAGEREF _Toc11682030 \h </w:instrText>
+              <w:instrText xml:space="preserve"> PAGEREF _Toc11930233 \h </w:instrText>
             </w:r>
             <w:r>
               <w:rPr>
@@ -2552,7 +2696,7 @@
                 <w:noProof/>
                 <w:webHidden/>
               </w:rPr>
-              <w:t>13</w:t>
+              <w:t>17</w:t>
             </w:r>
             <w:r>
               <w:rPr>
@@ -2575,7 +2719,7 @@
               <w:sz w:val="22"/>
             </w:rPr>
           </w:pPr>
-          <w:hyperlink w:anchor="_Toc11682031" w:history="1">
+          <w:hyperlink w:anchor="_Toc11930234" w:history="1">
             <w:r>
               <w:rPr>
                 <w:rStyle w:val="Hyperlink"/>
@@ -2610,7 +2754,7 @@
                 <w:noProof/>
                 <w:webHidden/>
               </w:rPr>
-              <w:instrText xml:space="preserve"> PAGEREF _Toc11682031 \h </w:instrText>
+              <w:instrText xml:space="preserve"> PAGEREF _Toc11930234 \h </w:instrText>
             </w:r>
             <w:r>
               <w:rPr>
@@ -2630,7 +2774,7 @@
                 <w:noProof/>
                 <w:webHidden/>
               </w:rPr>
-              <w:t>14</w:t>
+              <w:t>17</w:t>
             </w:r>
             <w:r>
               <w:rPr>
@@ -2653,7 +2797,7 @@
               <w:sz w:val="22"/>
             </w:rPr>
           </w:pPr>
-          <w:hyperlink w:anchor="_Toc11682032" w:history="1">
+          <w:hyperlink w:anchor="_Toc11930235" w:history="1">
             <w:r>
               <w:rPr>
                 <w:rStyle w:val="Hyperlink"/>
@@ -2680,7 +2824,7 @@
                 <w:noProof/>
                 <w:webHidden/>
               </w:rPr>
-              <w:instrText xml:space="preserve"> PAGEREF _Toc11682032 \h </w:instrText>
+              <w:instrText xml:space="preserve"> PAGEREF _Toc11930235 \h </w:instrText>
             </w:r>
             <w:r>
               <w:rPr>
@@ -2700,7 +2844,7 @@
                 <w:noProof/>
                 <w:webHidden/>
               </w:rPr>
-              <w:t>14</w:t>
+              <w:t>17</w:t>
             </w:r>
             <w:r>
               <w:rPr>
@@ -2723,7 +2867,7 @@
               <w:sz w:val="22"/>
             </w:rPr>
           </w:pPr>
-          <w:hyperlink w:anchor="_Toc11682033" w:history="1">
+          <w:hyperlink w:anchor="_Toc11930236" w:history="1">
             <w:r>
               <w:rPr>
                 <w:rStyle w:val="Hyperlink"/>
@@ -2750,7 +2894,7 @@
                 <w:noProof/>
                 <w:webHidden/>
               </w:rPr>
-              <w:instrText xml:space="preserve"> PAGEREF _Toc11682033 \h </w:instrText>
+              <w:instrText xml:space="preserve"> PAGEREF _Toc11930236 \h </w:instrText>
             </w:r>
             <w:r>
               <w:rPr>
@@ -2770,7 +2914,7 @@
                 <w:noProof/>
                 <w:webHidden/>
               </w:rPr>
-              <w:t>14</w:t>
+              <w:t>17</w:t>
             </w:r>
             <w:r>
               <w:rPr>
@@ -2793,7 +2937,7 @@
               <w:sz w:val="22"/>
             </w:rPr>
           </w:pPr>
-          <w:hyperlink w:anchor="_Toc11682034" w:history="1">
+          <w:hyperlink w:anchor="_Toc11930237" w:history="1">
             <w:r>
               <w:rPr>
                 <w:rStyle w:val="Hyperlink"/>
@@ -2820,7 +2964,7 @@
                 <w:noProof/>
                 <w:webHidden/>
               </w:rPr>
-              <w:instrText xml:space="preserve"> PAGEREF _Toc11682034 \h </w:instrText>
+              <w:instrText xml:space="preserve"> PAGEREF _Toc11930237 \h </w:instrText>
             </w:r>
             <w:r>
               <w:rPr>
@@ -2840,7 +2984,77 @@
                 <w:noProof/>
                 <w:webHidden/>
               </w:rPr>
-              <w:t>14</w:t>
+              <w:t>17</w:t>
+            </w:r>
+            <w:r>
+              <w:rPr>
+                <w:noProof/>
+                <w:webHidden/>
+              </w:rPr>
+              <w:fldChar w:fldCharType="end"/>
+            </w:r>
+          </w:hyperlink>
+        </w:p>
+        <w:p>
+          <w:pPr>
+            <w:pStyle w:val="TOC3"/>
+            <w:tabs>
+              <w:tab w:val="right" w:leader="dot" w:pos="9016"/>
+            </w:tabs>
+            <w:rPr>
+              <w:rFonts w:asciiTheme="minorHAnsi" w:eastAsiaTheme="minorEastAsia" w:hAnsiTheme="minorHAnsi"/>
+              <w:noProof/>
+              <w:sz w:val="22"/>
+            </w:rPr>
+          </w:pPr>
+          <w:hyperlink w:anchor="_Toc11930238" w:history="1">
+            <w:r>
+              <w:rPr>
+                <w:rStyle w:val="Hyperlink"/>
+                <w:noProof/>
+              </w:rPr>
+              <w:t>2.5.4 Physical Tampering</w:t>
+            </w:r>
+            <w:r>
+              <w:rPr>
+                <w:noProof/>
+                <w:webHidden/>
+              </w:rPr>
+              <w:tab/>
+            </w:r>
+            <w:r>
+              <w:rPr>
+                <w:noProof/>
+                <w:webHidden/>
+              </w:rPr>
+              <w:fldChar w:fldCharType="begin"/>
+            </w:r>
+            <w:r>
+              <w:rPr>
+                <w:noProof/>
+                <w:webHidden/>
+              </w:rPr>
+              <w:instrText xml:space="preserve"> PAGEREF _Toc11930238 \h </w:instrText>
+            </w:r>
+            <w:r>
+              <w:rPr>
+                <w:noProof/>
+                <w:webHidden/>
+              </w:rPr>
+            </w:r>
+            <w:r>
+              <w:rPr>
+                <w:noProof/>
+                <w:webHidden/>
+              </w:rPr>
+              <w:fldChar w:fldCharType="separate"/>
+            </w:r>
+            <w:r>
+              <w:rPr>
+                <w:noProof/>
+                <w:webHidden/>
+              </w:rPr>
+              <w:t>18</w:t>
             </w:r>
             <w:r>
               <w:rPr>
@@ -2863,7 +3077,7 @@
               <w:sz w:val="22"/>
             </w:rPr>
           </w:pPr>
-          <w:hyperlink w:anchor="_Toc11682035" w:history="1">
+          <w:hyperlink w:anchor="_Toc11930239" w:history="1">
             <w:r>
               <w:rPr>
                 <w:rStyle w:val="Hyperlink"/>
@@ -2890,7 +3104,7 @@
                 <w:noProof/>
                 <w:webHidden/>
               </w:rPr>
-              <w:instrText xml:space="preserve"> PAGEREF _Toc11682035 \h </w:instrText>
+              <w:instrText xml:space="preserve"> PAGEREF _Toc11930239 \h </w:instrText>
             </w:r>
             <w:r>
               <w:rPr>
@@ -2910,7 +3124,7 @@
                 <w:noProof/>
                 <w:webHidden/>
               </w:rPr>
-              <w:t>14</w:t>
+              <w:t>18</w:t>
             </w:r>
             <w:r>
               <w:rPr>
@@ -2933,7 +3147,7 @@
               <w:sz w:val="22"/>
             </w:rPr>
           </w:pPr>
-          <w:hyperlink w:anchor="_Toc11682036" w:history="1">
+          <w:hyperlink w:anchor="_Toc11930240" w:history="1">
             <w:r>
               <w:rPr>
                 <w:rStyle w:val="Hyperlink"/>
@@ -2960,7 +3174,7 @@
                 <w:noProof/>
                 <w:webHidden/>
               </w:rPr>
-              <w:instrText xml:space="preserve"> PAGEREF _Toc11682036 \h </w:instrText>
+              <w:instrText xml:space="preserve"> PAGEREF _Toc11930240 \h </w:instrText>
             </w:r>
             <w:r>
               <w:rPr>
@@ -2980,7 +3194,7 @@
                 <w:noProof/>
                 <w:webHidden/>
               </w:rPr>
-              <w:t>14</w:t>
+              <w:t>18</w:t>
             </w:r>
             <w:r>
               <w:rPr>
@@ -3003,7 +3217,7 @@
               <w:sz w:val="22"/>
             </w:rPr>
           </w:pPr>
-          <w:hyperlink w:anchor="_Toc11682037" w:history="1">
+          <w:hyperlink w:anchor="_Toc11930241" w:history="1">
             <w:r>
               <w:rPr>
                 <w:rStyle w:val="Hyperlink"/>
@@ -3030,7 +3244,7 @@
                 <w:noProof/>
                 <w:webHidden/>
               </w:rPr>
-              <w:instrText xml:space="preserve"> PAGEREF _Toc11682037 \h </w:instrText>
+              <w:instrText xml:space="preserve"> PAGEREF _Toc11930241 \h </w:instrText>
             </w:r>
             <w:r>
               <w:rPr>
@@ -3050,7 +3264,7 @@
                 <w:noProof/>
                 <w:webHidden/>
               </w:rPr>
-              <w:t>14</w:t>
+              <w:t>18</w:t>
             </w:r>
             <w:r>
               <w:rPr>
@@ -3073,13 +3287,13 @@
               <w:sz w:val="22"/>
             </w:rPr>
           </w:pPr>
-          <w:hyperlink w:anchor="_Toc11682038" w:history="1">
+          <w:hyperlink w:anchor="_Toc11930242" w:history="1">
             <w:r>
               <w:rPr>
                 <w:rStyle w:val="Hyperlink"/>
                 <w:noProof/>
               </w:rPr>
-              <w:t>2.7 Proposed Software</w:t>
+              <w:t>2.7 Password Handling Best Practices</w:t>
             </w:r>
             <w:r>
               <w:rPr>
@@ -3100,7 +3314,7 @@
                 <w:noProof/>
                 <w:webHidden/>
               </w:rPr>
-              <w:instrText xml:space="preserve"> PAGEREF _Toc11682038 \h </w:instrText>
+              <w:instrText xml:space="preserve"> PAGEREF _Toc11930242 \h </w:instrText>
             </w:r>
             <w:r>
               <w:rPr>
@@ -3120,7 +3334,287 @@
                 <w:noProof/>
                 <w:webHidden/>
               </w:rPr>
-              <w:t>14</w:t>
+              <w:t>18</w:t>
+            </w:r>
+            <w:r>
+              <w:rPr>
+                <w:noProof/>
+                <w:webHidden/>
+              </w:rPr>
+              <w:fldChar w:fldCharType="end"/>
+            </w:r>
+          </w:hyperlink>
+        </w:p>
+        <w:p>
+          <w:pPr>
+            <w:pStyle w:val="TOC1"/>
+            <w:tabs>
+              <w:tab w:val="right" w:leader="dot" w:pos="9016"/>
+            </w:tabs>
+            <w:rPr>
+              <w:rFonts w:asciiTheme="minorHAnsi" w:eastAsiaTheme="minorEastAsia" w:hAnsiTheme="minorHAnsi"/>
+              <w:noProof/>
+              <w:sz w:val="22"/>
+            </w:rPr>
+          </w:pPr>
+          <w:hyperlink w:anchor="_Toc11930243" w:history="1">
+            <w:r>
+              <w:rPr>
+                <w:rStyle w:val="Hyperlink"/>
+                <w:noProof/>
+              </w:rPr>
+              <w:t>3.0 Technology Review</w:t>
+            </w:r>
+            <w:r>
+              <w:rPr>
+                <w:noProof/>
+                <w:webHidden/>
+              </w:rPr>
+              <w:tab/>
+            </w:r>
+            <w:r>
+              <w:rPr>
+                <w:noProof/>
+                <w:webHidden/>
+              </w:rPr>
+              <w:fldChar w:fldCharType="begin"/>
+            </w:r>
+            <w:r>
+              <w:rPr>
+                <w:noProof/>
+                <w:webHidden/>
+              </w:rPr>
+              <w:instrText xml:space="preserve"> PAGEREF _Toc11930243 \h </w:instrText>
+            </w:r>
+            <w:r>
+              <w:rPr>
+                <w:noProof/>
+                <w:webHidden/>
+              </w:rPr>
+            </w:r>
+            <w:r>
+              <w:rPr>
+                <w:noProof/>
+                <w:webHidden/>
+              </w:rPr>
+              <w:fldChar w:fldCharType="separate"/>
+            </w:r>
+            <w:r>
+              <w:rPr>
+                <w:noProof/>
+                <w:webHidden/>
+              </w:rPr>
+              <w:t>20</w:t>
+            </w:r>
+            <w:r>
+              <w:rPr>
+                <w:noProof/>
+                <w:webHidden/>
+              </w:rPr>
+              <w:fldChar w:fldCharType="end"/>
+            </w:r>
+          </w:hyperlink>
+        </w:p>
+        <w:p>
+          <w:pPr>
+            <w:pStyle w:val="TOC2"/>
+            <w:tabs>
+              <w:tab w:val="right" w:leader="dot" w:pos="9016"/>
+            </w:tabs>
+            <w:rPr>
+              <w:rFonts w:asciiTheme="minorHAnsi" w:eastAsiaTheme="minorEastAsia" w:hAnsiTheme="minorHAnsi"/>
+              <w:noProof/>
+              <w:sz w:val="22"/>
+            </w:rPr>
+          </w:pPr>
+          <w:hyperlink w:anchor="_Toc11930244" w:history="1">
+            <w:r>
+              <w:rPr>
+                <w:rStyle w:val="Hyperlink"/>
+                <w:noProof/>
+              </w:rPr>
+              <w:t>3.1 Face Recognition Technology</w:t>
+            </w:r>
+            <w:r>
+              <w:rPr>
+                <w:noProof/>
+                <w:webHidden/>
+              </w:rPr>
+              <w:tab/>
+            </w:r>
+            <w:r>
+              <w:rPr>
+                <w:noProof/>
+                <w:webHidden/>
+              </w:rPr>
+              <w:fldChar w:fldCharType="begin"/>
+            </w:r>
+            <w:r>
+              <w:rPr>
+                <w:noProof/>
+                <w:webHidden/>
+              </w:rPr>
+              <w:instrText xml:space="preserve"> PAGEREF _Toc11930244 \h </w:instrText>
+            </w:r>
+            <w:r>
+              <w:rPr>
+                <w:noProof/>
+                <w:webHidden/>
+              </w:rPr>
+            </w:r>
+            <w:r>
+              <w:rPr>
+                <w:noProof/>
+                <w:webHidden/>
+              </w:rPr>
+              <w:fldChar w:fldCharType="separate"/>
+            </w:r>
+            <w:r>
+              <w:rPr>
+                <w:noProof/>
+                <w:webHidden/>
+              </w:rPr>
+              <w:t>20</w:t>
+            </w:r>
+            <w:r>
+              <w:rPr>
+                <w:noProof/>
+                <w:webHidden/>
+              </w:rPr>
+              <w:fldChar w:fldCharType="end"/>
+            </w:r>
+          </w:hyperlink>
+        </w:p>
+        <w:p>
+          <w:pPr>
+            <w:pStyle w:val="TOC2"/>
+            <w:tabs>
+              <w:tab w:val="right" w:leader="dot" w:pos="9016"/>
+            </w:tabs>
+            <w:rPr>
+              <w:rFonts w:asciiTheme="minorHAnsi" w:eastAsiaTheme="minorEastAsia" w:hAnsiTheme="minorHAnsi"/>
+              <w:noProof/>
+              <w:sz w:val="22"/>
+            </w:rPr>
+          </w:pPr>
+          <w:hyperlink w:anchor="_Toc11930245" w:history="1">
+            <w:r>
+              <w:rPr>
+                <w:rStyle w:val="Hyperlink"/>
+                <w:noProof/>
+              </w:rPr>
+              <w:t>3.2 Application Development</w:t>
+            </w:r>
+            <w:r>
+              <w:rPr>
+                <w:noProof/>
+                <w:webHidden/>
+              </w:rPr>
+              <w:tab/>
+            </w:r>
+            <w:r>
+              <w:rPr>
+                <w:noProof/>
+                <w:webHidden/>
+              </w:rPr>
+              <w:fldChar w:fldCharType="begin"/>
+            </w:r>
+            <w:r>
+              <w:rPr>
+                <w:noProof/>
+                <w:webHidden/>
+              </w:rPr>
+              <w:instrText xml:space="preserve"> PAGEREF _Toc11930245 \h </w:instrText>
+            </w:r>
+            <w:r>
+              <w:rPr>
+                <w:noProof/>
+                <w:webHidden/>
+              </w:rPr>
+            </w:r>
+            <w:r>
+              <w:rPr>
+                <w:noProof/>
+                <w:webHidden/>
+              </w:rPr>
+              <w:fldChar w:fldCharType="separate"/>
+            </w:r>
+            <w:r>
+              <w:rPr>
+                <w:noProof/>
+                <w:webHidden/>
+              </w:rPr>
+              <w:t>20</w:t>
+            </w:r>
+            <w:r>
+              <w:rPr>
+                <w:noProof/>
+                <w:webHidden/>
+              </w:rPr>
+              <w:fldChar w:fldCharType="end"/>
+            </w:r>
+          </w:hyperlink>
+        </w:p>
+        <w:p>
+          <w:pPr>
+            <w:pStyle w:val="TOC2"/>
+            <w:tabs>
+              <w:tab w:val="right" w:leader="dot" w:pos="9016"/>
+            </w:tabs>
+            <w:rPr>
+              <w:rFonts w:asciiTheme="minorHAnsi" w:eastAsiaTheme="minorEastAsia" w:hAnsiTheme="minorHAnsi"/>
+              <w:noProof/>
+              <w:sz w:val="22"/>
+            </w:rPr>
+          </w:pPr>
+          <w:hyperlink w:anchor="_Toc11930246" w:history="1">
+            <w:r>
+              <w:rPr>
+                <w:rStyle w:val="Hyperlink"/>
+                <w:noProof/>
+              </w:rPr>
+              <w:t>3.3 Remote Access Security</w:t>
+            </w:r>
+            <w:r>
+              <w:rPr>
+                <w:noProof/>
+                <w:webHidden/>
+              </w:rPr>
+              <w:tab/>
+            </w:r>
+            <w:r>
+              <w:rPr>
+                <w:noProof/>
+                <w:webHidden/>
+              </w:rPr>
+              <w:fldChar w:fldCharType="begin"/>
+            </w:r>
+            <w:r>
+              <w:rPr>
+                <w:noProof/>
+                <w:webHidden/>
+              </w:rPr>
+              <w:instrText xml:space="preserve"> PAGEREF _Toc11930246 \h </w:instrText>
+            </w:r>
+            <w:r>
+              <w:rPr>
+                <w:noProof/>
+                <w:webHidden/>
+              </w:rPr>
+            </w:r>
+            <w:r>
+              <w:rPr>
+                <w:noProof/>
+                <w:webHidden/>
+              </w:rPr>
+              <w:fldChar w:fldCharType="separate"/>
+            </w:r>
+            <w:r>
+              <w:rPr>
+                <w:noProof/>
+                <w:webHidden/>
+              </w:rPr>
+              <w:t>20</w:t>
             </w:r>
             <w:r>
               <w:rPr>
@@ -3143,13 +3637,13 @@
               <w:sz w:val="22"/>
             </w:rPr>
           </w:pPr>
-          <w:hyperlink w:anchor="_Toc11682039" w:history="1">
+          <w:hyperlink w:anchor="_Toc11930247" w:history="1">
             <w:r>
               <w:rPr>
                 <w:rStyle w:val="Hyperlink"/>
                 <w:noProof/>
               </w:rPr>
-              <w:t>2.7.1 Face Recognition Technology</w:t>
+              <w:t>3.3.1 Fail2Ban</w:t>
             </w:r>
             <w:r>
               <w:rPr>
@@ -3170,7 +3664,7 @@
                 <w:noProof/>
                 <w:webHidden/>
               </w:rPr>
-              <w:instrText xml:space="preserve"> PAGEREF _Toc11682039 \h </w:instrText>
+              <w:instrText xml:space="preserve"> PAGEREF _Toc11930247 \h </w:instrText>
             </w:r>
             <w:r>
               <w:rPr>
@@ -3190,77 +3684,7 @@
                 <w:noProof/>
                 <w:webHidden/>
               </w:rPr>
-              <w:t>14</w:t>
-            </w:r>
-            <w:r>
-              <w:rPr>
-                <w:noProof/>
-                <w:webHidden/>
-              </w:rPr>
-              <w:fldChar w:fldCharType="end"/>
-            </w:r>
-          </w:hyperlink>
-        </w:p>
-        <w:p>
-          <w:pPr>
-            <w:pStyle w:val="TOC3"/>
-            <w:tabs>
-              <w:tab w:val="right" w:leader="dot" w:pos="9016"/>
-            </w:tabs>
-            <w:rPr>
-              <w:rFonts w:asciiTheme="minorHAnsi" w:eastAsiaTheme="minorEastAsia" w:hAnsiTheme="minorHAnsi"/>
-              <w:noProof/>
-              <w:sz w:val="22"/>
-            </w:rPr>
-          </w:pPr>
-          <w:hyperlink w:anchor="_Toc11682040" w:history="1">
-            <w:r>
-              <w:rPr>
-                <w:rStyle w:val="Hyperlink"/>
-                <w:noProof/>
-              </w:rPr>
-              <w:t>2.7.2 Application Development</w:t>
-            </w:r>
-            <w:r>
-              <w:rPr>
-                <w:noProof/>
-                <w:webHidden/>
-              </w:rPr>
-              <w:tab/>
-            </w:r>
-            <w:r>
-              <w:rPr>
-                <w:noProof/>
-                <w:webHidden/>
-              </w:rPr>
-              <w:fldChar w:fldCharType="begin"/>
-            </w:r>
-            <w:r>
-              <w:rPr>
-                <w:noProof/>
-                <w:webHidden/>
-              </w:rPr>
-              <w:instrText xml:space="preserve"> PAGEREF _Toc11682040 \h </w:instrText>
-            </w:r>
-            <w:r>
-              <w:rPr>
-                <w:noProof/>
-                <w:webHidden/>
-              </w:rPr>
-            </w:r>
-            <w:r>
-              <w:rPr>
-                <w:noProof/>
-                <w:webHidden/>
-              </w:rPr>
-              <w:fldChar w:fldCharType="separate"/>
-            </w:r>
-            <w:r>
-              <w:rPr>
-                <w:noProof/>
-                <w:webHidden/>
-              </w:rPr>
-              <w:t>15</w:t>
+              <w:t>20</w:t>
             </w:r>
             <w:r>
               <w:rPr>
@@ -3283,13 +3707,13 @@
               <w:sz w:val="22"/>
             </w:rPr>
           </w:pPr>
-          <w:hyperlink w:anchor="_Toc11682041" w:history="1">
+          <w:hyperlink w:anchor="_Toc11930248" w:history="1">
             <w:r>
               <w:rPr>
                 <w:rStyle w:val="Hyperlink"/>
                 <w:noProof/>
               </w:rPr>
-              <w:t>2.8 Simulating Cyber Attacks</w:t>
+              <w:t>3.4 MQTT Broker</w:t>
             </w:r>
             <w:r>
               <w:rPr>
@@ -3310,7 +3734,7 @@
                 <w:noProof/>
                 <w:webHidden/>
               </w:rPr>
-              <w:instrText xml:space="preserve"> PAGEREF _Toc11682041 \h </w:instrText>
+              <w:instrText xml:space="preserve"> PAGEREF _Toc11930248 \h </w:instrText>
             </w:r>
             <w:r>
               <w:rPr>
@@ -3330,7 +3754,77 @@
                 <w:noProof/>
                 <w:webHidden/>
               </w:rPr>
-              <w:t>15</w:t>
+              <w:t>20</w:t>
+            </w:r>
+            <w:r>
+              <w:rPr>
+                <w:noProof/>
+                <w:webHidden/>
+              </w:rPr>
+              <w:fldChar w:fldCharType="end"/>
+            </w:r>
+          </w:hyperlink>
+        </w:p>
+        <w:p>
+          <w:pPr>
+            <w:pStyle w:val="TOC2"/>
+            <w:tabs>
+              <w:tab w:val="right" w:leader="dot" w:pos="9016"/>
+            </w:tabs>
+            <w:rPr>
+              <w:rFonts w:asciiTheme="minorHAnsi" w:eastAsiaTheme="minorEastAsia" w:hAnsiTheme="minorHAnsi"/>
+              <w:noProof/>
+              <w:sz w:val="22"/>
+            </w:rPr>
+          </w:pPr>
+          <w:hyperlink w:anchor="_Toc11930249" w:history="1">
+            <w:r>
+              <w:rPr>
+                <w:rStyle w:val="Hyperlink"/>
+                <w:noProof/>
+              </w:rPr>
+              <w:t>3.3 Simulating Cyber Attacks</w:t>
+            </w:r>
+            <w:r>
+              <w:rPr>
+                <w:noProof/>
+                <w:webHidden/>
+              </w:rPr>
+              <w:tab/>
+            </w:r>
+            <w:r>
+              <w:rPr>
+                <w:noProof/>
+                <w:webHidden/>
+              </w:rPr>
+              <w:fldChar w:fldCharType="begin"/>
+            </w:r>
+            <w:r>
+              <w:rPr>
+                <w:noProof/>
+                <w:webHidden/>
+              </w:rPr>
+              <w:instrText xml:space="preserve"> PAGEREF _Toc11930249 \h </w:instrText>
+            </w:r>
+            <w:r>
+              <w:rPr>
+                <w:noProof/>
+                <w:webHidden/>
+              </w:rPr>
+            </w:r>
+            <w:r>
+              <w:rPr>
+                <w:noProof/>
+                <w:webHidden/>
+              </w:rPr>
+              <w:fldChar w:fldCharType="separate"/>
+            </w:r>
+            <w:r>
+              <w:rPr>
+                <w:noProof/>
+                <w:webHidden/>
+              </w:rPr>
+              <w:t>20</w:t>
             </w:r>
             <w:r>
               <w:rPr>
@@ -3353,7 +3847,7 @@
               <w:sz w:val="22"/>
             </w:rPr>
           </w:pPr>
-          <w:hyperlink w:anchor="_Toc11682042" w:history="1">
+          <w:hyperlink w:anchor="_Toc11930250" w:history="1">
             <w:r>
               <w:rPr>
                 <w:rStyle w:val="Hyperlink"/>
@@ -3380,7 +3874,7 @@
                 <w:noProof/>
                 <w:webHidden/>
               </w:rPr>
-              <w:instrText xml:space="preserve"> PAGEREF _Toc11682042 \h </w:instrText>
+              <w:instrText xml:space="preserve"> PAGEREF _Toc11930250 \h </w:instrText>
             </w:r>
             <w:r>
               <w:rPr>
@@ -3400,7 +3894,7 @@
                 <w:noProof/>
                 <w:webHidden/>
               </w:rPr>
-              <w:t>17</w:t>
+              <w:t>22</w:t>
             </w:r>
             <w:r>
               <w:rPr>
@@ -3436,8 +3930,8 @@
       <w:pPr>
         <w:pStyle w:val="Heading1"/>
       </w:pPr>
-      <w:bookmarkStart w:id="2" w:name="_Toc11075208"/>
-      <w:bookmarkStart w:id="3" w:name="_Toc11682010"/>
+      <w:bookmarkStart w:id="4" w:name="_Toc11075208"/>
+      <w:bookmarkStart w:id="5" w:name="_Toc11930213"/>
       <w:r>
         <w:lastRenderedPageBreak/>
         <w:t xml:space="preserve">1.0 </w:t>
@@ -3445,30 +3939,30 @@
       <w:r>
         <w:t>Introduction</w:t>
       </w:r>
-      <w:bookmarkEnd w:id="2"/>
-      <w:bookmarkEnd w:id="3"/>
-      <w:r>
-        <w:t xml:space="preserve"> </w:t>
-      </w:r>
-    </w:p>
-    <w:p/>
-    <w:p>
-      <w:pPr>
-        <w:pStyle w:val="Heading2"/>
-      </w:pPr>
-      <w:bookmarkStart w:id="4" w:name="_Toc11075209"/>
-      <w:bookmarkStart w:id="5" w:name="_Toc11682011"/>
-      <w:r>
-        <w:t xml:space="preserve">1.1 </w:t>
-      </w:r>
-      <w:r>
-        <w:t>B</w:t>
-      </w:r>
-      <w:r>
-        <w:t>ackground</w:t>
-      </w:r>
       <w:bookmarkEnd w:id="4"/>
       <w:bookmarkEnd w:id="5"/>
+      <w:r>
+        <w:t xml:space="preserve"> </w:t>
+      </w:r>
+    </w:p>
+    <w:p/>
+    <w:p>
+      <w:pPr>
+        <w:pStyle w:val="Heading2"/>
+      </w:pPr>
+      <w:bookmarkStart w:id="6" w:name="_Toc11075209"/>
+      <w:bookmarkStart w:id="7" w:name="_Toc11930214"/>
+      <w:r>
+        <w:t xml:space="preserve">1.1 </w:t>
+      </w:r>
+      <w:r>
+        <w:t>B</w:t>
+      </w:r>
+      <w:r>
+        <w:t>ackground</w:t>
+      </w:r>
+      <w:bookmarkEnd w:id="6"/>
+      <w:bookmarkEnd w:id="7"/>
     </w:p>
     <w:p/>
     <w:p>
@@ -3560,7 +4054,7 @@
         </w:rPr>
         <w:lastRenderedPageBreak/>
         <w:drawing>
-          <wp:inline distT="0" distB="0" distL="0" distR="0" wp14:anchorId="066DDF07" wp14:editId="4011D1B4">
+          <wp:inline distT="0" distB="0" distL="0" distR="0" wp14:anchorId="266A53FA" wp14:editId="58246B12">
             <wp:extent cx="4171950" cy="2796872"/>
             <wp:effectExtent l="0" t="0" r="0" b="3810"/>
             <wp:docPr id="2" name="Picture 2"/>
@@ -3601,31 +4095,18 @@
         <w:pStyle w:val="Caption"/>
         <w:jc w:val="center"/>
       </w:pPr>
-      <w:bookmarkStart w:id="6" w:name="_Toc11682043"/>
+      <w:bookmarkStart w:id="8" w:name="_Toc11682043"/>
       <w:r>
         <w:t xml:space="preserve">Figure </w:t>
       </w:r>
-      <w:r>
-        <w:fldChar w:fldCharType="begin"/>
-      </w:r>
-      <w:r>
-        <w:instrText xml:space="preserve"> SEQ Figure \* ARABIC </w:instrText>
-      </w:r>
-      <w:r>
-        <w:fldChar w:fldCharType="separate"/>
-      </w:r>
-      <w:r>
-        <w:rPr>
-          <w:noProof/>
-        </w:rPr>
-        <w:t>1</w:t>
-      </w:r>
-      <w:r>
-        <w:rPr>
-          <w:noProof/>
-        </w:rPr>
-        <w:fldChar w:fldCharType="end"/>
-      </w:r>
+      <w:fldSimple w:instr=" SEQ Figure \* ARABIC ">
+        <w:r>
+          <w:rPr>
+            <w:noProof/>
+          </w:rPr>
+          <w:t>1</w:t>
+        </w:r>
+      </w:fldSimple>
       <w:r>
         <w:t xml:space="preserve">: </w:t>
       </w:r>
@@ -3641,7 +4122,7 @@
       <w:r>
         <w:t>)</w:t>
       </w:r>
-      <w:bookmarkEnd w:id="6"/>
+      <w:bookmarkEnd w:id="8"/>
       <w:r>
         <w:br/>
       </w:r>
@@ -3650,16 +4131,16 @@
       <w:pPr>
         <w:pStyle w:val="Heading2"/>
       </w:pPr>
-      <w:bookmarkStart w:id="7" w:name="_Toc11075210"/>
-      <w:bookmarkStart w:id="8" w:name="_Toc11682012"/>
+      <w:bookmarkStart w:id="9" w:name="_Toc11075210"/>
+      <w:bookmarkStart w:id="10" w:name="_Toc11930215"/>
       <w:r>
         <w:t>1.2 Problem D</w:t>
       </w:r>
       <w:r>
         <w:t>escription</w:t>
       </w:r>
-      <w:bookmarkEnd w:id="7"/>
-      <w:bookmarkEnd w:id="8"/>
+      <w:bookmarkEnd w:id="9"/>
+      <w:bookmarkEnd w:id="10"/>
     </w:p>
     <w:p/>
     <w:p>
@@ -3670,7 +4151,13 @@
     <w:p/>
     <w:p>
       <w:r>
-        <w:t>The development of a home security system using a Raspberry Pi model is proposed to deal with the aforementioned challenges. By storing information locally, the amount of potential backdoors/security breaches is limited. This means security can be focused down to device level (Raspberry Pi), Micro-services and video security. Data can be captured with a non-intrusive mindset, limiting the amount of user-identifying data being produced.</w:t>
+        <w:t xml:space="preserve">The development of a home security system using a Raspberry Pi model is proposed to deal with the aforementioned challenges. By storing information locally, the amount of potential backdoors/security breaches is limited. This means security can be focused down to device level (Raspberry Pi), Micro-services and video security. Data can be captured with a non-intrusive </w:t>
+      </w:r>
+      <w:r>
+        <w:t>mindset</w:t>
+      </w:r>
+      <w:r>
+        <w:t>, limiting the amount of user-identifying data being produced.</w:t>
       </w:r>
     </w:p>
     <w:p/>
@@ -3688,8 +4175,8 @@
           <w:color w:val="000000" w:themeColor="text1"/>
         </w:rPr>
       </w:pPr>
-      <w:bookmarkStart w:id="9" w:name="_Toc11075211"/>
-      <w:bookmarkStart w:id="10" w:name="_Toc11682013"/>
+      <w:bookmarkStart w:id="11" w:name="_Toc11075211"/>
+      <w:bookmarkStart w:id="12" w:name="_Toc11930216"/>
       <w:r>
         <w:t>1.3</w:t>
       </w:r>
@@ -3699,8 +4186,8 @@
       <w:r>
         <w:t>Project objectives</w:t>
       </w:r>
-      <w:bookmarkEnd w:id="9"/>
-      <w:bookmarkEnd w:id="10"/>
+      <w:bookmarkEnd w:id="11"/>
+      <w:bookmarkEnd w:id="12"/>
     </w:p>
     <w:p/>
     <w:p>
@@ -3783,8 +4270,8 @@
       <w:pPr>
         <w:pStyle w:val="Heading1"/>
       </w:pPr>
-      <w:bookmarkStart w:id="11" w:name="_Toc11075214"/>
-      <w:bookmarkStart w:id="12" w:name="_Toc11682014"/>
+      <w:bookmarkStart w:id="13" w:name="_Toc11075214"/>
+      <w:bookmarkStart w:id="14" w:name="_Toc11930217"/>
       <w:r>
         <w:lastRenderedPageBreak/>
         <w:t>2</w:t>
@@ -3792,43 +4279,28 @@
       <w:r>
         <w:t xml:space="preserve">.0 </w:t>
       </w:r>
-      <w:bookmarkEnd w:id="11"/>
+      <w:bookmarkEnd w:id="13"/>
       <w:r>
         <w:t>Literature Review</w:t>
       </w:r>
-      <w:bookmarkEnd w:id="12"/>
+      <w:bookmarkEnd w:id="14"/>
     </w:p>
     <w:p/>
     <w:p>
       <w:r>
-        <w:t>The proposed system is a home security system using the Raspberry Pi as the core component. The system would be able to detect individuals faces entering the premises and inform the family members if a face was not recognised via app notification. As with all IoT based devices, the Raspberry Pi poses multiple security risks at the Perception, Network and Application levels.</w:t>
+        <w:t xml:space="preserve">This section covers the overall Internet of Things architecture and the current security issues present in each layer. State of the art network and communication protocols are reviewed as well as security protocols to determine the most suitable protocols for the proposed system. Various security threats are reviewed </w:t>
+      </w:r>
+      <w:r>
+        <w:t>as well as forms of cryptography to determine best practices for the proposed system.</w:t>
       </w:r>
     </w:p>
     <w:p/>
     <w:p>
       <w:pPr>
-        <w:rPr>
-          <w:color w:val="000000"/>
-        </w:rPr>
-      </w:pPr>
-      <w:r>
-        <w:t xml:space="preserve">The proposed hardware for this system would be a Raspberry Pi 3 and one or multiple cameras placed near the vicinity of the home entrance. Although simplistic, a similar system was used for border surveillance and shown successful </w:t>
-      </w:r>
-      <w:r>
-        <w:rPr>
-          <w:rStyle w:val="selectable"/>
-          <w:color w:val="000000"/>
-        </w:rPr>
-        <w:t xml:space="preserve">(Abdalla and Veeramanikandasamy, 2017). </w:t>
-      </w:r>
-    </w:p>
-    <w:p/>
-    <w:p>
-      <w:pPr>
         <w:pStyle w:val="Heading2"/>
       </w:pPr>
-      <w:bookmarkStart w:id="13" w:name="_Toc11075218"/>
-      <w:bookmarkStart w:id="14" w:name="_Toc11682015"/>
+      <w:bookmarkStart w:id="15" w:name="_Toc11075218"/>
+      <w:bookmarkStart w:id="16" w:name="_Toc11930218"/>
       <w:r>
         <w:t>2</w:t>
       </w:r>
@@ -3836,60 +4308,39 @@
         <w:t>.1</w:t>
       </w:r>
       <w:r>
-        <w:t xml:space="preserve"> IoT Architecture</w:t>
-      </w:r>
-      <w:bookmarkEnd w:id="13"/>
-      <w:bookmarkEnd w:id="14"/>
-    </w:p>
-    <w:p/>
-    <w:p>
-      <w:r>
-        <w:t>IoT security faces three levels of architecture that can be attacked with malicious intent. As detailed in a recent 2018 paper, the most basic agreed upon architecture consists of three layers: Perception Layer, Network Layer and</w:t>
-      </w:r>
-      <w:r>
-        <w:t xml:space="preserve"> Application Layer </w:t>
-      </w:r>
-      <w:r>
-        <w:t>(Burhan et al., 2018)</w:t>
-      </w:r>
-      <w:r>
-        <w:t xml:space="preserve">. For cloud based systems, an additional Processing layer is also considered </w:t>
-      </w:r>
-      <w:r>
-        <w:t>(Aziz and Haq, 2018).</w:t>
-      </w:r>
-    </w:p>
-    <w:p/>
-    <w:p>
-      <w:pPr>
-        <w:pStyle w:val="Heading3"/>
-      </w:pPr>
-      <w:bookmarkStart w:id="15" w:name="_Toc11075219"/>
-      <w:bookmarkStart w:id="16" w:name="_Toc11682016"/>
-      <w:r>
-        <w:t>2</w:t>
-      </w:r>
-      <w:r>
-        <w:t>.1</w:t>
-      </w:r>
-      <w:r>
-        <w:t>.1 Perception Layer</w:t>
+        <w:t xml:space="preserve"> Internet of Things </w:t>
+      </w:r>
+      <w:r>
+        <w:t>Architecture</w:t>
       </w:r>
       <w:bookmarkEnd w:id="15"/>
       <w:bookmarkEnd w:id="16"/>
     </w:p>
-    <w:p>
-      <w:r>
-        <w:t xml:space="preserve">This layer consists of the physical sensors which collect information and identify objects. Commonly used sensors include RFID, barcode &amp; cameras. In this experiment the security camera is the main focus of this layer and can pose multiple potential security issues. As highlighted in the article mentioned previously, eavesdropping is definitely the most concerning security issue in this layer. Having unauthorised access to video footage is a serious breach of privacy. This is accomplished by taking advantage of insecure modes of transmission, granting access to a third party without authorisation. </w:t>
-      </w:r>
-    </w:p>
     <w:p/>
     <w:p>
+      <w:r>
+        <w:t>IoT security faces three levels of architecture that can be attacked with malicious intent. As detailed in a recent 2018 paper, the most basic agreed upon architecture consists of three layers: Perception Layer, Network Layer and</w:t>
+      </w:r>
+      <w:r>
+        <w:t xml:space="preserve"> Application Layer </w:t>
+      </w:r>
+      <w:r>
+        <w:t>(Burhan et al., 2018)</w:t>
+      </w:r>
+      <w:r>
+        <w:t xml:space="preserve">. For cloud based systems, an additional Processing layer is also considered </w:t>
+      </w:r>
+      <w:r>
+        <w:t>(Aziz and Haq, 2018).</w:t>
+      </w:r>
+    </w:p>
+    <w:p/>
+    <w:p>
       <w:pPr>
         <w:pStyle w:val="Heading3"/>
       </w:pPr>
-      <w:bookmarkStart w:id="17" w:name="_Toc11075220"/>
-      <w:bookmarkStart w:id="18" w:name="_Toc11682017"/>
+      <w:bookmarkStart w:id="17" w:name="_Toc11075219"/>
+      <w:bookmarkStart w:id="18" w:name="_Toc11930219"/>
       <w:r>
         <w:t>2</w:t>
       </w:r>
@@ -3897,10 +4348,34 @@
         <w:t>.1</w:t>
       </w:r>
       <w:r>
-        <w:t>.2 Network Layer</w:t>
+        <w:t>.1 Perception Layer</w:t>
       </w:r>
       <w:bookmarkEnd w:id="17"/>
       <w:bookmarkEnd w:id="18"/>
+    </w:p>
+    <w:p>
+      <w:r>
+        <w:t xml:space="preserve">This layer consists of the physical sensors which collect information and identify objects. Commonly used sensors include RFID, barcode &amp; cameras. In this experiment the security camera is the main focus of this layer and can pose multiple potential security issues. As highlighted in the article mentioned previously, eavesdropping is definitely the most concerning security issue in this layer. Having unauthorised access to video footage is a serious breach of privacy. This is accomplished by taking advantage of insecure modes of transmission, granting access to a third party without authorisation. </w:t>
+      </w:r>
+    </w:p>
+    <w:p/>
+    <w:p>
+      <w:pPr>
+        <w:pStyle w:val="Heading3"/>
+      </w:pPr>
+      <w:bookmarkStart w:id="19" w:name="_Toc11075220"/>
+      <w:bookmarkStart w:id="20" w:name="_Toc11930220"/>
+      <w:r>
+        <w:t>2</w:t>
+      </w:r>
+      <w:r>
+        <w:t>.1</w:t>
+      </w:r>
+      <w:r>
+        <w:t>.2 Network Layer</w:t>
+      </w:r>
+      <w:bookmarkEnd w:id="19"/>
+      <w:bookmarkEnd w:id="20"/>
     </w:p>
     <w:p>
       <w:pPr>
@@ -3926,7 +4401,7 @@
       <w:pPr>
         <w:pStyle w:val="Heading3"/>
       </w:pPr>
-      <w:bookmarkStart w:id="19" w:name="_Toc11682018"/>
+      <w:bookmarkStart w:id="21" w:name="_Toc11930221"/>
       <w:r>
         <w:t>2</w:t>
       </w:r>
@@ -3939,7 +4414,7 @@
       <w:r>
         <w:t>.3 Application Layer</w:t>
       </w:r>
-      <w:bookmarkEnd w:id="19"/>
+      <w:bookmarkEnd w:id="21"/>
     </w:p>
     <w:p>
       <w:r>
@@ -3964,7 +4439,7 @@
         </w:rPr>
         <w:lastRenderedPageBreak/>
         <w:drawing>
-          <wp:inline distT="0" distB="0" distL="0" distR="0" wp14:anchorId="67A2C3A4" wp14:editId="6A3867B5">
+          <wp:inline distT="0" distB="0" distL="0" distR="0" wp14:anchorId="082C75CC" wp14:editId="2CAFC7EF">
             <wp:extent cx="4906978" cy="2869565"/>
             <wp:effectExtent l="0" t="0" r="8255" b="6985"/>
             <wp:docPr id="4" name="Picture 4"/>
@@ -4021,13 +4496,13 @@
       </w:r>
     </w:p>
     <w:p>
-      <w:bookmarkStart w:id="20" w:name="_Toc11075225"/>
-      <w:bookmarkStart w:id="21" w:name="_Toc11682019"/>
+      <w:bookmarkStart w:id="22" w:name="_Toc11075225"/>
     </w:p>
     <w:p>
       <w:pPr>
         <w:pStyle w:val="Heading2"/>
       </w:pPr>
+      <w:bookmarkStart w:id="23" w:name="_Toc11930222"/>
       <w:r>
         <w:t>2</w:t>
       </w:r>
@@ -4043,8 +4518,8 @@
       <w:r>
         <w:t xml:space="preserve"> Protocols</w:t>
       </w:r>
-      <w:bookmarkEnd w:id="20"/>
-      <w:bookmarkEnd w:id="21"/>
+      <w:bookmarkEnd w:id="22"/>
+      <w:bookmarkEnd w:id="23"/>
     </w:p>
     <w:p/>
     <w:p>
@@ -4114,8 +4589,8 @@
       <w:pPr>
         <w:pStyle w:val="Heading3"/>
       </w:pPr>
-      <w:bookmarkStart w:id="22" w:name="_Toc11075226"/>
-      <w:bookmarkStart w:id="23" w:name="_Toc11682020"/>
+      <w:bookmarkStart w:id="24" w:name="_Toc11075226"/>
+      <w:bookmarkStart w:id="25" w:name="_Toc11930223"/>
       <w:r>
         <w:t>2</w:t>
       </w:r>
@@ -4125,8 +4600,8 @@
       <w:r>
         <w:t>.1 Bluetooth</w:t>
       </w:r>
-      <w:bookmarkEnd w:id="22"/>
-      <w:bookmarkEnd w:id="23"/>
+      <w:bookmarkEnd w:id="24"/>
+      <w:bookmarkEnd w:id="25"/>
     </w:p>
     <w:p>
       <w:r>
@@ -4144,8 +4619,8 @@
       <w:pPr>
         <w:pStyle w:val="Heading3"/>
       </w:pPr>
-      <w:bookmarkStart w:id="24" w:name="_Toc11075227"/>
-      <w:bookmarkStart w:id="25" w:name="_Toc11682021"/>
+      <w:bookmarkStart w:id="26" w:name="_Toc11075227"/>
+      <w:bookmarkStart w:id="27" w:name="_Toc11930224"/>
       <w:r>
         <w:lastRenderedPageBreak/>
         <w:t>2</w:t>
@@ -4156,11 +4631,11 @@
       <w:r>
         <w:t>.2 W</w:t>
       </w:r>
-      <w:bookmarkEnd w:id="24"/>
+      <w:bookmarkEnd w:id="26"/>
       <w:r>
         <w:t>i-Fi</w:t>
       </w:r>
-      <w:bookmarkEnd w:id="25"/>
+      <w:bookmarkEnd w:id="27"/>
     </w:p>
     <w:p>
       <w:pPr>
@@ -4183,10 +4658,31 @@
         <w:t>fastest</w:t>
       </w:r>
       <w:r>
-        <w:t xml:space="preserve"> of all common communication technologies with an average speed of 54mb/s (Lee, Su and Shen, 2007) with the ability to scale up speed if necessary</w:t>
-      </w:r>
-      <w:r>
-        <w:t>. The average range of a Wi-Fi connection is around 100 meters.</w:t>
+        <w:t xml:space="preserve"> of all common </w:t>
+      </w:r>
+      <w:r>
+        <w:t>com</w:t>
+      </w:r>
+      <w:r>
+        <w:t>munication technologies with a recent report showing the average speed being 16.51Mbps (Cable, 2019)</w:t>
+      </w:r>
+      <w:r>
+        <w:t>. The average</w:t>
+      </w:r>
+      <w:r>
+        <w:t xml:space="preserve"> range of a Wi-Fi connection is around 100 meters</w:t>
+      </w:r>
+      <w:r>
+        <w:t xml:space="preserve"> </w:t>
+      </w:r>
+      <w:r>
+        <w:t>(Lee, Su and Shen, 2007</w:t>
+      </w:r>
+      <w:r>
+        <w:t>)</w:t>
+      </w:r>
+      <w:r>
+        <w:t>.</w:t>
       </w:r>
     </w:p>
     <w:p>
@@ -4199,30 +4695,42 @@
       <w:pPr>
         <w:pStyle w:val="Heading3"/>
       </w:pPr>
-      <w:bookmarkStart w:id="26" w:name="_Toc11682022"/>
+      <w:bookmarkStart w:id="28" w:name="_Toc11930225"/>
       <w:r>
         <w:t>2.2.3</w:t>
       </w:r>
       <w:r>
         <w:t xml:space="preserve"> ZigBee</w:t>
       </w:r>
-      <w:bookmarkEnd w:id="26"/>
+      <w:bookmarkEnd w:id="28"/>
     </w:p>
     <w:p>
       <w:r>
         <w:t xml:space="preserve">ZigBee is a communication protocol, which utilises small, low-power and cost radios. It is frequently utilised in the smart homes in conjunction </w:t>
       </w:r>
       <w:r>
-        <w:t>with hubs such as the Amazon Echo (Zigbee Alliance, 2019).</w:t>
-      </w:r>
-      <w:r>
-        <w:t xml:space="preserve"> The technology is very limited in terms of signal rate with a rate of 250Kb/s (Lee, Su and Shen, 2007), making it unsuitable for video </w:t>
-      </w:r>
-      <w:r>
-        <w:t>transmission</w:t>
-      </w:r>
-      <w:r>
-        <w:t>.</w:t>
+        <w:t xml:space="preserve">with hubs such as the Amazon Echo </w:t>
+      </w:r>
+      <w:r>
+        <w:t>(ZigB</w:t>
+      </w:r>
+      <w:r>
+        <w:t>ee Alliance, 2019).</w:t>
+      </w:r>
+      <w:r>
+        <w:t xml:space="preserve"> The technology is very limited in terms of signal rate with a rate of 250Kb/s (Lee, Su and Shen, 2007), making it </w:t>
+      </w:r>
+      <w:r>
+        <w:t>unsuitable for video transmission.</w:t>
+      </w:r>
+      <w:r>
+        <w:t xml:space="preserve"> The transmission range is rated between 10 and 100 meters.</w:t>
+      </w:r>
+      <w:r>
+        <w:t xml:space="preserve"> In the paper (Romashchenko, Brutscheck and Chmielewski, 2018)</w:t>
+      </w:r>
+      <w:r>
+        <w:t>, a secure surveillance system was created based on ZigBee and AES encryption, showing success against brute force attacks.</w:t>
       </w:r>
     </w:p>
     <w:p>
@@ -4250,7 +4758,7 @@
         <w:pStyle w:val="Caption"/>
         <w:keepNext/>
       </w:pPr>
-      <w:bookmarkStart w:id="27" w:name="_Toc11075228"/>
+      <w:bookmarkStart w:id="29" w:name="_Toc11075228"/>
     </w:p>
     <w:p>
       <w:pPr>
@@ -5044,41 +5552,28 @@
         <w:pStyle w:val="Caption"/>
         <w:jc w:val="center"/>
       </w:pPr>
-      <w:bookmarkStart w:id="28" w:name="_Toc11682082"/>
+      <w:bookmarkStart w:id="30" w:name="_Toc11682082"/>
       <w:r>
         <w:t xml:space="preserve">Table </w:t>
       </w:r>
-      <w:r>
-        <w:fldChar w:fldCharType="begin"/>
-      </w:r>
-      <w:r>
-        <w:instrText xml:space="preserve"> SEQ Table \* ARABIC </w:instrText>
-      </w:r>
-      <w:r>
-        <w:fldChar w:fldCharType="separate"/>
-      </w:r>
-      <w:r>
-        <w:rPr>
-          <w:noProof/>
-        </w:rPr>
-        <w:t>1</w:t>
-      </w:r>
-      <w:r>
-        <w:rPr>
-          <w:noProof/>
-        </w:rPr>
-        <w:fldChar w:fldCharType="end"/>
-      </w:r>
+      <w:fldSimple w:instr=" SEQ Table \* ARABIC ">
+        <w:r>
+          <w:rPr>
+            <w:noProof/>
+          </w:rPr>
+          <w:t>1</w:t>
+        </w:r>
+      </w:fldSimple>
       <w:r>
         <w:t>: Comparison table of common IoT Network Communication Protocols</w:t>
       </w:r>
-      <w:bookmarkEnd w:id="28"/>
+      <w:bookmarkEnd w:id="30"/>
     </w:p>
     <w:p>
       <w:pPr>
         <w:pStyle w:val="Heading2"/>
       </w:pPr>
-      <w:bookmarkStart w:id="29" w:name="_Toc11682023"/>
+      <w:bookmarkStart w:id="31" w:name="_Toc11930226"/>
       <w:r>
         <w:lastRenderedPageBreak/>
         <w:t>2</w:t>
@@ -5095,8 +5590,8 @@
       <w:r>
         <w:t xml:space="preserve"> Protocols</w:t>
       </w:r>
-      <w:bookmarkEnd w:id="27"/>
       <w:bookmarkEnd w:id="29"/>
+      <w:bookmarkEnd w:id="31"/>
       <w:r>
         <w:t xml:space="preserve"> </w:t>
       </w:r>
@@ -5111,8 +5606,8 @@
       <w:pPr>
         <w:pStyle w:val="Heading3"/>
       </w:pPr>
-      <w:bookmarkStart w:id="30" w:name="_Toc11075229"/>
-      <w:bookmarkStart w:id="31" w:name="_Toc11682024"/>
+      <w:bookmarkStart w:id="32" w:name="_Toc11075229"/>
+      <w:bookmarkStart w:id="33" w:name="_Toc11930227"/>
       <w:r>
         <w:t>2</w:t>
       </w:r>
@@ -5122,8 +5617,8 @@
       <w:r>
         <w:t>.1 Message Queue Telemetry Transport</w:t>
       </w:r>
-      <w:bookmarkEnd w:id="30"/>
-      <w:bookmarkEnd w:id="31"/>
+      <w:bookmarkEnd w:id="32"/>
+      <w:bookmarkEnd w:id="33"/>
     </w:p>
     <w:p>
       <w:pPr>
@@ -5216,7 +5711,7 @@
           <w:noProof/>
         </w:rPr>
         <w:drawing>
-          <wp:inline distT="0" distB="0" distL="0" distR="0" wp14:anchorId="6962BC77" wp14:editId="0BE5215D">
+          <wp:inline distT="0" distB="0" distL="0" distR="0" wp14:anchorId="6E95F7D5" wp14:editId="0A51A8AF">
             <wp:extent cx="4906645" cy="3277355"/>
             <wp:effectExtent l="0" t="0" r="8255" b="0"/>
             <wp:docPr id="5" name="Picture 5"/>
@@ -5277,8 +5772,8 @@
       <w:pPr>
         <w:pStyle w:val="Heading3"/>
       </w:pPr>
-      <w:bookmarkStart w:id="32" w:name="_Toc11075230"/>
-      <w:bookmarkStart w:id="33" w:name="_Toc11682025"/>
+      <w:bookmarkStart w:id="34" w:name="_Toc11075230"/>
+      <w:bookmarkStart w:id="35" w:name="_Toc11930228"/>
       <w:r>
         <w:lastRenderedPageBreak/>
         <w:t>2</w:t>
@@ -5295,13 +5790,11 @@
       <w:r>
         <w:t>d</w:t>
       </w:r>
-      <w:bookmarkStart w:id="34" w:name="_GoBack"/>
+      <w:r>
+        <w:t xml:space="preserve"> Message Queueing Protocol</w:t>
+      </w:r>
       <w:bookmarkEnd w:id="34"/>
-      <w:r>
-        <w:t xml:space="preserve"> Message Queueing Protocol</w:t>
-      </w:r>
-      <w:bookmarkEnd w:id="32"/>
-      <w:bookmarkEnd w:id="33"/>
+      <w:bookmarkEnd w:id="35"/>
     </w:p>
     <w:p>
       <w:r>
@@ -5329,16 +5822,99 @@
     <w:p/>
     <w:p>
       <w:pPr>
+        <w:keepNext/>
+        <w:jc w:val="center"/>
+      </w:pPr>
+      <w:r>
+        <w:rPr>
+          <w:noProof/>
+        </w:rPr>
+        <w:drawing>
+          <wp:inline distT="0" distB="0" distL="0" distR="0" wp14:anchorId="79C0F040" wp14:editId="79CDCDAB">
+            <wp:extent cx="5731510" cy="2268220"/>
+            <wp:effectExtent l="0" t="0" r="2540" b="0"/>
+            <wp:docPr id="3" name="Picture 3"/>
+            <wp:cNvGraphicFramePr>
+              <a:graphicFrameLocks xmlns:a="http://schemas.openxmlformats.org/drawingml/2006/main" noChangeAspect="1"/>
+            </wp:cNvGraphicFramePr>
+            <a:graphic xmlns:a="http://schemas.openxmlformats.org/drawingml/2006/main">
+              <a:graphicData uri="http://schemas.openxmlformats.org/drawingml/2006/picture">
+                <pic:pic xmlns:pic="http://schemas.openxmlformats.org/drawingml/2006/picture">
+                  <pic:nvPicPr>
+                    <pic:cNvPr id="1" name=""/>
+                    <pic:cNvPicPr/>
+                  </pic:nvPicPr>
+                  <pic:blipFill>
+                    <a:blip r:embed="rId10"/>
+                    <a:stretch>
+                      <a:fillRect/>
+                    </a:stretch>
+                  </pic:blipFill>
+                  <pic:spPr>
+                    <a:xfrm>
+                      <a:off x="0" y="0"/>
+                      <a:ext cx="5731510" cy="2268220"/>
+                    </a:xfrm>
+                    <a:prstGeom prst="rect">
+                      <a:avLst/>
+                    </a:prstGeom>
+                  </pic:spPr>
+                </pic:pic>
+              </a:graphicData>
+            </a:graphic>
+          </wp:inline>
+        </w:drawing>
+      </w:r>
+    </w:p>
+    <w:p>
+      <w:pPr>
+        <w:pStyle w:val="Caption"/>
+        <w:jc w:val="center"/>
+      </w:pPr>
+      <w:r>
+        <w:t xml:space="preserve">Figure </w:t>
+      </w:r>
+      <w:fldSimple w:instr=" SEQ Figure \* ARABIC ">
+        <w:r>
+          <w:rPr>
+            <w:noProof/>
+          </w:rPr>
+          <w:t>4</w:t>
+        </w:r>
+      </w:fldSimple>
+      <w:r>
+        <w:t>: Block diagram showing basic AMQP protocol process</w:t>
+      </w:r>
+    </w:p>
+    <w:p/>
+    <w:p>
+      <w:pPr>
+        <w:spacing w:line="276" w:lineRule="auto"/>
+        <w:ind w:left="284" w:right="284"/>
+        <w:rPr>
+          <w:rFonts w:eastAsiaTheme="majorEastAsia" w:cstheme="majorBidi"/>
+          <w:i/>
+          <w:szCs w:val="24"/>
+          <w:u w:val="single"/>
+        </w:rPr>
+      </w:pPr>
+      <w:r>
+        <w:br w:type="page"/>
+      </w:r>
+    </w:p>
+    <w:p>
+      <w:pPr>
         <w:pStyle w:val="Heading3"/>
       </w:pPr>
-      <w:bookmarkStart w:id="35" w:name="_Toc11682026"/>
-      <w:r>
+      <w:bookmarkStart w:id="36" w:name="_Toc11930229"/>
+      <w:r>
+        <w:lastRenderedPageBreak/>
         <w:t>2.3.3</w:t>
       </w:r>
       <w:r>
         <w:t xml:space="preserve"> Constrained Application Protocol</w:t>
       </w:r>
-      <w:bookmarkEnd w:id="35"/>
+      <w:bookmarkEnd w:id="36"/>
     </w:p>
     <w:p>
       <w:pPr>
@@ -5376,22 +5952,111 @@
         <w:t xml:space="preserve"> there is the option of “confirmable” and “non-confirmable” messages to provide a Quality of Service architecture.</w:t>
       </w:r>
       <w:r>
-        <w:t xml:space="preserve"> Confirmable messages work by being acknowledged by the receiver via an ACK packet. Non-confirmable messages has no such system in place.</w:t>
+        <w:t xml:space="preserve"> Confirmable messages work by being acknowledged by the receiver via an ACK packet. Non-confirmable messages </w:t>
+      </w:r>
+      <w:r>
+        <w:t>have</w:t>
+      </w:r>
+      <w:r>
+        <w:t xml:space="preserve"> no such system in place.</w:t>
       </w:r>
     </w:p>
     <w:p/>
+    <w:p/>
+    <w:p>
+      <w:pPr>
+        <w:keepNext/>
+        <w:jc w:val="center"/>
+      </w:pPr>
+      <w:r>
+        <w:rPr>
+          <w:noProof/>
+        </w:rPr>
+        <w:drawing>
+          <wp:inline distT="0" distB="0" distL="0" distR="0" wp14:anchorId="6758143A" wp14:editId="390CDFB2">
+            <wp:extent cx="5219700" cy="3248025"/>
+            <wp:effectExtent l="0" t="0" r="0" b="9525"/>
+            <wp:docPr id="6" name="Picture 6"/>
+            <wp:cNvGraphicFramePr>
+              <a:graphicFrameLocks xmlns:a="http://schemas.openxmlformats.org/drawingml/2006/main" noChangeAspect="1"/>
+            </wp:cNvGraphicFramePr>
+            <a:graphic xmlns:a="http://schemas.openxmlformats.org/drawingml/2006/main">
+              <a:graphicData uri="http://schemas.openxmlformats.org/drawingml/2006/picture">
+                <pic:pic xmlns:pic="http://schemas.openxmlformats.org/drawingml/2006/picture">
+                  <pic:nvPicPr>
+                    <pic:cNvPr id="1" name=""/>
+                    <pic:cNvPicPr/>
+                  </pic:nvPicPr>
+                  <pic:blipFill>
+                    <a:blip r:embed="rId11"/>
+                    <a:stretch>
+                      <a:fillRect/>
+                    </a:stretch>
+                  </pic:blipFill>
+                  <pic:spPr>
+                    <a:xfrm>
+                      <a:off x="0" y="0"/>
+                      <a:ext cx="5219700" cy="3248025"/>
+                    </a:xfrm>
+                    <a:prstGeom prst="rect">
+                      <a:avLst/>
+                    </a:prstGeom>
+                  </pic:spPr>
+                </pic:pic>
+              </a:graphicData>
+            </a:graphic>
+          </wp:inline>
+        </w:drawing>
+      </w:r>
+    </w:p>
+    <w:p>
+      <w:pPr>
+        <w:pStyle w:val="Caption"/>
+        <w:jc w:val="center"/>
+      </w:pPr>
+      <w:r>
+        <w:t xml:space="preserve">Figure </w:t>
+      </w:r>
+      <w:fldSimple w:instr=" SEQ Figure \* ARABIC ">
+        <w:r>
+          <w:rPr>
+            <w:noProof/>
+          </w:rPr>
+          <w:t>5</w:t>
+        </w:r>
+      </w:fldSimple>
+      <w:r>
+        <w:t>: Block diagram showing a basic GET/Response between a CoAP Client &amp; Server</w:t>
+      </w:r>
+    </w:p>
+    <w:p>
+      <w:pPr>
+        <w:spacing w:line="276" w:lineRule="auto"/>
+        <w:ind w:left="284" w:right="284"/>
+        <w:rPr>
+          <w:rFonts w:eastAsiaTheme="majorEastAsia" w:cstheme="majorBidi"/>
+          <w:i/>
+          <w:szCs w:val="24"/>
+          <w:u w:val="single"/>
+        </w:rPr>
+      </w:pPr>
+      <w:r>
+        <w:br w:type="page"/>
+      </w:r>
+    </w:p>
     <w:p>
       <w:pPr>
         <w:pStyle w:val="Heading3"/>
       </w:pPr>
-      <w:bookmarkStart w:id="36" w:name="_Toc11682027"/>
-      <w:r>
+      <w:bookmarkStart w:id="37" w:name="_Toc11930230"/>
+      <w:r>
+        <w:lastRenderedPageBreak/>
         <w:t>2.3.4</w:t>
       </w:r>
       <w:r>
         <w:t xml:space="preserve"> Redis (google)</w:t>
       </w:r>
-      <w:bookmarkEnd w:id="36"/>
+      <w:bookmarkEnd w:id="37"/>
     </w:p>
     <w:p/>
     <w:p/>
@@ -6402,35 +7067,22 @@
         <w:pStyle w:val="Caption"/>
         <w:jc w:val="center"/>
       </w:pPr>
-      <w:bookmarkStart w:id="37" w:name="_Toc11682083"/>
+      <w:bookmarkStart w:id="38" w:name="_Toc11682083"/>
       <w:r>
         <w:t xml:space="preserve">Table </w:t>
       </w:r>
-      <w:r>
-        <w:fldChar w:fldCharType="begin"/>
-      </w:r>
-      <w:r>
-        <w:instrText xml:space="preserve"> SEQ Table \* ARABIC </w:instrText>
-      </w:r>
-      <w:r>
-        <w:fldChar w:fldCharType="separate"/>
-      </w:r>
-      <w:r>
-        <w:rPr>
-          <w:noProof/>
-        </w:rPr>
-        <w:t>2</w:t>
-      </w:r>
-      <w:r>
-        <w:rPr>
-          <w:noProof/>
-        </w:rPr>
-        <w:fldChar w:fldCharType="end"/>
-      </w:r>
+      <w:fldSimple w:instr=" SEQ Table \* ARABIC ">
+        <w:r>
+          <w:rPr>
+            <w:noProof/>
+          </w:rPr>
+          <w:t>2</w:t>
+        </w:r>
+      </w:fldSimple>
       <w:r>
         <w:t>: Table highlighting features of most common IoT Application Communication Protocols</w:t>
       </w:r>
-      <w:bookmarkEnd w:id="37"/>
+      <w:bookmarkEnd w:id="38"/>
     </w:p>
     <w:p>
       <w:pPr>
@@ -6478,30 +7130,57 @@
     <w:p/>
     <w:p>
       <w:pPr>
+        <w:spacing w:line="276" w:lineRule="auto"/>
+        <w:ind w:left="284" w:right="284"/>
+        <w:rPr>
+          <w:rFonts w:eastAsiaTheme="majorEastAsia" w:cstheme="majorBidi"/>
+          <w:sz w:val="30"/>
+          <w:szCs w:val="26"/>
+        </w:rPr>
+      </w:pPr>
+      <w:bookmarkStart w:id="39" w:name="_Toc11930231"/>
+      <w:r>
+        <w:br w:type="page"/>
+      </w:r>
+    </w:p>
+    <w:p>
+      <w:pPr>
         <w:pStyle w:val="Heading2"/>
       </w:pPr>
-      <w:bookmarkStart w:id="38" w:name="_Toc11682028"/>
-      <w:r>
-        <w:t>2.4</w:t>
+      <w:r>
+        <w:lastRenderedPageBreak/>
+        <w:t>2.4 Data Exchange Formats</w:t>
+      </w:r>
+      <w:r>
+        <w:br w:type="page"/>
+      </w:r>
+    </w:p>
+    <w:p>
+      <w:pPr>
+        <w:pStyle w:val="Heading2"/>
+      </w:pPr>
+      <w:r>
+        <w:lastRenderedPageBreak/>
+        <w:t>2.5</w:t>
       </w:r>
       <w:r>
         <w:t xml:space="preserve"> Security Protocols</w:t>
       </w:r>
-      <w:bookmarkEnd w:id="38"/>
+      <w:bookmarkEnd w:id="39"/>
     </w:p>
     <w:p/>
     <w:p>
       <w:pPr>
         <w:pStyle w:val="Heading3"/>
       </w:pPr>
-      <w:bookmarkStart w:id="39" w:name="_Toc11682029"/>
-      <w:r>
-        <w:t>2.4</w:t>
+      <w:bookmarkStart w:id="40" w:name="_Toc11930232"/>
+      <w:r>
+        <w:t>2.5</w:t>
       </w:r>
       <w:r>
         <w:t>.1 SSH Protocol</w:t>
       </w:r>
-      <w:bookmarkEnd w:id="39"/>
+      <w:bookmarkEnd w:id="40"/>
     </w:p>
     <w:p>
       <w:r>
@@ -6528,7 +7207,7 @@
           <w:noProof/>
         </w:rPr>
         <w:drawing>
-          <wp:inline distT="0" distB="0" distL="0" distR="0" wp14:anchorId="5A670750" wp14:editId="3D906400">
+          <wp:inline distT="0" distB="0" distL="0" distR="0" wp14:anchorId="3DEE7559" wp14:editId="0018AE54">
             <wp:extent cx="5731510" cy="1951990"/>
             <wp:effectExtent l="0" t="0" r="2540" b="0"/>
             <wp:docPr id="1" name="Picture 1"/>
@@ -6543,7 +7222,7 @@
                     <pic:cNvPicPr/>
                   </pic:nvPicPr>
                   <pic:blipFill>
-                    <a:blip r:embed="rId10"/>
+                    <a:blip r:embed="rId12"/>
                     <a:stretch>
                       <a:fillRect/>
                     </a:stretch>
@@ -6572,77 +7251,61 @@
           <w:b/>
         </w:rPr>
       </w:pPr>
-      <w:bookmarkStart w:id="40" w:name="_Toc11682045"/>
+      <w:bookmarkStart w:id="41" w:name="_Toc11682045"/>
       <w:r>
         <w:t xml:space="preserve">Figure </w:t>
       </w:r>
-      <w:r>
-        <w:fldChar w:fldCharType="begin"/>
-      </w:r>
-      <w:r>
-        <w:instrText xml:space="preserve"> SEQ Figure \* ARABIC </w:instrText>
-      </w:r>
-      <w:r>
-        <w:fldChar w:fldCharType="separate"/>
-      </w:r>
-      <w:r>
-        <w:rPr>
-          <w:noProof/>
-        </w:rPr>
-        <w:t>4</w:t>
-      </w:r>
-      <w:r>
-        <w:rPr>
-          <w:noProof/>
-        </w:rPr>
-        <w:fldChar w:fldCharType="end"/>
-      </w:r>
+      <w:fldSimple w:instr=" SEQ Figure \* ARABIC ">
+        <w:r>
+          <w:rPr>
+            <w:noProof/>
+          </w:rPr>
+          <w:t>6</w:t>
+        </w:r>
+      </w:fldSimple>
       <w:r>
         <w:t>: Diagram detailing the SSH Protocol for Machine-To-Machine Communication (ssh.com, 2019)</w:t>
       </w:r>
-      <w:bookmarkEnd w:id="40"/>
+      <w:bookmarkEnd w:id="41"/>
     </w:p>
     <w:p/>
     <w:p>
       <w:pPr>
         <w:pStyle w:val="Heading3"/>
       </w:pPr>
-      <w:bookmarkStart w:id="41" w:name="_Toc11682030"/>
-      <w:r>
-        <w:t>2.4</w:t>
+      <w:bookmarkStart w:id="42" w:name="_Toc11930233"/>
+      <w:r>
+        <w:t>2.5</w:t>
       </w:r>
       <w:r>
         <w:t>.2 WPA2 Protocol</w:t>
       </w:r>
-      <w:bookmarkEnd w:id="41"/>
+      <w:bookmarkEnd w:id="42"/>
     </w:p>
     <w:p>
       <w:r>
         <w:t xml:space="preserve">WPA2 is the most widely spread security protocol for Wi-Fi based communication. WPA2 accomplishes Authentication and Key Agreement via two different modes. For most personal networks, this involves using a Pre-Shared Key (PSK). AES is typically used for encryption, which is a symmetric-key algorithm that uses the one key both encryption and decryption. The initial cryptographic keys for both authentication and data encryption is initiated by both the client and access point knowing the shared passphrase, allowing access to the network. This is then used with additional variables such as Service Set </w:t>
       </w:r>
       <w:r>
-        <w:t xml:space="preserve">Identifier (SSID) and SSID length to produce a Pairwise Master Key (PMK). A recent paper included that this protocol is especially </w:t>
-      </w:r>
-      <w:r>
-        <w:lastRenderedPageBreak/>
-        <w:t>vulnerable to dictionary based attacks and key reinstallation attacks (Abo-Soliman and Azer, 2017).</w:t>
+        <w:t>Identifier (SSID) and SSID length to produce a Pairwise Master Key (PMK). A recent paper included that this protocol is especially vulnerable to dictionary based attacks and key reinstallation attacks (Abo-Soliman and Azer, 2017).</w:t>
       </w:r>
       <w:r>
         <w:t xml:space="preserve"> </w:t>
       </w:r>
-      <w:bookmarkStart w:id="42" w:name="_Toc11075221"/>
+      <w:bookmarkStart w:id="43" w:name="_Toc11075221"/>
     </w:p>
     <w:p/>
     <w:p>
       <w:pPr>
         <w:pStyle w:val="Heading2"/>
       </w:pPr>
-      <w:bookmarkStart w:id="43" w:name="_Toc11682031"/>
+      <w:bookmarkStart w:id="44" w:name="_Toc11930234"/>
       <w:r>
         <w:rPr>
           <w:bCs/>
           <w:color w:val="000000" w:themeColor="text1"/>
         </w:rPr>
+        <w:lastRenderedPageBreak/>
         <w:t>2</w:t>
       </w:r>
       <w:r>
@@ -6650,20 +7313,27 @@
           <w:bCs/>
           <w:color w:val="000000" w:themeColor="text1"/>
         </w:rPr>
-        <w:t>.5</w:t>
+        <w:t>.</w:t>
       </w:r>
       <w:r>
         <w:rPr>
           <w:bCs/>
           <w:color w:val="000000" w:themeColor="text1"/>
         </w:rPr>
+        <w:t>6</w:t>
+      </w:r>
+      <w:r>
+        <w:rPr>
+          <w:bCs/>
+          <w:color w:val="000000" w:themeColor="text1"/>
+        </w:rPr>
         <w:t xml:space="preserve"> </w:t>
       </w:r>
-      <w:bookmarkEnd w:id="42"/>
+      <w:bookmarkEnd w:id="43"/>
       <w:r>
         <w:t>Security Threats</w:t>
       </w:r>
-      <w:bookmarkEnd w:id="43"/>
+      <w:bookmarkEnd w:id="44"/>
     </w:p>
     <w:p>
       <w:pPr>
@@ -6690,13 +7360,16 @@
       <w:pPr>
         <w:pStyle w:val="Heading3"/>
       </w:pPr>
-      <w:bookmarkStart w:id="44" w:name="_Toc11075222"/>
-      <w:bookmarkStart w:id="45" w:name="_Toc11682032"/>
+      <w:bookmarkStart w:id="45" w:name="_Toc11075222"/>
+      <w:bookmarkStart w:id="46" w:name="_Toc11930235"/>
       <w:r>
         <w:t>2</w:t>
       </w:r>
       <w:r>
-        <w:t>.5</w:t>
+        <w:t>.</w:t>
+      </w:r>
+      <w:r>
+        <w:t>6</w:t>
       </w:r>
       <w:r>
         <w:t xml:space="preserve">.1 </w:t>
@@ -6704,8 +7377,8 @@
       <w:r>
         <w:t>DOS Attack</w:t>
       </w:r>
-      <w:bookmarkEnd w:id="44"/>
       <w:bookmarkEnd w:id="45"/>
+      <w:bookmarkEnd w:id="46"/>
     </w:p>
     <w:p>
       <w:pPr>
@@ -6738,13 +7411,16 @@
       <w:pPr>
         <w:pStyle w:val="Heading3"/>
       </w:pPr>
-      <w:bookmarkStart w:id="46" w:name="_Toc11075223"/>
-      <w:bookmarkStart w:id="47" w:name="_Toc11682033"/>
+      <w:bookmarkStart w:id="47" w:name="_Toc11075223"/>
+      <w:bookmarkStart w:id="48" w:name="_Toc11930236"/>
       <w:r>
         <w:t>2</w:t>
       </w:r>
       <w:r>
-        <w:t>.5</w:t>
+        <w:t>.</w:t>
+      </w:r>
+      <w:r>
+        <w:t>6</w:t>
       </w:r>
       <w:r>
         <w:t xml:space="preserve">.2 </w:t>
@@ -6752,8 +7428,8 @@
       <w:r>
         <w:t>Man in The Middle Attack</w:t>
       </w:r>
-      <w:bookmarkEnd w:id="46"/>
       <w:bookmarkEnd w:id="47"/>
+      <w:bookmarkEnd w:id="48"/>
     </w:p>
     <w:p>
       <w:pPr>
@@ -6776,19 +7452,22 @@
       <w:pPr>
         <w:pStyle w:val="Heading3"/>
       </w:pPr>
-      <w:bookmarkStart w:id="48" w:name="_Toc11075224"/>
-      <w:bookmarkStart w:id="49" w:name="_Toc11682034"/>
+      <w:bookmarkStart w:id="49" w:name="_Toc11075224"/>
+      <w:bookmarkStart w:id="50" w:name="_Toc11930237"/>
       <w:r>
         <w:t>2</w:t>
       </w:r>
       <w:r>
-        <w:t>.5</w:t>
+        <w:t>.</w:t>
+      </w:r>
+      <w:r>
+        <w:t>6</w:t>
       </w:r>
       <w:r>
         <w:t>.3 Malicious Code Attack</w:t>
       </w:r>
-      <w:bookmarkEnd w:id="48"/>
       <w:bookmarkEnd w:id="49"/>
+      <w:bookmarkEnd w:id="50"/>
     </w:p>
     <w:p>
       <w:r>
@@ -6800,9 +7479,17 @@
       <w:pPr>
         <w:pStyle w:val="Heading3"/>
       </w:pPr>
-      <w:r>
-        <w:t>2.5.4 Physical Tampering</w:t>
-      </w:r>
+      <w:bookmarkStart w:id="51" w:name="_Toc11930238"/>
+      <w:r>
+        <w:t>2.</w:t>
+      </w:r>
+      <w:r>
+        <w:t>6</w:t>
+      </w:r>
+      <w:r>
+        <w:t>.4 Physical Tampering</w:t>
+      </w:r>
+      <w:bookmarkEnd w:id="51"/>
     </w:p>
     <w:p>
       <w:r>
@@ -6826,11 +7513,17 @@
       <w:pPr>
         <w:pStyle w:val="Heading2"/>
       </w:pPr>
-      <w:bookmarkStart w:id="50" w:name="_Toc11682035"/>
-      <w:r>
-        <w:t>2.6 Cryptography Options</w:t>
-      </w:r>
-      <w:bookmarkEnd w:id="50"/>
+      <w:bookmarkStart w:id="52" w:name="_Toc11930239"/>
+      <w:r>
+        <w:t>2.</w:t>
+      </w:r>
+      <w:r>
+        <w:t>7</w:t>
+      </w:r>
+      <w:r>
+        <w:t xml:space="preserve"> Cryptography Options</w:t>
+      </w:r>
+      <w:bookmarkEnd w:id="52"/>
       <w:r>
         <w:t xml:space="preserve"> </w:t>
       </w:r>
@@ -6840,11 +7533,17 @@
       <w:pPr>
         <w:pStyle w:val="Heading3"/>
       </w:pPr>
-      <w:bookmarkStart w:id="51" w:name="_Toc11682036"/>
-      <w:r>
-        <w:t>2.6.1 RSA Algorithm</w:t>
-      </w:r>
-      <w:bookmarkEnd w:id="51"/>
+      <w:bookmarkStart w:id="53" w:name="_Toc11930240"/>
+      <w:r>
+        <w:t>2.</w:t>
+      </w:r>
+      <w:r>
+        <w:t>7</w:t>
+      </w:r>
+      <w:r>
+        <w:t>.1 RSA Algorithm</w:t>
+      </w:r>
+      <w:bookmarkEnd w:id="53"/>
     </w:p>
     <w:p>
       <w:r>
@@ -6883,16 +7582,25 @@
       <w:pPr>
         <w:pStyle w:val="Heading3"/>
       </w:pPr>
-      <w:bookmarkStart w:id="52" w:name="_Toc11682037"/>
+      <w:bookmarkStart w:id="54" w:name="_Toc11930241"/>
+      <w:r>
+        <w:t>2.</w:t>
+      </w:r>
+      <w:r>
+        <w:t>7</w:t>
+      </w:r>
+      <w:r>
+        <w:t>.2 AES Algorithm</w:t>
+      </w:r>
+      <w:bookmarkEnd w:id="54"/>
+    </w:p>
+    <w:p>
+      <w:r>
+        <w:t xml:space="preserve">Advance Encryption Standard is symmetric form of encryption, supporting key lengths of 127, 192 and 256 bits. In a comparison study against 4 different algorithms, it was shown that AES has the highest avalanche effect, which is recorded as how much change there is in an output based on the change of an input. Scoring high in the avalanche effect reflects a high level of </w:t>
+      </w:r>
       <w:r>
         <w:lastRenderedPageBreak/>
-        <w:t>2.6.2 AES Algorithm</w:t>
-      </w:r>
-      <w:bookmarkEnd w:id="52"/>
-    </w:p>
-    <w:p>
-      <w:r>
-        <w:t xml:space="preserve">Advance Encryption Standard is symmetric form of encryption, supporting key lengths of 127, 192 and 256 bits. In a comparison study against 4 different algorithms, it was shown that AES has the highest avalanche effect, which is recorded as how much change there is in an output based on the change of an input. Scoring high in the avalanche effect reflects a high level of cryptographic </w:t>
+        <w:t xml:space="preserve">cryptographic </w:t>
       </w:r>
       <w:r>
         <w:t xml:space="preserve">strength. This suggests when confidentially and integrity are the highest priority, AES should be used </w:t>
@@ -6912,8 +7620,17 @@
       <w:pPr>
         <w:pStyle w:val="Heading2"/>
       </w:pPr>
-      <w:r>
-        <w:t xml:space="preserve">2.7 Password </w:t>
+      <w:bookmarkStart w:id="55" w:name="_Toc11930242"/>
+      <w:r>
+        <w:t>2.</w:t>
+      </w:r>
+      <w:r>
+        <w:t>8</w:t>
+      </w:r>
+      <w:bookmarkStart w:id="56" w:name="_GoBack"/>
+      <w:bookmarkEnd w:id="56"/>
+      <w:r>
+        <w:t xml:space="preserve"> Password </w:t>
       </w:r>
       <w:r>
         <w:t xml:space="preserve">Handling </w:t>
@@ -6921,6 +7638,7 @@
       <w:r>
         <w:t>Best Practices</w:t>
       </w:r>
+      <w:bookmarkEnd w:id="55"/>
     </w:p>
     <w:p/>
     <w:p>
@@ -7012,7 +7730,7 @@
       </w:pPr>
     </w:p>
     <w:p>
-      <w:hyperlink r:id="rId11" w:history="1">
+      <w:hyperlink r:id="rId13" w:history="1">
         <w:r>
           <w:rPr>
             <w:rStyle w:val="Hyperlink"/>
@@ -7045,26 +7763,28 @@
       <w:pPr>
         <w:pStyle w:val="Heading1"/>
       </w:pPr>
+      <w:bookmarkStart w:id="57" w:name="_Toc11930243"/>
       <w:r>
         <w:lastRenderedPageBreak/>
         <w:t>3.0 Technology Review</w:t>
       </w:r>
+      <w:bookmarkEnd w:id="57"/>
     </w:p>
     <w:p/>
     <w:p>
       <w:pPr>
         <w:pStyle w:val="Heading2"/>
       </w:pPr>
-      <w:bookmarkStart w:id="53" w:name="_Toc11075216"/>
-      <w:bookmarkStart w:id="54" w:name="_Toc11682039"/>
+      <w:bookmarkStart w:id="58" w:name="_Toc11075216"/>
+      <w:bookmarkStart w:id="59" w:name="_Toc11930244"/>
       <w:r>
         <w:t xml:space="preserve">3.1 </w:t>
       </w:r>
       <w:r>
         <w:t>Face Recognition Technology</w:t>
       </w:r>
-      <w:bookmarkEnd w:id="53"/>
-      <w:bookmarkEnd w:id="54"/>
+      <w:bookmarkEnd w:id="58"/>
+      <w:bookmarkEnd w:id="59"/>
     </w:p>
     <w:p/>
     <w:p>
@@ -7093,16 +7813,16 @@
       <w:pPr>
         <w:pStyle w:val="Heading2"/>
       </w:pPr>
-      <w:bookmarkStart w:id="55" w:name="_Toc11075217"/>
-      <w:bookmarkStart w:id="56" w:name="_Toc11682040"/>
+      <w:bookmarkStart w:id="60" w:name="_Toc11075217"/>
+      <w:bookmarkStart w:id="61" w:name="_Toc11930245"/>
       <w:r>
         <w:t>3.2</w:t>
       </w:r>
       <w:r>
         <w:t xml:space="preserve"> Application Development</w:t>
       </w:r>
-      <w:bookmarkEnd w:id="55"/>
-      <w:bookmarkEnd w:id="56"/>
+      <w:bookmarkEnd w:id="60"/>
+      <w:bookmarkEnd w:id="61"/>
     </w:p>
     <w:p/>
     <w:p>
@@ -7132,9 +7852,11 @@
       <w:pPr>
         <w:pStyle w:val="Heading2"/>
       </w:pPr>
+      <w:bookmarkStart w:id="62" w:name="_Toc11930246"/>
       <w:r>
         <w:t>3.3 Remote Access Security</w:t>
       </w:r>
+      <w:bookmarkEnd w:id="62"/>
     </w:p>
     <w:p>
       <w:r>
@@ -7146,9 +7868,11 @@
       <w:pPr>
         <w:pStyle w:val="Heading3"/>
       </w:pPr>
+      <w:bookmarkStart w:id="63" w:name="_Toc11930247"/>
       <w:r>
         <w:t>3.3.1 Fail2Ban</w:t>
       </w:r>
+      <w:bookmarkEnd w:id="63"/>
     </w:p>
     <w:p>
       <w:r>
@@ -7166,22 +7890,24 @@
       <w:pPr>
         <w:pStyle w:val="Heading2"/>
       </w:pPr>
+      <w:bookmarkStart w:id="64" w:name="_Toc11930248"/>
       <w:r>
         <w:t>3.4 MQTT Broker</w:t>
       </w:r>
+      <w:bookmarkEnd w:id="64"/>
     </w:p>
     <w:p>
       <w:pPr>
         <w:pStyle w:val="Heading2"/>
       </w:pPr>
-      <w:bookmarkStart w:id="57" w:name="_Toc11682041"/>
+      <w:bookmarkStart w:id="65" w:name="_Toc11930249"/>
       <w:r>
         <w:t>3.3</w:t>
       </w:r>
       <w:r>
         <w:t xml:space="preserve"> Simulating Cyber Attacks</w:t>
       </w:r>
-      <w:bookmarkEnd w:id="57"/>
+      <w:bookmarkEnd w:id="65"/>
     </w:p>
     <w:p/>
     <w:p>
@@ -7200,7 +7926,7 @@
     </w:p>
     <w:p/>
     <w:p>
-      <w:hyperlink r:id="rId12" w:history="1">
+      <w:hyperlink r:id="rId14" w:history="1">
         <w:r>
           <w:rPr>
             <w:rStyle w:val="Hyperlink"/>
@@ -7212,7 +7938,7 @@
     </w:p>
     <w:p/>
     <w:p>
-      <w:hyperlink r:id="rId13" w:history="1">
+      <w:hyperlink r:id="rId15" w:history="1">
         <w:r>
           <w:rPr>
             <w:rStyle w:val="Hyperlink"/>
@@ -7227,7 +7953,7 @@
     </w:p>
     <w:p/>
     <w:p>
-      <w:hyperlink r:id="rId14" w:history="1">
+      <w:hyperlink r:id="rId16" w:history="1">
         <w:r>
           <w:rPr>
             <w:rStyle w:val="Hyperlink"/>
@@ -7239,7 +7965,7 @@
     </w:p>
     <w:p/>
     <w:p>
-      <w:hyperlink r:id="rId15" w:history="1">
+      <w:hyperlink r:id="rId17" w:history="1">
         <w:r>
           <w:rPr>
             <w:rStyle w:val="Hyperlink"/>
@@ -7251,7 +7977,7 @@
     </w:p>
     <w:p/>
     <w:p>
-      <w:hyperlink r:id="rId16" w:history="1">
+      <w:hyperlink r:id="rId18" w:history="1">
         <w:r>
           <w:rPr>
             <w:rStyle w:val="Hyperlink"/>
@@ -7266,7 +7992,7 @@
     </w:p>
     <w:p/>
     <w:p>
-      <w:hyperlink r:id="rId17" w:history="1">
+      <w:hyperlink r:id="rId19" w:history="1">
         <w:r>
           <w:rPr>
             <w:rStyle w:val="Hyperlink"/>
@@ -7283,31 +8009,6 @@
       </w:r>
     </w:p>
     <w:p/>
-    <w:p>
-      <w:hyperlink r:id="rId18" w:history="1">
-        <w:r>
-          <w:rPr>
-            <w:rStyle w:val="Hyperlink"/>
-            <w:rFonts w:eastAsiaTheme="majorEastAsia"/>
-          </w:rPr>
-          <w:t>https://www.raspberrypi.org/forums/viewtopic.php?t=196010</w:t>
-        </w:r>
-      </w:hyperlink>
-    </w:p>
-    <w:p>
-      <w:hyperlink r:id="rId19" w:history="1">
-        <w:r>
-          <w:rPr>
-            <w:rStyle w:val="Hyperlink"/>
-            <w:rFonts w:eastAsiaTheme="majorEastAsia"/>
-          </w:rPr>
-          <w:t>https://www.zymbit.com/securing-raspberry-pi/</w:t>
-        </w:r>
-      </w:hyperlink>
-      <w:r>
-        <w:t xml:space="preserve"> - data and file encryption</w:t>
-      </w:r>
-    </w:p>
     <w:p>
       <w:hyperlink r:id="rId20" w:history="1">
         <w:r>
@@ -7318,20 +8019,38 @@
           <w:t>https://www.raspberrypi.org/forums/viewtopic.php?t=196010</w:t>
         </w:r>
       </w:hyperlink>
+    </w:p>
+    <w:p>
+      <w:hyperlink r:id="rId21" w:history="1">
+        <w:r>
+          <w:rPr>
+            <w:rStyle w:val="Hyperlink"/>
+            <w:rFonts w:eastAsiaTheme="majorEastAsia"/>
+          </w:rPr>
+          <w:t>https://www.zymbit.com/securing-raspberry-pi/</w:t>
+        </w:r>
+      </w:hyperlink>
+      <w:r>
+        <w:t xml:space="preserve"> - data and file encryption</w:t>
+      </w:r>
+    </w:p>
+    <w:p>
+      <w:hyperlink r:id="rId22" w:history="1">
+        <w:r>
+          <w:rPr>
+            <w:rStyle w:val="Hyperlink"/>
+            <w:rFonts w:eastAsiaTheme="majorEastAsia"/>
+          </w:rPr>
+          <w:t>https://www.raspberrypi.org/forums/viewtopic.php?t=196010</w:t>
+        </w:r>
+      </w:hyperlink>
       <w:r>
         <w:t xml:space="preserve"> app dev</w:t>
       </w:r>
     </w:p>
     <w:p/>
     <w:p>
-      <w:pPr>
-        <w:rPr>
-          <w:rFonts w:eastAsiaTheme="majorEastAsia" w:cstheme="majorBidi"/>
-          <w:sz w:val="32"/>
-          <w:szCs w:val="32"/>
-        </w:rPr>
-      </w:pPr>
-      <w:hyperlink r:id="rId21" w:anchor="0_Installing_Paho-MQTT" w:history="1">
+      <w:hyperlink r:id="rId23" w:anchor="0_Installing_Paho-MQTT" w:history="1">
         <w:r>
           <w:rPr>
             <w:rStyle w:val="Hyperlink"/>
@@ -7340,11 +8059,36 @@
         </w:r>
       </w:hyperlink>
       <w:r>
-        <w:t xml:space="preserve"> – mqtt tut</w:t>
-      </w:r>
-      <w:r>
-        <w:t xml:space="preserve"> </w:t>
-      </w:r>
+        <w:t xml:space="preserve"> – mqtt tut </w:t>
+      </w:r>
+    </w:p>
+    <w:p/>
+    <w:p/>
+    <w:p>
+      <w:pPr>
+        <w:rPr>
+          <w:color w:val="000000"/>
+        </w:rPr>
+      </w:pPr>
+      <w:r>
+        <w:t xml:space="preserve">The proposed hardware for this system would be a Raspberry Pi 3 and one or multiple cameras placed near the vicinity of the home entrance. Although simplistic, a similar system was used for border surveillance and shown successful </w:t>
+      </w:r>
+      <w:r>
+        <w:rPr>
+          <w:rStyle w:val="selectable"/>
+          <w:color w:val="000000"/>
+        </w:rPr>
+        <w:t xml:space="preserve">(Abdalla and Veeramanikandasamy, 2017). </w:t>
+      </w:r>
+    </w:p>
+    <w:p>
+      <w:pPr>
+        <w:rPr>
+          <w:rFonts w:eastAsiaTheme="majorEastAsia" w:cstheme="majorBidi"/>
+          <w:sz w:val="32"/>
+          <w:szCs w:val="32"/>
+        </w:rPr>
+      </w:pPr>
       <w:r>
         <w:br w:type="page"/>
       </w:r>
@@ -7353,8 +8097,8 @@
       <w:pPr>
         <w:pStyle w:val="Heading1"/>
       </w:pPr>
-      <w:bookmarkStart w:id="58" w:name="_Toc11075232"/>
-      <w:bookmarkStart w:id="59" w:name="_Toc11682042"/>
+      <w:bookmarkStart w:id="66" w:name="_Toc11075232"/>
+      <w:bookmarkStart w:id="67" w:name="_Toc11930250"/>
       <w:r>
         <w:lastRenderedPageBreak/>
         <w:t xml:space="preserve">5.0 </w:t>
@@ -7362,8 +8106,8 @@
       <w:r>
         <w:t>References</w:t>
       </w:r>
-      <w:bookmarkEnd w:id="58"/>
-      <w:bookmarkEnd w:id="59"/>
+      <w:bookmarkEnd w:id="66"/>
+      <w:bookmarkEnd w:id="67"/>
     </w:p>
     <w:p>
       <w:pPr>
@@ -9075,6 +9819,68 @@
           <w:shd w:val="clear" w:color="auto" w:fill="FFFFFF"/>
         </w:rPr>
         <w:t>. [online] Available at: https://www.fail2ban.org/wiki/index.php/Main_Page [Accessed 18 Jun. 2019].</w:t>
+      </w:r>
+    </w:p>
+    <w:p>
+      <w:pPr>
+        <w:pStyle w:val="ListParagraph"/>
+        <w:rPr>
+          <w:rFonts w:cs="Times New Roman"/>
+          <w:color w:val="000000"/>
+          <w:sz w:val="22"/>
+          <w:szCs w:val="22"/>
+        </w:rPr>
+      </w:pPr>
+    </w:p>
+    <w:p>
+      <w:pPr>
+        <w:pStyle w:val="ListParagraph"/>
+        <w:numPr>
+          <w:ilvl w:val="0"/>
+          <w:numId w:val="3"/>
+        </w:numPr>
+        <w:tabs>
+          <w:tab w:val="left" w:pos="8127"/>
+        </w:tabs>
+        <w:ind w:left="360"/>
+        <w:rPr>
+          <w:rFonts w:cs="Times New Roman"/>
+          <w:color w:val="000000"/>
+          <w:sz w:val="22"/>
+          <w:szCs w:val="22"/>
+        </w:rPr>
+      </w:pPr>
+      <w:r>
+        <w:rPr>
+          <w:rFonts w:ascii="Arial" w:hAnsi="Arial" w:cs="Arial"/>
+          <w:color w:val="000000"/>
+          <w:sz w:val="20"/>
+          <w:szCs w:val="20"/>
+          <w:shd w:val="clear" w:color="auto" w:fill="FFFFFF"/>
+        </w:rPr>
+        <w:t>Cable. (2019). </w:t>
+      </w:r>
+      <w:r>
+        <w:rPr>
+          <w:rFonts w:ascii="Arial" w:hAnsi="Arial" w:cs="Arial"/>
+          <w:i/>
+          <w:iCs/>
+          <w:color w:val="000000"/>
+          <w:sz w:val="20"/>
+          <w:szCs w:val="20"/>
+          <w:shd w:val="clear" w:color="auto" w:fill="FFFFFF"/>
+        </w:rPr>
+        <w:t>Worldwide Broadband Speed League 2018 | Cable.co.uk</w:t>
+      </w:r>
+      <w:r>
+        <w:rPr>
+          <w:rFonts w:ascii="Arial" w:hAnsi="Arial" w:cs="Arial"/>
+          <w:color w:val="000000"/>
+          <w:sz w:val="20"/>
+          <w:szCs w:val="20"/>
+          <w:shd w:val="clear" w:color="auto" w:fill="FFFFFF"/>
+        </w:rPr>
+        <w:t>. [online] Available at: https://www.cable.co.uk/broadband/speed/worldwide-speed-league/ [Accessed 20 Jun. 2019].</w:t>
       </w:r>
     </w:p>
     <w:p>
@@ -10681,7 +11487,6 @@
   <w:style w:type="character" w:default="1" w:styleId="DefaultParagraphFont">
     <w:name w:val="Default Paragraph Font"/>
     <w:uiPriority w:val="1"/>
-    <w:semiHidden/>
     <w:unhideWhenUsed/>
   </w:style>
   <w:style w:type="table" w:default="1" w:styleId="TableNormal">
@@ -11957,7 +12762,7 @@
 </file>
 
 <file path=customXml/itemProps1.xml><?xml version="1.0" encoding="utf-8"?>
-<ds:datastoreItem xmlns:ds="http://schemas.openxmlformats.org/officeDocument/2006/customXml" ds:itemID="{993245E2-A6CD-41BA-BDD3-11200009245E}">
+<ds:datastoreItem xmlns:ds="http://schemas.openxmlformats.org/officeDocument/2006/customXml" ds:itemID="{AF888174-01F8-471A-B0D0-63823D73D0F3}">
   <ds:schemaRefs>
     <ds:schemaRef ds:uri="http://schemas.openxmlformats.org/officeDocument/2006/bibliography"/>
   </ds:schemaRefs>

</xml_diff>

<commit_message>
Started face recognition section, added HART communication to communication protocols
</commit_message>
<xml_diff>
--- a/Dissertation.docx
+++ b/Dissertation.docx
@@ -5605,13 +5605,27 @@
         <w:t>2.2.4 H</w:t>
       </w:r>
       <w:r>
-        <w:t>art</w:t>
+        <w:t>ART</w:t>
       </w:r>
     </w:p>
     <w:p>
       <w:bookmarkStart w:id="29" w:name="_Toc11075228"/>
       <w:r>
-        <w:t>TODO</w:t>
+        <w:t xml:space="preserve">Highway Addressable Remote Transducer or Hart for short is a communication protocol used primarily in an industrial setting due to its ability to </w:t>
+      </w:r>
+      <w:r>
+        <w:t>accurately encode and decode communication signals in settings with noisy or harsh environments (</w:t>
+      </w:r>
+      <w:proofErr w:type="spellStart"/>
+      <w:r>
+        <w:t>Treacy</w:t>
+      </w:r>
+      <w:proofErr w:type="spellEnd"/>
+      <w:r>
+        <w:t>, 2019).</w:t>
+      </w:r>
+      <w:r>
+        <w:t xml:space="preserve"> </w:t>
       </w:r>
     </w:p>
     <w:p>
@@ -12240,15 +12254,7 @@
                 <w:sz w:val="18"/>
                 <w:szCs w:val="18"/>
               </w:rPr>
-              <w:t xml:space="preserve">Ref. to </w:t>
-            </w:r>
-            <w:r>
-              <w:rPr>
-                <w:rFonts w:asciiTheme="majorHAnsi" w:hAnsiTheme="majorHAnsi" w:cstheme="majorHAnsi"/>
-                <w:sz w:val="18"/>
-                <w:szCs w:val="18"/>
-              </w:rPr>
-              <w:t>3.3.1</w:t>
+              <w:t>Ref. to 3.3.1</w:t>
             </w:r>
           </w:p>
         </w:tc>
@@ -12696,13 +12702,7 @@
       </w:pPr>
       <w:bookmarkStart w:id="56" w:name="_Toc11959302"/>
       <w:r>
-        <w:t>2.</w:t>
-      </w:r>
-      <w:r>
-        <w:t>5.3</w:t>
-      </w:r>
-      <w:r>
-        <w:t xml:space="preserve"> Cryptography Options</w:t>
+        <w:t>2.5.3 Cryptography Options</w:t>
       </w:r>
       <w:bookmarkEnd w:id="56"/>
       <w:r>
@@ -12716,13 +12716,7 @@
       </w:pPr>
       <w:bookmarkStart w:id="57" w:name="_Toc11959303"/>
       <w:r>
-        <w:t>2.</w:t>
-      </w:r>
-      <w:r>
-        <w:t>5.3.1</w:t>
-      </w:r>
-      <w:r>
-        <w:t xml:space="preserve"> RSA Algorithm</w:t>
+        <w:t>2.5.3.1 RSA Algorithm</w:t>
       </w:r>
       <w:bookmarkEnd w:id="57"/>
     </w:p>
@@ -12788,13 +12782,7 @@
       <w:bookmarkStart w:id="58" w:name="_Toc11959304"/>
       <w:r>
         <w:lastRenderedPageBreak/>
-        <w:t>2.</w:t>
-      </w:r>
-      <w:r>
-        <w:t>5.3.2</w:t>
-      </w:r>
-      <w:r>
-        <w:t xml:space="preserve"> AES Algorithm</w:t>
+        <w:t>2.5.3.2 AES Algorithm</w:t>
       </w:r>
       <w:bookmarkEnd w:id="58"/>
     </w:p>
@@ -12836,13 +12824,7 @@
       </w:pPr>
       <w:bookmarkStart w:id="59" w:name="_Toc11959305"/>
       <w:r>
-        <w:t>2.</w:t>
-      </w:r>
-      <w:r>
-        <w:t>5.4</w:t>
-      </w:r>
-      <w:r>
-        <w:t xml:space="preserve"> Password Handling Best Practices</w:t>
+        <w:t>2.5.4 Password Handling Best Practices</w:t>
       </w:r>
       <w:bookmarkEnd w:id="59"/>
     </w:p>
@@ -12944,8 +12926,6 @@
         <w:pStyle w:val="Heading2"/>
       </w:pPr>
       <w:bookmarkStart w:id="60" w:name="_Toc11959297"/>
-      <w:bookmarkStart w:id="61" w:name="_GoBack"/>
-      <w:bookmarkEnd w:id="61"/>
       <w:r>
         <w:rPr>
           <w:bCs/>
@@ -13006,8 +12986,8 @@
       <w:pPr>
         <w:pStyle w:val="Heading3"/>
       </w:pPr>
-      <w:bookmarkStart w:id="62" w:name="_Toc11075222"/>
-      <w:bookmarkStart w:id="63" w:name="_Toc11959298"/>
+      <w:bookmarkStart w:id="61" w:name="_Toc11075222"/>
+      <w:bookmarkStart w:id="62" w:name="_Toc11959298"/>
       <w:r>
         <w:t>2</w:t>
       </w:r>
@@ -13023,8 +13003,8 @@
       <w:r>
         <w:t>DOS Attack</w:t>
       </w:r>
+      <w:bookmarkEnd w:id="61"/>
       <w:bookmarkEnd w:id="62"/>
-      <w:bookmarkEnd w:id="63"/>
     </w:p>
     <w:p>
       <w:pPr>
@@ -13080,8 +13060,8 @@
       <w:pPr>
         <w:pStyle w:val="Heading3"/>
       </w:pPr>
-      <w:bookmarkStart w:id="64" w:name="_Toc11075223"/>
-      <w:bookmarkStart w:id="65" w:name="_Toc11959299"/>
+      <w:bookmarkStart w:id="63" w:name="_Toc11075223"/>
+      <w:bookmarkStart w:id="64" w:name="_Toc11959299"/>
       <w:r>
         <w:t>2</w:t>
       </w:r>
@@ -13097,8 +13077,8 @@
       <w:r>
         <w:t>Man in The Middle Attack</w:t>
       </w:r>
+      <w:bookmarkEnd w:id="63"/>
       <w:bookmarkEnd w:id="64"/>
-      <w:bookmarkEnd w:id="65"/>
     </w:p>
     <w:p>
       <w:pPr>
@@ -13137,8 +13117,8 @@
       <w:pPr>
         <w:pStyle w:val="Heading3"/>
       </w:pPr>
-      <w:bookmarkStart w:id="66" w:name="_Toc11075224"/>
-      <w:bookmarkStart w:id="67" w:name="_Toc11959300"/>
+      <w:bookmarkStart w:id="65" w:name="_Toc11075224"/>
+      <w:bookmarkStart w:id="66" w:name="_Toc11959300"/>
       <w:r>
         <w:t>2</w:t>
       </w:r>
@@ -13151,30 +13131,30 @@
       <w:r>
         <w:t>.3 Malicious Code Attack</w:t>
       </w:r>
+      <w:bookmarkEnd w:id="65"/>
       <w:bookmarkEnd w:id="66"/>
+    </w:p>
+    <w:p>
+      <w:r>
+        <w:t>This is code in any part of the software intended to cause undesirable effects and potentially causing the system to malfunction. This cannot be detected by security tools such as anti-viruses as it not detected as a virus or malware.</w:t>
+      </w:r>
+    </w:p>
+    <w:p/>
+    <w:p>
+      <w:pPr>
+        <w:pStyle w:val="Heading3"/>
+      </w:pPr>
+      <w:bookmarkStart w:id="67" w:name="_Toc11959301"/>
+      <w:r>
+        <w:t>2.</w:t>
+      </w:r>
+      <w:r>
+        <w:t>6</w:t>
+      </w:r>
+      <w:r>
+        <w:t>.4 Physical Tampering</w:t>
+      </w:r>
       <w:bookmarkEnd w:id="67"/>
-    </w:p>
-    <w:p>
-      <w:r>
-        <w:t>This is code in any part of the software intended to cause undesirable effects and potentially causing the system to malfunction. This cannot be detected by security tools such as anti-viruses as it not detected as a virus or malware.</w:t>
-      </w:r>
-    </w:p>
-    <w:p/>
-    <w:p>
-      <w:pPr>
-        <w:pStyle w:val="Heading3"/>
-      </w:pPr>
-      <w:bookmarkStart w:id="68" w:name="_Toc11959301"/>
-      <w:r>
-        <w:t>2.</w:t>
-      </w:r>
-      <w:r>
-        <w:t>6</w:t>
-      </w:r>
-      <w:r>
-        <w:t>.4 Physical Tampering</w:t>
-      </w:r>
-      <w:bookmarkEnd w:id="68"/>
     </w:p>
     <w:p>
       <w:r>
@@ -13298,164 +13278,82 @@
       <w:pPr>
         <w:spacing w:line="276" w:lineRule="auto"/>
         <w:ind w:left="284" w:right="284"/>
-        <w:rPr>
-          <w:rFonts w:eastAsiaTheme="majorEastAsia" w:cstheme="majorBidi"/>
-          <w:noProof/>
-          <w:sz w:val="32"/>
-          <w:szCs w:val="32"/>
-        </w:rPr>
-      </w:pPr>
-      <w:r>
-        <w:br w:type="page"/>
-      </w:r>
-    </w:p>
-    <w:p>
-      <w:pPr>
-        <w:pStyle w:val="Heading1"/>
-      </w:pPr>
-      <w:bookmarkStart w:id="69" w:name="_Toc11959306"/>
+      </w:pPr>
+    </w:p>
+    <w:p>
+      <w:pPr>
+        <w:spacing w:line="276" w:lineRule="auto"/>
+        <w:ind w:left="284" w:right="284"/>
+      </w:pPr>
+    </w:p>
+    <w:p>
+      <w:pPr>
+        <w:spacing w:line="276" w:lineRule="auto"/>
+        <w:ind w:left="284" w:right="284"/>
+      </w:pPr>
+    </w:p>
+    <w:p>
+      <w:pPr>
+        <w:spacing w:line="276" w:lineRule="auto"/>
+        <w:ind w:left="284" w:right="284"/>
+      </w:pPr>
+    </w:p>
+    <w:p>
+      <w:pPr>
+        <w:spacing w:line="276" w:lineRule="auto"/>
+        <w:ind w:left="284" w:right="284"/>
+      </w:pPr>
+    </w:p>
+    <w:p>
+      <w:pPr>
+        <w:pStyle w:val="Heading2"/>
+      </w:pPr>
       <w:r>
         <w:lastRenderedPageBreak/>
-        <w:t>3.0 Technology Review</w:t>
-      </w:r>
-      <w:bookmarkEnd w:id="69"/>
+        <w:t>2.7 Face Recognition</w:t>
+      </w:r>
     </w:p>
     <w:p/>
     <w:p>
       <w:pPr>
-        <w:pStyle w:val="Heading2"/>
-      </w:pPr>
-      <w:bookmarkStart w:id="70" w:name="_Toc11075216"/>
-      <w:bookmarkStart w:id="71" w:name="_Toc11959307"/>
-      <w:r>
-        <w:t xml:space="preserve">3.1 </w:t>
-      </w:r>
-      <w:bookmarkEnd w:id="70"/>
-      <w:bookmarkEnd w:id="71"/>
-      <w:r>
-        <w:t>Hardware Selection</w:t>
-      </w:r>
-    </w:p>
-    <w:p/>
-    <w:p>
-      <w:r>
-        <w:t>To create a home surveillance system, a hardware device must be proposed which has the following capabilities:</w:t>
-      </w:r>
-    </w:p>
-    <w:p/>
-    <w:p>
-      <w:pPr>
-        <w:pStyle w:val="ListParagraph"/>
-        <w:numPr>
-          <w:ilvl w:val="0"/>
-          <w:numId w:val="15"/>
-        </w:numPr>
-      </w:pPr>
-      <w:r>
-        <w:t xml:space="preserve">Wi-Fi </w:t>
-      </w:r>
-      <w:r>
-        <w:t>capability.</w:t>
-      </w:r>
-    </w:p>
-    <w:p>
-      <w:pPr>
-        <w:pStyle w:val="ListParagraph"/>
-        <w:numPr>
-          <w:ilvl w:val="0"/>
-          <w:numId w:val="15"/>
-        </w:numPr>
-      </w:pPr>
-      <w:r>
-        <w:t>Low cost. The idea of this system is for it to be scalable to the general population</w:t>
-      </w:r>
-    </w:p>
-    <w:p>
-      <w:pPr>
-        <w:pStyle w:val="ListParagraph"/>
-        <w:numPr>
-          <w:ilvl w:val="0"/>
-          <w:numId w:val="15"/>
-        </w:numPr>
-      </w:pPr>
-      <w:r>
-        <w:t>Camera/Video support capabilities</w:t>
-      </w:r>
-    </w:p>
-    <w:p>
-      <w:pPr>
-        <w:pStyle w:val="ListParagraph"/>
-        <w:numPr>
-          <w:ilvl w:val="0"/>
-          <w:numId w:val="15"/>
-        </w:numPr>
-      </w:pPr>
-      <w:r>
-        <w:t>Operating system flexibility. The device can support a wide variety of operating systems</w:t>
-      </w:r>
-    </w:p>
-    <w:p/>
-    <w:p>
-      <w:pPr>
         <w:pStyle w:val="Heading3"/>
       </w:pPr>
       <w:r>
-        <w:t>3.1.1</w:t>
-      </w:r>
-      <w:r>
-        <w:t xml:space="preserve"> </w:t>
-      </w:r>
-      <w:r>
-        <w:t xml:space="preserve">Raspberry Pi </w:t>
-      </w:r>
-    </w:p>
-    <w:p>
-      <w:pPr>
-        <w:rPr>
-          <w:color w:val="000000"/>
-        </w:rPr>
-      </w:pPr>
-      <w:r>
-        <w:t xml:space="preserve">The proposed hardware for this system would be a Raspberry Pi 3 and one or multiple cameras placed near the vicinity of the home entrance. Although simplistic, a similar system was used for border surveillance and shown successful </w:t>
-      </w:r>
-      <w:r>
-        <w:rPr>
-          <w:rStyle w:val="selectable"/>
-          <w:color w:val="000000"/>
-        </w:rPr>
-        <w:t>(</w:t>
+        <w:t>2.7.1 Haar Cascade</w:t>
+      </w:r>
+    </w:p>
+    <w:p>
+      <w:r>
+        <w:t>The Haar Cascade method is a form of deep learning classified as a machine learning object detection algorithm. The purpose of the algorithm is to identify objects within a video or image based on feature selection. The algorithm is trained via positive and negative images and once trained, is then used to detect objects in other images.</w:t>
+      </w:r>
+      <w:r>
+        <w:t xml:space="preserve"> Each image is broken up into ‘Haar-Features’ which can be used to detect specific features of an image, the most common being edge, line and four rectangle features, the latter being used to detect slanted lines</w:t>
+      </w:r>
+      <w:r>
+        <w:t xml:space="preserve"> (as seen in Figure 9)</w:t>
+      </w:r>
+      <w:r>
+        <w:t>.</w:t>
+      </w:r>
+      <w:r>
+        <w:t xml:space="preserve"> Each calculated feature </w:t>
+      </w:r>
+      <w:r>
+        <w:t xml:space="preserve">results in a single value by summing both rectangles and subtracting the sum of the white rectangle from the sum of the black rectangle. </w:t>
+      </w:r>
+      <w:r>
+        <w:t xml:space="preserve">Although possible to calculate every single feature, there is very computationally expensive (Docs.opencv.org, </w:t>
       </w:r>
       <w:proofErr w:type="spellStart"/>
       <w:r>
-        <w:rPr>
-          <w:rStyle w:val="selectable"/>
-          <w:color w:val="000000"/>
-        </w:rPr>
-        <w:t>Abdalla</w:t>
+        <w:t>n.d.</w:t>
       </w:r>
       <w:proofErr w:type="spellEnd"/>
       <w:r>
-        <w:rPr>
-          <w:rStyle w:val="selectable"/>
-          <w:color w:val="000000"/>
-        </w:rPr>
-        <w:t xml:space="preserve"> and </w:t>
-      </w:r>
-      <w:proofErr w:type="spellStart"/>
-      <w:r>
-        <w:rPr>
-          <w:rStyle w:val="selectable"/>
-          <w:color w:val="000000"/>
-        </w:rPr>
-        <w:t>Veeramanikandasamy</w:t>
-      </w:r>
-      <w:proofErr w:type="spellEnd"/>
-      <w:r>
-        <w:rPr>
-          <w:rStyle w:val="selectable"/>
-          <w:color w:val="000000"/>
-        </w:rPr>
-        <w:t xml:space="preserve">, 2017). </w:t>
+        <w:t>)</w:t>
+      </w:r>
+      <w:r>
+        <w:t xml:space="preserve">. </w:t>
       </w:r>
     </w:p>
     <w:p/>
@@ -13469,10 +13367,10 @@
           <w:noProof/>
         </w:rPr>
         <w:drawing>
-          <wp:inline distT="0" distB="0" distL="0" distR="0" wp14:anchorId="3FE7EC91" wp14:editId="3F6B4D38">
-            <wp:extent cx="2285819" cy="1638300"/>
+          <wp:inline distT="0" distB="0" distL="0" distR="0" wp14:anchorId="1E7AD8E3" wp14:editId="69DF302A">
+            <wp:extent cx="3447959" cy="2805430"/>
             <wp:effectExtent l="0" t="0" r="635" b="0"/>
-            <wp:docPr id="6" name="Picture 6"/>
+            <wp:docPr id="8" name="Picture 8"/>
             <wp:cNvGraphicFramePr>
               <a:graphicFrameLocks xmlns:a="http://schemas.openxmlformats.org/drawingml/2006/main" noChangeAspect="1"/>
             </wp:cNvGraphicFramePr>
@@ -13492,7 +13390,7 @@
                   <pic:spPr>
                     <a:xfrm>
                       <a:off x="0" y="0"/>
-                      <a:ext cx="2293551" cy="1643841"/>
+                      <a:ext cx="3464298" cy="2818724"/>
                     </a:xfrm>
                     <a:prstGeom prst="rect">
                       <a:avLst/>
@@ -13513,319 +13411,48 @@
       <w:r>
         <w:t xml:space="preserve">Figure </w:t>
       </w:r>
-      <w:fldSimple w:instr=" SEQ Figure \* ARABIC ">
-        <w:r>
-          <w:rPr>
-            <w:noProof/>
-          </w:rPr>
-          <w:t>9</w:t>
-        </w:r>
-      </w:fldSimple>
-      <w:r>
-        <w:t>: Raspberry Pi Model 3b</w:t>
+      <w:r>
+        <w:fldChar w:fldCharType="begin"/>
+      </w:r>
+      <w:r>
+        <w:instrText xml:space="preserve"> SEQ Figure \* ARABIC </w:instrText>
+      </w:r>
+      <w:r>
+        <w:fldChar w:fldCharType="separate"/>
+      </w:r>
+      <w:r>
+        <w:rPr>
+          <w:noProof/>
+        </w:rPr>
+        <w:t>9</w:t>
+      </w:r>
+      <w:r>
+        <w:fldChar w:fldCharType="end"/>
+      </w:r>
+      <w:r>
+        <w:t>: Diagram showing the most commonly detect features in the Haar Cascade algorithm</w:t>
+      </w:r>
+    </w:p>
+    <w:p>
+      <w:pPr>
+        <w:rPr>
+          <w:rFonts w:eastAsiaTheme="majorEastAsia"/>
+          <w:noProof/>
+          <w:sz w:val="32"/>
+          <w:szCs w:val="32"/>
+        </w:rPr>
+      </w:pPr>
+    </w:p>
+    <w:p>
+      <w:r>
+        <w:t xml:space="preserve">To remedy this, Adaboost is normally implemented. When it comes to training, every feature is applied on every training image. Adaboost then finds the best threshold for each feature, determining which features contain the minimum error rate. This is done through classification and is continually readjusted until the desired error rate is achieved. The resulting final classifier is a weighted sum of these weak classifiers. The term ‘weak’ is used because these features detected cannot classify an image, but when the selected features are used together, it gives strong classification results. </w:t>
       </w:r>
     </w:p>
     <w:p/>
     <w:p>
       <w:pPr>
-        <w:pStyle w:val="Heading2"/>
-      </w:pPr>
-      <w:r>
-        <w:t>3.2 Operating System</w:t>
-      </w:r>
-    </w:p>
-    <w:p/>
-    <w:p>
-      <w:pPr>
-        <w:pStyle w:val="Heading3"/>
-      </w:pPr>
-      <w:r>
-        <w:t xml:space="preserve">3.2.1 Raspbian </w:t>
-      </w:r>
-    </w:p>
-    <w:p>
-      <w:r>
-        <w:t xml:space="preserve">Raspbian is an operating system based on the Linux </w:t>
-      </w:r>
-      <w:r>
-        <w:t>distribution Debian</w:t>
-      </w:r>
-      <w:r>
-        <w:t xml:space="preserve">. The OS was designed to be specifically optimised for the Raspberry Pi board (Raspbian.org, </w:t>
-      </w:r>
-      <w:proofErr w:type="spellStart"/>
-      <w:r>
-        <w:t>n.d.</w:t>
-      </w:r>
-      <w:proofErr w:type="spellEnd"/>
-      <w:r>
-        <w:t>)</w:t>
-      </w:r>
-    </w:p>
-    <w:p/>
-    <w:p/>
-    <w:p/>
-    <w:p/>
-    <w:p/>
-    <w:p/>
-    <w:p/>
-    <w:p/>
-    <w:p/>
-    <w:p/>
-    <w:p/>
-    <w:p>
-      <w:pPr>
-        <w:pStyle w:val="Heading2"/>
-      </w:pPr>
-      <w:bookmarkStart w:id="72" w:name="_Toc11959309"/>
-      <w:r>
-        <w:lastRenderedPageBreak/>
-        <w:t>3.2</w:t>
-      </w:r>
-      <w:r>
-        <w:t xml:space="preserve"> </w:t>
-      </w:r>
-      <w:bookmarkEnd w:id="72"/>
-      <w:r>
-        <w:t>Software Review</w:t>
-      </w:r>
-    </w:p>
-    <w:p/>
-    <w:p>
-      <w:pPr>
-        <w:pStyle w:val="Heading3"/>
-      </w:pPr>
-      <w:bookmarkStart w:id="73" w:name="_Toc11959310"/>
-      <w:r>
-        <w:t>3</w:t>
-      </w:r>
-      <w:r>
-        <w:t>.2</w:t>
-      </w:r>
-      <w:r>
-        <w:t>.1 Fail2Ban</w:t>
-      </w:r>
-      <w:bookmarkEnd w:id="73"/>
-    </w:p>
-    <w:p>
-      <w:pPr>
-        <w:keepNext/>
-        <w:keepLines/>
-      </w:pPr>
-      <w:r>
-        <w:t xml:space="preserve">Fail2Ban is a Python based </w:t>
-      </w:r>
-      <w:r>
-        <w:t xml:space="preserve">open source software that interacts with the Raspberry Pi’s operating system’s firewall (Fail2ban.org, </w:t>
-      </w:r>
-      <w:proofErr w:type="spellStart"/>
-      <w:r>
-        <w:t>n.d.</w:t>
-      </w:r>
-      <w:proofErr w:type="spellEnd"/>
-      <w:r>
-        <w:t xml:space="preserve">). Its main </w:t>
-      </w:r>
-      <w:r>
-        <w:t xml:space="preserve">purpose is to ban IPs that show malicious intent. This includes too many password attempts, seeking for exploits, etc. </w:t>
-      </w:r>
-      <w:r>
-        <w:t xml:space="preserve">It is </w:t>
-      </w:r>
-      <w:r>
-        <w:t xml:space="preserve">recommended by the Raspberry Pi Foundation, giving it additional credibility (Raspberrypi.org, </w:t>
-      </w:r>
-      <w:proofErr w:type="spellStart"/>
-      <w:r>
-        <w:t>n.d.</w:t>
-      </w:r>
-      <w:proofErr w:type="spellEnd"/>
-      <w:r>
-        <w:t>).</w:t>
-      </w:r>
-      <w:r>
-        <w:t xml:space="preserve"> The software is also claimed to help protect again </w:t>
-      </w:r>
-      <w:proofErr w:type="spellStart"/>
-      <w:r>
-        <w:t>DDoS</w:t>
-      </w:r>
-      <w:proofErr w:type="spellEnd"/>
-      <w:r>
-        <w:t xml:space="preserve"> attacks (George, 2019).</w:t>
-      </w:r>
-    </w:p>
-    <w:p/>
-    <w:p>
-      <w:pPr>
-        <w:pStyle w:val="Heading2"/>
-      </w:pPr>
-      <w:r>
-        <w:t>3.3 Programming Language Selection</w:t>
-      </w:r>
-    </w:p>
-    <w:p/>
-    <w:p/>
-    <w:p/>
-    <w:p>
-      <w:pPr>
-        <w:pStyle w:val="Heading2"/>
-      </w:pPr>
-      <w:r>
-        <w:t>3.4 Library Selection</w:t>
-      </w:r>
-    </w:p>
-    <w:p/>
-    <w:p>
-      <w:pPr>
-        <w:pStyle w:val="Heading3"/>
-      </w:pPr>
-      <w:r>
-        <w:t>3.4.1 OpenCV</w:t>
-      </w:r>
-    </w:p>
-    <w:p>
-      <w:r>
-        <w:t xml:space="preserve">OpenCV is an open source that offers a range of feature detecting and feature matching algorithms. It is shown that the majority of the algorithms used, detect thousands of features with seconds </w:t>
-      </w:r>
-      <w:r>
-        <w:rPr>
-          <w:rStyle w:val="selectable"/>
-          <w:color w:val="000000"/>
-        </w:rPr>
-        <w:t>(Noble, 2016), making it suitable for a face detection system.</w:t>
-      </w:r>
-      <w:r>
-        <w:t xml:space="preserve"> To highlight the accuracy of this technology, a recent </w:t>
-      </w:r>
-      <w:r>
-        <w:t>paper showed success in detecting eye fatigue in drivers using OpenCV (</w:t>
-      </w:r>
-      <w:proofErr w:type="spellStart"/>
-      <w:r>
-        <w:t>Manoharan</w:t>
-      </w:r>
-      <w:proofErr w:type="spellEnd"/>
-      <w:r>
-        <w:t xml:space="preserve"> and </w:t>
-      </w:r>
-      <w:proofErr w:type="spellStart"/>
-      <w:r>
-        <w:t>Chandrakala</w:t>
-      </w:r>
-      <w:proofErr w:type="spellEnd"/>
-      <w:r>
-        <w:t>, 2015).</w:t>
-      </w:r>
-      <w:r>
-        <w:t xml:space="preserve"> </w:t>
-      </w:r>
-    </w:p>
-    <w:p/>
-    <w:p>
-      <w:pPr>
-        <w:pStyle w:val="Heading2"/>
-      </w:pPr>
-      <w:bookmarkStart w:id="74" w:name="_Toc11075217"/>
-      <w:bookmarkStart w:id="75" w:name="_Toc11959308"/>
-      <w:r>
-        <w:t>3.4</w:t>
-      </w:r>
-      <w:r>
-        <w:t xml:space="preserve"> Application Development</w:t>
-      </w:r>
-      <w:bookmarkEnd w:id="74"/>
-      <w:bookmarkEnd w:id="75"/>
-    </w:p>
-    <w:p/>
-    <w:p>
-      <w:r>
-        <w:t xml:space="preserve">Due to time constraints on this project, hybrid app development is proposed. </w:t>
-      </w:r>
-    </w:p>
-    <w:p>
-      <w:r>
-        <w:t xml:space="preserve">To allow a family member receive an image and notification of who is at the door, a smart phone application </w:t>
-      </w:r>
-      <w:r>
-        <w:t>is</w:t>
-      </w:r>
-      <w:r>
-        <w:t xml:space="preserve"> proposed. </w:t>
-      </w:r>
-      <w:r>
-        <w:t>A recent 2018 paper showed a similar system using image notifications from a Raspberry Pi Camera sent via email when a potential intruder was located at their door (</w:t>
-      </w:r>
-      <w:proofErr w:type="spellStart"/>
-      <w:r>
-        <w:t>Pawar</w:t>
-      </w:r>
-      <w:proofErr w:type="spellEnd"/>
-      <w:r>
-        <w:t xml:space="preserve"> and </w:t>
-      </w:r>
-      <w:proofErr w:type="spellStart"/>
-      <w:r>
-        <w:t>Umale</w:t>
-      </w:r>
-      <w:proofErr w:type="spellEnd"/>
-      <w:r>
-        <w:t>, 2018)</w:t>
-      </w:r>
-      <w:r>
-        <w:t xml:space="preserve">. </w:t>
-      </w:r>
-    </w:p>
-    <w:p/>
-    <w:p/>
-    <w:p>
-      <w:pPr>
-        <w:pStyle w:val="Heading2"/>
-      </w:pPr>
-      <w:bookmarkStart w:id="76" w:name="_Toc11959312"/>
-      <w:r>
-        <w:t>3.</w:t>
-      </w:r>
-      <w:r>
-        <w:t>5</w:t>
-      </w:r>
-      <w:r>
-        <w:t xml:space="preserve"> Simulating Cyber Attacks</w:t>
-      </w:r>
-      <w:bookmarkEnd w:id="76"/>
-    </w:p>
-    <w:p/>
-    <w:p>
-      <w:r>
-        <w:t xml:space="preserve">Currently, the standard operating system used in cyber security and digital forensics is Kali Linux, derived from the Linux distribution Debian (ref). The operating system contains over 300 programs and tools used in </w:t>
-      </w:r>
-      <w:r>
-        <w:t>ethnical hacking, making it the gold standard for carrying out simulated attacks.</w:t>
-      </w:r>
-      <w:r>
-        <w:t xml:space="preserve"> In the 2016 paper (Liang et al., 2016), three</w:t>
-      </w:r>
-      <w:r>
-        <w:t xml:space="preserve"> different types of </w:t>
-      </w:r>
-      <w:proofErr w:type="spellStart"/>
-      <w:r>
-        <w:t>DoS</w:t>
-      </w:r>
-      <w:proofErr w:type="spellEnd"/>
-      <w:r>
-        <w:t xml:space="preserve"> attacks were carried out, resulting in all three being successful against a small IoT device.</w:t>
-      </w:r>
-    </w:p>
-    <w:p/>
-    <w:p/>
-    <w:p/>
-    <w:p/>
-    <w:p/>
-    <w:p>
-      <w:pPr>
         <w:spacing w:line="276" w:lineRule="auto"/>
-        <w:ind w:right="284"/>
+        <w:ind w:left="284" w:right="284"/>
         <w:rPr>
           <w:rFonts w:eastAsiaTheme="majorEastAsia" w:cstheme="majorBidi"/>
           <w:noProof/>
@@ -13833,63 +13460,41 @@
           <w:szCs w:val="32"/>
         </w:rPr>
       </w:pPr>
+      <w:bookmarkStart w:id="68" w:name="_Toc11959306"/>
+      <w:r>
+        <w:br w:type="page"/>
+      </w:r>
     </w:p>
     <w:p>
       <w:pPr>
         <w:pStyle w:val="Heading1"/>
-        <w:numPr>
-          <w:ilvl w:val="1"/>
-          <w:numId w:val="15"/>
-        </w:numPr>
-      </w:pPr>
-      <w:r>
-        <w:t xml:space="preserve">Methodology </w:t>
-      </w:r>
+      </w:pPr>
+      <w:r>
+        <w:lastRenderedPageBreak/>
+        <w:t>3.0 Technology Review</w:t>
+      </w:r>
+      <w:bookmarkEnd w:id="68"/>
     </w:p>
     <w:p/>
     <w:p>
       <w:pPr>
         <w:pStyle w:val="Heading2"/>
-        <w:numPr>
-          <w:ilvl w:val="1"/>
-          <w:numId w:val="15"/>
-        </w:numPr>
-      </w:pPr>
-      <w:r>
-        <w:t>Raspberry Pi Specific Security</w:t>
-      </w:r>
-    </w:p>
-    <w:p>
-      <w:pPr>
-        <w:pStyle w:val="ListParagraph"/>
-      </w:pPr>
-    </w:p>
-    <w:p>
-      <w:r>
-        <w:t xml:space="preserve">This section details security measures specific to the </w:t>
-      </w:r>
-      <w:r>
-        <w:t xml:space="preserve">Raspberry Pi 3b board along with its predominately used operating system, Raspbian. According to the Raspberry Pi </w:t>
-      </w:r>
-      <w:r>
-        <w:t>official documentation</w:t>
-      </w:r>
-      <w:r>
-        <w:t>, the following are considered b</w:t>
-      </w:r>
-      <w:r>
-        <w:t xml:space="preserve">est practices (Raspberrypi.org, </w:t>
-      </w:r>
-      <w:proofErr w:type="spellStart"/>
-      <w:r>
-        <w:t>n.d.</w:t>
-      </w:r>
-      <w:proofErr w:type="spellEnd"/>
-      <w:r>
-        <w:t xml:space="preserve">) </w:t>
-      </w:r>
-      <w:r>
-        <w:t>for securing the device:</w:t>
+      </w:pPr>
+      <w:bookmarkStart w:id="69" w:name="_Toc11075216"/>
+      <w:bookmarkStart w:id="70" w:name="_Toc11959307"/>
+      <w:r>
+        <w:t xml:space="preserve">3.1 </w:t>
+      </w:r>
+      <w:bookmarkEnd w:id="69"/>
+      <w:bookmarkEnd w:id="70"/>
+      <w:r>
+        <w:t>Hardware Selection</w:t>
+      </w:r>
+    </w:p>
+    <w:p/>
+    <w:p>
+      <w:r>
+        <w:t>To create a home surveillance system, a hardware device must be proposed which has the following capabilities:</w:t>
       </w:r>
     </w:p>
     <w:p/>
@@ -13898,112 +13503,111 @@
         <w:pStyle w:val="ListParagraph"/>
         <w:numPr>
           <w:ilvl w:val="0"/>
-          <w:numId w:val="16"/>
+          <w:numId w:val="15"/>
         </w:numPr>
       </w:pPr>
       <w:r>
-        <w:t>Change both the default username and password. Protocols such as SSH require both a username and password to access a remote device. The default username and password for the Raspberry Pi is ‘pi’ and ‘raspberry’</w:t>
-      </w:r>
-      <w:r>
-        <w:t xml:space="preserve"> for all devices. By changing these we add another layer of security by limiting the amount of information an individual with malicious intent has.</w:t>
-      </w:r>
-    </w:p>
-    <w:p/>
+        <w:t xml:space="preserve">Wi-Fi </w:t>
+      </w:r>
+      <w:r>
+        <w:t>capability.</w:t>
+      </w:r>
+    </w:p>
     <w:p>
       <w:pPr>
         <w:pStyle w:val="ListParagraph"/>
         <w:numPr>
           <w:ilvl w:val="0"/>
-          <w:numId w:val="16"/>
+          <w:numId w:val="15"/>
         </w:numPr>
       </w:pPr>
-      <w:proofErr w:type="spellStart"/>
-      <w:r>
-        <w:t>Sudo</w:t>
-      </w:r>
-      <w:proofErr w:type="spellEnd"/>
-      <w:r>
-        <w:t xml:space="preserve"> command should require a password. </w:t>
-      </w:r>
-      <w:proofErr w:type="spellStart"/>
-      <w:r>
-        <w:t>Sudo</w:t>
-      </w:r>
-      <w:proofErr w:type="spellEnd"/>
-      <w:r>
-        <w:t xml:space="preserve"> in Linux operating systems allows commands to be run with admin privileges. By doing this a user must know the password required in order to execute commands at a higher level.</w:t>
-      </w:r>
-    </w:p>
-    <w:p>
-      <w:pPr>
-        <w:pStyle w:val="ListParagraph"/>
-      </w:pPr>
+      <w:r>
+        <w:t>Low cost. The idea of this system is for it to be scalable to the general population</w:t>
+      </w:r>
     </w:p>
     <w:p>
       <w:pPr>
         <w:pStyle w:val="ListParagraph"/>
         <w:numPr>
           <w:ilvl w:val="0"/>
-          <w:numId w:val="16"/>
+          <w:numId w:val="15"/>
         </w:numPr>
       </w:pPr>
       <w:r>
-        <w:t>Ensure latest security fixes. This means having the most recent up-to-date version of the operating system and ensuring SSH is up to date.</w:t>
-      </w:r>
-    </w:p>
-    <w:p>
-      <w:pPr>
-        <w:pStyle w:val="ListParagraph"/>
-      </w:pPr>
+        <w:t>Camera/Video support capabilities</w:t>
+      </w:r>
     </w:p>
     <w:p>
       <w:pPr>
         <w:pStyle w:val="ListParagraph"/>
         <w:numPr>
           <w:ilvl w:val="0"/>
-          <w:numId w:val="16"/>
+          <w:numId w:val="15"/>
         </w:numPr>
       </w:pPr>
       <w:r>
-        <w:t>Use key-based authentication. As discussed in the Cryptography section there are various ways of encrypting a service. By forcing an encryption based authentication, an additional layer of security is added as now there are two factors required to login.</w:t>
-      </w:r>
-    </w:p>
-    <w:p>
-      <w:pPr>
-        <w:pStyle w:val="ListParagraph"/>
-      </w:pPr>
-    </w:p>
-    <w:p>
-      <w:pPr>
-        <w:pStyle w:val="ListParagraph"/>
-        <w:numPr>
-          <w:ilvl w:val="0"/>
-          <w:numId w:val="16"/>
-        </w:numPr>
-      </w:pPr>
-      <w:r>
-        <w:t xml:space="preserve">Firewall installation. By default, the firewall available on the Raspbian operating system is not configured and must be setup </w:t>
-      </w:r>
-      <w:r>
-        <w:t>by the user.</w:t>
-      </w:r>
-      <w:r>
-        <w:br w:type="page"/>
-      </w:r>
-    </w:p>
-    <w:p>
-      <w:pPr>
-        <w:pStyle w:val="Heading1"/>
-      </w:pPr>
-      <w:r>
-        <w:lastRenderedPageBreak/>
-        <w:t>5.0 System Design</w:t>
+        <w:t>Operating system flexibility. The device can support a wide variety of operating systems</w:t>
       </w:r>
     </w:p>
     <w:p/>
     <w:p>
-      <w:r>
-        <w:t>The main functionality of the system is based on two common scenarios, one being an identified (family or friend) enters the premises and no alert is send to the family members. Another is if the person is unidentified, then an image is captured and sent via MQTT to each the users containing the application (See Figure $).</w:t>
+      <w:pPr>
+        <w:pStyle w:val="Heading3"/>
+      </w:pPr>
+      <w:r>
+        <w:t xml:space="preserve">3.1.1 </w:t>
+      </w:r>
+      <w:r>
+        <w:t xml:space="preserve">Raspberry Pi </w:t>
+      </w:r>
+    </w:p>
+    <w:p>
+      <w:pPr>
+        <w:rPr>
+          <w:color w:val="000000"/>
+        </w:rPr>
+      </w:pPr>
+      <w:r>
+        <w:t xml:space="preserve">The proposed hardware for this system would be a Raspberry Pi 3 and one or multiple cameras placed near the vicinity of the home entrance. Although simplistic, a similar system was used for border surveillance and shown successful </w:t>
+      </w:r>
+      <w:r>
+        <w:rPr>
+          <w:rStyle w:val="selectable"/>
+          <w:color w:val="000000"/>
+        </w:rPr>
+        <w:t>(</w:t>
+      </w:r>
+      <w:proofErr w:type="spellStart"/>
+      <w:r>
+        <w:rPr>
+          <w:rStyle w:val="selectable"/>
+          <w:color w:val="000000"/>
+        </w:rPr>
+        <w:t>Abdalla</w:t>
+      </w:r>
+      <w:proofErr w:type="spellEnd"/>
+      <w:r>
+        <w:rPr>
+          <w:rStyle w:val="selectable"/>
+          <w:color w:val="000000"/>
+        </w:rPr>
+        <w:t xml:space="preserve"> and </w:t>
+      </w:r>
+      <w:proofErr w:type="spellStart"/>
+      <w:r>
+        <w:rPr>
+          <w:rStyle w:val="selectable"/>
+          <w:color w:val="000000"/>
+        </w:rPr>
+        <w:t>Veeramanikandasamy</w:t>
+      </w:r>
+      <w:proofErr w:type="spellEnd"/>
+      <w:r>
+        <w:rPr>
+          <w:rStyle w:val="selectable"/>
+          <w:color w:val="000000"/>
+        </w:rPr>
+        <w:t xml:space="preserve">, 2017). </w:t>
       </w:r>
     </w:p>
     <w:p/>
@@ -14017,10 +13621,10 @@
           <w:noProof/>
         </w:rPr>
         <w:drawing>
-          <wp:inline distT="0" distB="0" distL="0" distR="0" wp14:anchorId="1F51E62C" wp14:editId="23F7EE38">
-            <wp:extent cx="5731510" cy="3077210"/>
-            <wp:effectExtent l="0" t="0" r="2540" b="8890"/>
-            <wp:docPr id="7" name="Picture 7"/>
+          <wp:inline distT="0" distB="0" distL="0" distR="0" wp14:anchorId="3FE7EC91" wp14:editId="3F6B4D38">
+            <wp:extent cx="2285819" cy="1638300"/>
+            <wp:effectExtent l="0" t="0" r="635" b="0"/>
+            <wp:docPr id="6" name="Picture 6"/>
             <wp:cNvGraphicFramePr>
               <a:graphicFrameLocks xmlns:a="http://schemas.openxmlformats.org/drawingml/2006/main" noChangeAspect="1"/>
             </wp:cNvGraphicFramePr>
@@ -14040,6 +13644,609 @@
                   <pic:spPr>
                     <a:xfrm>
                       <a:off x="0" y="0"/>
+                      <a:ext cx="2293551" cy="1643841"/>
+                    </a:xfrm>
+                    <a:prstGeom prst="rect">
+                      <a:avLst/>
+                    </a:prstGeom>
+                  </pic:spPr>
+                </pic:pic>
+              </a:graphicData>
+            </a:graphic>
+          </wp:inline>
+        </w:drawing>
+      </w:r>
+    </w:p>
+    <w:p>
+      <w:pPr>
+        <w:pStyle w:val="Caption"/>
+        <w:jc w:val="center"/>
+      </w:pPr>
+      <w:r>
+        <w:t xml:space="preserve">Figure </w:t>
+      </w:r>
+      <w:fldSimple w:instr=" SEQ Figure \* ARABIC ">
+        <w:r>
+          <w:rPr>
+            <w:noProof/>
+          </w:rPr>
+          <w:t>10</w:t>
+        </w:r>
+      </w:fldSimple>
+      <w:r>
+        <w:t>: Raspberry Pi Model 3b</w:t>
+      </w:r>
+    </w:p>
+    <w:p/>
+    <w:p>
+      <w:pPr>
+        <w:pStyle w:val="Heading2"/>
+      </w:pPr>
+      <w:r>
+        <w:t>3.2 Operating System</w:t>
+      </w:r>
+    </w:p>
+    <w:p/>
+    <w:p>
+      <w:pPr>
+        <w:pStyle w:val="Heading3"/>
+      </w:pPr>
+      <w:r>
+        <w:t xml:space="preserve">3.2.1 Raspbian </w:t>
+      </w:r>
+    </w:p>
+    <w:p>
+      <w:r>
+        <w:t xml:space="preserve">Raspbian is an operating system based on the Linux </w:t>
+      </w:r>
+      <w:r>
+        <w:t>distribution Debian</w:t>
+      </w:r>
+      <w:r>
+        <w:t xml:space="preserve">. The OS was designed to be specifically optimised for the Raspberry Pi board (Raspbian.org, </w:t>
+      </w:r>
+      <w:proofErr w:type="spellStart"/>
+      <w:r>
+        <w:t>n.d.</w:t>
+      </w:r>
+      <w:proofErr w:type="spellEnd"/>
+      <w:r>
+        <w:t>)</w:t>
+      </w:r>
+    </w:p>
+    <w:p/>
+    <w:p/>
+    <w:p/>
+    <w:p/>
+    <w:p/>
+    <w:p/>
+    <w:p/>
+    <w:p/>
+    <w:p/>
+    <w:p/>
+    <w:p/>
+    <w:p>
+      <w:pPr>
+        <w:pStyle w:val="Heading2"/>
+      </w:pPr>
+      <w:bookmarkStart w:id="71" w:name="_Toc11959309"/>
+      <w:r>
+        <w:lastRenderedPageBreak/>
+        <w:t>3.2</w:t>
+      </w:r>
+      <w:r>
+        <w:t xml:space="preserve"> </w:t>
+      </w:r>
+      <w:bookmarkEnd w:id="71"/>
+      <w:r>
+        <w:t>Software Review</w:t>
+      </w:r>
+    </w:p>
+    <w:p/>
+    <w:p>
+      <w:pPr>
+        <w:pStyle w:val="Heading3"/>
+      </w:pPr>
+      <w:bookmarkStart w:id="72" w:name="_Toc11959310"/>
+      <w:r>
+        <w:t>3</w:t>
+      </w:r>
+      <w:r>
+        <w:t>.2</w:t>
+      </w:r>
+      <w:r>
+        <w:t>.1 Fail2Ban</w:t>
+      </w:r>
+      <w:bookmarkEnd w:id="72"/>
+    </w:p>
+    <w:p>
+      <w:pPr>
+        <w:keepNext/>
+        <w:keepLines/>
+      </w:pPr>
+      <w:r>
+        <w:t xml:space="preserve">Fail2Ban is a Python based </w:t>
+      </w:r>
+      <w:r>
+        <w:t xml:space="preserve">open source software that interacts with the Raspberry Pi’s operating system’s firewall (Fail2ban.org, </w:t>
+      </w:r>
+      <w:proofErr w:type="spellStart"/>
+      <w:r>
+        <w:t>n.d.</w:t>
+      </w:r>
+      <w:proofErr w:type="spellEnd"/>
+      <w:r>
+        <w:t xml:space="preserve">). Its main </w:t>
+      </w:r>
+      <w:r>
+        <w:t xml:space="preserve">purpose is to ban IPs that show malicious intent. This includes too many password attempts, seeking for exploits, etc. </w:t>
+      </w:r>
+      <w:r>
+        <w:t xml:space="preserve">It is </w:t>
+      </w:r>
+      <w:r>
+        <w:t xml:space="preserve">recommended by the Raspberry Pi Foundation, giving it additional credibility (Raspberrypi.org, </w:t>
+      </w:r>
+      <w:proofErr w:type="spellStart"/>
+      <w:r>
+        <w:t>n.d.</w:t>
+      </w:r>
+      <w:proofErr w:type="spellEnd"/>
+      <w:r>
+        <w:t>).</w:t>
+      </w:r>
+      <w:r>
+        <w:t xml:space="preserve"> The software is also claimed to help protect again </w:t>
+      </w:r>
+      <w:proofErr w:type="spellStart"/>
+      <w:r>
+        <w:t>DDoS</w:t>
+      </w:r>
+      <w:proofErr w:type="spellEnd"/>
+      <w:r>
+        <w:t xml:space="preserve"> attacks (George, 2019).</w:t>
+      </w:r>
+    </w:p>
+    <w:p/>
+    <w:p>
+      <w:pPr>
+        <w:pStyle w:val="Heading2"/>
+      </w:pPr>
+      <w:r>
+        <w:t>3.3 Programming Language Selection</w:t>
+      </w:r>
+    </w:p>
+    <w:p/>
+    <w:p/>
+    <w:p/>
+    <w:p>
+      <w:pPr>
+        <w:pStyle w:val="Heading2"/>
+      </w:pPr>
+      <w:r>
+        <w:t>3.4 Library Selection</w:t>
+      </w:r>
+    </w:p>
+    <w:p/>
+    <w:p>
+      <w:pPr>
+        <w:pStyle w:val="Heading3"/>
+      </w:pPr>
+      <w:r>
+        <w:t>3.4.1 OpenCV</w:t>
+      </w:r>
+    </w:p>
+    <w:p>
+      <w:r>
+        <w:t>OpenCV is an open source</w:t>
+      </w:r>
+      <w:r>
+        <w:t xml:space="preserve"> library</w:t>
+      </w:r>
+      <w:r>
+        <w:t xml:space="preserve"> that offers a range of feature detecting and feature matching algorithms. It is shown that the majority of the algorithms used, detect thousands of features with seconds </w:t>
+      </w:r>
+      <w:r>
+        <w:rPr>
+          <w:rStyle w:val="selectable"/>
+          <w:color w:val="000000"/>
+        </w:rPr>
+        <w:t>(Noble, 2016), making it suitable for a face detection system.</w:t>
+      </w:r>
+      <w:r>
+        <w:t xml:space="preserve"> To highlight the accuracy of this technology, a recent </w:t>
+      </w:r>
+      <w:r>
+        <w:t xml:space="preserve">paper showed success in detecting eye fatigue in drivers using </w:t>
+      </w:r>
+      <w:proofErr w:type="spellStart"/>
+      <w:r>
+        <w:t>OpenCV</w:t>
+      </w:r>
+      <w:proofErr w:type="spellEnd"/>
+      <w:r>
+        <w:t xml:space="preserve"> (</w:t>
+      </w:r>
+      <w:proofErr w:type="spellStart"/>
+      <w:r>
+        <w:t>Manoharan</w:t>
+      </w:r>
+      <w:proofErr w:type="spellEnd"/>
+      <w:r>
+        <w:t xml:space="preserve"> and </w:t>
+      </w:r>
+      <w:proofErr w:type="spellStart"/>
+      <w:r>
+        <w:t>Chandrakala</w:t>
+      </w:r>
+      <w:proofErr w:type="spellEnd"/>
+      <w:r>
+        <w:t>, 2015).</w:t>
+      </w:r>
+      <w:r>
+        <w:t xml:space="preserve"> </w:t>
+      </w:r>
+    </w:p>
+    <w:p/>
+    <w:p>
+      <w:pPr>
+        <w:pStyle w:val="Heading3"/>
+      </w:pPr>
+      <w:r>
+        <w:t xml:space="preserve">3.4.2 </w:t>
+      </w:r>
+      <w:proofErr w:type="spellStart"/>
+      <w:r>
+        <w:t>Dlib</w:t>
+      </w:r>
+      <w:proofErr w:type="spellEnd"/>
+    </w:p>
+    <w:p>
+      <w:proofErr w:type="spellStart"/>
+      <w:r>
+        <w:t>Dlib</w:t>
+      </w:r>
+      <w:proofErr w:type="spellEnd"/>
+      <w:r>
+        <w:t xml:space="preserve"> is an open source library containing </w:t>
+      </w:r>
+      <w:r>
+        <w:t xml:space="preserve">support for </w:t>
+      </w:r>
+      <w:r>
+        <w:t xml:space="preserve">deep learning and machine learning respectively. It has excellent image processing support, with support for SURF, HOG and FHOG algorithms and additional tools for frontal face detection (Dlib.net, </w:t>
+      </w:r>
+      <w:proofErr w:type="spellStart"/>
+      <w:r>
+        <w:t>n.d.</w:t>
+      </w:r>
+      <w:proofErr w:type="spellEnd"/>
+      <w:r>
+        <w:t>).</w:t>
+      </w:r>
+      <w:r>
+        <w:t xml:space="preserve"> </w:t>
+      </w:r>
+    </w:p>
+    <w:p/>
+    <w:p>
+      <w:pPr>
+        <w:pStyle w:val="Heading2"/>
+      </w:pPr>
+      <w:bookmarkStart w:id="73" w:name="_Toc11075217"/>
+      <w:bookmarkStart w:id="74" w:name="_Toc11959308"/>
+      <w:r>
+        <w:t>3.4</w:t>
+      </w:r>
+      <w:r>
+        <w:t xml:space="preserve"> Application Development</w:t>
+      </w:r>
+      <w:bookmarkEnd w:id="73"/>
+      <w:bookmarkEnd w:id="74"/>
+    </w:p>
+    <w:p/>
+    <w:p>
+      <w:r>
+        <w:t xml:space="preserve">Due to time constraints on this project, hybrid app development is proposed. </w:t>
+      </w:r>
+    </w:p>
+    <w:p>
+      <w:r>
+        <w:t xml:space="preserve">To allow a family member receive an image and notification of who is at the door, a smart phone application </w:t>
+      </w:r>
+      <w:r>
+        <w:t>is</w:t>
+      </w:r>
+      <w:r>
+        <w:t xml:space="preserve"> proposed. </w:t>
+      </w:r>
+      <w:r>
+        <w:t>A recent 2018 paper showed a similar system using image notifications from a Raspberry Pi Camera sent via email when a potential intruder was located at their door (</w:t>
+      </w:r>
+      <w:proofErr w:type="spellStart"/>
+      <w:r>
+        <w:t>Pawar</w:t>
+      </w:r>
+      <w:proofErr w:type="spellEnd"/>
+      <w:r>
+        <w:t xml:space="preserve"> and </w:t>
+      </w:r>
+      <w:proofErr w:type="spellStart"/>
+      <w:r>
+        <w:t>Umale</w:t>
+      </w:r>
+      <w:proofErr w:type="spellEnd"/>
+      <w:r>
+        <w:t>, 2018)</w:t>
+      </w:r>
+      <w:r>
+        <w:t xml:space="preserve">. </w:t>
+      </w:r>
+    </w:p>
+    <w:p/>
+    <w:p/>
+    <w:p>
+      <w:pPr>
+        <w:pStyle w:val="Heading2"/>
+      </w:pPr>
+      <w:bookmarkStart w:id="75" w:name="_Toc11959312"/>
+      <w:r>
+        <w:t>3.</w:t>
+      </w:r>
+      <w:r>
+        <w:t>5</w:t>
+      </w:r>
+      <w:r>
+        <w:t xml:space="preserve"> Simulating Cyber Attacks</w:t>
+      </w:r>
+      <w:bookmarkEnd w:id="75"/>
+    </w:p>
+    <w:p/>
+    <w:p>
+      <w:r>
+        <w:t xml:space="preserve">Currently, the standard operating system used in cyber security and digital forensics is Kali Linux, derived from the Linux distribution Debian (ref). The operating system contains over 300 programs and tools used in </w:t>
+      </w:r>
+      <w:r>
+        <w:t>ethnical hacking, making it the gold standard for carrying out simulated attacks.</w:t>
+      </w:r>
+      <w:r>
+        <w:t xml:space="preserve"> In the 2016 paper (Liang et al., 2016), three</w:t>
+      </w:r>
+      <w:r>
+        <w:t xml:space="preserve"> different types of </w:t>
+      </w:r>
+      <w:proofErr w:type="spellStart"/>
+      <w:r>
+        <w:t>DoS</w:t>
+      </w:r>
+      <w:proofErr w:type="spellEnd"/>
+      <w:r>
+        <w:t xml:space="preserve"> attacks were carried out, resulting in all three being successful against a small IoT device.</w:t>
+      </w:r>
+    </w:p>
+    <w:p/>
+    <w:p/>
+    <w:p/>
+    <w:p/>
+    <w:p/>
+    <w:p>
+      <w:pPr>
+        <w:spacing w:line="276" w:lineRule="auto"/>
+        <w:ind w:right="284"/>
+        <w:rPr>
+          <w:rFonts w:eastAsiaTheme="majorEastAsia" w:cstheme="majorBidi"/>
+          <w:noProof/>
+          <w:sz w:val="32"/>
+          <w:szCs w:val="32"/>
+        </w:rPr>
+      </w:pPr>
+    </w:p>
+    <w:p>
+      <w:pPr>
+        <w:pStyle w:val="Heading1"/>
+        <w:numPr>
+          <w:ilvl w:val="1"/>
+          <w:numId w:val="15"/>
+        </w:numPr>
+      </w:pPr>
+      <w:r>
+        <w:t xml:space="preserve">Methodology </w:t>
+      </w:r>
+    </w:p>
+    <w:p/>
+    <w:p>
+      <w:pPr>
+        <w:pStyle w:val="Heading2"/>
+        <w:numPr>
+          <w:ilvl w:val="1"/>
+          <w:numId w:val="15"/>
+        </w:numPr>
+      </w:pPr>
+      <w:r>
+        <w:t>Raspberry Pi Specific Security</w:t>
+      </w:r>
+    </w:p>
+    <w:p>
+      <w:pPr>
+        <w:pStyle w:val="ListParagraph"/>
+      </w:pPr>
+    </w:p>
+    <w:p>
+      <w:r>
+        <w:t xml:space="preserve">This section details security measures specific to the </w:t>
+      </w:r>
+      <w:r>
+        <w:t xml:space="preserve">Raspberry Pi 3b board along with its predominately used operating system, Raspbian. According to the Raspberry Pi </w:t>
+      </w:r>
+      <w:r>
+        <w:t>official documentation</w:t>
+      </w:r>
+      <w:r>
+        <w:t>, the following are considered b</w:t>
+      </w:r>
+      <w:r>
+        <w:t xml:space="preserve">est practices (Raspberrypi.org, </w:t>
+      </w:r>
+      <w:proofErr w:type="spellStart"/>
+      <w:r>
+        <w:t>n.d.</w:t>
+      </w:r>
+      <w:proofErr w:type="spellEnd"/>
+      <w:r>
+        <w:t xml:space="preserve">) </w:t>
+      </w:r>
+      <w:r>
+        <w:t>for securing the device:</w:t>
+      </w:r>
+    </w:p>
+    <w:p/>
+    <w:p>
+      <w:pPr>
+        <w:pStyle w:val="ListParagraph"/>
+        <w:numPr>
+          <w:ilvl w:val="0"/>
+          <w:numId w:val="16"/>
+        </w:numPr>
+      </w:pPr>
+      <w:r>
+        <w:t>Change both the default username and password. Protocols such as SSH require both a username and password to access a remote device. The default username and password for the Raspberry Pi is ‘pi’ and ‘raspberry’</w:t>
+      </w:r>
+      <w:r>
+        <w:t xml:space="preserve"> for all devices. By changing these we add another layer of security by limiting the amount of information an individual with malicious intent has.</w:t>
+      </w:r>
+    </w:p>
+    <w:p/>
+    <w:p>
+      <w:pPr>
+        <w:pStyle w:val="ListParagraph"/>
+        <w:numPr>
+          <w:ilvl w:val="0"/>
+          <w:numId w:val="16"/>
+        </w:numPr>
+      </w:pPr>
+      <w:proofErr w:type="spellStart"/>
+      <w:r>
+        <w:t>Sudo</w:t>
+      </w:r>
+      <w:proofErr w:type="spellEnd"/>
+      <w:r>
+        <w:t xml:space="preserve"> command should require a password. </w:t>
+      </w:r>
+      <w:proofErr w:type="spellStart"/>
+      <w:r>
+        <w:t>Sudo</w:t>
+      </w:r>
+      <w:proofErr w:type="spellEnd"/>
+      <w:r>
+        <w:t xml:space="preserve"> in Linux operating systems allows commands to be run with admin privileges. By doing this a user must know the password required in order to execute commands at a higher level.</w:t>
+      </w:r>
+    </w:p>
+    <w:p>
+      <w:pPr>
+        <w:pStyle w:val="ListParagraph"/>
+      </w:pPr>
+    </w:p>
+    <w:p>
+      <w:pPr>
+        <w:pStyle w:val="ListParagraph"/>
+        <w:numPr>
+          <w:ilvl w:val="0"/>
+          <w:numId w:val="16"/>
+        </w:numPr>
+      </w:pPr>
+      <w:r>
+        <w:t>Ensure latest security fixes. This means having the most recent up-to-date version of the operating system and ensuring SSH is up to date.</w:t>
+      </w:r>
+    </w:p>
+    <w:p>
+      <w:pPr>
+        <w:pStyle w:val="ListParagraph"/>
+      </w:pPr>
+    </w:p>
+    <w:p>
+      <w:pPr>
+        <w:pStyle w:val="ListParagraph"/>
+        <w:numPr>
+          <w:ilvl w:val="0"/>
+          <w:numId w:val="16"/>
+        </w:numPr>
+      </w:pPr>
+      <w:r>
+        <w:t>Use key-based authentication. As discussed in the Cryptography section there are various ways of encrypting a service. By forcing an encryption based authentication, an additional layer of security is added as now there are two factors required to login.</w:t>
+      </w:r>
+    </w:p>
+    <w:p>
+      <w:pPr>
+        <w:pStyle w:val="ListParagraph"/>
+      </w:pPr>
+    </w:p>
+    <w:p>
+      <w:pPr>
+        <w:pStyle w:val="ListParagraph"/>
+        <w:numPr>
+          <w:ilvl w:val="0"/>
+          <w:numId w:val="16"/>
+        </w:numPr>
+      </w:pPr>
+      <w:r>
+        <w:t xml:space="preserve">Firewall installation. By default, the firewall available on the Raspbian operating system is not configured and must be setup </w:t>
+      </w:r>
+      <w:r>
+        <w:t>by the user.</w:t>
+      </w:r>
+      <w:r>
+        <w:br w:type="page"/>
+      </w:r>
+    </w:p>
+    <w:p>
+      <w:pPr>
+        <w:pStyle w:val="Heading1"/>
+      </w:pPr>
+      <w:r>
+        <w:lastRenderedPageBreak/>
+        <w:t>5.0 System Design</w:t>
+      </w:r>
+    </w:p>
+    <w:p/>
+    <w:p>
+      <w:r>
+        <w:t>The main functionality of the system is based on two common scenarios, one being an identified (family or friend) enters the premises and no alert is send to the family members. Another is if the person is unidentified, then an image is captured and sent via MQTT to each the users containing the application (See Figure $).</w:t>
+      </w:r>
+    </w:p>
+    <w:p/>
+    <w:p>
+      <w:pPr>
+        <w:keepNext/>
+        <w:jc w:val="center"/>
+      </w:pPr>
+      <w:r>
+        <w:rPr>
+          <w:noProof/>
+        </w:rPr>
+        <w:drawing>
+          <wp:inline distT="0" distB="0" distL="0" distR="0" wp14:anchorId="1F51E62C" wp14:editId="23F7EE38">
+            <wp:extent cx="5731510" cy="3077210"/>
+            <wp:effectExtent l="0" t="0" r="2540" b="8890"/>
+            <wp:docPr id="7" name="Picture 7"/>
+            <wp:cNvGraphicFramePr>
+              <a:graphicFrameLocks xmlns:a="http://schemas.openxmlformats.org/drawingml/2006/main" noChangeAspect="1"/>
+            </wp:cNvGraphicFramePr>
+            <a:graphic xmlns:a="http://schemas.openxmlformats.org/drawingml/2006/main">
+              <a:graphicData uri="http://schemas.openxmlformats.org/drawingml/2006/picture">
+                <pic:pic xmlns:pic="http://schemas.openxmlformats.org/drawingml/2006/picture">
+                  <pic:nvPicPr>
+                    <pic:cNvPr id="1" name=""/>
+                    <pic:cNvPicPr/>
+                  </pic:nvPicPr>
+                  <pic:blipFill>
+                    <a:blip r:embed="rId18"/>
+                    <a:stretch>
+                      <a:fillRect/>
+                    </a:stretch>
+                  </pic:blipFill>
+                  <pic:spPr>
+                    <a:xfrm>
+                      <a:off x="0" y="0"/>
                       <a:ext cx="5731510" cy="3077210"/>
                     </a:xfrm>
                     <a:prstGeom prst="rect">
@@ -14066,7 +14273,7 @@
           <w:rPr>
             <w:noProof/>
           </w:rPr>
-          <w:t>10</w:t>
+          <w:t>11</w:t>
         </w:r>
       </w:fldSimple>
       <w:r>
@@ -14095,7 +14302,7 @@
     <w:p/>
     <w:p/>
     <w:p>
-      <w:hyperlink r:id="rId18" w:history="1">
+      <w:hyperlink r:id="rId19" w:history="1">
         <w:r>
           <w:rPr>
             <w:rStyle w:val="Hyperlink"/>
@@ -14106,7 +14313,7 @@
       </w:hyperlink>
     </w:p>
     <w:p>
-      <w:hyperlink r:id="rId19" w:history="1">
+      <w:hyperlink r:id="rId20" w:history="1">
         <w:r>
           <w:rPr>
             <w:rStyle w:val="Hyperlink"/>
@@ -14120,7 +14327,7 @@
       </w:r>
     </w:p>
     <w:p>
-      <w:hyperlink r:id="rId20" w:history="1">
+      <w:hyperlink r:id="rId21" w:history="1">
         <w:r>
           <w:rPr>
             <w:rStyle w:val="Hyperlink"/>
@@ -14131,7 +14338,7 @@
       </w:hyperlink>
     </w:p>
     <w:p>
-      <w:hyperlink r:id="rId21" w:history="1">
+      <w:hyperlink r:id="rId22" w:history="1">
         <w:r>
           <w:rPr>
             <w:rStyle w:val="Hyperlink"/>
@@ -14142,7 +14349,7 @@
       </w:hyperlink>
     </w:p>
     <w:p>
-      <w:hyperlink r:id="rId22" w:history="1">
+      <w:hyperlink r:id="rId23" w:history="1">
         <w:r>
           <w:rPr>
             <w:rStyle w:val="Hyperlink"/>
@@ -14161,7 +14368,7 @@
       <w:proofErr w:type="spellEnd"/>
     </w:p>
     <w:p>
-      <w:hyperlink r:id="rId23" w:history="1">
+      <w:hyperlink r:id="rId24" w:history="1">
         <w:r>
           <w:rPr>
             <w:rStyle w:val="Hyperlink"/>
@@ -14172,7 +14379,7 @@
       </w:hyperlink>
     </w:p>
     <w:p>
-      <w:hyperlink r:id="rId24" w:history="1">
+      <w:hyperlink r:id="rId25" w:history="1">
         <w:r>
           <w:rPr>
             <w:rStyle w:val="Hyperlink"/>
@@ -14183,7 +14390,7 @@
       </w:hyperlink>
     </w:p>
     <w:p>
-      <w:hyperlink r:id="rId25" w:history="1">
+      <w:hyperlink r:id="rId26" w:history="1">
         <w:r>
           <w:rPr>
             <w:rStyle w:val="Hyperlink"/>
@@ -14197,7 +14404,7 @@
       </w:r>
     </w:p>
     <w:p>
-      <w:hyperlink r:id="rId26" w:history="1">
+      <w:hyperlink r:id="rId27" w:history="1">
         <w:r>
           <w:rPr>
             <w:rStyle w:val="Hyperlink"/>
@@ -14211,7 +14418,7 @@
       </w:r>
     </w:p>
     <w:p>
-      <w:hyperlink r:id="rId27" w:anchor="0_Installing_Paho-MQTT" w:history="1">
+      <w:hyperlink r:id="rId28" w:anchor="0_Installing_Paho-MQTT" w:history="1">
         <w:r>
           <w:rPr>
             <w:rStyle w:val="Hyperlink"/>
@@ -14232,7 +14439,7 @@
       </w:r>
     </w:p>
     <w:p>
-      <w:hyperlink r:id="rId28" w:history="1">
+      <w:hyperlink r:id="rId29" w:history="1">
         <w:r>
           <w:rPr>
             <w:rStyle w:val="Hyperlink"/>
@@ -14264,17 +14471,20 @@
       <w:pPr>
         <w:pStyle w:val="Heading1"/>
       </w:pPr>
-      <w:bookmarkStart w:id="77" w:name="_Toc11075232"/>
-      <w:bookmarkStart w:id="78" w:name="_Toc11959313"/>
+      <w:bookmarkStart w:id="76" w:name="_Toc11075232"/>
+      <w:bookmarkStart w:id="77" w:name="_Toc11959313"/>
       <w:r>
         <w:lastRenderedPageBreak/>
-        <w:t xml:space="preserve">5.0 </w:t>
+        <w:t>6</w:t>
+      </w:r>
+      <w:r>
+        <w:t xml:space="preserve">.0 </w:t>
       </w:r>
       <w:r>
         <w:t>References</w:t>
       </w:r>
+      <w:bookmarkEnd w:id="76"/>
       <w:bookmarkEnd w:id="77"/>
-      <w:bookmarkEnd w:id="78"/>
     </w:p>
     <w:p>
       <w:pPr>
@@ -18044,6 +18254,304 @@
         </w:rPr>
         <w:t>. [online] Krebsonsecurity.com. Available at: https://krebsonsecurity.com/2017/10/reaper-calm-before-the-iot-security-storm/ [Accessed 21 Jun. 2019].</w:t>
       </w:r>
+    </w:p>
+    <w:p>
+      <w:pPr>
+        <w:pStyle w:val="ListParagraph"/>
+        <w:rPr>
+          <w:rFonts w:cs="Times New Roman"/>
+          <w:color w:val="000000"/>
+          <w:sz w:val="22"/>
+          <w:szCs w:val="22"/>
+        </w:rPr>
+      </w:pPr>
+    </w:p>
+    <w:p>
+      <w:pPr>
+        <w:pStyle w:val="ListParagraph"/>
+        <w:numPr>
+          <w:ilvl w:val="0"/>
+          <w:numId w:val="3"/>
+        </w:numPr>
+        <w:tabs>
+          <w:tab w:val="left" w:pos="8127"/>
+        </w:tabs>
+        <w:ind w:left="360"/>
+        <w:jc w:val="left"/>
+        <w:rPr>
+          <w:rFonts w:cs="Times New Roman"/>
+          <w:color w:val="000000"/>
+          <w:sz w:val="22"/>
+          <w:szCs w:val="22"/>
+        </w:rPr>
+      </w:pPr>
+      <w:r>
+        <w:rPr>
+          <w:rFonts w:ascii="Arial" w:hAnsi="Arial" w:cs="Arial"/>
+          <w:color w:val="000000"/>
+          <w:sz w:val="20"/>
+          <w:szCs w:val="20"/>
+          <w:shd w:val="clear" w:color="auto" w:fill="FFFFFF"/>
+        </w:rPr>
+        <w:t>Dlib.net. (</w:t>
+      </w:r>
+      <w:proofErr w:type="spellStart"/>
+      <w:r>
+        <w:rPr>
+          <w:rFonts w:ascii="Arial" w:hAnsi="Arial" w:cs="Arial"/>
+          <w:color w:val="000000"/>
+          <w:sz w:val="20"/>
+          <w:szCs w:val="20"/>
+          <w:shd w:val="clear" w:color="auto" w:fill="FFFFFF"/>
+        </w:rPr>
+        <w:t>n.d.</w:t>
+      </w:r>
+      <w:proofErr w:type="spellEnd"/>
+      <w:r>
+        <w:rPr>
+          <w:rFonts w:ascii="Arial" w:hAnsi="Arial" w:cs="Arial"/>
+          <w:color w:val="000000"/>
+          <w:sz w:val="20"/>
+          <w:szCs w:val="20"/>
+          <w:shd w:val="clear" w:color="auto" w:fill="FFFFFF"/>
+        </w:rPr>
+        <w:t>). </w:t>
+      </w:r>
+      <w:proofErr w:type="spellStart"/>
+      <w:r>
+        <w:rPr>
+          <w:rFonts w:ascii="Arial" w:hAnsi="Arial" w:cs="Arial"/>
+          <w:i/>
+          <w:iCs/>
+          <w:color w:val="000000"/>
+          <w:sz w:val="20"/>
+          <w:szCs w:val="20"/>
+          <w:shd w:val="clear" w:color="auto" w:fill="FFFFFF"/>
+        </w:rPr>
+        <w:t>dlib</w:t>
+      </w:r>
+      <w:proofErr w:type="spellEnd"/>
+      <w:r>
+        <w:rPr>
+          <w:rFonts w:ascii="Arial" w:hAnsi="Arial" w:cs="Arial"/>
+          <w:i/>
+          <w:iCs/>
+          <w:color w:val="000000"/>
+          <w:sz w:val="20"/>
+          <w:szCs w:val="20"/>
+          <w:shd w:val="clear" w:color="auto" w:fill="FFFFFF"/>
+        </w:rPr>
+        <w:t xml:space="preserve"> C++ Library</w:t>
+      </w:r>
+      <w:r>
+        <w:rPr>
+          <w:rFonts w:ascii="Arial" w:hAnsi="Arial" w:cs="Arial"/>
+          <w:color w:val="000000"/>
+          <w:sz w:val="20"/>
+          <w:szCs w:val="20"/>
+          <w:shd w:val="clear" w:color="auto" w:fill="FFFFFF"/>
+        </w:rPr>
+        <w:t>. [online] Available at: http://dlib.net/ [Accessed 24 Jun. 2019].</w:t>
+      </w:r>
+    </w:p>
+    <w:p>
+      <w:pPr>
+        <w:pStyle w:val="ListParagraph"/>
+        <w:rPr>
+          <w:rFonts w:cs="Times New Roman"/>
+          <w:color w:val="000000"/>
+          <w:sz w:val="22"/>
+          <w:szCs w:val="22"/>
+        </w:rPr>
+      </w:pPr>
+    </w:p>
+    <w:p>
+      <w:pPr>
+        <w:pStyle w:val="ListParagraph"/>
+        <w:numPr>
+          <w:ilvl w:val="0"/>
+          <w:numId w:val="3"/>
+        </w:numPr>
+        <w:tabs>
+          <w:tab w:val="left" w:pos="8127"/>
+        </w:tabs>
+        <w:ind w:left="360"/>
+        <w:jc w:val="left"/>
+        <w:rPr>
+          <w:rFonts w:cs="Times New Roman"/>
+          <w:color w:val="000000"/>
+          <w:sz w:val="22"/>
+          <w:szCs w:val="22"/>
+        </w:rPr>
+      </w:pPr>
+      <w:r>
+        <w:rPr>
+          <w:rFonts w:ascii="Arial" w:hAnsi="Arial" w:cs="Arial"/>
+          <w:color w:val="000000"/>
+          <w:sz w:val="20"/>
+          <w:szCs w:val="20"/>
+          <w:shd w:val="clear" w:color="auto" w:fill="FFFFFF"/>
+        </w:rPr>
+        <w:t>Docs.opencv.org. (</w:t>
+      </w:r>
+      <w:proofErr w:type="spellStart"/>
+      <w:r>
+        <w:rPr>
+          <w:rFonts w:ascii="Arial" w:hAnsi="Arial" w:cs="Arial"/>
+          <w:color w:val="000000"/>
+          <w:sz w:val="20"/>
+          <w:szCs w:val="20"/>
+          <w:shd w:val="clear" w:color="auto" w:fill="FFFFFF"/>
+        </w:rPr>
+        <w:t>n.d.</w:t>
+      </w:r>
+      <w:proofErr w:type="spellEnd"/>
+      <w:r>
+        <w:rPr>
+          <w:rFonts w:ascii="Arial" w:hAnsi="Arial" w:cs="Arial"/>
+          <w:color w:val="000000"/>
+          <w:sz w:val="20"/>
+          <w:szCs w:val="20"/>
+          <w:shd w:val="clear" w:color="auto" w:fill="FFFFFF"/>
+        </w:rPr>
+        <w:t>). </w:t>
+      </w:r>
+      <w:proofErr w:type="spellStart"/>
+      <w:r>
+        <w:rPr>
+          <w:rFonts w:ascii="Arial" w:hAnsi="Arial" w:cs="Arial"/>
+          <w:i/>
+          <w:iCs/>
+          <w:color w:val="000000"/>
+          <w:sz w:val="20"/>
+          <w:szCs w:val="20"/>
+          <w:shd w:val="clear" w:color="auto" w:fill="FFFFFF"/>
+        </w:rPr>
+        <w:t>OpenCV</w:t>
+      </w:r>
+      <w:proofErr w:type="spellEnd"/>
+      <w:r>
+        <w:rPr>
+          <w:rFonts w:ascii="Arial" w:hAnsi="Arial" w:cs="Arial"/>
+          <w:i/>
+          <w:iCs/>
+          <w:color w:val="000000"/>
+          <w:sz w:val="20"/>
+          <w:szCs w:val="20"/>
+          <w:shd w:val="clear" w:color="auto" w:fill="FFFFFF"/>
+        </w:rPr>
+        <w:t>: Face Detection using Haar Cascades</w:t>
+      </w:r>
+      <w:r>
+        <w:rPr>
+          <w:rFonts w:ascii="Arial" w:hAnsi="Arial" w:cs="Arial"/>
+          <w:color w:val="000000"/>
+          <w:sz w:val="20"/>
+          <w:szCs w:val="20"/>
+          <w:shd w:val="clear" w:color="auto" w:fill="FFFFFF"/>
+        </w:rPr>
+        <w:t>. [online] Available at: https://docs.opencv.org/3.4.1/d7/d8b/tutorial_py_face_detection.html [Accessed 24 Jun. 2019].</w:t>
+      </w:r>
+    </w:p>
+    <w:p>
+      <w:pPr>
+        <w:pStyle w:val="ListParagraph"/>
+        <w:rPr>
+          <w:rFonts w:cs="Times New Roman"/>
+          <w:color w:val="000000"/>
+          <w:sz w:val="22"/>
+          <w:szCs w:val="22"/>
+        </w:rPr>
+      </w:pPr>
+    </w:p>
+    <w:p>
+      <w:pPr>
+        <w:pStyle w:val="ListParagraph"/>
+        <w:numPr>
+          <w:ilvl w:val="0"/>
+          <w:numId w:val="3"/>
+        </w:numPr>
+        <w:tabs>
+          <w:tab w:val="left" w:pos="8127"/>
+        </w:tabs>
+        <w:ind w:left="360"/>
+        <w:jc w:val="left"/>
+        <w:rPr>
+          <w:rFonts w:cs="Times New Roman"/>
+          <w:color w:val="000000"/>
+          <w:sz w:val="22"/>
+          <w:szCs w:val="22"/>
+        </w:rPr>
+      </w:pPr>
+      <w:proofErr w:type="spellStart"/>
+      <w:r>
+        <w:rPr>
+          <w:rFonts w:ascii="Arial" w:hAnsi="Arial" w:cs="Arial"/>
+          <w:color w:val="000000"/>
+          <w:sz w:val="20"/>
+          <w:szCs w:val="20"/>
+          <w:shd w:val="clear" w:color="auto" w:fill="FFFFFF"/>
+        </w:rPr>
+        <w:lastRenderedPageBreak/>
+        <w:t>Treacy</w:t>
+      </w:r>
+      <w:proofErr w:type="spellEnd"/>
+      <w:r>
+        <w:rPr>
+          <w:rFonts w:ascii="Arial" w:hAnsi="Arial" w:cs="Arial"/>
+          <w:color w:val="000000"/>
+          <w:sz w:val="20"/>
+          <w:szCs w:val="20"/>
+          <w:shd w:val="clear" w:color="auto" w:fill="FFFFFF"/>
+        </w:rPr>
+        <w:t>, F. (2019). </w:t>
+      </w:r>
+      <w:r>
+        <w:rPr>
+          <w:rFonts w:ascii="Arial" w:hAnsi="Arial" w:cs="Arial"/>
+          <w:i/>
+          <w:iCs/>
+          <w:color w:val="000000"/>
+          <w:sz w:val="20"/>
+          <w:szCs w:val="20"/>
+          <w:shd w:val="clear" w:color="auto" w:fill="FFFFFF"/>
+        </w:rPr>
+        <w:t>HART Communication Made Easy</w:t>
+      </w:r>
+      <w:r>
+        <w:rPr>
+          <w:rFonts w:ascii="Arial" w:hAnsi="Arial" w:cs="Arial"/>
+          <w:color w:val="000000"/>
+          <w:sz w:val="20"/>
+          <w:szCs w:val="20"/>
+          <w:shd w:val="clear" w:color="auto" w:fill="FFFFFF"/>
+        </w:rPr>
+        <w:t>. [</w:t>
+      </w:r>
+      <w:proofErr w:type="spellStart"/>
+      <w:r>
+        <w:rPr>
+          <w:rFonts w:ascii="Arial" w:hAnsi="Arial" w:cs="Arial"/>
+          <w:color w:val="000000"/>
+          <w:sz w:val="20"/>
+          <w:szCs w:val="20"/>
+          <w:shd w:val="clear" w:color="auto" w:fill="FFFFFF"/>
+        </w:rPr>
+        <w:t>ebook</w:t>
+      </w:r>
+      <w:proofErr w:type="spellEnd"/>
+      <w:r>
+        <w:rPr>
+          <w:rFonts w:ascii="Arial" w:hAnsi="Arial" w:cs="Arial"/>
+          <w:color w:val="000000"/>
+          <w:sz w:val="20"/>
+          <w:szCs w:val="20"/>
+          <w:shd w:val="clear" w:color="auto" w:fill="FFFFFF"/>
+        </w:rPr>
+        <w:t>] Available at: https://www.analog.com/media/en/technical-documentation/technical-articles/HART_Communication_Made_Easy.pdf [Accessed 24 Jun. 2019].</w:t>
+      </w:r>
+      <w:bookmarkStart w:id="78" w:name="_GoBack"/>
+      <w:bookmarkEnd w:id="78"/>
     </w:p>
     <w:p>
       <w:pPr>
@@ -21732,7 +22240,7 @@
 </file>
 
 <file path=customXml/itemProps1.xml><?xml version="1.0" encoding="utf-8"?>
-<ds:datastoreItem xmlns:ds="http://schemas.openxmlformats.org/officeDocument/2006/customXml" ds:itemID="{769DD472-CE89-4D97-9579-F88B4C8B4529}">
+<ds:datastoreItem xmlns:ds="http://schemas.openxmlformats.org/officeDocument/2006/customXml" ds:itemID="{4F9F9A42-9F42-4170-9517-A91543DF371B}">
   <ds:schemaRefs>
     <ds:schemaRef ds:uri="http://schemas.openxmlformats.org/officeDocument/2006/bibliography"/>
   </ds:schemaRefs>

</xml_diff>

<commit_message>
Feedback on Tech review and general feedback on other sections. I still have not read it word for word, but it is looking good!
</commit_message>
<xml_diff>
--- a/Dissertation.docx
+++ b/Dissertation.docx
@@ -1,6 +1,6 @@
 
 <file path=word/document.xml><?xml version="1.0" encoding="utf-8"?>
-<w:document xmlns:wpc="http://schemas.microsoft.com/office/word/2010/wordprocessingCanvas" xmlns:cx="http://schemas.microsoft.com/office/drawing/2014/chartex" xmlns:mc="http://schemas.openxmlformats.org/markup-compatibility/2006" xmlns:o="urn:schemas-microsoft-com:office:office" xmlns:r="http://schemas.openxmlformats.org/officeDocument/2006/relationships" xmlns:m="http://schemas.openxmlformats.org/officeDocument/2006/math" xmlns:v="urn:schemas-microsoft-com:vml" xmlns:wp14="http://schemas.microsoft.com/office/word/2010/wordprocessingDrawing" xmlns:wp="http://schemas.openxmlformats.org/drawingml/2006/wordprocessingDrawing" xmlns:w10="urn:schemas-microsoft-com:office:word" xmlns:w="http://schemas.openxmlformats.org/wordprocessingml/2006/main" xmlns:w14="http://schemas.microsoft.com/office/word/2010/wordml" xmlns:w15="http://schemas.microsoft.com/office/word/2012/wordml" xmlns:w16se="http://schemas.microsoft.com/office/word/2015/wordml/symex" xmlns:wpg="http://schemas.microsoft.com/office/word/2010/wordprocessingGroup" xmlns:wpi="http://schemas.microsoft.com/office/word/2010/wordprocessingInk" xmlns:wne="http://schemas.microsoft.com/office/word/2006/wordml" xmlns:wps="http://schemas.microsoft.com/office/word/2010/wordprocessingShape" mc:Ignorable="w14 w15 w16se wp14">
+<w:document xmlns:wpc="http://schemas.microsoft.com/office/word/2010/wordprocessingCanvas" xmlns:cx="http://schemas.microsoft.com/office/drawing/2014/chartex" xmlns:cx1="http://schemas.microsoft.com/office/drawing/2015/9/8/chartex" xmlns:cx2="http://schemas.microsoft.com/office/drawing/2015/10/21/chartex" xmlns:cx3="http://schemas.microsoft.com/office/drawing/2016/5/9/chartex" xmlns:cx4="http://schemas.microsoft.com/office/drawing/2016/5/10/chartex" xmlns:cx5="http://schemas.microsoft.com/office/drawing/2016/5/11/chartex" xmlns:cx6="http://schemas.microsoft.com/office/drawing/2016/5/12/chartex" xmlns:cx7="http://schemas.microsoft.com/office/drawing/2016/5/13/chartex" xmlns:cx8="http://schemas.microsoft.com/office/drawing/2016/5/14/chartex" xmlns:mc="http://schemas.openxmlformats.org/markup-compatibility/2006" xmlns:aink="http://schemas.microsoft.com/office/drawing/2016/ink" xmlns:am3d="http://schemas.microsoft.com/office/drawing/2017/model3d" xmlns:o="urn:schemas-microsoft-com:office:office" xmlns:r="http://schemas.openxmlformats.org/officeDocument/2006/relationships" xmlns:m="http://schemas.openxmlformats.org/officeDocument/2006/math" xmlns:v="urn:schemas-microsoft-com:vml" xmlns:wp14="http://schemas.microsoft.com/office/word/2010/wordprocessingDrawing" xmlns:wp="http://schemas.openxmlformats.org/drawingml/2006/wordprocessingDrawing" xmlns:w10="urn:schemas-microsoft-com:office:word" xmlns:w="http://schemas.openxmlformats.org/wordprocessingml/2006/main" xmlns:w14="http://schemas.microsoft.com/office/word/2010/wordml" xmlns:w15="http://schemas.microsoft.com/office/word/2012/wordml" xmlns:w16cid="http://schemas.microsoft.com/office/word/2016/wordml/cid" xmlns:w16se="http://schemas.microsoft.com/office/word/2015/wordml/symex" xmlns:wpg="http://schemas.microsoft.com/office/word/2010/wordprocessingGroup" xmlns:wpi="http://schemas.microsoft.com/office/word/2010/wordprocessingInk" xmlns:wne="http://schemas.microsoft.com/office/word/2006/wordml" xmlns:wps="http://schemas.microsoft.com/office/word/2010/wordprocessingShape" mc:Ignorable="w14 w15 w16se w16cid wp14">
   <w:body>
     <w:p>
       <w:pPr>
@@ -15,7 +15,7 @@
           <w:noProof/>
         </w:rPr>
         <w:drawing>
-          <wp:inline distT="0" distB="0" distL="0" distR="0" wp14:anchorId="0C00F1F7" wp14:editId="1B4F4CC0">
+          <wp:inline distT="0" distB="0" distL="0" distR="0" wp14:anchorId="2CDF8AB4" wp14:editId="16D8F30F">
             <wp:extent cx="1920240" cy="1083015"/>
             <wp:effectExtent l="0" t="0" r="3810" b="3175"/>
             <wp:docPr id="9" name="Picture 9"/>
@@ -4747,7 +4747,7 @@
         </w:rPr>
         <w:lastRenderedPageBreak/>
         <w:drawing>
-          <wp:inline distT="0" distB="0" distL="0" distR="0" wp14:anchorId="2F10082F" wp14:editId="1516CC9E">
+          <wp:inline distT="0" distB="0" distL="0" distR="0" wp14:anchorId="561065DB" wp14:editId="4E2065FD">
             <wp:extent cx="4171950" cy="2796872"/>
             <wp:effectExtent l="0" t="0" r="0" b="3810"/>
             <wp:docPr id="2" name="Picture 2"/>
@@ -4921,23 +4921,7 @@
         <w:t>.</w:t>
       </w:r>
       <w:r>
-        <w:t xml:space="preserve"> If time permits, a separate machine can be set up with the Kali Linux operating system, an operating system used in cyber security and digital forensics. The machine can perform various cyber-attacks (sniffing, MITM, </w:t>
-      </w:r>
-      <w:proofErr w:type="spellStart"/>
-      <w:r>
-        <w:t>DoS</w:t>
-      </w:r>
-      <w:proofErr w:type="spellEnd"/>
-      <w:r>
-        <w:t xml:space="preserve">) and evaluate how the system performs against them. A recent paper demonstrates various types of </w:t>
-      </w:r>
-      <w:proofErr w:type="spellStart"/>
-      <w:r>
-        <w:t>DoS</w:t>
-      </w:r>
-      <w:proofErr w:type="spellEnd"/>
-      <w:r>
-        <w:t xml:space="preserve"> attacks were carried out in a test bed environment against an IoT device, resulting in a success attack against the network it was hosted on </w:t>
+        <w:t xml:space="preserve"> If time permits, a separate machine can be set up with the Kali Linux operating system, an operating system used in cyber security and digital forensics. The machine can perform various cyber-attacks (sniffing, MITM, DoS) and evaluate how the system performs against them. A recent paper demonstrates various types of DoS attacks were carried out in a test bed environment against an IoT device, resulting in a success attack against the network it was hosted on </w:t>
       </w:r>
       <w:r>
         <w:t>(Liang et al., 2016)</w:t>
@@ -5254,7 +5238,7 @@
         </w:rPr>
         <w:lastRenderedPageBreak/>
         <w:drawing>
-          <wp:inline distT="0" distB="0" distL="0" distR="0" wp14:anchorId="26B47F33" wp14:editId="75808B09">
+          <wp:inline distT="0" distB="0" distL="0" distR="0" wp14:anchorId="4BF5762C" wp14:editId="22C358F7">
             <wp:extent cx="4906978" cy="2869565"/>
             <wp:effectExtent l="0" t="0" r="8255" b="6985"/>
             <wp:docPr id="4" name="Picture 4"/>
@@ -5576,15 +5560,7 @@
       </w:r>
       <w:proofErr w:type="spellEnd"/>
       <w:r>
-        <w:t xml:space="preserve"> and </w:t>
-      </w:r>
-      <w:proofErr w:type="spellStart"/>
-      <w:r>
-        <w:t>Chmielewski</w:t>
-      </w:r>
-      <w:proofErr w:type="spellEnd"/>
-      <w:r>
-        <w:t>, 2018)</w:t>
+        <w:t xml:space="preserve"> and Chmielewski, 2018)</w:t>
       </w:r>
       <w:r>
         <w:t>, a secure surveillance system was created based on ZigBee and AES encryption, showing success against brute force attacks.</w:t>
@@ -5614,15 +5590,7 @@
         <w:t xml:space="preserve">Highway Addressable Remote Transducer or Hart for short is a communication protocol used primarily in an industrial setting due to its ability to </w:t>
       </w:r>
       <w:r>
-        <w:t>accurately encode and decode communication signals in settings with noisy or harsh environments (</w:t>
-      </w:r>
-      <w:proofErr w:type="spellStart"/>
-      <w:r>
-        <w:t>Treacy</w:t>
-      </w:r>
-      <w:proofErr w:type="spellEnd"/>
-      <w:r>
-        <w:t>, 2019).</w:t>
+        <w:t>accurately encode and decode communication signals in settings with noisy or harsh environments (Treacy, 2019).</w:t>
       </w:r>
       <w:r>
         <w:t xml:space="preserve"> </w:t>
@@ -6312,23 +6280,7 @@
         <w:t xml:space="preserve">e levels of Quality of Service </w:t>
       </w:r>
       <w:r>
-        <w:t>(</w:t>
-      </w:r>
-      <w:proofErr w:type="spellStart"/>
-      <w:r>
-        <w:t>QoS</w:t>
-      </w:r>
-      <w:proofErr w:type="spellEnd"/>
-      <w:r>
-        <w:t xml:space="preserve">), with each having different volumes of packets exchanged. </w:t>
-      </w:r>
-      <w:proofErr w:type="spellStart"/>
-      <w:r>
-        <w:t>QoS</w:t>
-      </w:r>
-      <w:proofErr w:type="spellEnd"/>
-      <w:r>
-        <w:t xml:space="preserve"> Level 0 sends a message once and does not check if the message arrived to its given </w:t>
+        <w:t xml:space="preserve">(QoS), with each having different volumes of packets exchanged. QoS Level 0 sends a message once and does not check if the message arrived to its given </w:t>
       </w:r>
       <w:r>
         <w:t>destination</w:t>
@@ -6340,45 +6292,13 @@
         <w:t xml:space="preserve"> Level 1 improves upon this by sending the message at least once and checks the delivery status using PUBACK, a status check message. If the PUBACK is lost, this can result in the same message being sent twice, due to no confirmation of the original message. Finally, Level 2 sends the message exactly once by utilising a 4-way handshake between the client and broker. This has the benefit of there being no possibility of the message being lost, but can cause additional delays. In a </w:t>
       </w:r>
       <w:r>
-        <w:t xml:space="preserve">correlation analysis measuring lost and delay of MQTT </w:t>
-      </w:r>
-      <w:proofErr w:type="spellStart"/>
-      <w:r>
-        <w:t>QoS</w:t>
-      </w:r>
-      <w:proofErr w:type="spellEnd"/>
-      <w:r>
-        <w:t xml:space="preserve"> levels, it was</w:t>
-      </w:r>
-      <w:r>
-        <w:t xml:space="preserve"> found that for Levels 0 and 1, the average packet loss was around 0.90% to 1.40% whereas packet loss only occurred at maximum, 0.18% with </w:t>
-      </w:r>
-      <w:proofErr w:type="spellStart"/>
-      <w:r>
-        <w:t>QoS</w:t>
-      </w:r>
-      <w:proofErr w:type="spellEnd"/>
-      <w:r>
-        <w:t xml:space="preserve"> level 2 (Lee et al., 2013). Although </w:t>
-      </w:r>
-      <w:proofErr w:type="spellStart"/>
-      <w:r>
-        <w:t>QoS</w:t>
-      </w:r>
-      <w:proofErr w:type="spellEnd"/>
-      <w:r>
-        <w:t xml:space="preserve"> level 2 did have the</w:t>
-      </w:r>
-      <w:r>
-        <w:t xml:space="preserve"> highest end-to-end delay, this was at maximum one second, suggesting </w:t>
-      </w:r>
-      <w:proofErr w:type="spellStart"/>
-      <w:r>
-        <w:t>QoS</w:t>
-      </w:r>
-      <w:proofErr w:type="spellEnd"/>
-      <w:r>
-        <w:t xml:space="preserve"> Level 2 would be most suitable for the proposed system.</w:t>
+        <w:t>correlation analysis measuring lost and delay of MQTT QoS levels, it was</w:t>
+      </w:r>
+      <w:r>
+        <w:t xml:space="preserve"> found that for Levels 0 and 1, the average packet loss was around 0.90% to 1.40% whereas packet loss only occurred at maximum, 0.18% with QoS level 2 (Lee et al., 2013). Although QoS level 2 did have the</w:t>
+      </w:r>
+      <w:r>
+        <w:t xml:space="preserve"> highest end-to-end delay, this was at maximum one second, suggesting QoS Level 2 would be most suitable for the proposed system.</w:t>
       </w:r>
       <w:r>
         <w:t xml:space="preserve"> </w:t>
@@ -6403,7 +6323,7 @@
           <w:noProof/>
         </w:rPr>
         <w:drawing>
-          <wp:inline distT="0" distB="0" distL="0" distR="0" wp14:anchorId="5F62CB5C" wp14:editId="6C206242">
+          <wp:inline distT="0" distB="0" distL="0" distR="0" wp14:anchorId="3B38D38C" wp14:editId="0E187735">
             <wp:extent cx="4906645" cy="3277355"/>
             <wp:effectExtent l="0" t="0" r="8255" b="0"/>
             <wp:docPr id="5" name="Picture 5"/>
@@ -6524,7 +6444,7 @@
           <w:noProof/>
         </w:rPr>
         <w:drawing>
-          <wp:inline distT="0" distB="0" distL="0" distR="0" wp14:anchorId="31667603" wp14:editId="42CA2AA1">
+          <wp:inline distT="0" distB="0" distL="0" distR="0" wp14:anchorId="5BA1DB75" wp14:editId="6B6D01FA">
             <wp:extent cx="5731510" cy="2268220"/>
             <wp:effectExtent l="0" t="0" r="2540" b="0"/>
             <wp:docPr id="3" name="Picture 3"/>
@@ -6696,7 +6616,7 @@
           <w:noProof/>
         </w:rPr>
         <w:drawing>
-          <wp:inline distT="0" distB="0" distL="0" distR="0" wp14:anchorId="5204CA95" wp14:editId="7BF8870E">
+          <wp:inline distT="0" distB="0" distL="0" distR="0" wp14:anchorId="4FF1B1EE" wp14:editId="0643D6B3">
             <wp:extent cx="4181475" cy="3352800"/>
             <wp:effectExtent l="0" t="0" r="9525" b="0"/>
             <wp:docPr id="13" name="Picture 13"/>
@@ -6798,15 +6718,7 @@
         <w:t>2.3.4</w:t>
       </w:r>
       <w:r>
-        <w:t xml:space="preserve"> </w:t>
-      </w:r>
-      <w:proofErr w:type="spellStart"/>
-      <w:r>
-        <w:t>Redis</w:t>
-      </w:r>
-      <w:proofErr w:type="spellEnd"/>
-      <w:r>
-        <w:t xml:space="preserve"> (google)</w:t>
+        <w:t xml:space="preserve"> Redis (google)</w:t>
       </w:r>
       <w:bookmarkEnd w:id="40"/>
     </w:p>
@@ -6953,7 +6865,6 @@
                 <w:szCs w:val="20"/>
               </w:rPr>
             </w:pPr>
-            <w:proofErr w:type="spellStart"/>
             <w:r>
               <w:rPr>
                 <w:rFonts w:asciiTheme="majorHAnsi" w:hAnsiTheme="majorHAnsi" w:cstheme="majorHAnsi"/>
@@ -6963,7 +6874,6 @@
               </w:rPr>
               <w:t>Redis</w:t>
             </w:r>
-            <w:proofErr w:type="spellEnd"/>
           </w:p>
         </w:tc>
       </w:tr>
@@ -7450,7 +7360,6 @@
                 <w:szCs w:val="20"/>
               </w:rPr>
             </w:pPr>
-            <w:proofErr w:type="spellStart"/>
             <w:r>
               <w:rPr>
                 <w:rFonts w:asciiTheme="majorHAnsi" w:hAnsiTheme="majorHAnsi" w:cstheme="majorHAnsi"/>
@@ -7458,24 +7367,33 @@
                 <w:sz w:val="20"/>
                 <w:szCs w:val="20"/>
               </w:rPr>
-              <w:t>QoS</w:t>
-            </w:r>
-            <w:proofErr w:type="spellEnd"/>
-            <w:r>
-              <w:rPr>
-                <w:rFonts w:asciiTheme="majorHAnsi" w:hAnsiTheme="majorHAnsi" w:cstheme="majorHAnsi"/>
-                <w:b w:val="0"/>
+              <w:t>QoS / Reliability</w:t>
+            </w:r>
+          </w:p>
+        </w:tc>
+        <w:tc>
+          <w:tcPr>
+            <w:tcW w:w="1891" w:type="dxa"/>
+          </w:tcPr>
+          <w:p>
+            <w:pPr>
+              <w:jc w:val="center"/>
+              <w:cnfStyle w:val="000000100000" w:firstRow="0" w:lastRow="0" w:firstColumn="0" w:lastColumn="0" w:oddVBand="0" w:evenVBand="0" w:oddHBand="1" w:evenHBand="0" w:firstRowFirstColumn="0" w:firstRowLastColumn="0" w:lastRowFirstColumn="0" w:lastRowLastColumn="0"/>
+              <w:rPr>
+                <w:rFonts w:asciiTheme="majorHAnsi" w:hAnsiTheme="majorHAnsi" w:cstheme="majorHAnsi"/>
                 <w:sz w:val="20"/>
                 <w:szCs w:val="20"/>
               </w:rPr>
-              <w:t xml:space="preserve"> / Reliability</w:t>
-            </w:r>
-          </w:p>
-        </w:tc>
-        <w:tc>
-          <w:tcPr>
-            <w:tcW w:w="1891" w:type="dxa"/>
-          </w:tcPr>
+            </w:pPr>
+            <w:r>
+              <w:rPr>
+                <w:rFonts w:asciiTheme="majorHAnsi" w:hAnsiTheme="majorHAnsi" w:cstheme="majorHAnsi"/>
+                <w:sz w:val="20"/>
+                <w:szCs w:val="20"/>
+              </w:rPr>
+              <w:t>QoS 0 – At most once</w:t>
+            </w:r>
+          </w:p>
           <w:p>
             <w:pPr>
               <w:jc w:val="center"/>
@@ -7486,81 +7404,32 @@
                 <w:szCs w:val="20"/>
               </w:rPr>
             </w:pPr>
-            <w:proofErr w:type="spellStart"/>
             <w:r>
               <w:rPr>
                 <w:rFonts w:asciiTheme="majorHAnsi" w:hAnsiTheme="majorHAnsi" w:cstheme="majorHAnsi"/>
                 <w:sz w:val="20"/>
                 <w:szCs w:val="20"/>
               </w:rPr>
-              <w:t>QoS</w:t>
-            </w:r>
-            <w:proofErr w:type="spellEnd"/>
-            <w:r>
+              <w:t>QoS 1 – At least once,</w:t>
+            </w:r>
+          </w:p>
+          <w:p>
+            <w:pPr>
+              <w:jc w:val="center"/>
+              <w:cnfStyle w:val="000000100000" w:firstRow="0" w:lastRow="0" w:firstColumn="0" w:lastColumn="0" w:oddVBand="0" w:evenVBand="0" w:oddHBand="1" w:evenHBand="0" w:firstRowFirstColumn="0" w:firstRowLastColumn="0" w:lastRowFirstColumn="0" w:lastRowLastColumn="0"/>
               <w:rPr>
                 <w:rFonts w:asciiTheme="majorHAnsi" w:hAnsiTheme="majorHAnsi" w:cstheme="majorHAnsi"/>
                 <w:sz w:val="20"/>
                 <w:szCs w:val="20"/>
               </w:rPr>
-              <w:t xml:space="preserve"> 0 – At most once</w:t>
-            </w:r>
-          </w:p>
-          <w:p>
-            <w:pPr>
-              <w:jc w:val="center"/>
-              <w:cnfStyle w:val="000000100000" w:firstRow="0" w:lastRow="0" w:firstColumn="0" w:lastColumn="0" w:oddVBand="0" w:evenVBand="0" w:oddHBand="1" w:evenHBand="0" w:firstRowFirstColumn="0" w:firstRowLastColumn="0" w:lastRowFirstColumn="0" w:lastRowLastColumn="0"/>
+            </w:pPr>
+            <w:r>
               <w:rPr>
                 <w:rFonts w:asciiTheme="majorHAnsi" w:hAnsiTheme="majorHAnsi" w:cstheme="majorHAnsi"/>
                 <w:sz w:val="20"/>
                 <w:szCs w:val="20"/>
               </w:rPr>
-            </w:pPr>
-            <w:proofErr w:type="spellStart"/>
-            <w:r>
-              <w:rPr>
-                <w:rFonts w:asciiTheme="majorHAnsi" w:hAnsiTheme="majorHAnsi" w:cstheme="majorHAnsi"/>
-                <w:sz w:val="20"/>
-                <w:szCs w:val="20"/>
-              </w:rPr>
-              <w:t>QoS</w:t>
-            </w:r>
-            <w:proofErr w:type="spellEnd"/>
-            <w:r>
-              <w:rPr>
-                <w:rFonts w:asciiTheme="majorHAnsi" w:hAnsiTheme="majorHAnsi" w:cstheme="majorHAnsi"/>
-                <w:sz w:val="20"/>
-                <w:szCs w:val="20"/>
-              </w:rPr>
-              <w:t xml:space="preserve"> 1 – At least once,</w:t>
-            </w:r>
-          </w:p>
-          <w:p>
-            <w:pPr>
-              <w:jc w:val="center"/>
-              <w:cnfStyle w:val="000000100000" w:firstRow="0" w:lastRow="0" w:firstColumn="0" w:lastColumn="0" w:oddVBand="0" w:evenVBand="0" w:oddHBand="1" w:evenHBand="0" w:firstRowFirstColumn="0" w:firstRowLastColumn="0" w:lastRowFirstColumn="0" w:lastRowLastColumn="0"/>
-              <w:rPr>
-                <w:rFonts w:asciiTheme="majorHAnsi" w:hAnsiTheme="majorHAnsi" w:cstheme="majorHAnsi"/>
-                <w:sz w:val="20"/>
-                <w:szCs w:val="20"/>
-              </w:rPr>
-            </w:pPr>
-            <w:proofErr w:type="spellStart"/>
-            <w:r>
-              <w:rPr>
-                <w:rFonts w:asciiTheme="majorHAnsi" w:hAnsiTheme="majorHAnsi" w:cstheme="majorHAnsi"/>
-                <w:sz w:val="20"/>
-                <w:szCs w:val="20"/>
-              </w:rPr>
-              <w:t>QoS</w:t>
-            </w:r>
-            <w:proofErr w:type="spellEnd"/>
-            <w:r>
-              <w:rPr>
-                <w:rFonts w:asciiTheme="majorHAnsi" w:hAnsiTheme="majorHAnsi" w:cstheme="majorHAnsi"/>
-                <w:sz w:val="20"/>
-                <w:szCs w:val="20"/>
-              </w:rPr>
-              <w:t xml:space="preserve"> 2 – Exactly once</w:t>
+              <w:t>QoS 2 – Exactly once</w:t>
             </w:r>
           </w:p>
         </w:tc>
@@ -7897,68 +7766,44 @@
     </w:p>
     <w:p>
       <w:r>
-        <w:t xml:space="preserve">As shown in table 2, MQTT seems to offer the most in terms of reliability of message delivery. Utilising </w:t>
+        <w:t xml:space="preserve">As shown in table 2, MQTT seems to offer the most in terms of reliability of message delivery. Utilising QoS Level 2 has the guarantee the message is not lost, whereas the other protocols offer no such service, with </w:t>
       </w:r>
       <w:proofErr w:type="spellStart"/>
       <w:r>
-        <w:t>QoS</w:t>
+        <w:t>CoAP</w:t>
       </w:r>
       <w:proofErr w:type="spellEnd"/>
       <w:r>
-        <w:t xml:space="preserve"> Level 2 has the guarantee the message is not lost, whereas the other protocols offer no such service, with </w:t>
+        <w:t xml:space="preserve"> and AMQP only offering the equivalent to a Level 1 QoS service. Transport protocol is also a consideration when selecting a communication protocol, as TCP is much more reliable than its UDP counterpart.</w:t>
+      </w:r>
+      <w:r>
+        <w:t xml:space="preserve"> </w:t>
+      </w:r>
+      <w:r>
+        <w:t xml:space="preserve">It was also shown when it comes to sending small bytes of data similar to the payloads of most IoT devices, MQTT appears to </w:t>
+      </w:r>
+      <w:r>
+        <w:t>perform better with overall less latency compared to its AMQP counterpart (</w:t>
       </w:r>
       <w:proofErr w:type="spellStart"/>
       <w:r>
-        <w:t>CoAP</w:t>
+        <w:t>Sreeraj</w:t>
       </w:r>
       <w:proofErr w:type="spellEnd"/>
       <w:r>
-        <w:t xml:space="preserve"> and AMQP only offering the equivalent to a Level 1 </w:t>
-      </w:r>
-      <w:proofErr w:type="spellStart"/>
-      <w:r>
-        <w:t>QoS</w:t>
-      </w:r>
-      <w:proofErr w:type="spellEnd"/>
-      <w:r>
-        <w:t xml:space="preserve"> service. Transport protocol is also a consideration when selecting a communication protocol, as TCP is much more reliable than its UDP counterpart.</w:t>
+        <w:t xml:space="preserve"> and Kumar, 2018).</w:t>
       </w:r>
       <w:r>
         <w:t xml:space="preserve"> </w:t>
       </w:r>
       <w:r>
-        <w:t xml:space="preserve">It was also shown when it comes to sending small bytes of data similar to the payloads of most IoT devices, MQTT appears to </w:t>
-      </w:r>
-      <w:r>
-        <w:t>perform better with overall less latency compared to its AMQP counterpart (</w:t>
-      </w:r>
-      <w:proofErr w:type="spellStart"/>
-      <w:r>
-        <w:t>Sreeraj</w:t>
-      </w:r>
-      <w:proofErr w:type="spellEnd"/>
-      <w:r>
-        <w:t xml:space="preserve"> and Kumar, 2018).</w:t>
-      </w:r>
-      <w:r>
-        <w:t xml:space="preserve"> </w:t>
-      </w:r>
-      <w:r>
         <w:t>In contrast</w:t>
       </w:r>
       <w:r>
         <w:t>, a recent comparison study</w:t>
       </w:r>
       <w:r>
-        <w:t xml:space="preserve"> found that out of all the common IoT communication protocols, MQTT was scored on the lowest in terms of security (</w:t>
-      </w:r>
-      <w:proofErr w:type="spellStart"/>
-      <w:r>
-        <w:t>Naik</w:t>
-      </w:r>
-      <w:proofErr w:type="spellEnd"/>
-      <w:r>
-        <w:t>, 2017).</w:t>
+        <w:t xml:space="preserve"> found that out of all the common IoT communication protocols, MQTT was scored on the lowest in terms of security (Naik, 2017).</w:t>
       </w:r>
       <w:r>
         <w:t xml:space="preserve"> This suggests that that SMQTT is the preferred choice for a home security </w:t>
@@ -8006,15 +7851,7 @@
         <w:t xml:space="preserve">being in its infancy, there is little standardisation in </w:t>
       </w:r>
       <w:r>
-        <w:t>most of its areas. This holds true for data exchange (Al-</w:t>
-      </w:r>
-      <w:proofErr w:type="spellStart"/>
-      <w:r>
-        <w:t>Fuqaha</w:t>
-      </w:r>
-      <w:proofErr w:type="spellEnd"/>
-      <w:r>
-        <w:t xml:space="preserve"> et al., 2015)</w:t>
+        <w:t>most of its areas. This holds true for data exchange (Al-Fuqaha et al., 2015)</w:t>
       </w:r>
       <w:r>
         <w:t>, with there being multiple data formats currently being used. This section aims to review the current data exchange formats and suggest the most suitable format for the proposed system.</w:t>
@@ -8112,7 +7949,7 @@
           <w:noProof/>
         </w:rPr>
         <w:drawing>
-          <wp:inline distT="0" distB="0" distL="0" distR="0" wp14:anchorId="12A2C171" wp14:editId="08E3BF88">
+          <wp:inline distT="0" distB="0" distL="0" distR="0" wp14:anchorId="73903F55" wp14:editId="7FDA8374">
             <wp:extent cx="2724785" cy="805815"/>
             <wp:effectExtent l="0" t="0" r="0" b="0"/>
             <wp:docPr id="11" name="Picture 11"/>
@@ -8238,7 +8075,7 @@
           <w:noProof/>
         </w:rPr>
         <w:drawing>
-          <wp:inline distT="0" distB="0" distL="0" distR="0" wp14:anchorId="24376FB8" wp14:editId="7DC598DE">
+          <wp:inline distT="0" distB="0" distL="0" distR="0" wp14:anchorId="7CF208C6" wp14:editId="6C479C12">
             <wp:extent cx="1955800" cy="1294765"/>
             <wp:effectExtent l="0" t="0" r="6350" b="635"/>
             <wp:docPr id="10" name="Picture 10"/>
@@ -9460,41 +9297,33 @@
         <w:t xml:space="preserve">In </w:t>
       </w:r>
       <w:r>
-        <w:t xml:space="preserve">accordance with the best practices outlined by the </w:t>
-      </w:r>
-      <w:proofErr w:type="spellStart"/>
-      <w:r>
-        <w:t>IoT</w:t>
-      </w:r>
-      <w:proofErr w:type="spellEnd"/>
-      <w:r>
-        <w:t xml:space="preserve"> security foundation </w:t>
+        <w:t xml:space="preserve">accordance with the best practices outlined by the IoT security foundation </w:t>
       </w:r>
       <w:r>
         <w:rPr>
           <w:szCs w:val="24"/>
         </w:rPr>
-        <w:t>(</w:t>
-      </w:r>
-      <w:proofErr w:type="spellStart"/>
+        <w:t>(IoT Security Compliance Framework, 2018)</w:t>
+      </w:r>
       <w:r>
         <w:rPr>
           <w:szCs w:val="24"/>
         </w:rPr>
-        <w:t>IoT</w:t>
-      </w:r>
-      <w:proofErr w:type="spellEnd"/>
+        <w:t xml:space="preserve">, </w:t>
+      </w:r>
+      <w:commentRangeStart w:id="52"/>
       <w:r>
         <w:rPr>
           <w:szCs w:val="24"/>
         </w:rPr>
-        <w:t xml:space="preserve"> Security Compliance Framework, 2018)</w:t>
-      </w:r>
-      <w:r>
-        <w:rPr>
-          <w:szCs w:val="24"/>
-        </w:rPr>
-        <w:t>, the following security measures have been highlighted relating to the project:</w:t>
+        <w:t>the following security measures have been highlighted relating to the project:</w:t>
+      </w:r>
+      <w:commentRangeEnd w:id="52"/>
+      <w:r>
+        <w:rPr>
+          <w:rStyle w:val="CommentReference"/>
+        </w:rPr>
+        <w:commentReference w:id="52"/>
       </w:r>
     </w:p>
     <w:p>
@@ -12543,7 +12372,7 @@
       </w:tr>
     </w:tbl>
     <w:p>
-      <w:bookmarkStart w:id="52" w:name="_Toc11959295"/>
+      <w:bookmarkStart w:id="53" w:name="_Toc11959295"/>
     </w:p>
     <w:p/>
     <w:p/>
@@ -12551,13 +12380,24 @@
       <w:pPr>
         <w:pStyle w:val="Heading3"/>
       </w:pPr>
+      <w:commentRangeStart w:id="54"/>
       <w:r>
         <w:t>2.5</w:t>
       </w:r>
       <w:r>
         <w:t>.1 SSH Protocol</w:t>
       </w:r>
-      <w:bookmarkEnd w:id="52"/>
+      <w:bookmarkEnd w:id="53"/>
+      <w:commentRangeEnd w:id="54"/>
+      <w:r>
+        <w:rPr>
+          <w:rStyle w:val="CommentReference"/>
+          <w:rFonts w:eastAsia="Times New Roman" w:cstheme="minorBidi"/>
+          <w:i w:val="0"/>
+          <w:u w:val="none"/>
+        </w:rPr>
+        <w:commentReference w:id="54"/>
+      </w:r>
     </w:p>
     <w:p>
       <w:r>
@@ -12592,7 +12432,7 @@
           <w:noProof/>
         </w:rPr>
         <w:drawing>
-          <wp:inline distT="0" distB="0" distL="0" distR="0" wp14:anchorId="2086713D" wp14:editId="60B2FCE9">
+          <wp:inline distT="0" distB="0" distL="0" distR="0" wp14:anchorId="123B6065" wp14:editId="0AEDADEE">
             <wp:extent cx="5731510" cy="1951990"/>
             <wp:effectExtent l="0" t="0" r="2540" b="0"/>
             <wp:docPr id="1" name="Picture 1"/>
@@ -12607,7 +12447,7 @@
                     <pic:cNvPicPr/>
                   </pic:nvPicPr>
                   <pic:blipFill>
-                    <a:blip r:embed="rId15"/>
+                    <a:blip r:embed="rId18"/>
                     <a:stretch>
                       <a:fillRect/>
                     </a:stretch>
@@ -12636,7 +12476,7 @@
           <w:b/>
         </w:rPr>
       </w:pPr>
-      <w:bookmarkStart w:id="53" w:name="_Toc11959217"/>
+      <w:bookmarkStart w:id="55" w:name="_Toc11959217"/>
       <w:r>
         <w:t xml:space="preserve">Figure </w:t>
       </w:r>
@@ -12651,140 +12491,132 @@
       <w:r>
         <w:t>: Diagram detailing the SSH Protocol for Machine-To-Machine Communication (ssh.com, 2019)</w:t>
       </w:r>
-      <w:bookmarkEnd w:id="53"/>
+      <w:bookmarkEnd w:id="55"/>
     </w:p>
     <w:p/>
     <w:p>
       <w:pPr>
         <w:pStyle w:val="Heading3"/>
       </w:pPr>
-      <w:bookmarkStart w:id="54" w:name="_Toc11959296"/>
+      <w:bookmarkStart w:id="56" w:name="_Toc11959296"/>
       <w:r>
         <w:t>2.5</w:t>
       </w:r>
       <w:r>
         <w:t>.2 WPA2 Protocol</w:t>
       </w:r>
-      <w:bookmarkEnd w:id="54"/>
+      <w:bookmarkEnd w:id="56"/>
     </w:p>
     <w:p>
       <w:r>
         <w:t xml:space="preserve">WPA2 is the most widely spread security protocol for Wi-Fi based communication. WPA2 accomplishes Authentication and Key Agreement via two different modes. For most personal networks, this involves using a Pre-Shared Key (PSK). AES is typically used for encryption, which is a symmetric-key algorithm that uses the one key both encryption and decryption. The initial cryptographic keys for both authentication and data encryption is initiated by both the client and access point knowing the shared passphrase, allowing access to the network. This is then used with additional variables such as Service Set </w:t>
       </w:r>
       <w:r>
-        <w:t>Identifier (SSID) and SSID length to produce a Pairwise Master Key (PMK). A recent paper included that this protocol is especially vulnerable to dictionary based attacks and key reinstallation attacks (Abo-</w:t>
+        <w:t xml:space="preserve">Identifier (SSID) and SSID length to produce a Pairwise Master Key (PMK). A recent paper included that this protocol is especially vulnerable to dictionary based attacks and key reinstallation attacks (Abo-Soliman and </w:t>
       </w:r>
       <w:proofErr w:type="spellStart"/>
       <w:r>
-        <w:t>Soliman</w:t>
+        <w:t>Azer</w:t>
       </w:r>
       <w:proofErr w:type="spellEnd"/>
       <w:r>
-        <w:t xml:space="preserve"> and </w:t>
+        <w:t>, 2017).</w:t>
+      </w:r>
+      <w:r>
+        <w:t xml:space="preserve"> </w:t>
+      </w:r>
+      <w:bookmarkStart w:id="57" w:name="_Toc11075221"/>
+    </w:p>
+    <w:p/>
+    <w:p>
+      <w:pPr>
+        <w:pStyle w:val="Heading3"/>
+      </w:pPr>
+      <w:bookmarkStart w:id="58" w:name="_Toc11959302"/>
+      <w:r>
+        <w:t>2.5.3 Cryptography Options</w:t>
+      </w:r>
+      <w:bookmarkEnd w:id="58"/>
+      <w:r>
+        <w:t xml:space="preserve"> </w:t>
+      </w:r>
+    </w:p>
+    <w:p/>
+    <w:p>
+      <w:pPr>
+        <w:pStyle w:val="Heading3"/>
+      </w:pPr>
+      <w:bookmarkStart w:id="59" w:name="_Toc11959303"/>
+      <w:r>
+        <w:t>2.5.3.1 RSA Algorithm</w:t>
+      </w:r>
+      <w:bookmarkEnd w:id="59"/>
+    </w:p>
+    <w:p>
+      <w:r>
+        <w:t>RSA works on a public-private key basis which is a form of asymmetric encryption. The public key is available to everyone, i.e</w:t>
+      </w:r>
+      <w:r>
+        <w:t xml:space="preserve">. placed on the server (Raspberry Pi) whereas the private key is used to ‘unlock’ that specific public key. This gives an added layer of security as the data can only be decrypted using the individuals private key. The private key is usually stored on a client device e.g. computer or mobile phone </w:t>
+      </w:r>
+      <w:r>
+        <w:rPr>
+          <w:rFonts w:eastAsiaTheme="majorEastAsia"/>
+        </w:rPr>
+        <w:t>(</w:t>
       </w:r>
       <w:proofErr w:type="spellStart"/>
       <w:r>
-        <w:t>Azer</w:t>
+        <w:rPr>
+          <w:rFonts w:eastAsiaTheme="majorEastAsia"/>
+        </w:rPr>
+        <w:t>Goshwe</w:t>
       </w:r>
       <w:proofErr w:type="spellEnd"/>
       <w:r>
-        <w:t>, 2017).</w:t>
-      </w:r>
-      <w:r>
-        <w:t xml:space="preserve"> </w:t>
-      </w:r>
-      <w:bookmarkStart w:id="55" w:name="_Toc11075221"/>
+        <w:rPr>
+          <w:rFonts w:eastAsiaTheme="majorEastAsia"/>
+        </w:rPr>
+        <w:t>, 2013)</w:t>
+      </w:r>
+      <w:r>
+        <w:t xml:space="preserve">. This form of encryption was used successfully in the creation of a payment terminal using a Raspberry Pi, TSL and AES based encryption, highlighting its efficiency </w:t>
+      </w:r>
+      <w:r>
+        <w:rPr>
+          <w:rFonts w:eastAsiaTheme="majorEastAsia"/>
+        </w:rPr>
+        <w:t>(</w:t>
+      </w:r>
+      <w:proofErr w:type="spellStart"/>
+      <w:r>
+        <w:rPr>
+          <w:rFonts w:eastAsiaTheme="majorEastAsia"/>
+        </w:rPr>
+        <w:t>Kakar</w:t>
+      </w:r>
+      <w:proofErr w:type="spellEnd"/>
+      <w:r>
+        <w:rPr>
+          <w:rFonts w:eastAsiaTheme="majorEastAsia"/>
+        </w:rPr>
+        <w:t>, 2016)</w:t>
+      </w:r>
+      <w:r>
+        <w:t>.</w:t>
+      </w:r>
     </w:p>
     <w:p/>
     <w:p>
       <w:pPr>
         <w:pStyle w:val="Heading3"/>
       </w:pPr>
-      <w:bookmarkStart w:id="56" w:name="_Toc11959302"/>
-      <w:r>
-        <w:t>2.5.3 Cryptography Options</w:t>
-      </w:r>
-      <w:bookmarkEnd w:id="56"/>
-      <w:r>
-        <w:t xml:space="preserve"> </w:t>
-      </w:r>
-    </w:p>
-    <w:p/>
-    <w:p>
-      <w:pPr>
-        <w:pStyle w:val="Heading3"/>
-      </w:pPr>
-      <w:bookmarkStart w:id="57" w:name="_Toc11959303"/>
-      <w:r>
-        <w:t>2.5.3.1 RSA Algorithm</w:t>
-      </w:r>
-      <w:bookmarkEnd w:id="57"/>
-    </w:p>
-    <w:p>
-      <w:r>
-        <w:t>RSA works on a public-private key basis which is a form of asymmetric encryption. The public key is available to everyone, i.e</w:t>
-      </w:r>
-      <w:r>
-        <w:t xml:space="preserve">. placed on the server (Raspberry Pi) whereas the private key is used to ‘unlock’ that specific public key. This gives an added layer of security as the data can only be decrypted using the individuals private key. The private key is usually stored on a client device e.g. computer or mobile phone </w:t>
-      </w:r>
-      <w:r>
-        <w:rPr>
-          <w:rFonts w:eastAsiaTheme="majorEastAsia"/>
-        </w:rPr>
-        <w:t>(</w:t>
-      </w:r>
-      <w:proofErr w:type="spellStart"/>
-      <w:r>
-        <w:rPr>
-          <w:rFonts w:eastAsiaTheme="majorEastAsia"/>
-        </w:rPr>
-        <w:t>Goshwe</w:t>
-      </w:r>
-      <w:proofErr w:type="spellEnd"/>
-      <w:r>
-        <w:rPr>
-          <w:rFonts w:eastAsiaTheme="majorEastAsia"/>
-        </w:rPr>
-        <w:t>, 2013)</w:t>
-      </w:r>
-      <w:r>
-        <w:t xml:space="preserve">. This form of encryption was used successfully in the creation of a payment terminal using a Raspberry Pi, TSL and AES based encryption, highlighting its efficiency </w:t>
-      </w:r>
-      <w:r>
-        <w:rPr>
-          <w:rFonts w:eastAsiaTheme="majorEastAsia"/>
-        </w:rPr>
-        <w:t>(</w:t>
-      </w:r>
-      <w:proofErr w:type="spellStart"/>
-      <w:r>
-        <w:rPr>
-          <w:rFonts w:eastAsiaTheme="majorEastAsia"/>
-        </w:rPr>
-        <w:t>Kakar</w:t>
-      </w:r>
-      <w:proofErr w:type="spellEnd"/>
-      <w:r>
-        <w:rPr>
-          <w:rFonts w:eastAsiaTheme="majorEastAsia"/>
-        </w:rPr>
-        <w:t>, 2016)</w:t>
-      </w:r>
-      <w:r>
-        <w:t>.</w:t>
-      </w:r>
-    </w:p>
-    <w:p/>
-    <w:p>
-      <w:pPr>
-        <w:pStyle w:val="Heading3"/>
-      </w:pPr>
-      <w:bookmarkStart w:id="58" w:name="_Toc11959304"/>
+      <w:bookmarkStart w:id="60" w:name="_Toc11959304"/>
       <w:r>
         <w:lastRenderedPageBreak/>
         <w:t>2.5.3.2 AES Algorithm</w:t>
       </w:r>
-      <w:bookmarkEnd w:id="58"/>
+      <w:bookmarkEnd w:id="60"/>
     </w:p>
     <w:p>
       <w:r>
@@ -12797,21 +12629,7 @@
         <w:rPr>
           <w:rFonts w:eastAsiaTheme="majorEastAsia"/>
         </w:rPr>
-        <w:t>(</w:t>
-      </w:r>
-      <w:proofErr w:type="spellStart"/>
-      <w:r>
-        <w:rPr>
-          <w:rFonts w:eastAsiaTheme="majorEastAsia"/>
-        </w:rPr>
-        <w:t>Patil</w:t>
-      </w:r>
-      <w:proofErr w:type="spellEnd"/>
-      <w:r>
-        <w:rPr>
-          <w:rFonts w:eastAsiaTheme="majorEastAsia"/>
-        </w:rPr>
-        <w:t xml:space="preserve"> et al., 2016)</w:t>
+        <w:t>(Patil et al., 2016)</w:t>
       </w:r>
       <w:r>
         <w:t>.</w:t>
@@ -12822,11 +12640,11 @@
       <w:pPr>
         <w:pStyle w:val="Heading3"/>
       </w:pPr>
-      <w:bookmarkStart w:id="59" w:name="_Toc11959305"/>
+      <w:bookmarkStart w:id="61" w:name="_Toc11959305"/>
       <w:r>
         <w:t>2.5.4 Password Handling Best Practices</w:t>
       </w:r>
-      <w:bookmarkEnd w:id="59"/>
+      <w:bookmarkEnd w:id="61"/>
     </w:p>
     <w:p/>
     <w:p>
@@ -12891,15 +12709,7 @@
         </w:numPr>
       </w:pPr>
       <w:r>
-        <w:t xml:space="preserve">Implement a form of account lockout. As mentioned previously, brute force attacks are a large security threat to </w:t>
-      </w:r>
-      <w:proofErr w:type="spellStart"/>
-      <w:r>
-        <w:t>IoT</w:t>
-      </w:r>
-      <w:proofErr w:type="spellEnd"/>
-      <w:r>
-        <w:t xml:space="preserve"> devices. The UK government recommends a maximum of 10 login attempts before locking out the account.</w:t>
+        <w:t>Implement a form of account lockout. As mentioned previously, brute force attacks are a large security threat to IoT devices. The UK government recommends a maximum of 10 login attempts before locking out the account.</w:t>
       </w:r>
     </w:p>
     <w:p>
@@ -12925,7 +12735,7 @@
       <w:pPr>
         <w:pStyle w:val="Heading2"/>
       </w:pPr>
-      <w:bookmarkStart w:id="60" w:name="_Toc11959297"/>
+      <w:bookmarkStart w:id="62" w:name="_Toc11959297"/>
       <w:r>
         <w:rPr>
           <w:bCs/>
@@ -12955,11 +12765,11 @@
         </w:rPr>
         <w:t xml:space="preserve"> </w:t>
       </w:r>
-      <w:bookmarkEnd w:id="55"/>
+      <w:bookmarkEnd w:id="57"/>
       <w:r>
         <w:t>Security Threats</w:t>
       </w:r>
-      <w:bookmarkEnd w:id="60"/>
+      <w:bookmarkEnd w:id="62"/>
     </w:p>
     <w:p>
       <w:pPr>
@@ -12986,8 +12796,8 @@
       <w:pPr>
         <w:pStyle w:val="Heading3"/>
       </w:pPr>
-      <w:bookmarkStart w:id="61" w:name="_Toc11075222"/>
-      <w:bookmarkStart w:id="62" w:name="_Toc11959298"/>
+      <w:bookmarkStart w:id="63" w:name="_Toc11075222"/>
+      <w:bookmarkStart w:id="64" w:name="_Toc11959298"/>
       <w:r>
         <w:t>2</w:t>
       </w:r>
@@ -13003,8 +12813,8 @@
       <w:r>
         <w:t>DOS Attack</w:t>
       </w:r>
-      <w:bookmarkEnd w:id="61"/>
-      <w:bookmarkEnd w:id="62"/>
+      <w:bookmarkEnd w:id="63"/>
+      <w:bookmarkEnd w:id="64"/>
     </w:p>
     <w:p>
       <w:pPr>
@@ -13022,23 +12832,7 @@
           <w:rStyle w:val="selectable"/>
           <w:color w:val="000000"/>
         </w:rPr>
-        <w:t>(</w:t>
-      </w:r>
-      <w:proofErr w:type="spellStart"/>
-      <w:r>
-        <w:rPr>
-          <w:rStyle w:val="selectable"/>
-          <w:color w:val="000000"/>
-        </w:rPr>
-        <w:t>Prabhakar</w:t>
-      </w:r>
-      <w:proofErr w:type="spellEnd"/>
-      <w:r>
-        <w:rPr>
-          <w:rStyle w:val="selectable"/>
-          <w:color w:val="000000"/>
-        </w:rPr>
-        <w:t>, 2017).</w:t>
+        <w:t>(Prabhakar, 2017).</w:t>
       </w:r>
       <w:r>
         <w:rPr>
@@ -13060,8 +12854,8 @@
       <w:pPr>
         <w:pStyle w:val="Heading3"/>
       </w:pPr>
-      <w:bookmarkStart w:id="63" w:name="_Toc11075223"/>
-      <w:bookmarkStart w:id="64" w:name="_Toc11959299"/>
+      <w:bookmarkStart w:id="65" w:name="_Toc11075223"/>
+      <w:bookmarkStart w:id="66" w:name="_Toc11959299"/>
       <w:r>
         <w:t>2</w:t>
       </w:r>
@@ -13077,8 +12871,8 @@
       <w:r>
         <w:t>Man in The Middle Attack</w:t>
       </w:r>
-      <w:bookmarkEnd w:id="63"/>
-      <w:bookmarkEnd w:id="64"/>
+      <w:bookmarkEnd w:id="65"/>
+      <w:bookmarkEnd w:id="66"/>
     </w:p>
     <w:p>
       <w:pPr>
@@ -13117,8 +12911,8 @@
       <w:pPr>
         <w:pStyle w:val="Heading3"/>
       </w:pPr>
-      <w:bookmarkStart w:id="65" w:name="_Toc11075224"/>
-      <w:bookmarkStart w:id="66" w:name="_Toc11959300"/>
+      <w:bookmarkStart w:id="67" w:name="_Toc11075224"/>
+      <w:bookmarkStart w:id="68" w:name="_Toc11959300"/>
       <w:r>
         <w:t>2</w:t>
       </w:r>
@@ -13131,8 +12925,8 @@
       <w:r>
         <w:t>.3 Malicious Code Attack</w:t>
       </w:r>
-      <w:bookmarkEnd w:id="65"/>
-      <w:bookmarkEnd w:id="66"/>
+      <w:bookmarkEnd w:id="67"/>
+      <w:bookmarkEnd w:id="68"/>
     </w:p>
     <w:p>
       <w:r>
@@ -13144,7 +12938,7 @@
       <w:pPr>
         <w:pStyle w:val="Heading3"/>
       </w:pPr>
-      <w:bookmarkStart w:id="67" w:name="_Toc11959301"/>
+      <w:bookmarkStart w:id="69" w:name="_Toc11959301"/>
       <w:r>
         <w:t>2.</w:t>
       </w:r>
@@ -13154,7 +12948,7 @@
       <w:r>
         <w:t>.4 Physical Tampering</w:t>
       </w:r>
-      <w:bookmarkEnd w:id="67"/>
+      <w:bookmarkEnd w:id="69"/>
     </w:p>
     <w:p>
       <w:r>
@@ -13184,62 +12978,30 @@
     </w:p>
     <w:p>
       <w:r>
-        <w:t xml:space="preserve">A botnet is a collection of computers performing repetitive tasks to keep websites going (Uk.norton.com, </w:t>
+        <w:t>A botnet is a collection of computers performing repetitive tasks to keep websites going (Uk.norton.com, n.d.).</w:t>
+      </w:r>
+      <w:r>
+        <w:t xml:space="preserve"> The problem arises when this architecture is used for malicious intent, harvesting </w:t>
+      </w:r>
+      <w:r>
+        <w:t xml:space="preserve">a machines power to be used in assisting in DDoS attacks. Although traditionally used against </w:t>
+      </w:r>
+      <w:r>
+        <w:t>computers, IoT devices are starting to be the main target, due to their lack of security. In 2017, it was that the ‘</w:t>
       </w:r>
       <w:proofErr w:type="spellStart"/>
       <w:r>
-        <w:t>n.d.</w:t>
+        <w:t>Rakos</w:t>
       </w:r>
       <w:proofErr w:type="spellEnd"/>
       <w:r>
-        <w:t>).</w:t>
-      </w:r>
-      <w:r>
-        <w:t xml:space="preserve"> The problem arises when this architecture is used for malicious intent, harvesting </w:t>
-      </w:r>
-      <w:r>
-        <w:t xml:space="preserve">a machines power to be used in assisting in </w:t>
-      </w:r>
-      <w:proofErr w:type="spellStart"/>
-      <w:r>
-        <w:t>DDoS</w:t>
-      </w:r>
-      <w:proofErr w:type="spellEnd"/>
-      <w:r>
-        <w:t xml:space="preserve"> attacks. Although traditionally used against </w:t>
-      </w:r>
-      <w:r>
-        <w:t xml:space="preserve">computers, </w:t>
-      </w:r>
-      <w:proofErr w:type="spellStart"/>
-      <w:r>
-        <w:t>IoT</w:t>
-      </w:r>
-      <w:proofErr w:type="spellEnd"/>
-      <w:r>
-        <w:t xml:space="preserve"> devices are starting to be the main target, due to their lack of security. In 2017, it was that the ‘</w:t>
-      </w:r>
-      <w:proofErr w:type="spellStart"/>
-      <w:r>
-        <w:t>Rakos</w:t>
-      </w:r>
-      <w:proofErr w:type="spellEnd"/>
-      <w:r>
         <w:t xml:space="preserve">’ botnet consisted of nearly half its entire collection being Raspberry Pi models. In 2017, it was discovered that there were various botnets designed specifically to </w:t>
       </w:r>
       <w:r>
         <w:t>infect</w:t>
       </w:r>
       <w:r>
-        <w:t xml:space="preserve"> </w:t>
-      </w:r>
-      <w:proofErr w:type="spellStart"/>
-      <w:r>
-        <w:t>IoT</w:t>
-      </w:r>
-      <w:proofErr w:type="spellEnd"/>
-      <w:r>
-        <w:t xml:space="preserve"> devices (Krebs, 2017), namely</w:t>
+        <w:t xml:space="preserve"> IoT devices (Krebs, 2017), namely</w:t>
       </w:r>
       <w:r>
         <w:t xml:space="preserve"> ‘</w:t>
@@ -13342,15 +13104,7 @@
         <w:t xml:space="preserve">results in a single value by summing both rectangles and subtracting the sum of the white rectangle from the sum of the black rectangle. </w:t>
       </w:r>
       <w:r>
-        <w:t xml:space="preserve">Although possible to calculate every single feature, there is very computationally expensive (Docs.opencv.org, </w:t>
-      </w:r>
-      <w:proofErr w:type="spellStart"/>
-      <w:r>
-        <w:t>n.d.</w:t>
-      </w:r>
-      <w:proofErr w:type="spellEnd"/>
-      <w:r>
-        <w:t>)</w:t>
+        <w:t>Although possible to calculate every single feature, there is very computationally expensive (Docs.opencv.org, n.d.)</w:t>
       </w:r>
       <w:r>
         <w:t xml:space="preserve">. </w:t>
@@ -13367,7 +13121,7 @@
           <w:noProof/>
         </w:rPr>
         <w:drawing>
-          <wp:inline distT="0" distB="0" distL="0" distR="0" wp14:anchorId="1E7AD8E3" wp14:editId="69DF302A">
+          <wp:inline distT="0" distB="0" distL="0" distR="0" wp14:anchorId="5B362F84" wp14:editId="48C9D3AA">
             <wp:extent cx="3447959" cy="2805430"/>
             <wp:effectExtent l="0" t="0" r="635" b="0"/>
             <wp:docPr id="8" name="Picture 8"/>
@@ -13382,7 +13136,7 @@
                     <pic:cNvPicPr/>
                   </pic:nvPicPr>
                   <pic:blipFill>
-                    <a:blip r:embed="rId16"/>
+                    <a:blip r:embed="rId19"/>
                     <a:stretch>
                       <a:fillRect/>
                     </a:stretch>
@@ -13411,24 +13165,14 @@
       <w:r>
         <w:t xml:space="preserve">Figure </w:t>
       </w:r>
-      <w:r>
-        <w:fldChar w:fldCharType="begin"/>
-      </w:r>
-      <w:r>
-        <w:instrText xml:space="preserve"> SEQ Figure \* ARABIC </w:instrText>
-      </w:r>
-      <w:r>
-        <w:fldChar w:fldCharType="separate"/>
-      </w:r>
-      <w:r>
-        <w:rPr>
-          <w:noProof/>
-        </w:rPr>
-        <w:t>9</w:t>
-      </w:r>
-      <w:r>
-        <w:fldChar w:fldCharType="end"/>
-      </w:r>
+      <w:fldSimple w:instr=" SEQ Figure \* ARABIC ">
+        <w:r>
+          <w:rPr>
+            <w:noProof/>
+          </w:rPr>
+          <w:t>9</w:t>
+        </w:r>
+      </w:fldSimple>
       <w:r>
         <w:t>: Diagram showing the most commonly detect features in the Haar Cascade algorithm</w:t>
       </w:r>
@@ -13460,7 +13204,7 @@
           <w:szCs w:val="32"/>
         </w:rPr>
       </w:pPr>
-      <w:bookmarkStart w:id="68" w:name="_Toc11959306"/>
+      <w:bookmarkStart w:id="70" w:name="_Toc11959306"/>
       <w:r>
         <w:br w:type="page"/>
       </w:r>
@@ -13471,22 +13215,35 @@
       </w:pPr>
       <w:r>
         <w:lastRenderedPageBreak/>
-        <w:t>3.0 Technology Review</w:t>
-      </w:r>
-      <w:bookmarkEnd w:id="68"/>
+        <w:t>3.</w:t>
+      </w:r>
+      <w:commentRangeStart w:id="71"/>
+      <w:r>
+        <w:t>0 Technology Review</w:t>
+      </w:r>
+      <w:bookmarkEnd w:id="70"/>
+      <w:commentRangeEnd w:id="71"/>
+      <w:r>
+        <w:rPr>
+          <w:rStyle w:val="CommentReference"/>
+          <w:rFonts w:eastAsia="Times New Roman" w:cstheme="minorBidi"/>
+          <w:noProof w:val="0"/>
+        </w:rPr>
+        <w:commentReference w:id="71"/>
+      </w:r>
     </w:p>
     <w:p/>
     <w:p>
       <w:pPr>
         <w:pStyle w:val="Heading2"/>
       </w:pPr>
-      <w:bookmarkStart w:id="69" w:name="_Toc11075216"/>
-      <w:bookmarkStart w:id="70" w:name="_Toc11959307"/>
+      <w:bookmarkStart w:id="72" w:name="_Toc11075216"/>
+      <w:bookmarkStart w:id="73" w:name="_Toc11959307"/>
       <w:r>
         <w:t xml:space="preserve">3.1 </w:t>
       </w:r>
-      <w:bookmarkEnd w:id="69"/>
-      <w:bookmarkEnd w:id="70"/>
+      <w:bookmarkEnd w:id="72"/>
+      <w:bookmarkEnd w:id="73"/>
       <w:r>
         <w:t>Hardware Selection</w:t>
       </w:r>
@@ -13554,12 +13311,23 @@
       <w:pPr>
         <w:pStyle w:val="Heading3"/>
       </w:pPr>
+      <w:commentRangeStart w:id="74"/>
       <w:r>
         <w:t xml:space="preserve">3.1.1 </w:t>
       </w:r>
       <w:r>
         <w:t xml:space="preserve">Raspberry Pi </w:t>
       </w:r>
+      <w:commentRangeEnd w:id="74"/>
+      <w:r>
+        <w:rPr>
+          <w:rStyle w:val="CommentReference"/>
+          <w:rFonts w:eastAsia="Times New Roman" w:cstheme="minorBidi"/>
+          <w:i w:val="0"/>
+          <w:u w:val="none"/>
+        </w:rPr>
+        <w:commentReference w:id="74"/>
+      </w:r>
     </w:p>
     <w:p>
       <w:pPr>
@@ -13575,23 +13343,7 @@
           <w:rStyle w:val="selectable"/>
           <w:color w:val="000000"/>
         </w:rPr>
-        <w:t>(</w:t>
-      </w:r>
-      <w:proofErr w:type="spellStart"/>
-      <w:r>
-        <w:rPr>
-          <w:rStyle w:val="selectable"/>
-          <w:color w:val="000000"/>
-        </w:rPr>
-        <w:t>Abdalla</w:t>
-      </w:r>
-      <w:proofErr w:type="spellEnd"/>
-      <w:r>
-        <w:rPr>
-          <w:rStyle w:val="selectable"/>
-          <w:color w:val="000000"/>
-        </w:rPr>
-        <w:t xml:space="preserve"> and </w:t>
+        <w:t xml:space="preserve">(Abdalla and </w:t>
       </w:r>
       <w:proofErr w:type="spellStart"/>
       <w:r>
@@ -13621,7 +13373,7 @@
           <w:noProof/>
         </w:rPr>
         <w:drawing>
-          <wp:inline distT="0" distB="0" distL="0" distR="0" wp14:anchorId="3FE7EC91" wp14:editId="3F6B4D38">
+          <wp:inline distT="0" distB="0" distL="0" distR="0" wp14:anchorId="01C9EC24" wp14:editId="3A74CA37">
             <wp:extent cx="2285819" cy="1638300"/>
             <wp:effectExtent l="0" t="0" r="635" b="0"/>
             <wp:docPr id="6" name="Picture 6"/>
@@ -13636,7 +13388,7 @@
                     <pic:cNvPicPr/>
                   </pic:nvPicPr>
                   <pic:blipFill>
-                    <a:blip r:embed="rId17"/>
+                    <a:blip r:embed="rId20"/>
                     <a:stretch>
                       <a:fillRect/>
                     </a:stretch>
@@ -13703,15 +13455,7 @@
         <w:t>distribution Debian</w:t>
       </w:r>
       <w:r>
-        <w:t xml:space="preserve">. The OS was designed to be specifically optimised for the Raspberry Pi board (Raspbian.org, </w:t>
-      </w:r>
-      <w:proofErr w:type="spellStart"/>
-      <w:r>
-        <w:t>n.d.</w:t>
-      </w:r>
-      <w:proofErr w:type="spellEnd"/>
-      <w:r>
-        <w:t>)</w:t>
+        <w:t>. The OS was designed to be specifically optimised for the Raspberry Pi board (Raspbian.org, n.d.)</w:t>
       </w:r>
     </w:p>
     <w:p/>
@@ -13729,7 +13473,7 @@
       <w:pPr>
         <w:pStyle w:val="Heading2"/>
       </w:pPr>
-      <w:bookmarkStart w:id="71" w:name="_Toc11959309"/>
+      <w:bookmarkStart w:id="75" w:name="_Toc11959309"/>
       <w:r>
         <w:lastRenderedPageBreak/>
         <w:t>3.2</w:t>
@@ -13737,7 +13481,7 @@
       <w:r>
         <w:t xml:space="preserve"> </w:t>
       </w:r>
-      <w:bookmarkEnd w:id="71"/>
+      <w:bookmarkEnd w:id="75"/>
       <w:r>
         <w:t>Software Review</w:t>
       </w:r>
@@ -13747,7 +13491,8 @@
       <w:pPr>
         <w:pStyle w:val="Heading3"/>
       </w:pPr>
-      <w:bookmarkStart w:id="72" w:name="_Toc11959310"/>
+      <w:bookmarkStart w:id="76" w:name="_Toc11959310"/>
+      <w:commentRangeStart w:id="77"/>
       <w:r>
         <w:t>3</w:t>
       </w:r>
@@ -13757,7 +13502,17 @@
       <w:r>
         <w:t>.1 Fail2Ban</w:t>
       </w:r>
-      <w:bookmarkEnd w:id="72"/>
+      <w:bookmarkEnd w:id="76"/>
+      <w:commentRangeEnd w:id="77"/>
+      <w:r>
+        <w:rPr>
+          <w:rStyle w:val="CommentReference"/>
+          <w:rFonts w:eastAsia="Times New Roman" w:cstheme="minorBidi"/>
+          <w:i w:val="0"/>
+          <w:u w:val="none"/>
+        </w:rPr>
+        <w:commentReference w:id="77"/>
+      </w:r>
     </w:p>
     <w:p>
       <w:pPr>
@@ -13768,15 +13523,7 @@
         <w:t xml:space="preserve">Fail2Ban is a Python based </w:t>
       </w:r>
       <w:r>
-        <w:t xml:space="preserve">open source software that interacts with the Raspberry Pi’s operating system’s firewall (Fail2ban.org, </w:t>
-      </w:r>
-      <w:proofErr w:type="spellStart"/>
-      <w:r>
-        <w:t>n.d.</w:t>
-      </w:r>
-      <w:proofErr w:type="spellEnd"/>
-      <w:r>
-        <w:t xml:space="preserve">). Its main </w:t>
+        <w:t xml:space="preserve">open source software that interacts with the Raspberry Pi’s operating system’s firewall (Fail2ban.org, n.d.). Its main </w:t>
       </w:r>
       <w:r>
         <w:t xml:space="preserve">purpose is to ban IPs that show malicious intent. This includes too many password attempts, seeking for exploits, etc. </w:t>
@@ -13785,26 +13532,10 @@
         <w:t xml:space="preserve">It is </w:t>
       </w:r>
       <w:r>
-        <w:t xml:space="preserve">recommended by the Raspberry Pi Foundation, giving it additional credibility (Raspberrypi.org, </w:t>
-      </w:r>
-      <w:proofErr w:type="spellStart"/>
-      <w:r>
-        <w:t>n.d.</w:t>
-      </w:r>
-      <w:proofErr w:type="spellEnd"/>
-      <w:r>
-        <w:t>).</w:t>
-      </w:r>
-      <w:r>
-        <w:t xml:space="preserve"> The software is also claimed to help protect again </w:t>
-      </w:r>
-      <w:proofErr w:type="spellStart"/>
-      <w:r>
-        <w:t>DDoS</w:t>
-      </w:r>
-      <w:proofErr w:type="spellEnd"/>
-      <w:r>
-        <w:t xml:space="preserve"> attacks (George, 2019).</w:t>
+        <w:t>recommended by the Raspberry Pi Foundation, giving it additional credibility (Raspberrypi.org, n.d.).</w:t>
+      </w:r>
+      <w:r>
+        <w:t xml:space="preserve"> The software is also claimed to help protect again DDoS attacks (George, 2019).</w:t>
       </w:r>
     </w:p>
     <w:p/>
@@ -13832,9 +13563,20 @@
       <w:pPr>
         <w:pStyle w:val="Heading3"/>
       </w:pPr>
+      <w:commentRangeStart w:id="78"/>
       <w:r>
         <w:t>3.4.1 OpenCV</w:t>
       </w:r>
+      <w:commentRangeEnd w:id="78"/>
+      <w:r>
+        <w:rPr>
+          <w:rStyle w:val="CommentReference"/>
+          <w:rFonts w:eastAsia="Times New Roman" w:cstheme="minorBidi"/>
+          <w:i w:val="0"/>
+          <w:u w:val="none"/>
+        </w:rPr>
+        <w:commentReference w:id="78"/>
+      </w:r>
     </w:p>
     <w:p>
       <w:r>
@@ -13857,31 +13599,40 @@
         <w:t xml:space="preserve"> To highlight the accuracy of this technology, a recent </w:t>
       </w:r>
       <w:r>
-        <w:t xml:space="preserve">paper showed success in detecting eye fatigue in drivers using </w:t>
+        <w:t>paper showed success in detecting eye fatigue in drivers using OpenCV (Manoharan and Chandrakala, 2015).</w:t>
+      </w:r>
+      <w:r>
+        <w:t xml:space="preserve"> </w:t>
+      </w:r>
+    </w:p>
+    <w:p/>
+    <w:p>
+      <w:pPr>
+        <w:pStyle w:val="Heading3"/>
+      </w:pPr>
+      <w:r>
+        <w:t xml:space="preserve">3.4.2 </w:t>
       </w:r>
       <w:proofErr w:type="spellStart"/>
       <w:r>
-        <w:t>OpenCV</w:t>
+        <w:t>Dlib</w:t>
       </w:r>
       <w:proofErr w:type="spellEnd"/>
-      <w:r>
-        <w:t xml:space="preserve"> (</w:t>
-      </w:r>
+    </w:p>
+    <w:p>
       <w:proofErr w:type="spellStart"/>
       <w:r>
-        <w:t>Manoharan</w:t>
+        <w:t>Dlib</w:t>
       </w:r>
       <w:proofErr w:type="spellEnd"/>
       <w:r>
-        <w:t xml:space="preserve"> and </w:t>
-      </w:r>
-      <w:proofErr w:type="spellStart"/>
-      <w:r>
-        <w:t>Chandrakala</w:t>
-      </w:r>
-      <w:proofErr w:type="spellEnd"/>
-      <w:r>
-        <w:t>, 2015).</w:t>
+        <w:t xml:space="preserve"> is an open source library containing </w:t>
+      </w:r>
+      <w:r>
+        <w:t xml:space="preserve">support for </w:t>
+      </w:r>
+      <w:r>
+        <w:t>deep learning and machine learning respectively. It has excellent image processing support, with support for SURF, HOG and FHOG algorithms and additional tools for frontal face detection (Dlib.net, n.d.).</w:t>
       </w:r>
       <w:r>
         <w:t xml:space="preserve"> </w:t>
@@ -13890,59 +13641,18 @@
     <w:p/>
     <w:p>
       <w:pPr>
-        <w:pStyle w:val="Heading3"/>
-      </w:pPr>
-      <w:r>
-        <w:t xml:space="preserve">3.4.2 </w:t>
-      </w:r>
-      <w:proofErr w:type="spellStart"/>
-      <w:r>
-        <w:t>Dlib</w:t>
-      </w:r>
-      <w:proofErr w:type="spellEnd"/>
-    </w:p>
-    <w:p>
-      <w:proofErr w:type="spellStart"/>
-      <w:r>
-        <w:t>Dlib</w:t>
-      </w:r>
-      <w:proofErr w:type="spellEnd"/>
-      <w:r>
-        <w:t xml:space="preserve"> is an open source library containing </w:t>
-      </w:r>
-      <w:r>
-        <w:t xml:space="preserve">support for </w:t>
-      </w:r>
-      <w:r>
-        <w:t xml:space="preserve">deep learning and machine learning respectively. It has excellent image processing support, with support for SURF, HOG and FHOG algorithms and additional tools for frontal face detection (Dlib.net, </w:t>
-      </w:r>
-      <w:proofErr w:type="spellStart"/>
-      <w:r>
-        <w:t>n.d.</w:t>
-      </w:r>
-      <w:proofErr w:type="spellEnd"/>
-      <w:r>
-        <w:t>).</w:t>
-      </w:r>
-      <w:r>
-        <w:t xml:space="preserve"> </w:t>
-      </w:r>
-    </w:p>
-    <w:p/>
-    <w:p>
-      <w:pPr>
         <w:pStyle w:val="Heading2"/>
       </w:pPr>
-      <w:bookmarkStart w:id="73" w:name="_Toc11075217"/>
-      <w:bookmarkStart w:id="74" w:name="_Toc11959308"/>
+      <w:bookmarkStart w:id="79" w:name="_Toc11075217"/>
+      <w:bookmarkStart w:id="80" w:name="_Toc11959308"/>
       <w:r>
         <w:t>3.4</w:t>
       </w:r>
       <w:r>
         <w:t xml:space="preserve"> Application Development</w:t>
       </w:r>
-      <w:bookmarkEnd w:id="73"/>
-      <w:bookmarkEnd w:id="74"/>
+      <w:bookmarkEnd w:id="79"/>
+      <w:bookmarkEnd w:id="80"/>
     </w:p>
     <w:p/>
     <w:p>
@@ -13989,7 +13699,7 @@
       <w:pPr>
         <w:pStyle w:val="Heading2"/>
       </w:pPr>
-      <w:bookmarkStart w:id="75" w:name="_Toc11959312"/>
+      <w:bookmarkStart w:id="81" w:name="_Toc11959312"/>
       <w:r>
         <w:t>3.</w:t>
       </w:r>
@@ -13999,7 +13709,7 @@
       <w:r>
         <w:t xml:space="preserve"> Simulating Cyber Attacks</w:t>
       </w:r>
-      <w:bookmarkEnd w:id="75"/>
+      <w:bookmarkEnd w:id="81"/>
     </w:p>
     <w:p/>
     <w:p>
@@ -14013,15 +13723,7 @@
         <w:t xml:space="preserve"> In the 2016 paper (Liang et al., 2016), three</w:t>
       </w:r>
       <w:r>
-        <w:t xml:space="preserve"> different types of </w:t>
-      </w:r>
-      <w:proofErr w:type="spellStart"/>
-      <w:r>
-        <w:t>DoS</w:t>
-      </w:r>
-      <w:proofErr w:type="spellEnd"/>
-      <w:r>
-        <w:t xml:space="preserve"> attacks were carried out, resulting in all three being successful against a small IoT device.</w:t>
+        <w:t xml:space="preserve"> different types of DoS attacks were carried out, resulting in all three being successful against a small IoT device.</w:t>
       </w:r>
     </w:p>
     <w:p/>
@@ -14062,9 +13764,18 @@
           <w:numId w:val="15"/>
         </w:numPr>
       </w:pPr>
+      <w:commentRangeStart w:id="82"/>
       <w:r>
         <w:t>Raspberry Pi Specific Security</w:t>
       </w:r>
+      <w:commentRangeEnd w:id="82"/>
+      <w:r>
+        <w:rPr>
+          <w:rStyle w:val="CommentReference"/>
+          <w:rFonts w:eastAsia="Times New Roman" w:cstheme="minorBidi"/>
+        </w:rPr>
+        <w:commentReference w:id="82"/>
+      </w:r>
     </w:p>
     <w:p>
       <w:pPr>
@@ -14085,15 +13796,7 @@
         <w:t>, the following are considered b</w:t>
       </w:r>
       <w:r>
-        <w:t xml:space="preserve">est practices (Raspberrypi.org, </w:t>
-      </w:r>
-      <w:proofErr w:type="spellStart"/>
-      <w:r>
-        <w:t>n.d.</w:t>
-      </w:r>
-      <w:proofErr w:type="spellEnd"/>
-      <w:r>
-        <w:t xml:space="preserve">) </w:t>
+        <w:t xml:space="preserve">est practices (Raspberrypi.org, n.d.) </w:t>
       </w:r>
       <w:r>
         <w:t>for securing the device:</w:t>
@@ -14224,7 +13927,7 @@
           <w:noProof/>
         </w:rPr>
         <w:drawing>
-          <wp:inline distT="0" distB="0" distL="0" distR="0" wp14:anchorId="1F51E62C" wp14:editId="23F7EE38">
+          <wp:inline distT="0" distB="0" distL="0" distR="0" wp14:anchorId="2D7E6F1C" wp14:editId="66794875">
             <wp:extent cx="5731510" cy="3077210"/>
             <wp:effectExtent l="0" t="0" r="2540" b="8890"/>
             <wp:docPr id="7" name="Picture 7"/>
@@ -14239,7 +13942,7 @@
                     <pic:cNvPicPr/>
                   </pic:nvPicPr>
                   <pic:blipFill>
-                    <a:blip r:embed="rId18"/>
+                    <a:blip r:embed="rId21"/>
                     <a:stretch>
                       <a:fillRect/>
                     </a:stretch>
@@ -14302,7 +14005,7 @@
     <w:p/>
     <w:p/>
     <w:p>
-      <w:hyperlink r:id="rId19" w:history="1">
+      <w:hyperlink r:id="rId22" w:history="1">
         <w:r>
           <w:rPr>
             <w:rStyle w:val="Hyperlink"/>
@@ -14313,7 +14016,7 @@
       </w:hyperlink>
     </w:p>
     <w:p>
-      <w:hyperlink r:id="rId20" w:history="1">
+      <w:hyperlink r:id="rId23" w:history="1">
         <w:r>
           <w:rPr>
             <w:rStyle w:val="Hyperlink"/>
@@ -14327,7 +14030,7 @@
       </w:r>
     </w:p>
     <w:p>
-      <w:hyperlink r:id="rId21" w:history="1">
+      <w:hyperlink r:id="rId24" w:history="1">
         <w:r>
           <w:rPr>
             <w:rStyle w:val="Hyperlink"/>
@@ -14338,7 +14041,7 @@
       </w:hyperlink>
     </w:p>
     <w:p>
-      <w:hyperlink r:id="rId22" w:history="1">
+      <w:hyperlink r:id="rId25" w:history="1">
         <w:r>
           <w:rPr>
             <w:rStyle w:val="Hyperlink"/>
@@ -14349,7 +14052,7 @@
       </w:hyperlink>
     </w:p>
     <w:p>
-      <w:hyperlink r:id="rId23" w:history="1">
+      <w:hyperlink r:id="rId26" w:history="1">
         <w:r>
           <w:rPr>
             <w:rStyle w:val="Hyperlink"/>
@@ -14359,16 +14062,11 @@
         </w:r>
       </w:hyperlink>
       <w:r>
-        <w:t xml:space="preserve"> - 2 factor </w:t>
-      </w:r>
-      <w:proofErr w:type="spellStart"/>
-      <w:r>
-        <w:t>auth</w:t>
-      </w:r>
-      <w:proofErr w:type="spellEnd"/>
-    </w:p>
-    <w:p>
-      <w:hyperlink r:id="rId24" w:history="1">
+        <w:t xml:space="preserve"> - 2 factor auth</w:t>
+      </w:r>
+    </w:p>
+    <w:p>
+      <w:hyperlink r:id="rId27" w:history="1">
         <w:r>
           <w:rPr>
             <w:rStyle w:val="Hyperlink"/>
@@ -14379,7 +14077,7 @@
       </w:hyperlink>
     </w:p>
     <w:p>
-      <w:hyperlink r:id="rId25" w:history="1">
+      <w:hyperlink r:id="rId28" w:history="1">
         <w:r>
           <w:rPr>
             <w:rStyle w:val="Hyperlink"/>
@@ -14390,7 +14088,7 @@
       </w:hyperlink>
     </w:p>
     <w:p>
-      <w:hyperlink r:id="rId26" w:history="1">
+      <w:hyperlink r:id="rId29" w:history="1">
         <w:r>
           <w:rPr>
             <w:rStyle w:val="Hyperlink"/>
@@ -14404,7 +14102,7 @@
       </w:r>
     </w:p>
     <w:p>
-      <w:hyperlink r:id="rId27" w:history="1">
+      <w:hyperlink r:id="rId30" w:history="1">
         <w:r>
           <w:rPr>
             <w:rStyle w:val="Hyperlink"/>
@@ -14418,7 +14116,7 @@
       </w:r>
     </w:p>
     <w:p>
-      <w:hyperlink r:id="rId28" w:anchor="0_Installing_Paho-MQTT" w:history="1">
+      <w:hyperlink r:id="rId31" w:anchor="0_Installing_Paho-MQTT" w:history="1">
         <w:r>
           <w:rPr>
             <w:rStyle w:val="Hyperlink"/>
@@ -14439,7 +14137,7 @@
       </w:r>
     </w:p>
     <w:p>
-      <w:hyperlink r:id="rId29" w:history="1">
+      <w:hyperlink r:id="rId32" w:history="1">
         <w:r>
           <w:rPr>
             <w:rStyle w:val="Hyperlink"/>
@@ -14471,20 +14169,26 @@
       <w:pPr>
         <w:pStyle w:val="Heading1"/>
       </w:pPr>
-      <w:bookmarkStart w:id="76" w:name="_Toc11075232"/>
-      <w:bookmarkStart w:id="77" w:name="_Toc11959313"/>
+      <w:bookmarkStart w:id="83" w:name="_Toc11075232"/>
+      <w:bookmarkStart w:id="84" w:name="_Toc11959313"/>
+      <w:bookmarkStart w:id="85" w:name="_GoBack"/>
+      <w:bookmarkEnd w:id="85"/>
+      <w:commentRangeStart w:id="86"/>
       <w:r>
         <w:lastRenderedPageBreak/>
-        <w:t>6</w:t>
-      </w:r>
-      <w:r>
-        <w:t xml:space="preserve">.0 </w:t>
-      </w:r>
-      <w:r>
         <w:t>References</w:t>
       </w:r>
-      <w:bookmarkEnd w:id="76"/>
-      <w:bookmarkEnd w:id="77"/>
+      <w:bookmarkEnd w:id="83"/>
+      <w:bookmarkEnd w:id="84"/>
+      <w:commentRangeEnd w:id="86"/>
+      <w:r>
+        <w:rPr>
+          <w:rStyle w:val="CommentReference"/>
+          <w:rFonts w:eastAsia="Times New Roman" w:cstheme="minorBidi"/>
+          <w:noProof w:val="0"/>
+        </w:rPr>
+        <w:commentReference w:id="86"/>
+      </w:r>
     </w:p>
     <w:p>
       <w:pPr>
@@ -14801,7 +14505,6 @@
           <w:shd w:val="clear" w:color="auto" w:fill="FFFFFF"/>
         </w:rPr>
       </w:pPr>
-      <w:proofErr w:type="spellStart"/>
       <w:r>
         <w:rPr>
           <w:rStyle w:val="selectable"/>
@@ -14810,18 +14513,7 @@
           <w:sz w:val="20"/>
           <w:szCs w:val="20"/>
         </w:rPr>
-        <w:t>Prabhakar</w:t>
-      </w:r>
-      <w:proofErr w:type="spellEnd"/>
-      <w:r>
-        <w:rPr>
-          <w:rStyle w:val="selectable"/>
-          <w:rFonts w:cs="Times New Roman"/>
-          <w:color w:val="000000"/>
-          <w:sz w:val="20"/>
-          <w:szCs w:val="20"/>
-        </w:rPr>
-        <w:t xml:space="preserve">, S. (2017). NETWORK SECURITY IN DIGITALIZATION: ATTACKS AND DEFENCE. </w:t>
+        <w:t xml:space="preserve">Prabhakar, S. (2017). NETWORK SECURITY IN DIGITALIZATION: ATTACKS AND DEFENCE. </w:t>
       </w:r>
       <w:r>
         <w:rPr>
@@ -15023,27 +14715,7 @@
           <w:sz w:val="20"/>
           <w:szCs w:val="20"/>
         </w:rPr>
-        <w:t xml:space="preserve">Burhan, M., </w:t>
-      </w:r>
-      <w:proofErr w:type="spellStart"/>
-      <w:r>
-        <w:rPr>
-          <w:rFonts w:cs="Times New Roman"/>
-          <w:color w:val="000000"/>
-          <w:sz w:val="20"/>
-          <w:szCs w:val="20"/>
-        </w:rPr>
-        <w:t>Rehman</w:t>
-      </w:r>
-      <w:proofErr w:type="spellEnd"/>
-      <w:r>
-        <w:rPr>
-          <w:rFonts w:cs="Times New Roman"/>
-          <w:color w:val="000000"/>
-          <w:sz w:val="20"/>
-          <w:szCs w:val="20"/>
-        </w:rPr>
-        <w:t xml:space="preserve">, R., Khan, B. and Kim, B. (2018). IoT Elements, Layered Architectures and Security Issues: A Comprehensive Survey. </w:t>
+        <w:t xml:space="preserve">Burhan, M., Rehman, R., Khan, B. and Kim, B. (2018). IoT Elements, Layered Architectures and Security Issues: A Comprehensive Survey. </w:t>
       </w:r>
       <w:r>
         <w:rPr>
@@ -15105,29 +14777,7 @@
           <w:sz w:val="20"/>
           <w:szCs w:val="20"/>
         </w:rPr>
-        <w:t xml:space="preserve">Noble, F. (2016). Comparison of </w:t>
-      </w:r>
-      <w:proofErr w:type="spellStart"/>
-      <w:r>
-        <w:rPr>
-          <w:rStyle w:val="selectable"/>
-          <w:rFonts w:cs="Times New Roman"/>
-          <w:color w:val="000000"/>
-          <w:sz w:val="20"/>
-          <w:szCs w:val="20"/>
-        </w:rPr>
-        <w:t>OpenCV's</w:t>
-      </w:r>
-      <w:proofErr w:type="spellEnd"/>
-      <w:r>
-        <w:rPr>
-          <w:rStyle w:val="selectable"/>
-          <w:rFonts w:cs="Times New Roman"/>
-          <w:color w:val="000000"/>
-          <w:sz w:val="20"/>
-          <w:szCs w:val="20"/>
-        </w:rPr>
-        <w:t xml:space="preserve"> feature detectors and feature matchers. </w:t>
+        <w:t xml:space="preserve">Noble, F. (2016). Comparison of OpenCV's feature detectors and feature matchers. </w:t>
       </w:r>
       <w:r>
         <w:rPr>
@@ -15300,7 +14950,6 @@
           <w:szCs w:val="20"/>
         </w:rPr>
       </w:pPr>
-      <w:proofErr w:type="spellStart"/>
       <w:r>
         <w:rPr>
           <w:rStyle w:val="selectable"/>
@@ -15309,18 +14958,7 @@
           <w:sz w:val="20"/>
           <w:szCs w:val="20"/>
         </w:rPr>
-        <w:t>Abdalla</w:t>
-      </w:r>
-      <w:proofErr w:type="spellEnd"/>
-      <w:r>
-        <w:rPr>
-          <w:rStyle w:val="selectable"/>
-          <w:rFonts w:cs="Times New Roman"/>
-          <w:color w:val="000000"/>
-          <w:sz w:val="20"/>
-          <w:szCs w:val="20"/>
-        </w:rPr>
-        <w:t xml:space="preserve">, G. and </w:t>
+        <w:t xml:space="preserve">Abdalla, G. and </w:t>
       </w:r>
       <w:proofErr w:type="spellStart"/>
       <w:r>
@@ -15582,7 +15220,6 @@
           <w:szCs w:val="20"/>
         </w:rPr>
       </w:pPr>
-      <w:proofErr w:type="spellStart"/>
       <w:r>
         <w:rPr>
           <w:rFonts w:cs="Times New Roman"/>
@@ -15591,40 +15228,7 @@
           <w:szCs w:val="20"/>
           <w:shd w:val="clear" w:color="auto" w:fill="FFFFFF"/>
         </w:rPr>
-        <w:t>Manoharan</w:t>
-      </w:r>
-      <w:proofErr w:type="spellEnd"/>
-      <w:r>
-        <w:rPr>
-          <w:rFonts w:cs="Times New Roman"/>
-          <w:color w:val="000000"/>
-          <w:sz w:val="20"/>
-          <w:szCs w:val="20"/>
-          <w:shd w:val="clear" w:color="auto" w:fill="FFFFFF"/>
-        </w:rPr>
-        <w:t xml:space="preserve">, R. and </w:t>
-      </w:r>
-      <w:proofErr w:type="spellStart"/>
-      <w:r>
-        <w:rPr>
-          <w:rFonts w:cs="Times New Roman"/>
-          <w:color w:val="000000"/>
-          <w:sz w:val="20"/>
-          <w:szCs w:val="20"/>
-          <w:shd w:val="clear" w:color="auto" w:fill="FFFFFF"/>
-        </w:rPr>
-        <w:t>Chandrakala</w:t>
-      </w:r>
-      <w:proofErr w:type="spellEnd"/>
-      <w:r>
-        <w:rPr>
-          <w:rFonts w:cs="Times New Roman"/>
-          <w:color w:val="000000"/>
-          <w:sz w:val="20"/>
-          <w:szCs w:val="20"/>
-          <w:shd w:val="clear" w:color="auto" w:fill="FFFFFF"/>
-        </w:rPr>
-        <w:t>, S. (2015). Android OpenCV based effective driver fatigue and distraction monitoring system. </w:t>
+        <w:t>Manoharan, R. and Chandrakala, S. (2015). Android OpenCV based effective driver fatigue and distraction monitoring system. </w:t>
       </w:r>
       <w:r>
         <w:rPr>
@@ -16007,29 +15611,7 @@
           <w:szCs w:val="20"/>
           <w:shd w:val="clear" w:color="auto" w:fill="FFFFFF"/>
         </w:rPr>
-        <w:t>Abo-</w:t>
-      </w:r>
-      <w:proofErr w:type="spellStart"/>
-      <w:r>
-        <w:rPr>
-          <w:rFonts w:cs="Times New Roman"/>
-          <w:color w:val="000000"/>
-          <w:sz w:val="20"/>
-          <w:szCs w:val="20"/>
-          <w:shd w:val="clear" w:color="auto" w:fill="FFFFFF"/>
-        </w:rPr>
-        <w:t>Soliman</w:t>
-      </w:r>
-      <w:proofErr w:type="spellEnd"/>
-      <w:r>
-        <w:rPr>
-          <w:rFonts w:cs="Times New Roman"/>
-          <w:color w:val="000000"/>
-          <w:sz w:val="20"/>
-          <w:szCs w:val="20"/>
-          <w:shd w:val="clear" w:color="auto" w:fill="FFFFFF"/>
-        </w:rPr>
-        <w:t xml:space="preserve">, M. and </w:t>
+        <w:t xml:space="preserve">Abo-Soliman, M. and </w:t>
       </w:r>
       <w:proofErr w:type="spellStart"/>
       <w:r>
@@ -16321,29 +15903,7 @@
           <w:szCs w:val="20"/>
           <w:shd w:val="clear" w:color="auto" w:fill="FFFFFF"/>
         </w:rPr>
-        <w:t xml:space="preserve">How safe are home security </w:t>
-      </w:r>
-      <w:proofErr w:type="gramStart"/>
-      <w:r>
-        <w:rPr>
-          <w:rFonts w:cs="Times New Roman"/>
-          <w:color w:val="000000"/>
-          <w:sz w:val="20"/>
-          <w:szCs w:val="20"/>
-          <w:shd w:val="clear" w:color="auto" w:fill="FFFFFF"/>
-        </w:rPr>
-        <w:t>systems?.</w:t>
-      </w:r>
-      <w:proofErr w:type="gramEnd"/>
-      <w:r>
-        <w:rPr>
-          <w:rFonts w:cs="Times New Roman"/>
-          <w:color w:val="000000"/>
-          <w:sz w:val="20"/>
-          <w:szCs w:val="20"/>
-          <w:shd w:val="clear" w:color="auto" w:fill="FFFFFF"/>
-        </w:rPr>
-        <w:t xml:space="preserve"> (2015). [</w:t>
+        <w:t>How safe are home security systems?. (2015). [</w:t>
       </w:r>
       <w:proofErr w:type="spellStart"/>
       <w:r>
@@ -16531,33 +16091,7 @@
           <w:sz w:val="20"/>
           <w:szCs w:val="20"/>
         </w:rPr>
-        <w:t xml:space="preserve">2016 5th International Conference on Reliability, </w:t>
-      </w:r>
-      <w:proofErr w:type="spellStart"/>
-      <w:r>
-        <w:rPr>
-          <w:rStyle w:val="selectable"/>
-          <w:rFonts w:cs="Times New Roman"/>
-          <w:i/>
-          <w:iCs/>
-          <w:color w:val="000000"/>
-          <w:sz w:val="20"/>
-          <w:szCs w:val="20"/>
-        </w:rPr>
-        <w:t>Infocom</w:t>
-      </w:r>
-      <w:proofErr w:type="spellEnd"/>
-      <w:r>
-        <w:rPr>
-          <w:rStyle w:val="selectable"/>
-          <w:rFonts w:cs="Times New Roman"/>
-          <w:i/>
-          <w:iCs/>
-          <w:color w:val="000000"/>
-          <w:sz w:val="20"/>
-          <w:szCs w:val="20"/>
-        </w:rPr>
-        <w:t xml:space="preserve"> Technologies and Optimization (Trends and Future Directions) (ICRITO)</w:t>
+        <w:t>2016 5th International Conference on Reliability, Infocom Technologies and Optimization (Trends and Future Directions) (ICRITO)</w:t>
       </w:r>
       <w:r>
         <w:rPr>
@@ -16602,6 +16136,16 @@
           <w:szCs w:val="20"/>
         </w:rPr>
       </w:pPr>
+      <w:r>
+        <w:rPr>
+          <w:rStyle w:val="selectable"/>
+          <w:rFonts w:cs="Times New Roman"/>
+          <w:color w:val="000000"/>
+          <w:sz w:val="20"/>
+          <w:szCs w:val="20"/>
+        </w:rPr>
+        <w:t xml:space="preserve">Patil, P., </w:t>
+      </w:r>
       <w:proofErr w:type="spellStart"/>
       <w:r>
         <w:rPr>
@@ -16611,7 +16155,7 @@
           <w:sz w:val="20"/>
           <w:szCs w:val="20"/>
         </w:rPr>
-        <w:t>Patil</w:t>
+        <w:t>Narayankar</w:t>
       </w:r>
       <w:proofErr w:type="spellEnd"/>
       <w:r>
@@ -16622,51 +16166,7 @@
           <w:sz w:val="20"/>
           <w:szCs w:val="20"/>
         </w:rPr>
-        <w:t xml:space="preserve">, P., </w:t>
-      </w:r>
-      <w:proofErr w:type="spellStart"/>
-      <w:r>
-        <w:rPr>
-          <w:rStyle w:val="selectable"/>
-          <w:rFonts w:cs="Times New Roman"/>
-          <w:color w:val="000000"/>
-          <w:sz w:val="20"/>
-          <w:szCs w:val="20"/>
-        </w:rPr>
-        <w:t>Narayankar</w:t>
-      </w:r>
-      <w:proofErr w:type="spellEnd"/>
-      <w:r>
-        <w:rPr>
-          <w:rStyle w:val="selectable"/>
-          <w:rFonts w:cs="Times New Roman"/>
-          <w:color w:val="000000"/>
-          <w:sz w:val="20"/>
-          <w:szCs w:val="20"/>
-        </w:rPr>
-        <w:t xml:space="preserve">, P., Narayan D.G. and </w:t>
-      </w:r>
-      <w:proofErr w:type="spellStart"/>
-      <w:r>
-        <w:rPr>
-          <w:rStyle w:val="selectable"/>
-          <w:rFonts w:cs="Times New Roman"/>
-          <w:color w:val="000000"/>
-          <w:sz w:val="20"/>
-          <w:szCs w:val="20"/>
-        </w:rPr>
-        <w:t>Meena</w:t>
-      </w:r>
-      <w:proofErr w:type="spellEnd"/>
-      <w:r>
-        <w:rPr>
-          <w:rStyle w:val="selectable"/>
-          <w:rFonts w:cs="Times New Roman"/>
-          <w:color w:val="000000"/>
-          <w:sz w:val="20"/>
-          <w:szCs w:val="20"/>
-        </w:rPr>
-        <w:t xml:space="preserve"> S.M. (2016). A Comprehensive Evaluation of Cryptographic Algorithms: DES, 3DES, AES, RSA and Blowfish. </w:t>
+        <w:t xml:space="preserve">, P., Narayan D.G. and Meena S.M. (2016). A Comprehensive Evaluation of Cryptographic Algorithms: DES, 3DES, AES, RSA and Blowfish. </w:t>
       </w:r>
       <w:r>
         <w:rPr>
@@ -16730,51 +16230,7 @@
           <w:szCs w:val="20"/>
           <w:shd w:val="clear" w:color="auto" w:fill="FFFFFF"/>
         </w:rPr>
-        <w:t xml:space="preserve">Lee, S., Kim, H., Hong, D. and </w:t>
-      </w:r>
-      <w:proofErr w:type="spellStart"/>
-      <w:r>
-        <w:rPr>
-          <w:rFonts w:cs="Times New Roman"/>
-          <w:color w:val="000000"/>
-          <w:sz w:val="20"/>
-          <w:szCs w:val="20"/>
-          <w:shd w:val="clear" w:color="auto" w:fill="FFFFFF"/>
-        </w:rPr>
-        <w:t>Ju</w:t>
-      </w:r>
-      <w:proofErr w:type="spellEnd"/>
-      <w:r>
-        <w:rPr>
-          <w:rFonts w:cs="Times New Roman"/>
-          <w:color w:val="000000"/>
-          <w:sz w:val="20"/>
-          <w:szCs w:val="20"/>
-          <w:shd w:val="clear" w:color="auto" w:fill="FFFFFF"/>
-        </w:rPr>
-        <w:t xml:space="preserve">, H. (2013). Correlation analysis of MQTT loss and delay according to </w:t>
-      </w:r>
-      <w:proofErr w:type="spellStart"/>
-      <w:r>
-        <w:rPr>
-          <w:rFonts w:cs="Times New Roman"/>
-          <w:color w:val="000000"/>
-          <w:sz w:val="20"/>
-          <w:szCs w:val="20"/>
-          <w:shd w:val="clear" w:color="auto" w:fill="FFFFFF"/>
-        </w:rPr>
-        <w:t>QoS</w:t>
-      </w:r>
-      <w:proofErr w:type="spellEnd"/>
-      <w:r>
-        <w:rPr>
-          <w:rFonts w:cs="Times New Roman"/>
-          <w:color w:val="000000"/>
-          <w:sz w:val="20"/>
-          <w:szCs w:val="20"/>
-          <w:shd w:val="clear" w:color="auto" w:fill="FFFFFF"/>
-        </w:rPr>
-        <w:t xml:space="preserve"> level. </w:t>
+        <w:t>Lee, S., Kim, H., Hong, D. and Ju, H. (2013). Correlation analysis of MQTT loss and delay according to QoS level. </w:t>
       </w:r>
       <w:r>
         <w:rPr>
@@ -16982,7 +16438,6 @@
           <w:szCs w:val="20"/>
         </w:rPr>
       </w:pPr>
-      <w:proofErr w:type="spellStart"/>
       <w:r>
         <w:rPr>
           <w:rFonts w:cs="Times New Roman"/>
@@ -16992,40 +16447,7 @@
           <w:shd w:val="clear" w:color="auto" w:fill="FFFFFF"/>
         </w:rPr>
         <w:lastRenderedPageBreak/>
-        <w:t>Naik</w:t>
-      </w:r>
-      <w:proofErr w:type="spellEnd"/>
-      <w:r>
-        <w:rPr>
-          <w:rFonts w:cs="Times New Roman"/>
-          <w:color w:val="000000"/>
-          <w:sz w:val="20"/>
-          <w:szCs w:val="20"/>
-          <w:shd w:val="clear" w:color="auto" w:fill="FFFFFF"/>
-        </w:rPr>
-        <w:t xml:space="preserve">, N. (2017). Choice of effective messaging protocols for </w:t>
-      </w:r>
-      <w:proofErr w:type="spellStart"/>
-      <w:r>
-        <w:rPr>
-          <w:rFonts w:cs="Times New Roman"/>
-          <w:color w:val="000000"/>
-          <w:sz w:val="20"/>
-          <w:szCs w:val="20"/>
-          <w:shd w:val="clear" w:color="auto" w:fill="FFFFFF"/>
-        </w:rPr>
-        <w:t>IoT</w:t>
-      </w:r>
-      <w:proofErr w:type="spellEnd"/>
-      <w:r>
-        <w:rPr>
-          <w:rFonts w:cs="Times New Roman"/>
-          <w:color w:val="000000"/>
-          <w:sz w:val="20"/>
-          <w:szCs w:val="20"/>
-          <w:shd w:val="clear" w:color="auto" w:fill="FFFFFF"/>
-        </w:rPr>
-        <w:t xml:space="preserve"> systems: MQTT, </w:t>
+        <w:t xml:space="preserve">Naik, N. (2017). Choice of effective messaging protocols for IoT systems: MQTT, </w:t>
       </w:r>
       <w:proofErr w:type="spellStart"/>
       <w:r>
@@ -17175,29 +16597,7 @@
           <w:szCs w:val="20"/>
           <w:shd w:val="clear" w:color="auto" w:fill="FFFFFF"/>
         </w:rPr>
-        <w:t>Fail2ban.org. (</w:t>
-      </w:r>
-      <w:proofErr w:type="spellStart"/>
-      <w:r>
-        <w:rPr>
-          <w:rFonts w:cs="Times New Roman"/>
-          <w:color w:val="000000"/>
-          <w:sz w:val="20"/>
-          <w:szCs w:val="20"/>
-          <w:shd w:val="clear" w:color="auto" w:fill="FFFFFF"/>
-        </w:rPr>
-        <w:t>n.d.</w:t>
-      </w:r>
-      <w:proofErr w:type="spellEnd"/>
-      <w:r>
-        <w:rPr>
-          <w:rFonts w:cs="Times New Roman"/>
-          <w:color w:val="000000"/>
-          <w:sz w:val="20"/>
-          <w:szCs w:val="20"/>
-          <w:shd w:val="clear" w:color="auto" w:fill="FFFFFF"/>
-        </w:rPr>
-        <w:t>). </w:t>
+        <w:t>Fail2ban.org. (n.d.). </w:t>
       </w:r>
       <w:r>
         <w:rPr>
@@ -17325,7 +16725,7 @@
           <w:szCs w:val="20"/>
           <w:shd w:val="clear" w:color="auto" w:fill="FFFFFF"/>
         </w:rPr>
-        <w:t>Al-</w:t>
+        <w:t xml:space="preserve">Al-Fuqaha, A., </w:t>
       </w:r>
       <w:proofErr w:type="spellStart"/>
       <w:r>
@@ -17336,7 +16736,7 @@
           <w:szCs w:val="20"/>
           <w:shd w:val="clear" w:color="auto" w:fill="FFFFFF"/>
         </w:rPr>
-        <w:t>Fuqaha</w:t>
+        <w:t>Guizani</w:t>
       </w:r>
       <w:proofErr w:type="spellEnd"/>
       <w:r>
@@ -17347,7 +16747,7 @@
           <w:szCs w:val="20"/>
           <w:shd w:val="clear" w:color="auto" w:fill="FFFFFF"/>
         </w:rPr>
-        <w:t xml:space="preserve">, A., </w:t>
+        <w:t xml:space="preserve">, M., </w:t>
       </w:r>
       <w:proofErr w:type="spellStart"/>
       <w:r>
@@ -17358,7 +16758,7 @@
           <w:szCs w:val="20"/>
           <w:shd w:val="clear" w:color="auto" w:fill="FFFFFF"/>
         </w:rPr>
-        <w:t>Guizani</w:t>
+        <w:t>Mohammadi</w:t>
       </w:r>
       <w:proofErr w:type="spellEnd"/>
       <w:r>
@@ -17380,7 +16780,7 @@
           <w:szCs w:val="20"/>
           <w:shd w:val="clear" w:color="auto" w:fill="FFFFFF"/>
         </w:rPr>
-        <w:t>Mohammadi</w:t>
+        <w:t>Aledhari</w:t>
       </w:r>
       <w:proofErr w:type="spellEnd"/>
       <w:r>
@@ -17391,51 +16791,7 @@
           <w:szCs w:val="20"/>
           <w:shd w:val="clear" w:color="auto" w:fill="FFFFFF"/>
         </w:rPr>
-        <w:t xml:space="preserve">, M., </w:t>
-      </w:r>
-      <w:proofErr w:type="spellStart"/>
-      <w:r>
-        <w:rPr>
-          <w:rFonts w:cs="Times New Roman"/>
-          <w:color w:val="000000"/>
-          <w:sz w:val="20"/>
-          <w:szCs w:val="20"/>
-          <w:shd w:val="clear" w:color="auto" w:fill="FFFFFF"/>
-        </w:rPr>
-        <w:t>Aledhari</w:t>
-      </w:r>
-      <w:proofErr w:type="spellEnd"/>
-      <w:r>
-        <w:rPr>
-          <w:rFonts w:cs="Times New Roman"/>
-          <w:color w:val="000000"/>
-          <w:sz w:val="20"/>
-          <w:szCs w:val="20"/>
-          <w:shd w:val="clear" w:color="auto" w:fill="FFFFFF"/>
-        </w:rPr>
-        <w:t xml:space="preserve">, M. and </w:t>
-      </w:r>
-      <w:proofErr w:type="spellStart"/>
-      <w:r>
-        <w:rPr>
-          <w:rFonts w:cs="Times New Roman"/>
-          <w:color w:val="000000"/>
-          <w:sz w:val="20"/>
-          <w:szCs w:val="20"/>
-          <w:shd w:val="clear" w:color="auto" w:fill="FFFFFF"/>
-        </w:rPr>
-        <w:t>Ayyash</w:t>
-      </w:r>
-      <w:proofErr w:type="spellEnd"/>
-      <w:r>
-        <w:rPr>
-          <w:rFonts w:cs="Times New Roman"/>
-          <w:color w:val="000000"/>
-          <w:sz w:val="20"/>
-          <w:szCs w:val="20"/>
-          <w:shd w:val="clear" w:color="auto" w:fill="FFFFFF"/>
-        </w:rPr>
-        <w:t>, M. (2015). Internet of Things: A Survey on Enabling Technologies, Protocols, and Applications. </w:t>
+        <w:t>, M. and Ayyash, M. (2015). Internet of Things: A Survey on Enabling Technologies, Protocols, and Applications. </w:t>
       </w:r>
       <w:r>
         <w:rPr>
@@ -17790,29 +17146,7 @@
           <w:szCs w:val="20"/>
           <w:shd w:val="clear" w:color="auto" w:fill="FFFFFF"/>
         </w:rPr>
-        <w:t>Raspbian.org. (</w:t>
-      </w:r>
-      <w:proofErr w:type="spellStart"/>
-      <w:r>
-        <w:rPr>
-          <w:rFonts w:ascii="Arial" w:hAnsi="Arial" w:cs="Arial"/>
-          <w:color w:val="000000"/>
-          <w:sz w:val="20"/>
-          <w:szCs w:val="20"/>
-          <w:shd w:val="clear" w:color="auto" w:fill="FFFFFF"/>
-        </w:rPr>
-        <w:t>n.d.</w:t>
-      </w:r>
-      <w:proofErr w:type="spellEnd"/>
-      <w:r>
-        <w:rPr>
-          <w:rFonts w:ascii="Arial" w:hAnsi="Arial" w:cs="Arial"/>
-          <w:color w:val="000000"/>
-          <w:sz w:val="20"/>
-          <w:szCs w:val="20"/>
-          <w:shd w:val="clear" w:color="auto" w:fill="FFFFFF"/>
-        </w:rPr>
-        <w:t>). </w:t>
+        <w:t>Raspbian.org. (n.d.). </w:t>
       </w:r>
       <w:r>
         <w:rPr>
@@ -17875,29 +17209,7 @@
           <w:szCs w:val="20"/>
           <w:shd w:val="clear" w:color="auto" w:fill="FFFFFF"/>
         </w:rPr>
-        <w:t>Raspberrypi.org. (</w:t>
-      </w:r>
-      <w:proofErr w:type="spellStart"/>
-      <w:r>
-        <w:rPr>
-          <w:rFonts w:ascii="Arial" w:hAnsi="Arial" w:cs="Arial"/>
-          <w:color w:val="000000"/>
-          <w:sz w:val="20"/>
-          <w:szCs w:val="20"/>
-          <w:shd w:val="clear" w:color="auto" w:fill="FFFFFF"/>
-        </w:rPr>
-        <w:t>n.d.</w:t>
-      </w:r>
-      <w:proofErr w:type="spellEnd"/>
-      <w:r>
-        <w:rPr>
-          <w:rFonts w:ascii="Arial" w:hAnsi="Arial" w:cs="Arial"/>
-          <w:color w:val="000000"/>
-          <w:sz w:val="20"/>
-          <w:szCs w:val="20"/>
-          <w:shd w:val="clear" w:color="auto" w:fill="FFFFFF"/>
-        </w:rPr>
-        <w:t>). </w:t>
+        <w:t>Raspberrypi.org. (n.d.). </w:t>
       </w:r>
       <w:r>
         <w:rPr>
@@ -17998,41 +17310,17 @@
           <w:szCs w:val="20"/>
           <w:shd w:val="clear" w:color="auto" w:fill="FFFFFF"/>
         </w:rPr>
-        <w:t xml:space="preserve"> </w:t>
-      </w:r>
-      <w:proofErr w:type="gramStart"/>
+        <w:t xml:space="preserve"> Hub</w:t>
+      </w:r>
       <w:r>
         <w:rPr>
           <w:rFonts w:ascii="Arial" w:hAnsi="Arial" w:cs="Arial"/>
-          <w:i/>
-          <w:iCs/>
           <w:color w:val="000000"/>
           <w:sz w:val="20"/>
           <w:szCs w:val="20"/>
           <w:shd w:val="clear" w:color="auto" w:fill="FFFFFF"/>
         </w:rPr>
-        <w:t>Hub</w:t>
-      </w:r>
-      <w:r>
-        <w:rPr>
-          <w:rFonts w:ascii="Arial" w:hAnsi="Arial" w:cs="Arial"/>
-          <w:color w:val="000000"/>
-          <w:sz w:val="20"/>
-          <w:szCs w:val="20"/>
-          <w:shd w:val="clear" w:color="auto" w:fill="FFFFFF"/>
-        </w:rPr>
-        <w:t>.</w:t>
-      </w:r>
-      <w:proofErr w:type="gramEnd"/>
-      <w:r>
-        <w:rPr>
-          <w:rFonts w:ascii="Arial" w:hAnsi="Arial" w:cs="Arial"/>
-          <w:color w:val="000000"/>
-          <w:sz w:val="20"/>
-          <w:szCs w:val="20"/>
-          <w:shd w:val="clear" w:color="auto" w:fill="FFFFFF"/>
-        </w:rPr>
-        <w:t xml:space="preserve"> [online] </w:t>
+        <w:t xml:space="preserve">. [online] </w:t>
       </w:r>
       <w:proofErr w:type="spellStart"/>
       <w:r>
@@ -18095,29 +17383,7 @@
           <w:szCs w:val="20"/>
           <w:shd w:val="clear" w:color="auto" w:fill="FFFFFF"/>
         </w:rPr>
-        <w:t>Uk.norton.com. (</w:t>
-      </w:r>
-      <w:proofErr w:type="spellStart"/>
-      <w:r>
-        <w:rPr>
-          <w:rFonts w:ascii="Arial" w:hAnsi="Arial" w:cs="Arial"/>
-          <w:color w:val="000000"/>
-          <w:sz w:val="20"/>
-          <w:szCs w:val="20"/>
-          <w:shd w:val="clear" w:color="auto" w:fill="FFFFFF"/>
-        </w:rPr>
-        <w:t>n.d.</w:t>
-      </w:r>
-      <w:proofErr w:type="spellEnd"/>
-      <w:r>
-        <w:rPr>
-          <w:rFonts w:ascii="Arial" w:hAnsi="Arial" w:cs="Arial"/>
-          <w:color w:val="000000"/>
-          <w:sz w:val="20"/>
-          <w:szCs w:val="20"/>
-          <w:shd w:val="clear" w:color="auto" w:fill="FFFFFF"/>
-        </w:rPr>
-        <w:t>). </w:t>
+        <w:t>Uk.norton.com. (n.d.). </w:t>
       </w:r>
       <w:r>
         <w:rPr>
@@ -18129,41 +17395,17 @@
           <w:szCs w:val="20"/>
           <w:shd w:val="clear" w:color="auto" w:fill="FFFFFF"/>
         </w:rPr>
-        <w:t xml:space="preserve">What Is A </w:t>
-      </w:r>
-      <w:proofErr w:type="gramStart"/>
+        <w:t>What Is A Botnet?</w:t>
+      </w:r>
       <w:r>
         <w:rPr>
           <w:rFonts w:ascii="Arial" w:hAnsi="Arial" w:cs="Arial"/>
-          <w:i/>
-          <w:iCs/>
           <w:color w:val="000000"/>
           <w:sz w:val="20"/>
           <w:szCs w:val="20"/>
           <w:shd w:val="clear" w:color="auto" w:fill="FFFFFF"/>
         </w:rPr>
-        <w:t>Botnet?</w:t>
-      </w:r>
-      <w:r>
-        <w:rPr>
-          <w:rFonts w:ascii="Arial" w:hAnsi="Arial" w:cs="Arial"/>
-          <w:color w:val="000000"/>
-          <w:sz w:val="20"/>
-          <w:szCs w:val="20"/>
-          <w:shd w:val="clear" w:color="auto" w:fill="FFFFFF"/>
-        </w:rPr>
-        <w:t>.</w:t>
-      </w:r>
-      <w:proofErr w:type="gramEnd"/>
-      <w:r>
-        <w:rPr>
-          <w:rFonts w:ascii="Arial" w:hAnsi="Arial" w:cs="Arial"/>
-          <w:color w:val="000000"/>
-          <w:sz w:val="20"/>
-          <w:szCs w:val="20"/>
-          <w:shd w:val="clear" w:color="auto" w:fill="FFFFFF"/>
-        </w:rPr>
-        <w:t xml:space="preserve"> [online] Available at: https://uk.norton.com/internetsecurity-malware-what-is-a-botnet.html [Accessed 21 Jun. 2019].</w:t>
+        <w:t>. [online] Available at: https://uk.norton.com/internetsecurity-malware-what-is-a-botnet.html [Accessed 21 Jun. 2019].</w:t>
       </w:r>
     </w:p>
     <w:p>
@@ -18216,33 +17458,7 @@
           <w:szCs w:val="20"/>
           <w:shd w:val="clear" w:color="auto" w:fill="FFFFFF"/>
         </w:rPr>
-        <w:t xml:space="preserve">Reaper: Calm Before the </w:t>
-      </w:r>
-      <w:proofErr w:type="spellStart"/>
-      <w:r>
-        <w:rPr>
-          <w:rFonts w:ascii="Arial" w:hAnsi="Arial" w:cs="Arial"/>
-          <w:i/>
-          <w:iCs/>
-          <w:color w:val="000000"/>
-          <w:sz w:val="20"/>
-          <w:szCs w:val="20"/>
-          <w:shd w:val="clear" w:color="auto" w:fill="FFFFFF"/>
-        </w:rPr>
-        <w:t>IoT</w:t>
-      </w:r>
-      <w:proofErr w:type="spellEnd"/>
-      <w:r>
-        <w:rPr>
-          <w:rFonts w:ascii="Arial" w:hAnsi="Arial" w:cs="Arial"/>
-          <w:i/>
-          <w:iCs/>
-          <w:color w:val="000000"/>
-          <w:sz w:val="20"/>
-          <w:szCs w:val="20"/>
-          <w:shd w:val="clear" w:color="auto" w:fill="FFFFFF"/>
-        </w:rPr>
-        <w:t xml:space="preserve"> Security Storm? — Krebs on Security</w:t>
+        <w:t>Reaper: Calm Before the IoT Security Storm? — Krebs on Security</w:t>
       </w:r>
       <w:r>
         <w:rPr>
@@ -18293,29 +17509,7 @@
           <w:szCs w:val="20"/>
           <w:shd w:val="clear" w:color="auto" w:fill="FFFFFF"/>
         </w:rPr>
-        <w:t>Dlib.net. (</w:t>
-      </w:r>
-      <w:proofErr w:type="spellStart"/>
-      <w:r>
-        <w:rPr>
-          <w:rFonts w:ascii="Arial" w:hAnsi="Arial" w:cs="Arial"/>
-          <w:color w:val="000000"/>
-          <w:sz w:val="20"/>
-          <w:szCs w:val="20"/>
-          <w:shd w:val="clear" w:color="auto" w:fill="FFFFFF"/>
-        </w:rPr>
-        <w:t>n.d.</w:t>
-      </w:r>
-      <w:proofErr w:type="spellEnd"/>
-      <w:r>
-        <w:rPr>
-          <w:rFonts w:ascii="Arial" w:hAnsi="Arial" w:cs="Arial"/>
-          <w:color w:val="000000"/>
-          <w:sz w:val="20"/>
-          <w:szCs w:val="20"/>
-          <w:shd w:val="clear" w:color="auto" w:fill="FFFFFF"/>
-        </w:rPr>
-        <w:t>). </w:t>
+        <w:t>Dlib.net. (n.d.). </w:t>
       </w:r>
       <w:proofErr w:type="spellStart"/>
       <w:r>
@@ -18392,31 +17586,8 @@
           <w:szCs w:val="20"/>
           <w:shd w:val="clear" w:color="auto" w:fill="FFFFFF"/>
         </w:rPr>
-        <w:t>Docs.opencv.org. (</w:t>
-      </w:r>
-      <w:proofErr w:type="spellStart"/>
-      <w:r>
-        <w:rPr>
-          <w:rFonts w:ascii="Arial" w:hAnsi="Arial" w:cs="Arial"/>
-          <w:color w:val="000000"/>
-          <w:sz w:val="20"/>
-          <w:szCs w:val="20"/>
-          <w:shd w:val="clear" w:color="auto" w:fill="FFFFFF"/>
-        </w:rPr>
-        <w:t>n.d.</w:t>
-      </w:r>
-      <w:proofErr w:type="spellEnd"/>
-      <w:r>
-        <w:rPr>
-          <w:rFonts w:ascii="Arial" w:hAnsi="Arial" w:cs="Arial"/>
-          <w:color w:val="000000"/>
-          <w:sz w:val="20"/>
-          <w:szCs w:val="20"/>
-          <w:shd w:val="clear" w:color="auto" w:fill="FFFFFF"/>
-        </w:rPr>
-        <w:t>). </w:t>
-      </w:r>
-      <w:proofErr w:type="spellStart"/>
+        <w:t>Docs.opencv.org. (n.d.). </w:t>
+      </w:r>
       <w:r>
         <w:rPr>
           <w:rFonts w:ascii="Arial" w:hAnsi="Arial" w:cs="Arial"/>
@@ -18427,20 +17598,7 @@
           <w:szCs w:val="20"/>
           <w:shd w:val="clear" w:color="auto" w:fill="FFFFFF"/>
         </w:rPr>
-        <w:t>OpenCV</w:t>
-      </w:r>
-      <w:proofErr w:type="spellEnd"/>
-      <w:r>
-        <w:rPr>
-          <w:rFonts w:ascii="Arial" w:hAnsi="Arial" w:cs="Arial"/>
-          <w:i/>
-          <w:iCs/>
-          <w:color w:val="000000"/>
-          <w:sz w:val="20"/>
-          <w:szCs w:val="20"/>
-          <w:shd w:val="clear" w:color="auto" w:fill="FFFFFF"/>
-        </w:rPr>
-        <w:t>: Face Detection using Haar Cascades</w:t>
+        <w:t>OpenCV: Face Detection using Haar Cascades</w:t>
       </w:r>
       <w:r>
         <w:rPr>
@@ -18483,7 +17641,6 @@
           <w:szCs w:val="22"/>
         </w:rPr>
       </w:pPr>
-      <w:proofErr w:type="spellStart"/>
       <w:r>
         <w:rPr>
           <w:rFonts w:ascii="Arial" w:hAnsi="Arial" w:cs="Arial"/>
@@ -18493,18 +17650,7 @@
           <w:shd w:val="clear" w:color="auto" w:fill="FFFFFF"/>
         </w:rPr>
         <w:lastRenderedPageBreak/>
-        <w:t>Treacy</w:t>
-      </w:r>
-      <w:proofErr w:type="spellEnd"/>
-      <w:r>
-        <w:rPr>
-          <w:rFonts w:ascii="Arial" w:hAnsi="Arial" w:cs="Arial"/>
-          <w:color w:val="000000"/>
-          <w:sz w:val="20"/>
-          <w:szCs w:val="20"/>
-          <w:shd w:val="clear" w:color="auto" w:fill="FFFFFF"/>
-        </w:rPr>
-        <w:t>, F. (2019). </w:t>
+        <w:t>Treacy, F. (2019). </w:t>
       </w:r>
       <w:r>
         <w:rPr>
@@ -18550,8 +17696,6 @@
         </w:rPr>
         <w:t>] Available at: https://www.analog.com/media/en/technical-documentation/technical-articles/HART_Communication_Made_Easy.pdf [Accessed 24 Jun. 2019].</w:t>
       </w:r>
-      <w:bookmarkStart w:id="78" w:name="_GoBack"/>
-      <w:bookmarkEnd w:id="78"/>
     </w:p>
     <w:p>
       <w:pPr>
@@ -18588,8 +17732,227 @@
 </w:document>
 </file>
 
+<file path=word/comments.xml><?xml version="1.0" encoding="utf-8"?>
+<w:comments xmlns:wpc="http://schemas.microsoft.com/office/word/2010/wordprocessingCanvas" xmlns:cx="http://schemas.microsoft.com/office/drawing/2014/chartex" xmlns:cx1="http://schemas.microsoft.com/office/drawing/2015/9/8/chartex" xmlns:cx2="http://schemas.microsoft.com/office/drawing/2015/10/21/chartex" xmlns:cx3="http://schemas.microsoft.com/office/drawing/2016/5/9/chartex" xmlns:cx4="http://schemas.microsoft.com/office/drawing/2016/5/10/chartex" xmlns:cx5="http://schemas.microsoft.com/office/drawing/2016/5/11/chartex" xmlns:cx6="http://schemas.microsoft.com/office/drawing/2016/5/12/chartex" xmlns:cx7="http://schemas.microsoft.com/office/drawing/2016/5/13/chartex" xmlns:cx8="http://schemas.microsoft.com/office/drawing/2016/5/14/chartex" xmlns:mc="http://schemas.openxmlformats.org/markup-compatibility/2006" xmlns:aink="http://schemas.microsoft.com/office/drawing/2016/ink" xmlns:am3d="http://schemas.microsoft.com/office/drawing/2017/model3d" xmlns:o="urn:schemas-microsoft-com:office:office" xmlns:r="http://schemas.openxmlformats.org/officeDocument/2006/relationships" xmlns:m="http://schemas.openxmlformats.org/officeDocument/2006/math" xmlns:v="urn:schemas-microsoft-com:vml" xmlns:wp14="http://schemas.microsoft.com/office/word/2010/wordprocessingDrawing" xmlns:wp="http://schemas.openxmlformats.org/drawingml/2006/wordprocessingDrawing" xmlns:w10="urn:schemas-microsoft-com:office:word" xmlns:w="http://schemas.openxmlformats.org/wordprocessingml/2006/main" xmlns:w14="http://schemas.microsoft.com/office/word/2010/wordml" xmlns:w15="http://schemas.microsoft.com/office/word/2012/wordml" xmlns:w16cid="http://schemas.microsoft.com/office/word/2016/wordml/cid" xmlns:w16se="http://schemas.microsoft.com/office/word/2015/wordml/symex" xmlns:wpg="http://schemas.microsoft.com/office/word/2010/wordprocessingGroup" xmlns:wpi="http://schemas.microsoft.com/office/word/2010/wordprocessingInk" xmlns:wne="http://schemas.microsoft.com/office/word/2006/wordml" xmlns:wps="http://schemas.microsoft.com/office/word/2010/wordprocessingShape" mc:Ignorable="w14 w15 w16se w16cid wp14">
+  <w:comment w:id="52" w:author="Anna Lito Michala" w:date="2019-06-25T14:17:00Z" w:initials="ALM">
+    <w:p>
+      <w:pPr>
+        <w:pStyle w:val="CommentText"/>
+      </w:pPr>
+      <w:r>
+        <w:rPr>
+          <w:rStyle w:val="CommentReference"/>
+        </w:rPr>
+        <w:annotationRef/>
+      </w:r>
+      <w:r>
+        <w:t xml:space="preserve">I think that this table is part of your DESIGN section and not the technology review. Here you should just refer to the guidelines and other best practices (use all the reference from Pete’s response) and explain why they are important in developing better IoT systems in general and for your project in particular </w:t>
+      </w:r>
+    </w:p>
+    <w:p>
+      <w:pPr>
+        <w:pStyle w:val="CommentText"/>
+      </w:pPr>
+    </w:p>
+    <w:p>
+      <w:pPr>
+        <w:pStyle w:val="CommentText"/>
+      </w:pPr>
+      <w:r>
+        <w:t xml:space="preserve">PS: I love the table but please move it in some kind of Design or Requirements section in the Methodology part of the thesis. </w:t>
+      </w:r>
+    </w:p>
+  </w:comment>
+  <w:comment w:id="54" w:author="Anna Lito Michala" w:date="2019-06-25T14:16:00Z" w:initials="ALM">
+    <w:p>
+      <w:pPr>
+        <w:pStyle w:val="CommentText"/>
+      </w:pPr>
+      <w:r>
+        <w:rPr>
+          <w:rStyle w:val="CommentReference"/>
+        </w:rPr>
+        <w:annotationRef/>
+      </w:r>
+      <w:r>
+        <w:t>Possibly think of removing this title here, as well as 2.5.2 and merge the whole thing with the 2.5 section above as one body of text with an improved flow of information</w:t>
+      </w:r>
+    </w:p>
+  </w:comment>
+  <w:comment w:id="71" w:author="Anna Lito Michala" w:date="2019-06-25T14:23:00Z" w:initials="ALM">
+    <w:p>
+      <w:pPr>
+        <w:pStyle w:val="CommentText"/>
+      </w:pPr>
+      <w:r>
+        <w:rPr>
+          <w:rStyle w:val="CommentReference"/>
+        </w:rPr>
+        <w:annotationRef/>
+      </w:r>
+      <w:r>
+        <w:t xml:space="preserve">Are you going to review other hardware and operating systems etc and explain why the choices you are making are the best for your project? </w:t>
+      </w:r>
+    </w:p>
+    <w:p>
+      <w:pPr>
+        <w:pStyle w:val="CommentText"/>
+      </w:pPr>
+    </w:p>
+    <w:p>
+      <w:pPr>
+        <w:pStyle w:val="CommentText"/>
+      </w:pPr>
+      <w:r>
+        <w:t xml:space="preserve">If yes then leave this as </w:t>
+      </w:r>
+      <w:proofErr w:type="spellStart"/>
+      <w:r>
+        <w:t>tec</w:t>
+      </w:r>
+      <w:proofErr w:type="spellEnd"/>
+      <w:r>
+        <w:t xml:space="preserve"> review but keep it max 2 to 3 pages long! No longer. Best way is to add comparative tables and then explain the criteria and the reasons for your selection</w:t>
+      </w:r>
+    </w:p>
+  </w:comment>
+  <w:comment w:id="74" w:author="Anna Lito Michala" w:date="2019-06-25T14:24:00Z" w:initials="ALM">
+    <w:p>
+      <w:pPr>
+        <w:pStyle w:val="CommentText"/>
+      </w:pPr>
+      <w:r>
+        <w:rPr>
+          <w:rStyle w:val="CommentReference"/>
+        </w:rPr>
+        <w:annotationRef/>
+      </w:r>
+      <w:r>
+        <w:t xml:space="preserve">I do not think this needs its own sub-section, except if you plan to add more sub-sections for the cameras and/or other sensors you are using. </w:t>
+      </w:r>
+    </w:p>
+  </w:comment>
+  <w:comment w:id="77" w:author="Anna Lito Michala" w:date="2019-06-25T14:25:00Z" w:initials="ALM">
+    <w:p>
+      <w:pPr>
+        <w:pStyle w:val="CommentText"/>
+      </w:pPr>
+      <w:r>
+        <w:rPr>
+          <w:rStyle w:val="CommentReference"/>
+        </w:rPr>
+        <w:annotationRef/>
+      </w:r>
+      <w:r>
+        <w:t xml:space="preserve">Again, only needs a sub-section. if you are going to talk about other options. Better to just make it a paragraph and explain the pros/cons of this versus any other alternatives </w:t>
+      </w:r>
+    </w:p>
+  </w:comment>
+  <w:comment w:id="78" w:author="Anna Lito Michala" w:date="2019-06-25T14:26:00Z" w:initials="ALM">
+    <w:p>
+      <w:pPr>
+        <w:pStyle w:val="CommentText"/>
+      </w:pPr>
+      <w:r>
+        <w:rPr>
+          <w:rStyle w:val="CommentReference"/>
+        </w:rPr>
+        <w:annotationRef/>
+      </w:r>
+      <w:r>
+        <w:t>Similar to above, remove sub-</w:t>
+      </w:r>
+      <w:proofErr w:type="spellStart"/>
+      <w:r>
+        <w:t>sectiopns</w:t>
+      </w:r>
+      <w:proofErr w:type="spellEnd"/>
+      <w:r>
+        <w:t>, improve flow of text and highlight your argument versus other alternatives</w:t>
+      </w:r>
+    </w:p>
+  </w:comment>
+  <w:comment w:id="82" w:author="Anna Lito Michala" w:date="2019-06-25T14:27:00Z" w:initials="ALM">
+    <w:p>
+      <w:pPr>
+        <w:pStyle w:val="CommentText"/>
+      </w:pPr>
+      <w:r>
+        <w:rPr>
+          <w:rStyle w:val="CommentReference"/>
+        </w:rPr>
+        <w:annotationRef/>
+      </w:r>
+      <w:r>
+        <w:t xml:space="preserve">I think this is a good place for your table </w:t>
+      </w:r>
+    </w:p>
+    <w:p>
+      <w:pPr>
+        <w:pStyle w:val="CommentText"/>
+      </w:pPr>
+    </w:p>
+    <w:p>
+      <w:pPr>
+        <w:pStyle w:val="CommentText"/>
+      </w:pPr>
+      <w:proofErr w:type="gramStart"/>
+      <w:r>
+        <w:t>Also</w:t>
+      </w:r>
+      <w:proofErr w:type="gramEnd"/>
+      <w:r>
+        <w:t xml:space="preserve"> I think you should have another section called Requirements where you explain the system aims/goals and requirements from a design perspective and a user perspective</w:t>
+      </w:r>
+    </w:p>
+  </w:comment>
+  <w:comment w:id="86" w:author="Anna Lito Michala" w:date="2019-06-25T14:29:00Z" w:initials="ALM">
+    <w:p>
+      <w:pPr>
+        <w:pStyle w:val="CommentText"/>
+      </w:pPr>
+      <w:r>
+        <w:rPr>
+          <w:rStyle w:val="CommentReference"/>
+        </w:rPr>
+        <w:annotationRef/>
+      </w:r>
+      <w:r>
+        <w:t xml:space="preserve">This is a good number of references for an MSc thesis, no need to make it any longer unless there is something specific that needs to be added as you go through the description of the methodology </w:t>
+      </w:r>
+    </w:p>
+  </w:comment>
+</w:comments>
+</file>
+
+<file path=word/commentsExtended.xml><?xml version="1.0" encoding="utf-8"?>
+<w15:commentsEx xmlns:wpc="http://schemas.microsoft.com/office/word/2010/wordprocessingCanvas" xmlns:cx="http://schemas.microsoft.com/office/drawing/2014/chartex" xmlns:cx1="http://schemas.microsoft.com/office/drawing/2015/9/8/chartex" xmlns:cx2="http://schemas.microsoft.com/office/drawing/2015/10/21/chartex" xmlns:cx3="http://schemas.microsoft.com/office/drawing/2016/5/9/chartex" xmlns:cx4="http://schemas.microsoft.com/office/drawing/2016/5/10/chartex" xmlns:cx5="http://schemas.microsoft.com/office/drawing/2016/5/11/chartex" xmlns:cx6="http://schemas.microsoft.com/office/drawing/2016/5/12/chartex" xmlns:cx7="http://schemas.microsoft.com/office/drawing/2016/5/13/chartex" xmlns:cx8="http://schemas.microsoft.com/office/drawing/2016/5/14/chartex" xmlns:mc="http://schemas.openxmlformats.org/markup-compatibility/2006" xmlns:aink="http://schemas.microsoft.com/office/drawing/2016/ink" xmlns:am3d="http://schemas.microsoft.com/office/drawing/2017/model3d" xmlns:o="urn:schemas-microsoft-com:office:office" xmlns:r="http://schemas.openxmlformats.org/officeDocument/2006/relationships" xmlns:m="http://schemas.openxmlformats.org/officeDocument/2006/math" xmlns:v="urn:schemas-microsoft-com:vml" xmlns:wp14="http://schemas.microsoft.com/office/word/2010/wordprocessingDrawing" xmlns:wp="http://schemas.openxmlformats.org/drawingml/2006/wordprocessingDrawing" xmlns:w10="urn:schemas-microsoft-com:office:word" xmlns:w="http://schemas.openxmlformats.org/wordprocessingml/2006/main" xmlns:w14="http://schemas.microsoft.com/office/word/2010/wordml" xmlns:w15="http://schemas.microsoft.com/office/word/2012/wordml" xmlns:w16cid="http://schemas.microsoft.com/office/word/2016/wordml/cid" xmlns:w16se="http://schemas.microsoft.com/office/word/2015/wordml/symex" xmlns:wpg="http://schemas.microsoft.com/office/word/2010/wordprocessingGroup" xmlns:wpi="http://schemas.microsoft.com/office/word/2010/wordprocessingInk" xmlns:wne="http://schemas.microsoft.com/office/word/2006/wordml" xmlns:wps="http://schemas.microsoft.com/office/word/2010/wordprocessingShape" mc:Ignorable="w14 w15 w16se w16cid wp14">
+  <w15:commentEx w15:paraId="3B8521A0" w15:done="0"/>
+  <w15:commentEx w15:paraId="7D67DB13" w15:done="0"/>
+  <w15:commentEx w15:paraId="714B73AA" w15:done="0"/>
+  <w15:commentEx w15:paraId="76A1460D" w15:done="0"/>
+  <w15:commentEx w15:paraId="24096652" w15:done="0"/>
+  <w15:commentEx w15:paraId="17A72C89" w15:done="0"/>
+  <w15:commentEx w15:paraId="7EA4ADF4" w15:done="0"/>
+  <w15:commentEx w15:paraId="0EB2650D" w15:done="0"/>
+</w15:commentsEx>
+</file>
+
+<file path=word/commentsIds.xml><?xml version="1.0" encoding="utf-8"?>
+<w16cid:commentsIds xmlns:wpc="http://schemas.microsoft.com/office/word/2010/wordprocessingCanvas" xmlns:cx="http://schemas.microsoft.com/office/drawing/2014/chartex" xmlns:cx1="http://schemas.microsoft.com/office/drawing/2015/9/8/chartex" xmlns:cx2="http://schemas.microsoft.com/office/drawing/2015/10/21/chartex" xmlns:cx3="http://schemas.microsoft.com/office/drawing/2016/5/9/chartex" xmlns:cx4="http://schemas.microsoft.com/office/drawing/2016/5/10/chartex" xmlns:cx5="http://schemas.microsoft.com/office/drawing/2016/5/11/chartex" xmlns:cx6="http://schemas.microsoft.com/office/drawing/2016/5/12/chartex" xmlns:cx7="http://schemas.microsoft.com/office/drawing/2016/5/13/chartex" xmlns:cx8="http://schemas.microsoft.com/office/drawing/2016/5/14/chartex" xmlns:mc="http://schemas.openxmlformats.org/markup-compatibility/2006" xmlns:aink="http://schemas.microsoft.com/office/drawing/2016/ink" xmlns:am3d="http://schemas.microsoft.com/office/drawing/2017/model3d" xmlns:o="urn:schemas-microsoft-com:office:office" xmlns:r="http://schemas.openxmlformats.org/officeDocument/2006/relationships" xmlns:m="http://schemas.openxmlformats.org/officeDocument/2006/math" xmlns:v="urn:schemas-microsoft-com:vml" xmlns:wp14="http://schemas.microsoft.com/office/word/2010/wordprocessingDrawing" xmlns:wp="http://schemas.openxmlformats.org/drawingml/2006/wordprocessingDrawing" xmlns:w10="urn:schemas-microsoft-com:office:word" xmlns:w="http://schemas.openxmlformats.org/wordprocessingml/2006/main" xmlns:w14="http://schemas.microsoft.com/office/word/2010/wordml" xmlns:w15="http://schemas.microsoft.com/office/word/2012/wordml" xmlns:w16cid="http://schemas.microsoft.com/office/word/2016/wordml/cid" xmlns:w16se="http://schemas.microsoft.com/office/word/2015/wordml/symex" xmlns:wpg="http://schemas.microsoft.com/office/word/2010/wordprocessingGroup" xmlns:wpi="http://schemas.microsoft.com/office/word/2010/wordprocessingInk" xmlns:wne="http://schemas.microsoft.com/office/word/2006/wordml" xmlns:wps="http://schemas.microsoft.com/office/word/2010/wordprocessingShape" mc:Ignorable="w14 w15 w16se w16cid wp14">
+  <w16cid:commentId w16cid:paraId="3B8521A0" w16cid:durableId="20BCAB7D"/>
+  <w16cid:commentId w16cid:paraId="7D67DB13" w16cid:durableId="20BCAB3B"/>
+  <w16cid:commentId w16cid:paraId="714B73AA" w16cid:durableId="20BCACD6"/>
+  <w16cid:commentId w16cid:paraId="76A1460D" w16cid:durableId="20BCAD35"/>
+  <w16cid:commentId w16cid:paraId="24096652" w16cid:durableId="20BCAD61"/>
+  <w16cid:commentId w16cid:paraId="17A72C89" w16cid:durableId="20BCAD99"/>
+  <w16cid:commentId w16cid:paraId="7EA4ADF4" w16cid:durableId="20BCADEA"/>
+  <w16cid:commentId w16cid:paraId="0EB2650D" w16cid:durableId="20BCAE2C"/>
+</w16cid:commentsIds>
+</file>
+
 <file path=word/numbering.xml><?xml version="1.0" encoding="utf-8"?>
-<w:numbering xmlns:wpc="http://schemas.microsoft.com/office/word/2010/wordprocessingCanvas" xmlns:cx="http://schemas.microsoft.com/office/drawing/2014/chartex" xmlns:mc="http://schemas.openxmlformats.org/markup-compatibility/2006" xmlns:o="urn:schemas-microsoft-com:office:office" xmlns:r="http://schemas.openxmlformats.org/officeDocument/2006/relationships" xmlns:m="http://schemas.openxmlformats.org/officeDocument/2006/math" xmlns:v="urn:schemas-microsoft-com:vml" xmlns:wp14="http://schemas.microsoft.com/office/word/2010/wordprocessingDrawing" xmlns:wp="http://schemas.openxmlformats.org/drawingml/2006/wordprocessingDrawing" xmlns:w10="urn:schemas-microsoft-com:office:word" xmlns:w="http://schemas.openxmlformats.org/wordprocessingml/2006/main" xmlns:w14="http://schemas.microsoft.com/office/word/2010/wordml" xmlns:w15="http://schemas.microsoft.com/office/word/2012/wordml" xmlns:w16se="http://schemas.microsoft.com/office/word/2015/wordml/symex" xmlns:wpg="http://schemas.microsoft.com/office/word/2010/wordprocessingGroup" xmlns:wpi="http://schemas.microsoft.com/office/word/2010/wordprocessingInk" xmlns:wne="http://schemas.microsoft.com/office/word/2006/wordml" xmlns:wps="http://schemas.microsoft.com/office/word/2010/wordprocessingShape" mc:Ignorable="w14 w15 w16se wp14">
+<w:numbering xmlns:wpc="http://schemas.microsoft.com/office/word/2010/wordprocessingCanvas" xmlns:cx="http://schemas.microsoft.com/office/drawing/2014/chartex" xmlns:cx1="http://schemas.microsoft.com/office/drawing/2015/9/8/chartex" xmlns:cx2="http://schemas.microsoft.com/office/drawing/2015/10/21/chartex" xmlns:cx3="http://schemas.microsoft.com/office/drawing/2016/5/9/chartex" xmlns:cx4="http://schemas.microsoft.com/office/drawing/2016/5/10/chartex" xmlns:cx5="http://schemas.microsoft.com/office/drawing/2016/5/11/chartex" xmlns:cx6="http://schemas.microsoft.com/office/drawing/2016/5/12/chartex" xmlns:cx7="http://schemas.microsoft.com/office/drawing/2016/5/13/chartex" xmlns:cx8="http://schemas.microsoft.com/office/drawing/2016/5/14/chartex" xmlns:mc="http://schemas.openxmlformats.org/markup-compatibility/2006" xmlns:aink="http://schemas.microsoft.com/office/drawing/2016/ink" xmlns:am3d="http://schemas.microsoft.com/office/drawing/2017/model3d" xmlns:o="urn:schemas-microsoft-com:office:office" xmlns:r="http://schemas.openxmlformats.org/officeDocument/2006/relationships" xmlns:m="http://schemas.openxmlformats.org/officeDocument/2006/math" xmlns:v="urn:schemas-microsoft-com:vml" xmlns:wp14="http://schemas.microsoft.com/office/word/2010/wordprocessingDrawing" xmlns:wp="http://schemas.openxmlformats.org/drawingml/2006/wordprocessingDrawing" xmlns:w10="urn:schemas-microsoft-com:office:word" xmlns:w="http://schemas.openxmlformats.org/wordprocessingml/2006/main" xmlns:w14="http://schemas.microsoft.com/office/word/2010/wordml" xmlns:w15="http://schemas.microsoft.com/office/word/2012/wordml" xmlns:w16cid="http://schemas.microsoft.com/office/word/2016/wordml/cid" xmlns:w16se="http://schemas.microsoft.com/office/word/2015/wordml/symex" xmlns:wpg="http://schemas.microsoft.com/office/word/2010/wordprocessingGroup" xmlns:wpi="http://schemas.microsoft.com/office/word/2010/wordprocessingInk" xmlns:wne="http://schemas.microsoft.com/office/word/2006/wordml" xmlns:wps="http://schemas.microsoft.com/office/word/2010/wordprocessingShape" mc:Ignorable="w14 w15 w16se w16cid wp14">
   <w:abstractNum w:abstractNumId="0" w15:restartNumberingAfterBreak="0">
     <w:nsid w:val="024C5A6C"/>
     <w:multiLevelType w:val="hybridMultilevel"/>
@@ -20433,8 +19796,16 @@
 </w:numbering>
 </file>
 
+<file path=word/people.xml><?xml version="1.0" encoding="utf-8"?>
+<w15:people xmlns:wpc="http://schemas.microsoft.com/office/word/2010/wordprocessingCanvas" xmlns:cx="http://schemas.microsoft.com/office/drawing/2014/chartex" xmlns:cx1="http://schemas.microsoft.com/office/drawing/2015/9/8/chartex" xmlns:cx2="http://schemas.microsoft.com/office/drawing/2015/10/21/chartex" xmlns:cx3="http://schemas.microsoft.com/office/drawing/2016/5/9/chartex" xmlns:cx4="http://schemas.microsoft.com/office/drawing/2016/5/10/chartex" xmlns:cx5="http://schemas.microsoft.com/office/drawing/2016/5/11/chartex" xmlns:cx6="http://schemas.microsoft.com/office/drawing/2016/5/12/chartex" xmlns:cx7="http://schemas.microsoft.com/office/drawing/2016/5/13/chartex" xmlns:cx8="http://schemas.microsoft.com/office/drawing/2016/5/14/chartex" xmlns:mc="http://schemas.openxmlformats.org/markup-compatibility/2006" xmlns:aink="http://schemas.microsoft.com/office/drawing/2016/ink" xmlns:am3d="http://schemas.microsoft.com/office/drawing/2017/model3d" xmlns:o="urn:schemas-microsoft-com:office:office" xmlns:r="http://schemas.openxmlformats.org/officeDocument/2006/relationships" xmlns:m="http://schemas.openxmlformats.org/officeDocument/2006/math" xmlns:v="urn:schemas-microsoft-com:vml" xmlns:wp14="http://schemas.microsoft.com/office/word/2010/wordprocessingDrawing" xmlns:wp="http://schemas.openxmlformats.org/drawingml/2006/wordprocessingDrawing" xmlns:w10="urn:schemas-microsoft-com:office:word" xmlns:w="http://schemas.openxmlformats.org/wordprocessingml/2006/main" xmlns:w14="http://schemas.microsoft.com/office/word/2010/wordml" xmlns:w15="http://schemas.microsoft.com/office/word/2012/wordml" xmlns:w16cid="http://schemas.microsoft.com/office/word/2016/wordml/cid" xmlns:w16se="http://schemas.microsoft.com/office/word/2015/wordml/symex" xmlns:wpg="http://schemas.microsoft.com/office/word/2010/wordprocessingGroup" xmlns:wpi="http://schemas.microsoft.com/office/word/2010/wordprocessingInk" xmlns:wne="http://schemas.microsoft.com/office/word/2006/wordml" xmlns:wps="http://schemas.microsoft.com/office/word/2010/wordprocessingShape" mc:Ignorable="w14 w15 w16se w16cid wp14">
+  <w15:person w15:author="Anna Lito Michala">
+    <w15:presenceInfo w15:providerId="AD" w15:userId="S::annalito.michala@glasgow.ac.uk::2b888698-df2a-43b8-b1b5-9fa5d8f57043"/>
+  </w15:person>
+</w15:people>
+</file>
+
 <file path=word/styles.xml><?xml version="1.0" encoding="utf-8"?>
-<w:styles xmlns:mc="http://schemas.openxmlformats.org/markup-compatibility/2006" xmlns:r="http://schemas.openxmlformats.org/officeDocument/2006/relationships" xmlns:w="http://schemas.openxmlformats.org/wordprocessingml/2006/main" xmlns:w14="http://schemas.microsoft.com/office/word/2010/wordml" xmlns:w15="http://schemas.microsoft.com/office/word/2012/wordml" xmlns:w16se="http://schemas.microsoft.com/office/word/2015/wordml/symex" mc:Ignorable="w14 w15 w16se">
+<w:styles xmlns:mc="http://schemas.openxmlformats.org/markup-compatibility/2006" xmlns:r="http://schemas.openxmlformats.org/officeDocument/2006/relationships" xmlns:w="http://schemas.openxmlformats.org/wordprocessingml/2006/main" xmlns:w14="http://schemas.microsoft.com/office/word/2010/wordml" xmlns:w15="http://schemas.microsoft.com/office/word/2012/wordml" xmlns:w16cid="http://schemas.microsoft.com/office/word/2016/wordml/cid" xmlns:w16se="http://schemas.microsoft.com/office/word/2015/wordml/symex" mc:Ignorable="w14 w15 w16se w16cid">
   <w:docDefaults>
     <w:rPrDefault>
       <w:rPr>
@@ -20452,7 +19823,7 @@
       </w:pPr>
     </w:pPrDefault>
   </w:docDefaults>
-  <w:latentStyles w:defLockedState="0" w:defUIPriority="99" w:defSemiHidden="0" w:defUnhideWhenUsed="0" w:defQFormat="0" w:count="371">
+  <w:latentStyles w:defLockedState="0" w:defUIPriority="99" w:defSemiHidden="0" w:defUnhideWhenUsed="0" w:defQFormat="0" w:count="376">
     <w:lsdException w:name="Normal" w:uiPriority="0" w:qFormat="1"/>
     <w:lsdException w:name="heading 1" w:uiPriority="9" w:qFormat="1"/>
     <w:lsdException w:name="heading 2" w:semiHidden="1" w:uiPriority="9" w:unhideWhenUsed="1" w:qFormat="1"/>
@@ -20558,7 +19929,6 @@
     <w:lsdException w:name="HTML Sample" w:semiHidden="1" w:unhideWhenUsed="1"/>
     <w:lsdException w:name="HTML Typewriter" w:semiHidden="1" w:unhideWhenUsed="1"/>
     <w:lsdException w:name="HTML Variable" w:semiHidden="1" w:unhideWhenUsed="1"/>
-    <w:lsdException w:name="Normal Table" w:semiHidden="1" w:unhideWhenUsed="1"/>
     <w:lsdException w:name="annotation subject" w:semiHidden="1" w:unhideWhenUsed="1"/>
     <w:lsdException w:name="No List" w:semiHidden="1" w:unhideWhenUsed="1"/>
     <w:lsdException w:name="Outline List 1" w:semiHidden="1" w:unhideWhenUsed="1"/>
@@ -20601,11 +19971,8 @@
     <w:lsdException w:name="Table Contemporary" w:semiHidden="1" w:unhideWhenUsed="1"/>
     <w:lsdException w:name="Table Elegant" w:semiHidden="1" w:unhideWhenUsed="1"/>
     <w:lsdException w:name="Table Professional" w:semiHidden="1" w:unhideWhenUsed="1"/>
-    <w:lsdException w:name="Table Subtle 1" w:semiHidden="1" w:unhideWhenUsed="1"/>
     <w:lsdException w:name="Table Subtle 2" w:semiHidden="1" w:unhideWhenUsed="1"/>
     <w:lsdException w:name="Table Web 1" w:semiHidden="1" w:unhideWhenUsed="1"/>
-    <w:lsdException w:name="Table Web 2" w:semiHidden="1" w:unhideWhenUsed="1"/>
-    <w:lsdException w:name="Table Web 3" w:semiHidden="1" w:unhideWhenUsed="1"/>
     <w:lsdException w:name="Balloon Text" w:semiHidden="1" w:unhideWhenUsed="1"/>
     <w:lsdException w:name="Table Grid" w:uiPriority="39"/>
     <w:lsdException w:name="Table Theme" w:semiHidden="1" w:unhideWhenUsed="1"/>
@@ -20824,6 +20191,11 @@
     <w:lsdException w:name="List Table 5 Dark Accent 6" w:uiPriority="50"/>
     <w:lsdException w:name="List Table 6 Colorful Accent 6" w:uiPriority="51"/>
     <w:lsdException w:name="List Table 7 Colorful Accent 6" w:uiPriority="52"/>
+    <w:lsdException w:name="Mention" w:semiHidden="1" w:unhideWhenUsed="1"/>
+    <w:lsdException w:name="Smart Hyperlink" w:semiHidden="1" w:unhideWhenUsed="1"/>
+    <w:lsdException w:name="Hashtag" w:semiHidden="1" w:unhideWhenUsed="1"/>
+    <w:lsdException w:name="Unresolved Mention" w:semiHidden="1" w:unhideWhenUsed="1"/>
+    <w:lsdException w:name="Smart Link" w:semiHidden="1" w:unhideWhenUsed="1"/>
   </w:latentStyles>
   <w:style w:type="paragraph" w:default="1" w:styleId="Normal">
     <w:name w:val="Normal"/>
@@ -20908,6 +20280,7 @@
   <w:style w:type="character" w:default="1" w:styleId="DefaultParagraphFont">
     <w:name w:val="Default Paragraph Font"/>
     <w:uiPriority w:val="1"/>
+    <w:semiHidden/>
     <w:unhideWhenUsed/>
   </w:style>
   <w:style w:type="table" w:default="1" w:styleId="TableNormal">
@@ -21971,6 +21344,109 @@
       </w:rPr>
     </w:tblStylePr>
   </w:style>
+  <w:style w:type="character" w:styleId="CommentReference">
+    <w:name w:val="annotation reference"/>
+    <w:basedOn w:val="DefaultParagraphFont"/>
+    <w:uiPriority w:val="99"/>
+    <w:semiHidden/>
+    <w:unhideWhenUsed/>
+    <w:rsid w:val="00380FD3"/>
+    <w:rPr>
+      <w:sz w:val="16"/>
+      <w:szCs w:val="16"/>
+    </w:rPr>
+  </w:style>
+  <w:style w:type="paragraph" w:styleId="CommentText">
+    <w:name w:val="annotation text"/>
+    <w:basedOn w:val="Normal"/>
+    <w:link w:val="CommentTextChar"/>
+    <w:uiPriority w:val="99"/>
+    <w:semiHidden/>
+    <w:unhideWhenUsed/>
+    <w:rsid w:val="00380FD3"/>
+    <w:pPr>
+      <w:spacing w:line="240" w:lineRule="auto"/>
+    </w:pPr>
+    <w:rPr>
+      <w:sz w:val="20"/>
+      <w:szCs w:val="20"/>
+    </w:rPr>
+  </w:style>
+  <w:style w:type="character" w:customStyle="1" w:styleId="CommentTextChar">
+    <w:name w:val="Comment Text Char"/>
+    <w:basedOn w:val="DefaultParagraphFont"/>
+    <w:link w:val="CommentText"/>
+    <w:uiPriority w:val="99"/>
+    <w:semiHidden/>
+    <w:rsid w:val="00380FD3"/>
+    <w:rPr>
+      <w:rFonts w:ascii="Times New Roman" w:eastAsia="Times New Roman" w:hAnsi="Times New Roman"/>
+      <w:sz w:val="20"/>
+      <w:szCs w:val="20"/>
+      <w:lang w:eastAsia="en-GB"/>
+    </w:rPr>
+  </w:style>
+  <w:style w:type="paragraph" w:styleId="CommentSubject">
+    <w:name w:val="annotation subject"/>
+    <w:basedOn w:val="CommentText"/>
+    <w:next w:val="CommentText"/>
+    <w:link w:val="CommentSubjectChar"/>
+    <w:uiPriority w:val="99"/>
+    <w:semiHidden/>
+    <w:unhideWhenUsed/>
+    <w:rsid w:val="00380FD3"/>
+    <w:rPr>
+      <w:b/>
+      <w:bCs/>
+    </w:rPr>
+  </w:style>
+  <w:style w:type="character" w:customStyle="1" w:styleId="CommentSubjectChar">
+    <w:name w:val="Comment Subject Char"/>
+    <w:basedOn w:val="CommentTextChar"/>
+    <w:link w:val="CommentSubject"/>
+    <w:uiPriority w:val="99"/>
+    <w:semiHidden/>
+    <w:rsid w:val="00380FD3"/>
+    <w:rPr>
+      <w:rFonts w:ascii="Times New Roman" w:eastAsia="Times New Roman" w:hAnsi="Times New Roman"/>
+      <w:b/>
+      <w:bCs/>
+      <w:sz w:val="20"/>
+      <w:szCs w:val="20"/>
+      <w:lang w:eastAsia="en-GB"/>
+    </w:rPr>
+  </w:style>
+  <w:style w:type="paragraph" w:styleId="BalloonText">
+    <w:name w:val="Balloon Text"/>
+    <w:basedOn w:val="Normal"/>
+    <w:link w:val="BalloonTextChar"/>
+    <w:uiPriority w:val="99"/>
+    <w:semiHidden/>
+    <w:unhideWhenUsed/>
+    <w:rsid w:val="00380FD3"/>
+    <w:pPr>
+      <w:spacing w:line="240" w:lineRule="auto"/>
+    </w:pPr>
+    <w:rPr>
+      <w:rFonts w:cs="Times New Roman"/>
+      <w:sz w:val="18"/>
+      <w:szCs w:val="18"/>
+    </w:rPr>
+  </w:style>
+  <w:style w:type="character" w:customStyle="1" w:styleId="BalloonTextChar">
+    <w:name w:val="Balloon Text Char"/>
+    <w:basedOn w:val="DefaultParagraphFont"/>
+    <w:link w:val="BalloonText"/>
+    <w:uiPriority w:val="99"/>
+    <w:semiHidden/>
+    <w:rsid w:val="00380FD3"/>
+    <w:rPr>
+      <w:rFonts w:ascii="Times New Roman" w:eastAsia="Times New Roman" w:hAnsi="Times New Roman" w:cs="Times New Roman"/>
+      <w:sz w:val="18"/>
+      <w:szCs w:val="18"/>
+      <w:lang w:eastAsia="en-GB"/>
+    </w:rPr>
+  </w:style>
 </w:styles>
 </file>
 
@@ -22240,7 +21716,7 @@
 </file>
 
 <file path=customXml/itemProps1.xml><?xml version="1.0" encoding="utf-8"?>
-<ds:datastoreItem xmlns:ds="http://schemas.openxmlformats.org/officeDocument/2006/customXml" ds:itemID="{4F9F9A42-9F42-4170-9517-A91543DF371B}">
+<ds:datastoreItem xmlns:ds="http://schemas.openxmlformats.org/officeDocument/2006/customXml" ds:itemID="{CAE66BEB-A4F0-144F-B9F9-6EF2B35BC97A}">
   <ds:schemaRefs>
     <ds:schemaRef ds:uri="http://schemas.openxmlformats.org/officeDocument/2006/bibliography"/>
   </ds:schemaRefs>

</xml_diff>

<commit_message>
Added 5.2.1 & 5.2.2 to methodology, relating to surveillance system development, updated 3.5 Library Selection to more accurately relate to the code produced
</commit_message>
<xml_diff>
--- a/Dissertation.docx
+++ b/Dissertation.docx
@@ -11155,121 +11155,218 @@
     </w:p>
     <w:p/>
     <w:p>
+      <w:r>
+        <w:rPr>
+          <w:i/>
+          <w:u w:val="single"/>
+        </w:rPr>
+        <w:t>OpenCV</w:t>
+      </w:r>
+      <w:r>
+        <w:t xml:space="preserve"> is an open source</w:t>
+      </w:r>
+      <w:r>
+        <w:t xml:space="preserve"> library</w:t>
+      </w:r>
+      <w:r>
+        <w:t xml:space="preserve"> that offers a range of feature detecting and feature matching algorithms. It is shown that the majority of the algorithms used, detect thousands of features with seconds </w:t>
+      </w:r>
+      <w:r>
+        <w:rPr>
+          <w:rStyle w:val="selectable"/>
+          <w:color w:val="000000"/>
+        </w:rPr>
+        <w:t>(Noble, 2016), making it suitable for a face detection system.</w:t>
+      </w:r>
+      <w:r>
+        <w:t xml:space="preserve"> To highlight the accuracy of this technology, a recent </w:t>
+      </w:r>
+      <w:r>
+        <w:t>paper showed success in detecting eye fatigue in drivers using OpenCV (</w:t>
+      </w:r>
       <w:proofErr w:type="spellStart"/>
       <w:r>
-        <w:rPr>
-          <w:b/>
+        <w:t>Manoharan</w:t>
+      </w:r>
+      <w:proofErr w:type="spellEnd"/>
+      <w:r>
+        <w:t xml:space="preserve"> and </w:t>
+      </w:r>
+      <w:proofErr w:type="spellStart"/>
+      <w:r>
+        <w:t>Chandrakala</w:t>
+      </w:r>
+      <w:proofErr w:type="spellEnd"/>
+      <w:r>
+        <w:t>, 2015).</w:t>
+      </w:r>
+      <w:r>
+        <w:t xml:space="preserve"> </w:t>
+      </w:r>
+    </w:p>
+    <w:p/>
+    <w:p>
+      <w:proofErr w:type="spellStart"/>
+      <w:r>
+        <w:rPr>
+          <w:i/>
           <w:u w:val="single"/>
         </w:rPr>
-        <w:t>OpenCV</w:t>
+        <w:t>Dlib</w:t>
       </w:r>
       <w:proofErr w:type="spellEnd"/>
       <w:r>
         <w:rPr>
-          <w:b/>
+          <w:i/>
+        </w:rPr>
+        <w:t xml:space="preserve"> </w:t>
+      </w:r>
+      <w:r>
+        <w:t>is an</w:t>
+      </w:r>
+      <w:r>
+        <w:t>other</w:t>
+      </w:r>
+      <w:r>
+        <w:t xml:space="preserve"> open source library containing </w:t>
+      </w:r>
+      <w:r>
+        <w:t xml:space="preserve">support for </w:t>
+      </w:r>
+      <w:r>
+        <w:t xml:space="preserve">deep learning and machine learning respectively. It has excellent image processing support, with support for SURF, HOG and FHOG algorithms and additional tools for frontal face detection (Dlib.net, </w:t>
+      </w:r>
+      <w:proofErr w:type="spellStart"/>
+      <w:r>
+        <w:t>n.d.</w:t>
+      </w:r>
+      <w:proofErr w:type="spellEnd"/>
+      <w:r>
+        <w:t>).</w:t>
+      </w:r>
+      <w:r>
+        <w:t xml:space="preserve"> </w:t>
+      </w:r>
+    </w:p>
+    <w:p/>
+    <w:p>
+      <w:proofErr w:type="spellStart"/>
+      <w:r>
+        <w:rPr>
+          <w:i/>
           <w:u w:val="single"/>
         </w:rPr>
-        <w:t>:</w:t>
-      </w:r>
-      <w:r>
-        <w:t xml:space="preserve"> is an open source</w:t>
-      </w:r>
-      <w:r>
-        <w:t xml:space="preserve"> library</w:t>
-      </w:r>
-      <w:r>
-        <w:t xml:space="preserve"> that offers a range of feature detecting and feature matching algorithms. It is shown that the majority of the algorithms used, detect thousands of features with seconds </w:t>
-      </w:r>
-      <w:r>
-        <w:rPr>
-          <w:rStyle w:val="selectable"/>
-          <w:color w:val="000000"/>
-        </w:rPr>
-        <w:t>(Noble, 2016), making it suitable for a face detection system.</w:t>
-      </w:r>
-      <w:r>
-        <w:t xml:space="preserve"> To highlight the accuracy of this technology, a recent </w:t>
-      </w:r>
-      <w:r>
-        <w:t xml:space="preserve">paper showed success in detecting eye fatigue in drivers using </w:t>
+        <w:t>Imutils</w:t>
+      </w:r>
+      <w:proofErr w:type="spellEnd"/>
+      <w:r>
+        <w:rPr>
+          <w:i/>
+        </w:rPr>
+        <w:t xml:space="preserve"> </w:t>
+      </w:r>
+      <w:r>
+        <w:t xml:space="preserve">is a support library for computer vision specialising in processing functions such as translation, </w:t>
+      </w:r>
+      <w:r>
+        <w:t>rotation and resizing while holding support for both Python 2 and 3 respectively (GitHub, 2019). It will be used</w:t>
+      </w:r>
+      <w:r>
+        <w:t xml:space="preserve"> in conjunction with the computer vision OpenCV to assist in processing images.</w:t>
+      </w:r>
+    </w:p>
+    <w:p/>
+    <w:p>
+      <w:r>
+        <w:rPr>
+          <w:i/>
+          <w:u w:val="single"/>
+        </w:rPr>
+        <w:t>Pickle</w:t>
+      </w:r>
+      <w:r>
+        <w:t xml:space="preserve"> is a Python library used for the serialization and </w:t>
+      </w:r>
+      <w:r>
+        <w:t>deserialization of objects It is used to encode and save objects on a disk in a character stream format (</w:t>
       </w:r>
       <w:proofErr w:type="spellStart"/>
       <w:r>
-        <w:t>OpenCV</w:t>
+        <w:t>GeeksforGeeks</w:t>
       </w:r>
       <w:proofErr w:type="spellEnd"/>
       <w:r>
-        <w:t xml:space="preserve"> (</w:t>
+        <w:t xml:space="preserve">, </w:t>
       </w:r>
       <w:proofErr w:type="spellStart"/>
       <w:r>
-        <w:t>Manoharan</w:t>
+        <w:t>n.d.</w:t>
       </w:r>
       <w:proofErr w:type="spellEnd"/>
       <w:r>
-        <w:t xml:space="preserve"> and </w:t>
+        <w:t>). This stream contains all the information necessary to reconstruct the original object</w:t>
+      </w:r>
+      <w:r>
+        <w:t xml:space="preserve"> in a separate python script</w:t>
+      </w:r>
+      <w:r>
+        <w:t>.</w:t>
+      </w:r>
+    </w:p>
+    <w:p/>
+    <w:p>
+      <w:r>
+        <w:rPr>
+          <w:i/>
+          <w:u w:val="single"/>
+        </w:rPr>
+        <w:t>Face_Recogniton</w:t>
+      </w:r>
+      <w:r>
+        <w:rPr>
+          <w:i/>
+          <w:u w:val="single"/>
+        </w:rPr>
+        <w:t xml:space="preserve"> </w:t>
+      </w:r>
+      <w:r>
+        <w:t xml:space="preserve">is an open source </w:t>
+      </w:r>
+      <w:r>
+        <w:t xml:space="preserve">Python library based on </w:t>
       </w:r>
       <w:proofErr w:type="spellStart"/>
       <w:r>
-        <w:t>Chandrakala</w:t>
+        <w:t>Dlib</w:t>
       </w:r>
       <w:proofErr w:type="spellEnd"/>
       <w:r>
-        <w:t>, 2015).</w:t>
-      </w:r>
-      <w:r>
-        <w:t xml:space="preserve"> </w:t>
+        <w:t xml:space="preserve"> used to recognise and manipulate faces in a simplistic easy to used manner (GitHub, 2019). The library is used for quick face recognition and can be used in live video stream. Being compact and lightweight makes it ideal for a Raspberry Pi surveillance system.</w:t>
       </w:r>
     </w:p>
     <w:p/>
     <w:p>
-      <w:proofErr w:type="spellStart"/>
-      <w:r>
-        <w:rPr>
-          <w:b/>
-          <w:u w:val="single"/>
-        </w:rPr>
-        <w:t>Dlib</w:t>
-      </w:r>
-      <w:proofErr w:type="spellEnd"/>
-      <w:r>
-        <w:t>:</w:t>
-      </w:r>
-      <w:r>
-        <w:t xml:space="preserve"> is an</w:t>
-      </w:r>
-      <w:r>
-        <w:t>other</w:t>
-      </w:r>
-      <w:r>
-        <w:t xml:space="preserve"> open source library containing </w:t>
-      </w:r>
-      <w:r>
-        <w:t xml:space="preserve">support for </w:t>
-      </w:r>
-      <w:r>
-        <w:t xml:space="preserve">deep learning and machine learning respectively. It has excellent image processing support, with support for SURF, HOG and FHOG algorithms and additional tools for frontal face detection (Dlib.net, </w:t>
-      </w:r>
-      <w:proofErr w:type="spellStart"/>
-      <w:r>
-        <w:t>n.d.</w:t>
-      </w:r>
-      <w:proofErr w:type="spellEnd"/>
-      <w:r>
-        <w:t>).</w:t>
-      </w:r>
-      <w:r>
-        <w:t xml:space="preserve"> </w:t>
-      </w:r>
-    </w:p>
-    <w:p/>
-    <w:p>
-      <w:pPr>
-        <w:pStyle w:val="Heading2"/>
+      <w:pPr>
+        <w:spacing w:line="276" w:lineRule="auto"/>
+        <w:ind w:left="284" w:right="284"/>
+        <w:rPr>
+          <w:rFonts w:eastAsiaTheme="majorEastAsia" w:cstheme="majorBidi"/>
+          <w:sz w:val="30"/>
+          <w:szCs w:val="26"/>
+        </w:rPr>
       </w:pPr>
       <w:bookmarkStart w:id="68" w:name="_Toc11075217"/>
       <w:bookmarkStart w:id="69" w:name="_Toc11959308"/>
       <w:r>
+        <w:br w:type="page"/>
+      </w:r>
+    </w:p>
+    <w:p>
+      <w:pPr>
+        <w:pStyle w:val="Heading2"/>
+      </w:pPr>
+      <w:r>
+        <w:lastRenderedPageBreak/>
         <w:t>3.6</w:t>
       </w:r>
       <w:r>
@@ -11347,7 +11444,7 @@
       </w:pPr>
       <w:r>
         <w:rPr>
-          <w:b/>
+          <w:i/>
           <w:u w:val="single"/>
         </w:rPr>
         <w:t>Kali Linux:</w:t>
@@ -11435,6 +11532,7 @@
         <w:t>This section refers to both the software and hardware requirements required for the project. Hardware requirements (see Table 6) are established, with each hardware requirement having an additional backup in case of malfunction. Software requirements are also listed (see Table 7) to highlight the relevant programming languages &amp; libraries required for the competition of this project.</w:t>
       </w:r>
     </w:p>
+    <w:p/>
     <w:p/>
     <w:tbl>
       <w:tblPr>
@@ -14425,11 +14523,90 @@
     </w:p>
     <w:p>
       <w:pPr>
+        <w:spacing w:line="276" w:lineRule="auto"/>
+        <w:ind w:left="284" w:right="284"/>
+        <w:rPr>
+          <w:rFonts w:eastAsiaTheme="majorEastAsia" w:cstheme="majorBidi"/>
+          <w:sz w:val="30"/>
+          <w:szCs w:val="26"/>
+        </w:rPr>
+      </w:pPr>
+      <w:r>
+        <w:br w:type="page"/>
+      </w:r>
+    </w:p>
+    <w:p>
+      <w:pPr>
         <w:pStyle w:val="Heading2"/>
       </w:pPr>
       <w:r>
         <w:lastRenderedPageBreak/>
-        <w:t>5.2 Raspberry Pi Specific Security</w:t>
+        <w:t xml:space="preserve">5.2 </w:t>
+      </w:r>
+      <w:r>
+        <w:t>Surveillance System Development</w:t>
+      </w:r>
+    </w:p>
+    <w:p/>
+    <w:p>
+      <w:pPr>
+        <w:pStyle w:val="Heading3"/>
+      </w:pPr>
+      <w:r>
+        <w:t>5.2.1 Gathering Face Dataset</w:t>
+      </w:r>
+    </w:p>
+    <w:p>
+      <w:r>
+        <w:t xml:space="preserve">As mentioned in the Literature Review, face recognition algorithms need to be trained with data (images) in order to recognise an individual’s face. With there being multiple different ways of retrieving images such as using family photos or images already taken, a solution of using the Pi camera has been proposed. The former recommended way of retrieving images can be problematic as there could be multiple people within the photos and the individual must be facing the camera directly to train the frontal view. Using the Raspberry Pi camera, a script is run with can capture images when pressing the Q image, allowing for as many images to be taken as need be. </w:t>
+      </w:r>
+    </w:p>
+    <w:p/>
+    <w:p>
+      <w:pPr>
+        <w:pStyle w:val="Heading3"/>
+      </w:pPr>
+      <w:r>
+        <w:t>5.2.2 Encoding Face Dataset</w:t>
+      </w:r>
+    </w:p>
+    <w:p>
+      <w:r>
+        <w:t xml:space="preserve">For the face images to be read and recognised by a face recognition algorithm, serialization must occur. Serialization is done via the Pickle class which </w:t>
+      </w:r>
+      <w:r>
+        <w:t>serialises an object before writing it to a file</w:t>
+      </w:r>
+      <w:r>
+        <w:t xml:space="preserve">. To reduce strain on the computer processing unit (CPU), the </w:t>
+      </w:r>
+      <w:proofErr w:type="spellStart"/>
+      <w:r>
+        <w:t>Face_Recognition</w:t>
+      </w:r>
+      <w:proofErr w:type="spellEnd"/>
+      <w:r>
+        <w:t xml:space="preserve"> class is utilised </w:t>
+      </w:r>
+      <w:r>
+        <w:t>before encoding the image files. This library can easily detect the face within the image before writing the encoding, meaning only the actual face of the individual will be encoded rather than the full image.</w:t>
+      </w:r>
+      <w:bookmarkStart w:id="71" w:name="_GoBack"/>
+      <w:bookmarkEnd w:id="71"/>
+      <w:r>
+        <w:br w:type="page"/>
+      </w:r>
+    </w:p>
+    <w:p>
+      <w:pPr>
+        <w:pStyle w:val="Heading2"/>
+      </w:pPr>
+      <w:r>
+        <w:lastRenderedPageBreak/>
+        <w:t>5.3</w:t>
+      </w:r>
+      <w:r>
+        <w:t xml:space="preserve"> Raspberry Pi Specific Security</w:t>
       </w:r>
     </w:p>
     <w:p>
@@ -14601,7 +14778,10 @@
       </w:pPr>
       <w:r>
         <w:lastRenderedPageBreak/>
-        <w:t>5.3 Security Best Practices</w:t>
+        <w:t>5.4</w:t>
+      </w:r>
+      <w:r>
+        <w:t xml:space="preserve"> Security Best Practices</w:t>
       </w:r>
     </w:p>
     <w:p/>
@@ -17677,8 +17857,6 @@
     </w:tbl>
     <w:p/>
     <w:p>
-      <w:bookmarkStart w:id="71" w:name="_GoBack"/>
-      <w:bookmarkEnd w:id="71"/>
       <w:r>
         <w:br w:type="page"/>
       </w:r>
@@ -17788,161 +17966,6 @@
     <w:p/>
     <w:p/>
     <w:p/>
-    <w:p/>
-    <w:p>
-      <w:hyperlink r:id="rId23" w:history="1">
-        <w:r>
-          <w:rPr>
-            <w:rStyle w:val="Hyperlink"/>
-            <w:rFonts w:eastAsiaTheme="majorEastAsia"/>
-          </w:rPr>
-          <w:t>https://ieeexplore.ieee.org/stamp/stamp.jsp?tp=&amp;arnumber=8589403</w:t>
-        </w:r>
-      </w:hyperlink>
-    </w:p>
-    <w:p>
-      <w:hyperlink r:id="rId24" w:history="1">
-        <w:r>
-          <w:rPr>
-            <w:rStyle w:val="Hyperlink"/>
-            <w:rFonts w:eastAsiaTheme="majorEastAsia"/>
-          </w:rPr>
-          <w:t>https://ieeexplore.ieee.org/stamp/stamp.jsp?tp=&amp;arnumber=7354752</w:t>
-        </w:r>
-      </w:hyperlink>
-      <w:r>
-        <w:t xml:space="preserve"> smart home security guidelines</w:t>
-      </w:r>
-    </w:p>
-    <w:p>
-      <w:hyperlink r:id="rId25" w:history="1">
-        <w:r>
-          <w:rPr>
-            <w:rStyle w:val="Hyperlink"/>
-            <w:rFonts w:eastAsiaTheme="majorEastAsia"/>
-          </w:rPr>
-          <w:t>https://ieeexplore.ieee.org/stamp/stamp.jsp?arnumber=7902207</w:t>
-        </w:r>
-      </w:hyperlink>
-    </w:p>
-    <w:p>
-      <w:hyperlink r:id="rId26" w:history="1">
-        <w:r>
-          <w:rPr>
-            <w:rStyle w:val="Hyperlink"/>
-            <w:rFonts w:eastAsiaTheme="majorEastAsia"/>
-          </w:rPr>
-          <w:t>https://blog.ipswitch.com/internet-of-things-101-iot-device-authentication-explained</w:t>
-        </w:r>
-      </w:hyperlink>
-    </w:p>
-    <w:p>
-      <w:hyperlink r:id="rId27" w:history="1">
-        <w:r>
-          <w:rPr>
-            <w:rStyle w:val="Hyperlink"/>
-            <w:rFonts w:eastAsiaTheme="majorEastAsia"/>
-          </w:rPr>
-          <w:t>https://www.sbprojects.net/projects/raspberrypi/ga.php</w:t>
-        </w:r>
-      </w:hyperlink>
-      <w:r>
-        <w:t xml:space="preserve"> - 2 factor </w:t>
-      </w:r>
-      <w:proofErr w:type="spellStart"/>
-      <w:r>
-        <w:t>auth</w:t>
-      </w:r>
-      <w:proofErr w:type="spellEnd"/>
-    </w:p>
-    <w:p>
-      <w:hyperlink r:id="rId28" w:history="1">
-        <w:r>
-          <w:rPr>
-            <w:rStyle w:val="Hyperlink"/>
-            <w:rFonts w:eastAsiaTheme="majorEastAsia"/>
-          </w:rPr>
-          <w:t>https://opensource.com/article/17/3/iot-security-raspberry-pi</w:t>
-        </w:r>
-      </w:hyperlink>
-    </w:p>
-    <w:p>
-      <w:hyperlink r:id="rId29" w:history="1">
-        <w:r>
-          <w:rPr>
-            <w:rStyle w:val="Hyperlink"/>
-            <w:rFonts w:eastAsiaTheme="majorEastAsia"/>
-          </w:rPr>
-          <w:t>https://www.raspberrypi.org/forums/viewtopic.php?t=196010</w:t>
-        </w:r>
-      </w:hyperlink>
-    </w:p>
-    <w:p>
-      <w:hyperlink r:id="rId30" w:history="1">
-        <w:r>
-          <w:rPr>
-            <w:rStyle w:val="Hyperlink"/>
-            <w:rFonts w:eastAsiaTheme="majorEastAsia"/>
-          </w:rPr>
-          <w:t>https://www.zymbit.com/securing-raspberry-pi/</w:t>
-        </w:r>
-      </w:hyperlink>
-      <w:r>
-        <w:t xml:space="preserve"> - data and file encryption</w:t>
-      </w:r>
-    </w:p>
-    <w:p>
-      <w:hyperlink r:id="rId31" w:history="1">
-        <w:r>
-          <w:rPr>
-            <w:rStyle w:val="Hyperlink"/>
-            <w:rFonts w:eastAsiaTheme="majorEastAsia"/>
-          </w:rPr>
-          <w:t>https://www.raspberrypi.org/forums/viewtopic.php?t=196010</w:t>
-        </w:r>
-      </w:hyperlink>
-      <w:r>
-        <w:t xml:space="preserve"> app dev</w:t>
-      </w:r>
-    </w:p>
-    <w:p>
-      <w:hyperlink r:id="rId32" w:anchor="0_Installing_Paho-MQTT" w:history="1">
-        <w:r>
-          <w:rPr>
-            <w:rStyle w:val="Hyperlink"/>
-          </w:rPr>
-          <w:t>https://mntolia.com/mqtt-python-with-paho-mqtt-client/#0_Installing_Paho-MQTT</w:t>
-        </w:r>
-      </w:hyperlink>
-      <w:r>
-        <w:t xml:space="preserve"> – </w:t>
-      </w:r>
-      <w:proofErr w:type="spellStart"/>
-      <w:r>
-        <w:t>mqtt</w:t>
-      </w:r>
-      <w:proofErr w:type="spellEnd"/>
-      <w:r>
-        <w:t xml:space="preserve"> tut </w:t>
-      </w:r>
-    </w:p>
-    <w:p>
-      <w:hyperlink r:id="rId33" w:history="1">
-        <w:r>
-          <w:rPr>
-            <w:rStyle w:val="Hyperlink"/>
-          </w:rPr>
-          <w:t>https://www.pyimagesearch.com/2018/06/25/raspberry-pi-face-recognition/</w:t>
-        </w:r>
-      </w:hyperlink>
-    </w:p>
-    <w:p>
-      <w:r>
-        <w:t>https://developer.ibm.com/recipes/tutorials/sending-and-receiving-pictures-from-a-raspberry-pi-via-mqtt/</w:t>
-      </w:r>
-    </w:p>
-    <w:p/>
-    <w:p/>
     <w:p>
       <w:pPr>
         <w:rPr>
@@ -17951,9 +17974,6 @@
           <w:szCs w:val="32"/>
         </w:rPr>
       </w:pPr>
-      <w:r>
-        <w:br w:type="page"/>
-      </w:r>
     </w:p>
     <w:p>
       <w:pPr>
@@ -21862,7 +21882,6 @@
         </w:rPr>
         <w:t>). </w:t>
       </w:r>
-      <w:proofErr w:type="spellStart"/>
       <w:r>
         <w:rPr>
           <w:rFonts w:cs="Times New Roman"/>
@@ -21873,20 +21892,7 @@
           <w:szCs w:val="20"/>
           <w:shd w:val="clear" w:color="auto" w:fill="FFFFFF"/>
         </w:rPr>
-        <w:t>OpenCV</w:t>
-      </w:r>
-      <w:proofErr w:type="spellEnd"/>
-      <w:r>
-        <w:rPr>
-          <w:rFonts w:cs="Times New Roman"/>
-          <w:i/>
-          <w:iCs/>
-          <w:color w:val="000000"/>
-          <w:sz w:val="20"/>
-          <w:szCs w:val="20"/>
-          <w:shd w:val="clear" w:color="auto" w:fill="FFFFFF"/>
-        </w:rPr>
-        <w:t>: Face Detection using Haar Cascades</w:t>
+        <w:t>OpenCV: Face Detection using Haar Cascades</w:t>
       </w:r>
       <w:r>
         <w:rPr>
@@ -22512,6 +22518,285 @@
           <w:shd w:val="clear" w:color="auto" w:fill="FFFFFF"/>
         </w:rPr>
         <w:t>. [online] Available at: https://ieeexplore.ieee.org/document/4279062 [Accessed 28 Jun. 2019].</w:t>
+      </w:r>
+    </w:p>
+    <w:p>
+      <w:pPr>
+        <w:pStyle w:val="ListParagraph"/>
+        <w:rPr>
+          <w:rFonts w:cs="Times New Roman"/>
+          <w:color w:val="000000"/>
+          <w:sz w:val="20"/>
+          <w:szCs w:val="20"/>
+        </w:rPr>
+      </w:pPr>
+    </w:p>
+    <w:p>
+      <w:pPr>
+        <w:pStyle w:val="ListParagraph"/>
+        <w:numPr>
+          <w:ilvl w:val="0"/>
+          <w:numId w:val="3"/>
+        </w:numPr>
+        <w:tabs>
+          <w:tab w:val="left" w:pos="8127"/>
+        </w:tabs>
+        <w:ind w:left="360"/>
+        <w:jc w:val="left"/>
+        <w:rPr>
+          <w:rFonts w:cs="Times New Roman"/>
+          <w:color w:val="000000"/>
+          <w:sz w:val="20"/>
+          <w:szCs w:val="20"/>
+        </w:rPr>
+      </w:pPr>
+      <w:r>
+        <w:rPr>
+          <w:rFonts w:ascii="Arial" w:hAnsi="Arial" w:cs="Arial"/>
+          <w:color w:val="000000"/>
+          <w:sz w:val="20"/>
+          <w:szCs w:val="20"/>
+          <w:shd w:val="clear" w:color="auto" w:fill="FFFFFF"/>
+        </w:rPr>
+        <w:t>GitHub. (2019). </w:t>
+      </w:r>
+      <w:r>
+        <w:rPr>
+          <w:rFonts w:ascii="Arial" w:hAnsi="Arial" w:cs="Arial"/>
+          <w:i/>
+          <w:iCs/>
+          <w:color w:val="000000"/>
+          <w:sz w:val="20"/>
+          <w:szCs w:val="20"/>
+          <w:shd w:val="clear" w:color="auto" w:fill="FFFFFF"/>
+        </w:rPr>
+        <w:t>jrosebr1/</w:t>
+      </w:r>
+      <w:proofErr w:type="spellStart"/>
+      <w:r>
+        <w:rPr>
+          <w:rFonts w:ascii="Arial" w:hAnsi="Arial" w:cs="Arial"/>
+          <w:i/>
+          <w:iCs/>
+          <w:color w:val="000000"/>
+          <w:sz w:val="20"/>
+          <w:szCs w:val="20"/>
+          <w:shd w:val="clear" w:color="auto" w:fill="FFFFFF"/>
+        </w:rPr>
+        <w:t>imutils</w:t>
+      </w:r>
+      <w:proofErr w:type="spellEnd"/>
+      <w:r>
+        <w:rPr>
+          <w:rFonts w:ascii="Arial" w:hAnsi="Arial" w:cs="Arial"/>
+          <w:color w:val="000000"/>
+          <w:sz w:val="20"/>
+          <w:szCs w:val="20"/>
+          <w:shd w:val="clear" w:color="auto" w:fill="FFFFFF"/>
+        </w:rPr>
+        <w:t>. [online] Available at: https://github.com/jrosebr1/imutils [Accessed 28 Jun. 2019].</w:t>
+      </w:r>
+    </w:p>
+    <w:p>
+      <w:pPr>
+        <w:pStyle w:val="ListParagraph"/>
+        <w:rPr>
+          <w:rFonts w:cs="Times New Roman"/>
+          <w:color w:val="000000"/>
+          <w:sz w:val="20"/>
+          <w:szCs w:val="20"/>
+        </w:rPr>
+      </w:pPr>
+    </w:p>
+    <w:p>
+      <w:pPr>
+        <w:pStyle w:val="ListParagraph"/>
+        <w:numPr>
+          <w:ilvl w:val="0"/>
+          <w:numId w:val="3"/>
+        </w:numPr>
+        <w:tabs>
+          <w:tab w:val="left" w:pos="8127"/>
+        </w:tabs>
+        <w:ind w:left="360"/>
+        <w:jc w:val="left"/>
+        <w:rPr>
+          <w:rFonts w:cs="Times New Roman"/>
+          <w:color w:val="000000"/>
+          <w:sz w:val="20"/>
+          <w:szCs w:val="20"/>
+        </w:rPr>
+      </w:pPr>
+      <w:proofErr w:type="spellStart"/>
+      <w:r>
+        <w:rPr>
+          <w:rFonts w:ascii="Arial" w:hAnsi="Arial" w:cs="Arial"/>
+          <w:color w:val="000000"/>
+          <w:sz w:val="20"/>
+          <w:szCs w:val="20"/>
+          <w:shd w:val="clear" w:color="auto" w:fill="FFFFFF"/>
+        </w:rPr>
+        <w:t>GeeksforGeeks</w:t>
+      </w:r>
+      <w:proofErr w:type="spellEnd"/>
+      <w:r>
+        <w:rPr>
+          <w:rFonts w:ascii="Arial" w:hAnsi="Arial" w:cs="Arial"/>
+          <w:color w:val="000000"/>
+          <w:sz w:val="20"/>
+          <w:szCs w:val="20"/>
+          <w:shd w:val="clear" w:color="auto" w:fill="FFFFFF"/>
+        </w:rPr>
+        <w:t>. (</w:t>
+      </w:r>
+      <w:proofErr w:type="spellStart"/>
+      <w:r>
+        <w:rPr>
+          <w:rFonts w:ascii="Arial" w:hAnsi="Arial" w:cs="Arial"/>
+          <w:color w:val="000000"/>
+          <w:sz w:val="20"/>
+          <w:szCs w:val="20"/>
+          <w:shd w:val="clear" w:color="auto" w:fill="FFFFFF"/>
+        </w:rPr>
+        <w:t>n.d.</w:t>
+      </w:r>
+      <w:proofErr w:type="spellEnd"/>
+      <w:r>
+        <w:rPr>
+          <w:rFonts w:ascii="Arial" w:hAnsi="Arial" w:cs="Arial"/>
+          <w:color w:val="000000"/>
+          <w:sz w:val="20"/>
+          <w:szCs w:val="20"/>
+          <w:shd w:val="clear" w:color="auto" w:fill="FFFFFF"/>
+        </w:rPr>
+        <w:t>). </w:t>
+      </w:r>
+      <w:r>
+        <w:rPr>
+          <w:rFonts w:ascii="Arial" w:hAnsi="Arial" w:cs="Arial"/>
+          <w:i/>
+          <w:iCs/>
+          <w:color w:val="000000"/>
+          <w:sz w:val="20"/>
+          <w:szCs w:val="20"/>
+          <w:shd w:val="clear" w:color="auto" w:fill="FFFFFF"/>
+        </w:rPr>
+        <w:t xml:space="preserve">Understanding Python Pickling with example - </w:t>
+      </w:r>
+      <w:proofErr w:type="spellStart"/>
+      <w:r>
+        <w:rPr>
+          <w:rFonts w:ascii="Arial" w:hAnsi="Arial" w:cs="Arial"/>
+          <w:i/>
+          <w:iCs/>
+          <w:color w:val="000000"/>
+          <w:sz w:val="20"/>
+          <w:szCs w:val="20"/>
+          <w:shd w:val="clear" w:color="auto" w:fill="FFFFFF"/>
+        </w:rPr>
+        <w:t>GeeksforGeeks</w:t>
+      </w:r>
+      <w:proofErr w:type="spellEnd"/>
+      <w:r>
+        <w:rPr>
+          <w:rFonts w:ascii="Arial" w:hAnsi="Arial" w:cs="Arial"/>
+          <w:color w:val="000000"/>
+          <w:sz w:val="20"/>
+          <w:szCs w:val="20"/>
+          <w:shd w:val="clear" w:color="auto" w:fill="FFFFFF"/>
+        </w:rPr>
+        <w:t>. [online] Available at: https://www.geeksforgeeks.org/understanding-python-pickling-example/ [Accessed 28 Jun. 2019].</w:t>
+      </w:r>
+    </w:p>
+    <w:p>
+      <w:pPr>
+        <w:pStyle w:val="ListParagraph"/>
+        <w:rPr>
+          <w:rFonts w:cs="Times New Roman"/>
+          <w:color w:val="000000"/>
+          <w:sz w:val="20"/>
+          <w:szCs w:val="20"/>
+        </w:rPr>
+      </w:pPr>
+    </w:p>
+    <w:p>
+      <w:pPr>
+        <w:pStyle w:val="ListParagraph"/>
+        <w:numPr>
+          <w:ilvl w:val="0"/>
+          <w:numId w:val="3"/>
+        </w:numPr>
+        <w:tabs>
+          <w:tab w:val="left" w:pos="8127"/>
+        </w:tabs>
+        <w:ind w:left="360"/>
+        <w:jc w:val="left"/>
+        <w:rPr>
+          <w:rFonts w:cs="Times New Roman"/>
+          <w:color w:val="000000"/>
+          <w:sz w:val="20"/>
+          <w:szCs w:val="20"/>
+        </w:rPr>
+      </w:pPr>
+      <w:r>
+        <w:rPr>
+          <w:rFonts w:ascii="Arial" w:hAnsi="Arial" w:cs="Arial"/>
+          <w:color w:val="000000"/>
+          <w:sz w:val="20"/>
+          <w:szCs w:val="20"/>
+          <w:shd w:val="clear" w:color="auto" w:fill="FFFFFF"/>
+        </w:rPr>
+        <w:t>GitHub. (2019). </w:t>
+      </w:r>
+      <w:proofErr w:type="spellStart"/>
+      <w:r>
+        <w:rPr>
+          <w:rFonts w:ascii="Arial" w:hAnsi="Arial" w:cs="Arial"/>
+          <w:i/>
+          <w:iCs/>
+          <w:color w:val="000000"/>
+          <w:sz w:val="20"/>
+          <w:szCs w:val="20"/>
+          <w:shd w:val="clear" w:color="auto" w:fill="FFFFFF"/>
+        </w:rPr>
+        <w:t>ageitgey</w:t>
+      </w:r>
+      <w:proofErr w:type="spellEnd"/>
+      <w:r>
+        <w:rPr>
+          <w:rFonts w:ascii="Arial" w:hAnsi="Arial" w:cs="Arial"/>
+          <w:i/>
+          <w:iCs/>
+          <w:color w:val="000000"/>
+          <w:sz w:val="20"/>
+          <w:szCs w:val="20"/>
+          <w:shd w:val="clear" w:color="auto" w:fill="FFFFFF"/>
+        </w:rPr>
+        <w:t>/</w:t>
+      </w:r>
+      <w:proofErr w:type="spellStart"/>
+      <w:r>
+        <w:rPr>
+          <w:rFonts w:ascii="Arial" w:hAnsi="Arial" w:cs="Arial"/>
+          <w:i/>
+          <w:iCs/>
+          <w:color w:val="000000"/>
+          <w:sz w:val="20"/>
+          <w:szCs w:val="20"/>
+          <w:shd w:val="clear" w:color="auto" w:fill="FFFFFF"/>
+        </w:rPr>
+        <w:t>face_recognition</w:t>
+      </w:r>
+      <w:proofErr w:type="spellEnd"/>
+      <w:r>
+        <w:rPr>
+          <w:rFonts w:ascii="Arial" w:hAnsi="Arial" w:cs="Arial"/>
+          <w:color w:val="000000"/>
+          <w:sz w:val="20"/>
+          <w:szCs w:val="20"/>
+          <w:shd w:val="clear" w:color="auto" w:fill="FFFFFF"/>
+        </w:rPr>
+        <w:t>. [online] Available at: https://github.com/ageitgey/face_recognition [Accessed 28 Jun. 2019].</w:t>
       </w:r>
     </w:p>
     <w:p>
@@ -26655,7 +26940,7 @@
 </file>
 
 <file path=customXml/itemProps1.xml><?xml version="1.0" encoding="utf-8"?>
-<ds:datastoreItem xmlns:ds="http://schemas.openxmlformats.org/officeDocument/2006/customXml" ds:itemID="{D63D7FBA-044A-4741-932E-158D412FC6E2}">
+<ds:datastoreItem xmlns:ds="http://schemas.openxmlformats.org/officeDocument/2006/customXml" ds:itemID="{F4C093A7-9530-41A6-91B6-A734C54F9409}">
   <ds:schemaRefs>
     <ds:schemaRef ds:uri="http://schemas.openxmlformats.org/officeDocument/2006/bibliography"/>
   </ds:schemaRefs>

</xml_diff>

<commit_message>
Added initial mobile application user interface mockups in System Design Section
</commit_message>
<xml_diff>
--- a/Dissertation.docx
+++ b/Dissertation.docx
@@ -19221,10 +19221,7 @@
     <w:p/>
     <w:p/>
     <w:p/>
-    <w:p>
-      <w:bookmarkStart w:id="149" w:name="_GoBack"/>
-      <w:bookmarkEnd w:id="149"/>
-    </w:p>
+    <w:p/>
     <w:p>
       <w:pPr>
         <w:pStyle w:val="Heading2"/>
@@ -19410,15 +19407,15 @@
       <w:pPr>
         <w:pStyle w:val="Heading2"/>
       </w:pPr>
-      <w:bookmarkStart w:id="150" w:name="_Toc13225669"/>
+      <w:bookmarkStart w:id="149" w:name="_Toc13225669"/>
       <w:r>
         <w:lastRenderedPageBreak/>
-        <w:t>5.4</w:t>
+        <w:t>5.5</w:t>
       </w:r>
       <w:r>
         <w:t xml:space="preserve"> Security Best Practices</w:t>
       </w:r>
-      <w:bookmarkEnd w:id="150"/>
+      <w:bookmarkEnd w:id="149"/>
     </w:p>
     <w:p/>
     <w:p>
@@ -21010,7 +21007,7 @@
       <w:pPr>
         <w:pStyle w:val="Heading1"/>
       </w:pPr>
-      <w:bookmarkStart w:id="151" w:name="_Toc13225670"/>
+      <w:bookmarkStart w:id="150" w:name="_Toc13225670"/>
       <w:r>
         <w:lastRenderedPageBreak/>
         <w:t>6</w:t>
@@ -21018,9 +21015,14 @@
       <w:r>
         <w:t>.0 System Design</w:t>
       </w:r>
-      <w:bookmarkEnd w:id="151"/>
+      <w:bookmarkEnd w:id="150"/>
     </w:p>
     <w:p/>
+    <w:p>
+      <w:r>
+        <w:t>6.</w:t>
+      </w:r>
+    </w:p>
     <w:p>
       <w:r>
         <w:t>The main functionality of the system is based on two common scenarios, one being an identified (family or friend) enters the premises and no alert is send to the family members. Another is if the person is unidentified, then an image is captured and sent via MQTT to each the users containing the application (See Figure $).</w:t>
@@ -21078,7 +21080,7 @@
         <w:pStyle w:val="Caption"/>
         <w:jc w:val="center"/>
       </w:pPr>
-      <w:bookmarkStart w:id="152" w:name="_Toc13225702"/>
+      <w:bookmarkStart w:id="151" w:name="_Toc13225702"/>
       <w:r>
         <w:t xml:space="preserve">Figure </w:t>
       </w:r>
@@ -21093,7 +21095,138 @@
       <w:r>
         <w:t>: Diagram showing the main flow of the system</w:t>
       </w:r>
-      <w:bookmarkEnd w:id="152"/>
+      <w:bookmarkEnd w:id="151"/>
+    </w:p>
+    <w:p/>
+    <w:p/>
+    <w:p>
+      <w:pPr>
+        <w:spacing w:line="276" w:lineRule="auto"/>
+        <w:ind w:left="284" w:right="284"/>
+        <w:rPr>
+          <w:rFonts w:eastAsiaTheme="majorEastAsia" w:cstheme="majorBidi"/>
+          <w:sz w:val="30"/>
+          <w:szCs w:val="26"/>
+          <w:highlight w:val="lightGray"/>
+        </w:rPr>
+      </w:pPr>
+      <w:r>
+        <w:rPr>
+          <w:highlight w:val="lightGray"/>
+        </w:rPr>
+        <w:br w:type="page"/>
+      </w:r>
+    </w:p>
+    <w:p>
+      <w:pPr>
+        <w:pStyle w:val="Heading2"/>
+      </w:pPr>
+      <w:r>
+        <w:lastRenderedPageBreak/>
+        <w:t>6.2 Mobile Application User Interface Design</w:t>
+      </w:r>
+    </w:p>
+    <w:p/>
+    <w:p>
+      <w:r>
+        <w:t xml:space="preserve">This section details the initial screen designs for the mobile application. As development is carried out using Xamarin, the </w:t>
+      </w:r>
+      <w:r>
+        <w:t>user interface</w:t>
+      </w:r>
+      <w:r>
+        <w:t xml:space="preserve"> stay</w:t>
+      </w:r>
+      <w:r>
+        <w:t>s</w:t>
+      </w:r>
+      <w:r>
+        <w:t xml:space="preserve"> consistent</w:t>
+      </w:r>
+      <w:r>
+        <w:t xml:space="preserve"> with both versions of the app. The only minor changes would be the addition on an on screen back button for when viewing images on iOS dues to its absence of a physical back button.</w:t>
+      </w:r>
+    </w:p>
+    <w:p/>
+    <w:p>
+      <w:pPr>
+        <w:pStyle w:val="Heading3"/>
+      </w:pPr>
+      <w:r>
+        <w:t>6.2.1 Displaying Images Sent From MQTT</w:t>
+      </w:r>
+    </w:p>
+    <w:p>
+      <w:r>
+        <w:t xml:space="preserve">As displaying the images sent from the Raspberry Pi model is the core functionality of the application, this is highly prioritised in terms of user interface design. For security purposes, the images within the application can only be shown while the user is logged in. The user can then view all recent images within a listview and select an image to allow for viewing the image on a larger scale. The option to delete the image is also available on this screen (see Figure 16). </w:t>
+      </w:r>
+    </w:p>
+    <w:p/>
+    <w:p>
+      <w:pPr>
+        <w:keepNext/>
+        <w:jc w:val="center"/>
+      </w:pPr>
+      <w:r>
+        <w:rPr>
+          <w:noProof/>
+        </w:rPr>
+        <w:drawing>
+          <wp:inline distT="0" distB="0" distL="0" distR="0" wp14:anchorId="3AD9ED35" wp14:editId="2F9D7412">
+            <wp:extent cx="5310665" cy="4543425"/>
+            <wp:effectExtent l="0" t="0" r="4445" b="0"/>
+            <wp:docPr id="7" name="Picture 7"/>
+            <wp:cNvGraphicFramePr>
+              <a:graphicFrameLocks xmlns:a="http://schemas.openxmlformats.org/drawingml/2006/main" noChangeAspect="1"/>
+            </wp:cNvGraphicFramePr>
+            <a:graphic xmlns:a="http://schemas.openxmlformats.org/drawingml/2006/main">
+              <a:graphicData uri="http://schemas.openxmlformats.org/drawingml/2006/picture">
+                <pic:pic xmlns:pic="http://schemas.openxmlformats.org/drawingml/2006/picture">
+                  <pic:nvPicPr>
+                    <pic:cNvPr id="1" name=""/>
+                    <pic:cNvPicPr/>
+                  </pic:nvPicPr>
+                  <pic:blipFill>
+                    <a:blip r:embed="rId26"/>
+                    <a:stretch>
+                      <a:fillRect/>
+                    </a:stretch>
+                  </pic:blipFill>
+                  <pic:spPr>
+                    <a:xfrm>
+                      <a:off x="0" y="0"/>
+                      <a:ext cx="5316730" cy="4548614"/>
+                    </a:xfrm>
+                    <a:prstGeom prst="rect">
+                      <a:avLst/>
+                    </a:prstGeom>
+                  </pic:spPr>
+                </pic:pic>
+              </a:graphicData>
+            </a:graphic>
+          </wp:inline>
+        </w:drawing>
+      </w:r>
+    </w:p>
+    <w:p>
+      <w:pPr>
+        <w:pStyle w:val="Caption"/>
+        <w:jc w:val="center"/>
+      </w:pPr>
+      <w:r>
+        <w:t xml:space="preserve">Figure </w:t>
+      </w:r>
+      <w:fldSimple w:instr=" SEQ Figure \* ARABIC ">
+        <w:r>
+          <w:rPr>
+            <w:noProof/>
+          </w:rPr>
+          <w:t>16</w:t>
+        </w:r>
+      </w:fldSimple>
+      <w:r>
+        <w:t>: Initial User Interface Design for Viewing Images within the App</w:t>
+      </w:r>
     </w:p>
     <w:p/>
     <w:p/>
@@ -21102,19 +21235,76 @@
     <w:p/>
     <w:p/>
     <w:p/>
+    <w:p>
+      <w:pPr>
+        <w:pStyle w:val="Heading3"/>
+      </w:pPr>
+      <w:r>
+        <w:lastRenderedPageBreak/>
+        <w:t>6.2.2 Log in Design</w:t>
+      </w:r>
+    </w:p>
+    <w:p>
+      <w:r>
+        <w:t xml:space="preserve">For the user to access images and options on the control panel, they must be logged in. </w:t>
+      </w:r>
+      <w:r>
+        <w:t>This is carried out by entering their username and password. To ensure authentication, touch ID will be implemented as a form of two-factor authentication. This will also to used to access the app when the user opens it after a set period of time, regardless of if the user is logged in or not.</w:t>
+      </w:r>
+      <w:bookmarkStart w:id="152" w:name="_GoBack"/>
+      <w:bookmarkEnd w:id="152"/>
+    </w:p>
+    <w:p/>
+    <w:p/>
+    <w:p>
+      <w:pPr>
+        <w:jc w:val="center"/>
+      </w:pPr>
+      <w:r>
+        <w:rPr>
+          <w:noProof/>
+        </w:rPr>
+        <w:drawing>
+          <wp:inline distT="0" distB="0" distL="0" distR="0" wp14:anchorId="7ED16E68" wp14:editId="101F10E0">
+            <wp:extent cx="4789682" cy="4229100"/>
+            <wp:effectExtent l="0" t="0" r="0" b="0"/>
+            <wp:docPr id="12" name="Picture 12"/>
+            <wp:cNvGraphicFramePr>
+              <a:graphicFrameLocks xmlns:a="http://schemas.openxmlformats.org/drawingml/2006/main" noChangeAspect="1"/>
+            </wp:cNvGraphicFramePr>
+            <a:graphic xmlns:a="http://schemas.openxmlformats.org/drawingml/2006/main">
+              <a:graphicData uri="http://schemas.openxmlformats.org/drawingml/2006/picture">
+                <pic:pic xmlns:pic="http://schemas.openxmlformats.org/drawingml/2006/picture">
+                  <pic:nvPicPr>
+                    <pic:cNvPr id="1" name=""/>
+                    <pic:cNvPicPr/>
+                  </pic:nvPicPr>
+                  <pic:blipFill>
+                    <a:blip r:embed="rId27"/>
+                    <a:stretch>
+                      <a:fillRect/>
+                    </a:stretch>
+                  </pic:blipFill>
+                  <pic:spPr>
+                    <a:xfrm>
+                      <a:off x="0" y="0"/>
+                      <a:ext cx="4794274" cy="4233155"/>
+                    </a:xfrm>
+                    <a:prstGeom prst="rect">
+                      <a:avLst/>
+                    </a:prstGeom>
+                  </pic:spPr>
+                </pic:pic>
+              </a:graphicData>
+            </a:graphic>
+          </wp:inline>
+        </w:drawing>
+      </w:r>
+    </w:p>
     <w:p/>
     <w:p/>
     <w:p/>
     <w:p/>
-    <w:p/>
-    <w:p/>
-    <w:p/>
-    <w:p/>
-    <w:p/>
-    <w:p/>
-    <w:p/>
-    <w:p/>
-    <w:p/>
     <w:p>
       <w:pPr>
         <w:rPr>
@@ -21126,11 +21316,26 @@
     </w:p>
     <w:p>
       <w:pPr>
-        <w:pStyle w:val="Heading1"/>
+        <w:spacing w:line="276" w:lineRule="auto"/>
+        <w:ind w:left="284" w:right="284"/>
+        <w:rPr>
+          <w:rFonts w:eastAsiaTheme="majorEastAsia" w:cstheme="majorBidi"/>
+          <w:noProof/>
+          <w:sz w:val="32"/>
+          <w:szCs w:val="32"/>
+        </w:rPr>
       </w:pPr>
       <w:bookmarkStart w:id="153" w:name="_Toc11075232"/>
       <w:bookmarkStart w:id="154" w:name="_Toc11959313"/>
       <w:bookmarkStart w:id="155" w:name="_Toc13225671"/>
+      <w:r>
+        <w:br w:type="page"/>
+      </w:r>
+    </w:p>
+    <w:p>
+      <w:pPr>
+        <w:pStyle w:val="Heading1"/>
+      </w:pPr>
       <w:r>
         <w:lastRenderedPageBreak/>
         <w:t>7</w:t>
@@ -24479,7 +24684,7 @@
     </w:p>
     <w:p/>
     <w:sectPr>
-      <w:footerReference w:type="default" r:id="rId26"/>
+      <w:footerReference w:type="default" r:id="rId28"/>
       <w:pgSz w:w="11906" w:h="16838"/>
       <w:pgMar w:top="1440" w:right="1440" w:bottom="1440" w:left="1440" w:header="708" w:footer="708" w:gutter="0"/>
       <w:cols w:space="708"/>
@@ -24549,7 +24754,7 @@
           <w:rPr>
             <w:noProof/>
           </w:rPr>
-          <w:t>37</w:t>
+          <w:t>42</w:t>
         </w:r>
         <w:r>
           <w:rPr>
@@ -25742,9 +25947,9 @@
   </w:abstractNum>
   <w:abstractNum w:abstractNumId="10" w15:restartNumberingAfterBreak="0">
     <w:nsid w:val="44F07B36"/>
-    <w:multiLevelType w:val="hybridMultilevel"/>
-    <w:tmpl w:val="1B4ED4FE"/>
-    <w:lvl w:ilvl="0" w:tplc="0809000F">
+    <w:multiLevelType w:val="multilevel"/>
+    <w:tmpl w:val="3184121A"/>
+    <w:lvl w:ilvl="0">
       <w:start w:val="1"/>
       <w:numFmt w:val="decimal"/>
       <w:lvlText w:val="%1."/>
@@ -25753,77 +25958,109 @@
         <w:ind w:left="360" w:hanging="360"/>
       </w:pPr>
     </w:lvl>
-    <w:lvl w:ilvl="1" w:tplc="08090019" w:tentative="1">
-      <w:start w:val="1"/>
-      <w:numFmt w:val="lowerLetter"/>
-      <w:lvlText w:val="%2."/>
+    <w:lvl w:ilvl="1">
+      <w:start w:val="2"/>
+      <w:numFmt w:val="decimal"/>
+      <w:isLgl/>
+      <w:lvlText w:val="%1.%2"/>
       <w:lvlJc w:val="left"/>
       <w:pPr>
-        <w:ind w:left="1080" w:hanging="360"/>
-      </w:pPr>
+        <w:ind w:left="450" w:hanging="450"/>
+      </w:pPr>
+      <w:rPr>
+        <w:rFonts w:hint="default"/>
+      </w:rPr>
     </w:lvl>
-    <w:lvl w:ilvl="2" w:tplc="0809001B" w:tentative="1">
-      <w:start w:val="1"/>
-      <w:numFmt w:val="lowerRoman"/>
-      <w:lvlText w:val="%3."/>
-      <w:lvlJc w:val="right"/>
-      <w:pPr>
-        <w:ind w:left="1800" w:hanging="180"/>
-      </w:pPr>
-    </w:lvl>
-    <w:lvl w:ilvl="3" w:tplc="0809000F" w:tentative="1">
+    <w:lvl w:ilvl="2">
       <w:start w:val="1"/>
       <w:numFmt w:val="decimal"/>
-      <w:lvlText w:val="%4."/>
+      <w:isLgl/>
+      <w:lvlText w:val="%1.%2.%3"/>
       <w:lvlJc w:val="left"/>
       <w:pPr>
-        <w:ind w:left="2520" w:hanging="360"/>
-      </w:pPr>
+        <w:ind w:left="720" w:hanging="720"/>
+      </w:pPr>
+      <w:rPr>
+        <w:rFonts w:hint="default"/>
+      </w:rPr>
     </w:lvl>
-    <w:lvl w:ilvl="4" w:tplc="08090019" w:tentative="1">
-      <w:start w:val="1"/>
-      <w:numFmt w:val="lowerLetter"/>
-      <w:lvlText w:val="%5."/>
-      <w:lvlJc w:val="left"/>
-      <w:pPr>
-        <w:ind w:left="3240" w:hanging="360"/>
-      </w:pPr>
-    </w:lvl>
-    <w:lvl w:ilvl="5" w:tplc="0809001B" w:tentative="1">
-      <w:start w:val="1"/>
-      <w:numFmt w:val="lowerRoman"/>
-      <w:lvlText w:val="%6."/>
-      <w:lvlJc w:val="right"/>
-      <w:pPr>
-        <w:ind w:left="3960" w:hanging="180"/>
-      </w:pPr>
-    </w:lvl>
-    <w:lvl w:ilvl="6" w:tplc="0809000F" w:tentative="1">
+    <w:lvl w:ilvl="3">
       <w:start w:val="1"/>
       <w:numFmt w:val="decimal"/>
-      <w:lvlText w:val="%7."/>
+      <w:isLgl/>
+      <w:lvlText w:val="%1.%2.%3.%4"/>
       <w:lvlJc w:val="left"/>
       <w:pPr>
-        <w:ind w:left="4680" w:hanging="360"/>
-      </w:pPr>
+        <w:ind w:left="720" w:hanging="720"/>
+      </w:pPr>
+      <w:rPr>
+        <w:rFonts w:hint="default"/>
+      </w:rPr>
     </w:lvl>
-    <w:lvl w:ilvl="7" w:tplc="08090019" w:tentative="1">
+    <w:lvl w:ilvl="4">
       <w:start w:val="1"/>
-      <w:numFmt w:val="lowerLetter"/>
-      <w:lvlText w:val="%8."/>
+      <w:numFmt w:val="decimal"/>
+      <w:isLgl/>
+      <w:lvlText w:val="%1.%2.%3.%4.%5"/>
       <w:lvlJc w:val="left"/>
       <w:pPr>
-        <w:ind w:left="5400" w:hanging="360"/>
-      </w:pPr>
+        <w:ind w:left="1080" w:hanging="1080"/>
+      </w:pPr>
+      <w:rPr>
+        <w:rFonts w:hint="default"/>
+      </w:rPr>
     </w:lvl>
-    <w:lvl w:ilvl="8" w:tplc="0809001B" w:tentative="1">
+    <w:lvl w:ilvl="5">
       <w:start w:val="1"/>
-      <w:numFmt w:val="lowerRoman"/>
-      <w:lvlText w:val="%9."/>
-      <w:lvlJc w:val="right"/>
-      <w:pPr>
-        <w:ind w:left="6120" w:hanging="180"/>
-      </w:pPr>
+      <w:numFmt w:val="decimal"/>
+      <w:isLgl/>
+      <w:lvlText w:val="%1.%2.%3.%4.%5.%6"/>
+      <w:lvlJc w:val="left"/>
+      <w:pPr>
+        <w:ind w:left="1080" w:hanging="1080"/>
+      </w:pPr>
+      <w:rPr>
+        <w:rFonts w:hint="default"/>
+      </w:rPr>
+    </w:lvl>
+    <w:lvl w:ilvl="6">
+      <w:start w:val="1"/>
+      <w:numFmt w:val="decimal"/>
+      <w:isLgl/>
+      <w:lvlText w:val="%1.%2.%3.%4.%5.%6.%7"/>
+      <w:lvlJc w:val="left"/>
+      <w:pPr>
+        <w:ind w:left="1440" w:hanging="1440"/>
+      </w:pPr>
+      <w:rPr>
+        <w:rFonts w:hint="default"/>
+      </w:rPr>
+    </w:lvl>
+    <w:lvl w:ilvl="7">
+      <w:start w:val="1"/>
+      <w:numFmt w:val="decimal"/>
+      <w:isLgl/>
+      <w:lvlText w:val="%1.%2.%3.%4.%5.%6.%7.%8"/>
+      <w:lvlJc w:val="left"/>
+      <w:pPr>
+        <w:ind w:left="1440" w:hanging="1440"/>
+      </w:pPr>
+      <w:rPr>
+        <w:rFonts w:hint="default"/>
+      </w:rPr>
+    </w:lvl>
+    <w:lvl w:ilvl="8">
+      <w:start w:val="1"/>
+      <w:numFmt w:val="decimal"/>
+      <w:isLgl/>
+      <w:lvlText w:val="%1.%2.%3.%4.%5.%6.%7.%8.%9"/>
+      <w:lvlJc w:val="left"/>
+      <w:pPr>
+        <w:ind w:left="1800" w:hanging="1800"/>
+      </w:pPr>
+      <w:rPr>
+        <w:rFonts w:hint="default"/>
+      </w:rPr>
     </w:lvl>
   </w:abstractNum>
   <w:abstractNum w:abstractNumId="11" w15:restartNumberingAfterBreak="0">
@@ -28753,7 +28990,7 @@
 </file>
 
 <file path=customXml/itemProps1.xml><?xml version="1.0" encoding="utf-8"?>
-<ds:datastoreItem xmlns:ds="http://schemas.openxmlformats.org/officeDocument/2006/customXml" ds:itemID="{A8CA7085-23E5-42C5-9359-FB71AB2C5C77}">
+<ds:datastoreItem xmlns:ds="http://schemas.openxmlformats.org/officeDocument/2006/customXml" ds:itemID="{94ED2B4D-4B58-483B-B5B2-0074B412B374}">
   <ds:schemaRefs>
     <ds:schemaRef ds:uri="http://schemas.openxmlformats.org/officeDocument/2006/bibliography"/>
   </ds:schemaRefs>

</xml_diff>